<commit_message>
[added] Was kann das System? Wörter speichern, Antworten & Wörter auswählen
</commit_message>
<xml_diff>
--- a/BachelorTexte.docx
+++ b/BachelorTexte.docx
@@ -1,6 +1,6 @@
 
 <file path=word/document.xml><?xml version="1.0" encoding="utf-8"?>
-<w:document xmlns:wpc="http://schemas.microsoft.com/office/word/2010/wordprocessingCanvas" xmlns:cx="http://schemas.microsoft.com/office/drawing/2014/chartex" xmlns:mc="http://schemas.openxmlformats.org/markup-compatibility/2006" xmlns:o="urn:schemas-microsoft-com:office:office" xmlns:r="http://schemas.openxmlformats.org/officeDocument/2006/relationships" xmlns:m="http://schemas.openxmlformats.org/officeDocument/2006/math" xmlns:v="urn:schemas-microsoft-com:vml" xmlns:wp14="http://schemas.microsoft.com/office/word/2010/wordprocessingDrawing" xmlns:wp="http://schemas.openxmlformats.org/drawingml/2006/wordprocessingDrawing" xmlns:w10="urn:schemas-microsoft-com:office:word" xmlns:w="http://schemas.openxmlformats.org/wordprocessingml/2006/main" xmlns:w14="http://schemas.microsoft.com/office/word/2010/wordml" xmlns:w15="http://schemas.microsoft.com/office/word/2012/wordml" xmlns:w16se="http://schemas.microsoft.com/office/word/2015/wordml/symex" xmlns:wpg="http://schemas.microsoft.com/office/word/2010/wordprocessingGroup" xmlns:wpi="http://schemas.microsoft.com/office/word/2010/wordprocessingInk" xmlns:wne="http://schemas.microsoft.com/office/word/2006/wordml" xmlns:wps="http://schemas.microsoft.com/office/word/2010/wordprocessingShape" mc:Ignorable="w14 w15 w16se wp14">
+<w:document xmlns:wpc="http://schemas.microsoft.com/office/word/2010/wordprocessingCanvas" xmlns:cx="http://schemas.microsoft.com/office/drawing/2014/chartex" xmlns:cx1="http://schemas.microsoft.com/office/drawing/2015/9/8/chartex" xmlns:mc="http://schemas.openxmlformats.org/markup-compatibility/2006" xmlns:o="urn:schemas-microsoft-com:office:office" xmlns:r="http://schemas.openxmlformats.org/officeDocument/2006/relationships" xmlns:m="http://schemas.openxmlformats.org/officeDocument/2006/math" xmlns:v="urn:schemas-microsoft-com:vml" xmlns:wp14="http://schemas.microsoft.com/office/word/2010/wordprocessingDrawing" xmlns:wp="http://schemas.openxmlformats.org/drawingml/2006/wordprocessingDrawing" xmlns:w10="urn:schemas-microsoft-com:office:word" xmlns:w="http://schemas.openxmlformats.org/wordprocessingml/2006/main" xmlns:w14="http://schemas.microsoft.com/office/word/2010/wordml" xmlns:w15="http://schemas.microsoft.com/office/word/2012/wordml" xmlns:w16se="http://schemas.microsoft.com/office/word/2015/wordml/symex" xmlns:wpg="http://schemas.microsoft.com/office/word/2010/wordprocessingGroup" xmlns:wpi="http://schemas.microsoft.com/office/word/2010/wordprocessingInk" xmlns:wne="http://schemas.microsoft.com/office/word/2006/wordml" xmlns:wps="http://schemas.microsoft.com/office/word/2010/wordprocessingShape" mc:Ignorable="w14 w15 w16se wp14">
   <w:body>
     <w:p>
       <w:pPr>
@@ -547,43 +547,7 @@
         <w:rPr>
           <w:lang w:eastAsia="de-DE"/>
         </w:rPr>
-        <w:t xml:space="preserve"> einige Vorteile: s</w:t>
-      </w:r>
-      <w:r>
-        <w:rPr>
-          <w:lang w:eastAsia="de-DE"/>
-        </w:rPr>
-        <w:t>o zeig</w:t>
-      </w:r>
-      <w:r>
-        <w:rPr>
-          <w:lang w:eastAsia="de-DE"/>
-        </w:rPr>
-        <w:t>t das Spiel</w:t>
-      </w:r>
-      <w:r>
-        <w:rPr>
-          <w:lang w:eastAsia="de-DE"/>
-        </w:rPr>
-        <w:t xml:space="preserve"> deutlich, welche Optionen den Spielenden zur Verfügung stehen, </w:t>
-      </w:r>
-      <w:r>
-        <w:rPr>
-          <w:lang w:eastAsia="de-DE"/>
-        </w:rPr>
-        <w:t>und macht</w:t>
-      </w:r>
-      <w:r>
-        <w:rPr>
-          <w:lang w:eastAsia="de-DE"/>
-        </w:rPr>
-        <w:t xml:space="preserve"> es den Entwickelnden einfacher, für jede mögliche Entscheidung der Spielenden tatsächliche Inhalte zu kreieren.</w:t>
-      </w:r>
-      <w:r>
-        <w:rPr>
-          <w:lang w:eastAsia="de-DE"/>
-        </w:rPr>
-        <w:t xml:space="preserve"> Aber für das Spielerlebnis kann sie sich limitierend anfühlen. Spielende können sich in eine Bahn gedrängt fühlen, wenn es darum geht, welche Charakterzüge ihnen angeboten werden. Generell bieten diese Systeme </w:t>
+        <w:t xml:space="preserve"> einige Vorteile: so zeigt das Spiel deutlich, welche Optionen den Spielenden zur Verfügung stehen, und macht es den Entwickelnden einfacher, für jede mögliche Entscheidung der Spielenden tatsächliche Inhalte zu kreieren. Aber für das Spielerlebnis kann sie sich limitierend anfühlen. Spielende können sich in eine Bahn gedrängt fühlen, wenn es darum geht, welche Charakterzüge ihnen angeboten werden. Generell bieten diese Systeme </w:t>
       </w:r>
       <w:r>
         <w:rPr>
@@ -936,19 +900,7 @@
         <w:rPr>
           <w:lang w:eastAsia="de-DE"/>
         </w:rPr>
-        <w:t xml:space="preserve">Die meisten anderen Einsätze von Antwortmöglichkeiten finden sich meist nur in einem kleinen Teil der Spiele wieder – so zum Beispiel die Möglichkeit, in Dialogen spezifische Skills und spezifisches Wissen abzufragen oder </w:t>
-      </w:r>
-      <w:r>
-        <w:rPr>
-          <w:lang w:eastAsia="de-DE"/>
-        </w:rPr>
-        <w:t>mit Antwortmöglichkeiten eine Diskussion zu f</w:t>
-      </w:r>
-      <w:r>
-        <w:rPr>
-          <w:lang w:eastAsia="de-DE"/>
-        </w:rPr>
-        <w:t>ühren. Eine Art der Diskussion, die in Spielen besonders häufig zu finden ist, ist die Möglichkeit um einen Preis zu verhandeln.</w:t>
+        <w:t>Die meisten anderen Einsätze von Antwortmöglichkeiten finden sich meist nur in einem kleinen Teil der Spiele wieder – so zum Beispiel die Möglichkeit, in Dialogen spezifische Skills und spezifisches Wissen abzufragen oder mit Antwortmöglichkeiten eine Diskussion zu führen. Eine Art der Diskussion, die in Spielen besonders häufig zu finden ist, ist die Möglichkeit um einen Preis zu verhandeln.</w:t>
       </w:r>
     </w:p>
     <w:p>
@@ -1069,8 +1021,6 @@
         </w:rPr>
         <w:t xml:space="preserve">erstellen, die mir zeigte, welche „Gesprächsarten“ die praktischsten und sinnvollsten waren, um sie in ein Dialogsystem einzubauen. </w:t>
       </w:r>
-      <w:bookmarkStart w:id="0" w:name="_GoBack"/>
-      <w:bookmarkEnd w:id="0"/>
     </w:p>
     <w:p>
       <w:pPr>
@@ -1328,7 +1278,507 @@
           <w:szCs w:val="28"/>
           <w:lang w:eastAsia="de-DE"/>
         </w:rPr>
-        <w:t>Systemstruktur</w:t>
+        <w:t>Was kann das System</w:t>
+      </w:r>
+      <w:r>
+        <w:rPr>
+          <w:rFonts w:ascii="Comic Sans MS" w:eastAsia="Times New Roman" w:hAnsi="Comic Sans MS" w:cs="Times New Roman"/>
+          <w:szCs w:val="28"/>
+          <w:lang w:eastAsia="de-DE"/>
+        </w:rPr>
+        <w:t>?</w:t>
+      </w:r>
+    </w:p>
+    <w:p>
+      <w:pPr>
+        <w:pStyle w:val="KeinLeerraum"/>
+        <w:rPr>
+          <w:lang w:eastAsia="de-DE"/>
+        </w:rPr>
+      </w:pPr>
+      <w:r>
+        <w:rPr>
+          <w:lang w:eastAsia="de-DE"/>
+        </w:rPr>
+        <w:t xml:space="preserve">Das in meinem Werkstück vorliegende finale System besteht aus verschiedenen UI-Elementen, mit denen </w:t>
+      </w:r>
+      <w:r>
+        <w:rPr>
+          <w:lang w:eastAsia="de-DE"/>
+        </w:rPr>
+        <w:t xml:space="preserve">jeweils </w:t>
+      </w:r>
+      <w:r>
+        <w:rPr>
+          <w:lang w:eastAsia="de-DE"/>
+        </w:rPr>
+        <w:t xml:space="preserve">eine Interaktion möglich ist. </w:t>
+      </w:r>
+      <w:r>
+        <w:rPr>
+          <w:lang w:eastAsia="de-DE"/>
+        </w:rPr>
+        <w:t xml:space="preserve">In meinem System ist es möglich NPCs anzusprechen, die dann ein kurzes Gespräch beginnen, bei welchem der Text ausgeschrieben in einem Dialogfeld angezeigt wird. Einzelne Wörter aus Dialogen oder auch aus dem Environment, können eingesammelt werden und in einer Wortsammlung gespeichert werden. Aus diesem Feld können sie ebenfalls wieder herausgelöscht werden. Gesammelte Wörter können genutzt werden, um auf Fragen von NPCs zu antworten oder selbst eine Frage zu stellen. Um den Spielenden ein Ziel zu geben, beinhaltet mein Werkstück einige kleinere Aufgaben, die erledigt werden können und dabei helfen, das System zu präsentieren. </w:t>
+      </w:r>
+    </w:p>
+    <w:p>
+      <w:pPr>
+        <w:pStyle w:val="Listenabsatz"/>
+        <w:numPr>
+          <w:ilvl w:val="0"/>
+          <w:numId w:val="4"/>
+        </w:numPr>
+        <w:spacing w:before="100" w:beforeAutospacing="1" w:after="100" w:afterAutospacing="1" w:line="240" w:lineRule="auto"/>
+        <w:rPr>
+          <w:rFonts w:ascii="Comic Sans MS" w:eastAsia="Times New Roman" w:hAnsi="Comic Sans MS" w:cs="Times New Roman"/>
+          <w:szCs w:val="28"/>
+          <w:lang w:eastAsia="de-DE"/>
+        </w:rPr>
+      </w:pPr>
+      <w:proofErr w:type="spellStart"/>
+      <w:r>
+        <w:rPr>
+          <w:rFonts w:ascii="Comic Sans MS" w:eastAsia="Times New Roman" w:hAnsi="Comic Sans MS" w:cs="Times New Roman"/>
+          <w:szCs w:val="28"/>
+          <w:lang w:eastAsia="de-DE"/>
+        </w:rPr>
+        <w:t>Mechanics</w:t>
+      </w:r>
+      <w:proofErr w:type="spellEnd"/>
+      <w:r>
+        <w:rPr>
+          <w:rFonts w:ascii="Comic Sans MS" w:eastAsia="Times New Roman" w:hAnsi="Comic Sans MS" w:cs="Times New Roman"/>
+          <w:szCs w:val="28"/>
+          <w:lang w:eastAsia="de-DE"/>
+        </w:rPr>
+        <w:t xml:space="preserve"> </w:t>
+      </w:r>
+    </w:p>
+    <w:p>
+      <w:pPr>
+        <w:numPr>
+          <w:ilvl w:val="2"/>
+          <w:numId w:val="1"/>
+        </w:numPr>
+        <w:spacing w:before="100" w:beforeAutospacing="1" w:after="100" w:afterAutospacing="1" w:line="240" w:lineRule="auto"/>
+        <w:rPr>
+          <w:rFonts w:ascii="Comic Sans MS" w:eastAsia="Times New Roman" w:hAnsi="Comic Sans MS" w:cs="Times New Roman"/>
+          <w:szCs w:val="28"/>
+          <w:lang w:eastAsia="de-DE"/>
+        </w:rPr>
+      </w:pPr>
+      <w:r>
+        <w:rPr>
+          <w:rFonts w:ascii="Comic Sans MS" w:eastAsia="Times New Roman" w:hAnsi="Comic Sans MS" w:cs="Times New Roman"/>
+          <w:szCs w:val="28"/>
+          <w:lang w:eastAsia="de-DE"/>
+        </w:rPr>
+        <w:t>Wörter auswählen</w:t>
+      </w:r>
+    </w:p>
+    <w:p>
+      <w:pPr>
+        <w:pStyle w:val="KeinLeerraum"/>
+        <w:rPr>
+          <w:lang w:eastAsia="de-DE"/>
+        </w:rPr>
+      </w:pPr>
+      <w:r>
+        <w:rPr>
+          <w:lang w:eastAsia="de-DE"/>
+        </w:rPr>
+        <w:t xml:space="preserve">In Dialogen und auch im Environment des Spiels können Spielende </w:t>
+      </w:r>
+      <w:r>
+        <w:rPr>
+          <w:lang w:eastAsia="de-DE"/>
+        </w:rPr>
+        <w:t xml:space="preserve">immer wieder farblich markierten Worten begegnen. Hält man den Maus-Cursor über ein solches Wort, wird das Wort farblich hinterlegt und kann angeklickt werden. Wird ein Wort ausgewählt, kann es mit der Maus bewegt werden und an verschiedenen Stellen in der Welt platziert werden. Worte können in der Wortsammlung gespeichert werden, als Antworten verwendet werden oder auch außerhalb von Dialogsituationen auf einen Charakter in der Nähe gezogen werden, dem dann eine Frage gestellt werden kann, ohne das </w:t>
+      </w:r>
+      <w:r>
+        <w:rPr>
+          <w:lang w:eastAsia="de-DE"/>
+        </w:rPr>
+        <w:lastRenderedPageBreak/>
+        <w:t xml:space="preserve">ein Dialog begonnen wird. Wörter werden verschieden farblich markiert, abhängig davon, ob sich ein Wort bereits in der Wortsammlung der Spielenden befindet oder nicht, was das Sammeln von Wörtern vereinfachen soll. Es ist nicht möglich, ein Wort, welches bereits eingesammelt wurde, noch einmal in die Wortsammlung zu ziehen, aber das Wort kann außerhalb der Wortsammlung benutzt werden um beispielsweise auf eine Frage zu antworten. Das einsammeln von Worten und das antworten mit ihnen wird durch die Implementierung eines Doppelklicks vereinfacht, der dafür sorgt, dass sich ein doppelt geklicktes Wort dorthin bewegt, wo es am logischsten für das Wort wäre, sich hinzubewegen. So würde sich ein Wort, dass im Dialog doppelt geklickt wurde in die Wortsammlung bewegen und ein Wort aus der Wortsammlung würde sich </w:t>
+      </w:r>
+      <w:r>
+        <w:rPr>
+          <w:lang w:eastAsia="de-DE"/>
+        </w:rPr>
+        <w:t xml:space="preserve">(wenn vorhanden) in eine Antwort bewegen. Ist kein erkenntliches Ziel vorhanden oder das geklickte Wort befindet sich bereits in der Wortsammlung, wird Spielenden das Feedback gegeben, dass ihre Aktion nicht möglich ist. </w:t>
+      </w:r>
+    </w:p>
+    <w:p>
+      <w:pPr>
+        <w:numPr>
+          <w:ilvl w:val="2"/>
+          <w:numId w:val="1"/>
+        </w:numPr>
+        <w:spacing w:before="100" w:beforeAutospacing="1" w:after="100" w:afterAutospacing="1" w:line="240" w:lineRule="auto"/>
+        <w:rPr>
+          <w:rFonts w:ascii="Comic Sans MS" w:eastAsia="Times New Roman" w:hAnsi="Comic Sans MS" w:cs="Times New Roman"/>
+          <w:szCs w:val="28"/>
+          <w:lang w:eastAsia="de-DE"/>
+        </w:rPr>
+      </w:pPr>
+      <w:r>
+        <w:rPr>
+          <w:rFonts w:ascii="Comic Sans MS" w:eastAsia="Times New Roman" w:hAnsi="Comic Sans MS" w:cs="Times New Roman"/>
+          <w:szCs w:val="28"/>
+          <w:lang w:eastAsia="de-DE"/>
+        </w:rPr>
+        <w:t>Wörter speichern</w:t>
+      </w:r>
+    </w:p>
+    <w:p>
+      <w:pPr>
+        <w:pStyle w:val="KeinLeerraum"/>
+        <w:rPr>
+          <w:lang w:eastAsia="de-DE"/>
+        </w:rPr>
+      </w:pPr>
+      <w:r>
+        <w:rPr>
+          <w:lang w:eastAsia="de-DE"/>
+        </w:rPr>
+        <w:t>Ist ein Wort aus dem Dialog ausgewählt worden, kann es nun in der Wortsammlung gespeichert werden. Hierzu wird es einfach in das dazugehörige UI-Feld gezogen. Das UI-Feld reagiert darauf, welche „Art“ von Wort momentan ausgewählt ist und speichert Wörter abhängig ihrer Kategorien. Die momentan implementierten Kategorien sind</w:t>
+      </w:r>
+      <w:r>
+        <w:rPr>
+          <w:lang w:eastAsia="de-DE"/>
+        </w:rPr>
+        <w:t xml:space="preserve"> „Name“, „Ort“, „Adjektiv“, „Objekt“ und „Andere“, ebenso wie die Sonderkategorien </w:t>
+      </w:r>
+      <w:r>
+        <w:rPr>
+          <w:lang w:eastAsia="de-DE"/>
+        </w:rPr>
+        <w:t>„Alle“</w:t>
+      </w:r>
+      <w:r>
+        <w:rPr>
+          <w:lang w:eastAsia="de-DE"/>
+        </w:rPr>
+        <w:t xml:space="preserve"> und</w:t>
+      </w:r>
+      <w:r>
+        <w:rPr>
+          <w:lang w:eastAsia="de-DE"/>
+        </w:rPr>
+        <w:t xml:space="preserve"> „Favoriten“</w:t>
+      </w:r>
+      <w:r>
+        <w:rPr>
+          <w:lang w:eastAsia="de-DE"/>
+        </w:rPr>
+        <w:t xml:space="preserve">. Wird ein Wort ausgewählt, liest der Code die Kategorie des Wortes aus und öffnet die jeweils richtige Seite in der Wortsammlung. So würde das Wort „Stift“ beispielsweise als „Objekt“ kategorisiert werden, während das Wort „Gut“ teil der Kategorie „Adjektiv“ wäre. Worte, die nicht wirklich in eine Kategorie passen, werden unter „Andere“ kategorisiert. Wird die Sonderkategorie „Alle“ geöffnet, werden alle gespeicherten Wörter angezeigt. Ähnlich werden in der Sonderkategorie „Favoriten“, alle Worte angezeigt, die von den Spielenden mit einem Stern markiert wurden. Die </w:t>
+      </w:r>
+      <w:proofErr w:type="gramStart"/>
+      <w:r>
+        <w:rPr>
+          <w:lang w:eastAsia="de-DE"/>
+        </w:rPr>
+        <w:t>Organisation  der</w:t>
+      </w:r>
+      <w:proofErr w:type="gramEnd"/>
+      <w:r>
+        <w:rPr>
+          <w:lang w:eastAsia="de-DE"/>
+        </w:rPr>
+        <w:t xml:space="preserve"> Wörter nach Kategorien und Favoriten soll dabei helfen, ein </w:t>
+      </w:r>
+      <w:r>
+        <w:rPr>
+          <w:lang w:eastAsia="de-DE"/>
+        </w:rPr>
+        <w:lastRenderedPageBreak/>
+        <w:t xml:space="preserve">gesuchtes Wort so schnell wie möglich in der Wortsammlung zu finden. Worte, die nicht mehr benötigt werden, können auf das Mülleimer-Icon gezogen werden und somit weggeworfen werden. </w:t>
+      </w:r>
+    </w:p>
+    <w:p>
+      <w:pPr>
+        <w:rPr>
+          <w:lang w:eastAsia="de-DE"/>
+        </w:rPr>
+      </w:pPr>
+    </w:p>
+    <w:p>
+      <w:pPr>
+        <w:pStyle w:val="Listenabsatz"/>
+        <w:numPr>
+          <w:ilvl w:val="2"/>
+          <w:numId w:val="4"/>
+        </w:numPr>
+        <w:spacing w:before="100" w:beforeAutospacing="1" w:after="100" w:afterAutospacing="1" w:line="240" w:lineRule="auto"/>
+        <w:rPr>
+          <w:rFonts w:ascii="Comic Sans MS" w:eastAsia="Times New Roman" w:hAnsi="Comic Sans MS" w:cs="Times New Roman"/>
+          <w:szCs w:val="28"/>
+          <w:lang w:eastAsia="de-DE"/>
+        </w:rPr>
+      </w:pPr>
+      <w:r>
+        <w:rPr>
+          <w:rFonts w:ascii="Comic Sans MS" w:eastAsia="Times New Roman" w:hAnsi="Comic Sans MS" w:cs="Times New Roman"/>
+          <w:szCs w:val="28"/>
+          <w:lang w:eastAsia="de-DE"/>
+        </w:rPr>
+        <w:t>Antworten</w:t>
+      </w:r>
+    </w:p>
+    <w:p>
+      <w:pPr>
+        <w:pStyle w:val="KeinLeerraum"/>
+        <w:rPr>
+          <w:lang w:eastAsia="de-DE"/>
+        </w:rPr>
+      </w:pPr>
+      <w:r>
+        <w:rPr>
+          <w:lang w:eastAsia="de-DE"/>
+        </w:rPr>
+        <w:t xml:space="preserve">Wird den Spielenden eine Frage gestellt, kommt die Antwortmöglichkeit immer mit einer gegebenen Farbe. Diese zeigt Spielenden, welche Kategorie (oder welche Kategorien) als Antwort zugelassen sind. Wird ein Wort eingefügt, reagiert der NPC abhängig von der gegebenen Antwort auf die Frage. Hierbei unterscheiden sich Ja-Nein-Fragen und Fragen, die ein Wort als Antwort verlangen. Da erwartet wird, dass Spielende entweder das Wort „Ja“ oder „Nein“ zu jeder Zeit in der Wortsammlung haben, können Ja-Nein-Fragen nicht übersprungen werden. Fragen, die erwarten, dass ein Wort einer gewissen Kategorie angegeben wird, kommen jedoch mit einem Knopf, der die Spielenden erlaubt, die Frage je nach Kontext zu verlassen oder zu überspringen. Da Spielende möglicherweise ein anderes Wort nutzen möchten, als sie </w:t>
+      </w:r>
+      <w:r>
+        <w:rPr>
+          <w:lang w:eastAsia="de-DE"/>
+        </w:rPr>
+        <w:t>zurzeit</w:t>
+      </w:r>
+      <w:r>
+        <w:rPr>
+          <w:lang w:eastAsia="de-DE"/>
+        </w:rPr>
+        <w:t xml:space="preserve"> im Inventar haben oder </w:t>
+      </w:r>
+      <w:r>
+        <w:rPr>
+          <w:lang w:eastAsia="de-DE"/>
+        </w:rPr>
+        <w:t xml:space="preserve">schlichtweg kein Wort der Kategorie im Inventar haben, wird hier eine Möglichkeit benötigt, die Frage unbeantwortet zu lassen. In einer Antwort auf eine Frage kann auch eine falsche Behauptung angestellt werden. Ob der angesprochene NPC bemerkt, ob es sich hierbei um eine Lüge handelt, hängt davon ab, ob das System an dieser Stelle prüfen möchte, ob gelogen wurde oder nicht. Während es wenig Sinn machen würde, die Wahrheit der gegebenen Antwort auf die Frage „Wie geht es dir?“ zu überprüfen, kann es Sinn machen zu überprüfen, ob die Antwort auf die Frage „Wo hast du </w:t>
+      </w:r>
+      <w:proofErr w:type="spellStart"/>
+      <w:r>
+        <w:rPr>
+          <w:lang w:eastAsia="de-DE"/>
+        </w:rPr>
+        <w:t>Matheo</w:t>
+      </w:r>
+      <w:proofErr w:type="spellEnd"/>
+      <w:r>
+        <w:rPr>
+          <w:lang w:eastAsia="de-DE"/>
+        </w:rPr>
+        <w:t xml:space="preserve"> gesehen?“ der Wahrheit entspricht.</w:t>
+      </w:r>
+    </w:p>
+    <w:p>
+      <w:pPr>
+        <w:rPr>
+          <w:lang w:eastAsia="de-DE"/>
+        </w:rPr>
+      </w:pPr>
+    </w:p>
+    <w:p>
+      <w:pPr>
+        <w:pStyle w:val="Listenabsatz"/>
+        <w:numPr>
+          <w:ilvl w:val="2"/>
+          <w:numId w:val="1"/>
+        </w:numPr>
+        <w:rPr>
+          <w:lang w:eastAsia="de-DE"/>
+        </w:rPr>
+      </w:pPr>
+      <w:r>
+        <w:rPr>
+          <w:lang w:eastAsia="de-DE"/>
+        </w:rPr>
+        <w:t>Nachfragen</w:t>
+      </w:r>
+    </w:p>
+    <w:p>
+      <w:pPr>
+        <w:rPr>
+          <w:lang w:eastAsia="de-DE"/>
+        </w:rPr>
+      </w:pPr>
+    </w:p>
+    <w:p>
+      <w:pPr>
+        <w:numPr>
+          <w:ilvl w:val="2"/>
+          <w:numId w:val="1"/>
+        </w:numPr>
+        <w:spacing w:before="100" w:beforeAutospacing="1" w:after="100" w:afterAutospacing="1" w:line="240" w:lineRule="auto"/>
+        <w:rPr>
+          <w:rFonts w:ascii="Comic Sans MS" w:eastAsia="Times New Roman" w:hAnsi="Comic Sans MS" w:cs="Times New Roman"/>
+          <w:szCs w:val="28"/>
+          <w:lang w:eastAsia="de-DE"/>
+        </w:rPr>
+      </w:pPr>
+      <w:r>
+        <w:rPr>
+          <w:rFonts w:ascii="Comic Sans MS" w:eastAsia="Times New Roman" w:hAnsi="Comic Sans MS" w:cs="Times New Roman"/>
+          <w:szCs w:val="28"/>
+          <w:lang w:eastAsia="de-DE"/>
+        </w:rPr>
+        <w:t>Dialogsysteme</w:t>
+      </w:r>
+    </w:p>
+    <w:p>
+      <w:pPr>
+        <w:numPr>
+          <w:ilvl w:val="3"/>
+          <w:numId w:val="1"/>
+        </w:numPr>
+        <w:spacing w:before="100" w:beforeAutospacing="1" w:after="100" w:afterAutospacing="1" w:line="240" w:lineRule="auto"/>
+        <w:rPr>
+          <w:rFonts w:ascii="Comic Sans MS" w:eastAsia="Times New Roman" w:hAnsi="Comic Sans MS" w:cs="Times New Roman"/>
+          <w:szCs w:val="28"/>
+          <w:lang w:eastAsia="de-DE"/>
+        </w:rPr>
+      </w:pPr>
+      <w:r>
+        <w:rPr>
+          <w:rFonts w:ascii="Comic Sans MS" w:eastAsia="Times New Roman" w:hAnsi="Comic Sans MS" w:cs="Times New Roman"/>
+          <w:szCs w:val="28"/>
+          <w:lang w:eastAsia="de-DE"/>
+        </w:rPr>
+        <w:t>Spielstart</w:t>
+      </w:r>
+    </w:p>
+    <w:p>
+      <w:pPr>
+        <w:numPr>
+          <w:ilvl w:val="3"/>
+          <w:numId w:val="1"/>
+        </w:numPr>
+        <w:spacing w:before="100" w:beforeAutospacing="1" w:after="100" w:afterAutospacing="1" w:line="240" w:lineRule="auto"/>
+        <w:rPr>
+          <w:rFonts w:ascii="Comic Sans MS" w:eastAsia="Times New Roman" w:hAnsi="Comic Sans MS" w:cs="Times New Roman"/>
+          <w:szCs w:val="28"/>
+          <w:lang w:eastAsia="de-DE"/>
+        </w:rPr>
+      </w:pPr>
+      <w:bookmarkStart w:id="0" w:name="_GoBack"/>
+      <w:bookmarkEnd w:id="0"/>
+      <w:r>
+        <w:rPr>
+          <w:rFonts w:ascii="Comic Sans MS" w:eastAsia="Times New Roman" w:hAnsi="Comic Sans MS" w:cs="Times New Roman"/>
+          <w:szCs w:val="28"/>
+          <w:lang w:eastAsia="de-DE"/>
+        </w:rPr>
+        <w:lastRenderedPageBreak/>
+        <w:t>Begleiter</w:t>
+      </w:r>
+    </w:p>
+    <w:p>
+      <w:pPr>
+        <w:numPr>
+          <w:ilvl w:val="3"/>
+          <w:numId w:val="1"/>
+        </w:numPr>
+        <w:spacing w:before="100" w:beforeAutospacing="1" w:after="100" w:afterAutospacing="1" w:line="240" w:lineRule="auto"/>
+        <w:rPr>
+          <w:rFonts w:ascii="Comic Sans MS" w:eastAsia="Times New Roman" w:hAnsi="Comic Sans MS" w:cs="Times New Roman"/>
+          <w:szCs w:val="28"/>
+          <w:lang w:eastAsia="de-DE"/>
+        </w:rPr>
+      </w:pPr>
+      <w:r>
+        <w:rPr>
+          <w:rFonts w:ascii="Comic Sans MS" w:eastAsia="Times New Roman" w:hAnsi="Comic Sans MS" w:cs="Times New Roman"/>
+          <w:szCs w:val="28"/>
+          <w:lang w:eastAsia="de-DE"/>
+        </w:rPr>
+        <w:t>Nicht-integrierte Systeme</w:t>
+      </w:r>
+    </w:p>
+    <w:p>
+      <w:pPr>
+        <w:numPr>
+          <w:ilvl w:val="4"/>
+          <w:numId w:val="1"/>
+        </w:numPr>
+        <w:spacing w:before="100" w:beforeAutospacing="1" w:after="100" w:afterAutospacing="1" w:line="240" w:lineRule="auto"/>
+        <w:rPr>
+          <w:rFonts w:ascii="Comic Sans MS" w:eastAsia="Times New Roman" w:hAnsi="Comic Sans MS" w:cs="Times New Roman"/>
+          <w:szCs w:val="28"/>
+          <w:lang w:eastAsia="de-DE"/>
+        </w:rPr>
+      </w:pPr>
+      <w:proofErr w:type="spellStart"/>
+      <w:r>
+        <w:rPr>
+          <w:rFonts w:ascii="Comic Sans MS" w:eastAsia="Times New Roman" w:hAnsi="Comic Sans MS" w:cs="Times New Roman"/>
+          <w:szCs w:val="28"/>
+          <w:lang w:eastAsia="de-DE"/>
+        </w:rPr>
+        <w:t>Bartering</w:t>
+      </w:r>
+      <w:proofErr w:type="spellEnd"/>
+    </w:p>
+    <w:p>
+      <w:pPr>
+        <w:numPr>
+          <w:ilvl w:val="4"/>
+          <w:numId w:val="1"/>
+        </w:numPr>
+        <w:spacing w:before="100" w:beforeAutospacing="1" w:after="100" w:afterAutospacing="1" w:line="240" w:lineRule="auto"/>
+        <w:rPr>
+          <w:rFonts w:ascii="Comic Sans MS" w:eastAsia="Times New Roman" w:hAnsi="Comic Sans MS" w:cs="Times New Roman"/>
+          <w:szCs w:val="28"/>
+          <w:lang w:eastAsia="de-DE"/>
+        </w:rPr>
+      </w:pPr>
+      <w:r>
+        <w:rPr>
+          <w:rFonts w:ascii="Comic Sans MS" w:eastAsia="Times New Roman" w:hAnsi="Comic Sans MS" w:cs="Times New Roman"/>
+          <w:szCs w:val="28"/>
+          <w:lang w:eastAsia="de-DE"/>
+        </w:rPr>
+        <w:t>Ablenken</w:t>
+      </w:r>
+    </w:p>
+    <w:p>
+      <w:pPr>
+        <w:pStyle w:val="KeinLeerraum"/>
+        <w:numPr>
+          <w:ilvl w:val="4"/>
+          <w:numId w:val="1"/>
+        </w:numPr>
+        <w:rPr>
+          <w:lang w:eastAsia="de-DE"/>
+        </w:rPr>
+      </w:pPr>
+      <w:r>
+        <w:rPr>
+          <w:lang w:eastAsia="de-DE"/>
+        </w:rPr>
+        <w:t>Wer-kennt-wen?</w:t>
+      </w:r>
+    </w:p>
+    <w:p>
+      <w:pPr>
+        <w:numPr>
+          <w:ilvl w:val="0"/>
+          <w:numId w:val="1"/>
+        </w:numPr>
+        <w:spacing w:before="100" w:beforeAutospacing="1" w:after="100" w:afterAutospacing="1" w:line="240" w:lineRule="auto"/>
+        <w:rPr>
+          <w:rFonts w:ascii="Comic Sans MS" w:eastAsia="Times New Roman" w:hAnsi="Comic Sans MS" w:cs="Times New Roman"/>
+          <w:szCs w:val="28"/>
+          <w:lang w:eastAsia="de-DE"/>
+        </w:rPr>
+      </w:pPr>
+      <w:r>
+        <w:rPr>
+          <w:rFonts w:ascii="Comic Sans MS" w:eastAsia="Times New Roman" w:hAnsi="Comic Sans MS" w:cs="Times New Roman"/>
+          <w:szCs w:val="28"/>
+          <w:lang w:eastAsia="de-DE"/>
+        </w:rPr>
+        <w:t>Werkstück:</w:t>
       </w:r>
     </w:p>
     <w:p>
@@ -1350,7 +1800,7 @@
           <w:szCs w:val="28"/>
           <w:lang w:eastAsia="de-DE"/>
         </w:rPr>
-        <w:t>Was kann das System?</w:t>
+        <w:t>Die Szene</w:t>
       </w:r>
     </w:p>
     <w:p>
@@ -1366,21 +1816,19 @@
           <w:lang w:eastAsia="de-DE"/>
         </w:rPr>
       </w:pPr>
-      <w:proofErr w:type="spellStart"/>
-      <w:r>
-        <w:rPr>
-          <w:rFonts w:ascii="Comic Sans MS" w:eastAsia="Times New Roman" w:hAnsi="Comic Sans MS" w:cs="Times New Roman"/>
-          <w:szCs w:val="28"/>
-          <w:lang w:eastAsia="de-DE"/>
-        </w:rPr>
-        <w:t>Mechanics</w:t>
-      </w:r>
-      <w:proofErr w:type="spellEnd"/>
+      <w:r>
+        <w:rPr>
+          <w:rFonts w:ascii="Comic Sans MS" w:eastAsia="Times New Roman" w:hAnsi="Comic Sans MS" w:cs="Times New Roman"/>
+          <w:szCs w:val="28"/>
+          <w:lang w:eastAsia="de-DE"/>
+        </w:rPr>
+        <w:t>Die Handlung</w:t>
+      </w:r>
     </w:p>
     <w:p>
       <w:pPr>
         <w:numPr>
-          <w:ilvl w:val="2"/>
+          <w:ilvl w:val="1"/>
           <w:numId w:val="1"/>
         </w:numPr>
         <w:spacing w:before="100" w:beforeAutospacing="1" w:after="100" w:afterAutospacing="1" w:line="240" w:lineRule="auto"/>
@@ -1396,341 +1844,7 @@
           <w:szCs w:val="28"/>
           <w:lang w:eastAsia="de-DE"/>
         </w:rPr>
-        <w:t>Wörter speichern</w:t>
-      </w:r>
-    </w:p>
-    <w:p>
-      <w:pPr>
-        <w:numPr>
-          <w:ilvl w:val="3"/>
-          <w:numId w:val="1"/>
-        </w:numPr>
-        <w:spacing w:before="100" w:beforeAutospacing="1" w:after="100" w:afterAutospacing="1" w:line="240" w:lineRule="auto"/>
-        <w:rPr>
-          <w:rFonts w:ascii="Comic Sans MS" w:eastAsia="Times New Roman" w:hAnsi="Comic Sans MS" w:cs="Times New Roman"/>
-          <w:szCs w:val="28"/>
-          <w:lang w:eastAsia="de-DE"/>
-        </w:rPr>
-      </w:pPr>
-      <w:r>
-        <w:rPr>
-          <w:rFonts w:ascii="Comic Sans MS" w:eastAsia="Times New Roman" w:hAnsi="Comic Sans MS" w:cs="Times New Roman"/>
-          <w:szCs w:val="28"/>
-          <w:lang w:eastAsia="de-DE"/>
-        </w:rPr>
-        <w:t>Tag-System</w:t>
-      </w:r>
-    </w:p>
-    <w:p>
-      <w:pPr>
-        <w:numPr>
-          <w:ilvl w:val="2"/>
-          <w:numId w:val="1"/>
-        </w:numPr>
-        <w:spacing w:before="100" w:beforeAutospacing="1" w:after="100" w:afterAutospacing="1" w:line="240" w:lineRule="auto"/>
-        <w:rPr>
-          <w:rFonts w:ascii="Comic Sans MS" w:eastAsia="Times New Roman" w:hAnsi="Comic Sans MS" w:cs="Times New Roman"/>
-          <w:szCs w:val="28"/>
-          <w:lang w:eastAsia="de-DE"/>
-        </w:rPr>
-      </w:pPr>
-      <w:r>
-        <w:rPr>
-          <w:rFonts w:ascii="Comic Sans MS" w:eastAsia="Times New Roman" w:hAnsi="Comic Sans MS" w:cs="Times New Roman"/>
-          <w:szCs w:val="28"/>
-          <w:lang w:eastAsia="de-DE"/>
-        </w:rPr>
-        <w:t>Wörter auswählen</w:t>
-      </w:r>
-    </w:p>
-    <w:p>
-      <w:pPr>
-        <w:numPr>
-          <w:ilvl w:val="3"/>
-          <w:numId w:val="1"/>
-        </w:numPr>
-        <w:spacing w:before="100" w:beforeAutospacing="1" w:after="100" w:afterAutospacing="1" w:line="240" w:lineRule="auto"/>
-        <w:rPr>
-          <w:rFonts w:ascii="Comic Sans MS" w:eastAsia="Times New Roman" w:hAnsi="Comic Sans MS" w:cs="Times New Roman"/>
-          <w:szCs w:val="28"/>
-          <w:lang w:eastAsia="de-DE"/>
-        </w:rPr>
-      </w:pPr>
-      <w:r>
-        <w:rPr>
-          <w:rFonts w:ascii="Comic Sans MS" w:eastAsia="Times New Roman" w:hAnsi="Comic Sans MS" w:cs="Times New Roman"/>
-          <w:szCs w:val="28"/>
-          <w:lang w:eastAsia="de-DE"/>
-        </w:rPr>
-        <w:t>aus dem Dialog oder aus dem Environment</w:t>
-      </w:r>
-    </w:p>
-    <w:p>
-      <w:pPr>
-        <w:numPr>
-          <w:ilvl w:val="2"/>
-          <w:numId w:val="1"/>
-        </w:numPr>
-        <w:spacing w:before="100" w:beforeAutospacing="1" w:after="100" w:afterAutospacing="1" w:line="240" w:lineRule="auto"/>
-        <w:rPr>
-          <w:rFonts w:ascii="Comic Sans MS" w:eastAsia="Times New Roman" w:hAnsi="Comic Sans MS" w:cs="Times New Roman"/>
-          <w:szCs w:val="28"/>
-          <w:lang w:eastAsia="de-DE"/>
-        </w:rPr>
-      </w:pPr>
-      <w:proofErr w:type="spellStart"/>
-      <w:r>
-        <w:rPr>
-          <w:rFonts w:ascii="Comic Sans MS" w:eastAsia="Times New Roman" w:hAnsi="Comic Sans MS" w:cs="Times New Roman"/>
-          <w:szCs w:val="28"/>
-          <w:lang w:eastAsia="de-DE"/>
-        </w:rPr>
-        <w:t>Quests</w:t>
-      </w:r>
-      <w:proofErr w:type="spellEnd"/>
-    </w:p>
-    <w:p>
-      <w:pPr>
-        <w:numPr>
-          <w:ilvl w:val="2"/>
-          <w:numId w:val="1"/>
-        </w:numPr>
-        <w:spacing w:before="100" w:beforeAutospacing="1" w:after="100" w:afterAutospacing="1" w:line="240" w:lineRule="auto"/>
-        <w:rPr>
-          <w:rFonts w:ascii="Comic Sans MS" w:eastAsia="Times New Roman" w:hAnsi="Comic Sans MS" w:cs="Times New Roman"/>
-          <w:szCs w:val="28"/>
-          <w:lang w:eastAsia="de-DE"/>
-        </w:rPr>
-      </w:pPr>
-      <w:r>
-        <w:rPr>
-          <w:rFonts w:ascii="Comic Sans MS" w:eastAsia="Times New Roman" w:hAnsi="Comic Sans MS" w:cs="Times New Roman"/>
-          <w:szCs w:val="28"/>
-          <w:lang w:eastAsia="de-DE"/>
-        </w:rPr>
-        <w:t>Dialogsysteme</w:t>
-      </w:r>
-    </w:p>
-    <w:p>
-      <w:pPr>
-        <w:numPr>
-          <w:ilvl w:val="3"/>
-          <w:numId w:val="1"/>
-        </w:numPr>
-        <w:spacing w:before="100" w:beforeAutospacing="1" w:after="100" w:afterAutospacing="1" w:line="240" w:lineRule="auto"/>
-        <w:rPr>
-          <w:rFonts w:ascii="Comic Sans MS" w:eastAsia="Times New Roman" w:hAnsi="Comic Sans MS" w:cs="Times New Roman"/>
-          <w:szCs w:val="28"/>
-          <w:lang w:eastAsia="de-DE"/>
-        </w:rPr>
-      </w:pPr>
-      <w:r>
-        <w:rPr>
-          <w:rFonts w:ascii="Comic Sans MS" w:eastAsia="Times New Roman" w:hAnsi="Comic Sans MS" w:cs="Times New Roman"/>
-          <w:szCs w:val="28"/>
-          <w:lang w:eastAsia="de-DE"/>
-        </w:rPr>
-        <w:t>Spielstart</w:t>
-      </w:r>
-    </w:p>
-    <w:p>
-      <w:pPr>
-        <w:numPr>
-          <w:ilvl w:val="3"/>
-          <w:numId w:val="1"/>
-        </w:numPr>
-        <w:spacing w:before="100" w:beforeAutospacing="1" w:after="100" w:afterAutospacing="1" w:line="240" w:lineRule="auto"/>
-        <w:rPr>
-          <w:rFonts w:ascii="Comic Sans MS" w:eastAsia="Times New Roman" w:hAnsi="Comic Sans MS" w:cs="Times New Roman"/>
-          <w:szCs w:val="28"/>
-          <w:lang w:eastAsia="de-DE"/>
-        </w:rPr>
-      </w:pPr>
-      <w:r>
-        <w:rPr>
-          <w:rFonts w:ascii="Comic Sans MS" w:eastAsia="Times New Roman" w:hAnsi="Comic Sans MS" w:cs="Times New Roman"/>
-          <w:szCs w:val="28"/>
-          <w:lang w:eastAsia="de-DE"/>
-        </w:rPr>
-        <w:t>Antworten</w:t>
-      </w:r>
-    </w:p>
-    <w:p>
-      <w:pPr>
-        <w:numPr>
-          <w:ilvl w:val="4"/>
-          <w:numId w:val="1"/>
-        </w:numPr>
-        <w:spacing w:before="100" w:beforeAutospacing="1" w:after="100" w:afterAutospacing="1" w:line="240" w:lineRule="auto"/>
-        <w:rPr>
-          <w:rFonts w:ascii="Comic Sans MS" w:eastAsia="Times New Roman" w:hAnsi="Comic Sans MS" w:cs="Times New Roman"/>
-          <w:szCs w:val="28"/>
-          <w:lang w:eastAsia="de-DE"/>
-        </w:rPr>
-      </w:pPr>
-      <w:r>
-        <w:rPr>
-          <w:rFonts w:ascii="Comic Sans MS" w:eastAsia="Times New Roman" w:hAnsi="Comic Sans MS" w:cs="Times New Roman"/>
-          <w:szCs w:val="28"/>
-          <w:lang w:eastAsia="de-DE"/>
-        </w:rPr>
-        <w:t>(+Was ist wenn man keine Antwort hat)</w:t>
-      </w:r>
-    </w:p>
-    <w:p>
-      <w:pPr>
-        <w:numPr>
-          <w:ilvl w:val="4"/>
-          <w:numId w:val="1"/>
-        </w:numPr>
-        <w:spacing w:before="100" w:beforeAutospacing="1" w:after="100" w:afterAutospacing="1" w:line="240" w:lineRule="auto"/>
-        <w:rPr>
-          <w:rFonts w:ascii="Comic Sans MS" w:eastAsia="Times New Roman" w:hAnsi="Comic Sans MS" w:cs="Times New Roman"/>
-          <w:szCs w:val="28"/>
-          <w:lang w:eastAsia="de-DE"/>
-        </w:rPr>
-      </w:pPr>
-      <w:r>
-        <w:rPr>
-          <w:rFonts w:ascii="Comic Sans MS" w:eastAsia="Times New Roman" w:hAnsi="Comic Sans MS" w:cs="Times New Roman"/>
-          <w:szCs w:val="28"/>
-          <w:lang w:eastAsia="de-DE"/>
-        </w:rPr>
-        <w:t>Ja und Nein</w:t>
-      </w:r>
-    </w:p>
-    <w:p>
-      <w:pPr>
-        <w:numPr>
-          <w:ilvl w:val="4"/>
-          <w:numId w:val="1"/>
-        </w:numPr>
-        <w:spacing w:before="100" w:beforeAutospacing="1" w:after="100" w:afterAutospacing="1" w:line="240" w:lineRule="auto"/>
-        <w:rPr>
-          <w:rFonts w:ascii="Comic Sans MS" w:eastAsia="Times New Roman" w:hAnsi="Comic Sans MS" w:cs="Times New Roman"/>
-          <w:szCs w:val="28"/>
-          <w:lang w:eastAsia="de-DE"/>
-        </w:rPr>
-      </w:pPr>
-      <w:r>
-        <w:rPr>
-          <w:rFonts w:ascii="Comic Sans MS" w:eastAsia="Times New Roman" w:hAnsi="Comic Sans MS" w:cs="Times New Roman"/>
-          <w:szCs w:val="28"/>
-          <w:lang w:eastAsia="de-DE"/>
-        </w:rPr>
-        <w:t>Falsche Behauptungen</w:t>
-      </w:r>
-    </w:p>
-    <w:p>
-      <w:pPr>
-        <w:numPr>
-          <w:ilvl w:val="3"/>
-          <w:numId w:val="1"/>
-        </w:numPr>
-        <w:spacing w:before="100" w:beforeAutospacing="1" w:after="100" w:afterAutospacing="1" w:line="240" w:lineRule="auto"/>
-        <w:rPr>
-          <w:rFonts w:ascii="Comic Sans MS" w:eastAsia="Times New Roman" w:hAnsi="Comic Sans MS" w:cs="Times New Roman"/>
-          <w:szCs w:val="28"/>
-          <w:lang w:eastAsia="de-DE"/>
-        </w:rPr>
-      </w:pPr>
-      <w:r>
-        <w:rPr>
-          <w:rFonts w:ascii="Comic Sans MS" w:eastAsia="Times New Roman" w:hAnsi="Comic Sans MS" w:cs="Times New Roman"/>
-          <w:szCs w:val="28"/>
-          <w:lang w:eastAsia="de-DE"/>
-        </w:rPr>
-        <w:t>Nachfragen</w:t>
-      </w:r>
-    </w:p>
-    <w:p>
-      <w:pPr>
-        <w:numPr>
-          <w:ilvl w:val="3"/>
-          <w:numId w:val="1"/>
-        </w:numPr>
-        <w:spacing w:before="100" w:beforeAutospacing="1" w:after="100" w:afterAutospacing="1" w:line="240" w:lineRule="auto"/>
-        <w:rPr>
-          <w:rFonts w:ascii="Comic Sans MS" w:eastAsia="Times New Roman" w:hAnsi="Comic Sans MS" w:cs="Times New Roman"/>
-          <w:szCs w:val="28"/>
-          <w:lang w:eastAsia="de-DE"/>
-        </w:rPr>
-      </w:pPr>
-      <w:r>
-        <w:rPr>
-          <w:rFonts w:ascii="Comic Sans MS" w:eastAsia="Times New Roman" w:hAnsi="Comic Sans MS" w:cs="Times New Roman"/>
-          <w:szCs w:val="28"/>
-          <w:lang w:eastAsia="de-DE"/>
-        </w:rPr>
-        <w:t>Begleiter</w:t>
-      </w:r>
-    </w:p>
-    <w:p>
-      <w:pPr>
-        <w:numPr>
-          <w:ilvl w:val="3"/>
-          <w:numId w:val="1"/>
-        </w:numPr>
-        <w:spacing w:before="100" w:beforeAutospacing="1" w:after="100" w:afterAutospacing="1" w:line="240" w:lineRule="auto"/>
-        <w:rPr>
-          <w:rFonts w:ascii="Comic Sans MS" w:eastAsia="Times New Roman" w:hAnsi="Comic Sans MS" w:cs="Times New Roman"/>
-          <w:szCs w:val="28"/>
-          <w:lang w:eastAsia="de-DE"/>
-        </w:rPr>
-      </w:pPr>
-      <w:r>
-        <w:rPr>
-          <w:rFonts w:ascii="Comic Sans MS" w:eastAsia="Times New Roman" w:hAnsi="Comic Sans MS" w:cs="Times New Roman"/>
-          <w:szCs w:val="28"/>
-          <w:lang w:eastAsia="de-DE"/>
-        </w:rPr>
-        <w:t>Nicht-integrierte Systeme</w:t>
-      </w:r>
-    </w:p>
-    <w:p>
-      <w:pPr>
-        <w:numPr>
-          <w:ilvl w:val="4"/>
-          <w:numId w:val="1"/>
-        </w:numPr>
-        <w:spacing w:before="100" w:beforeAutospacing="1" w:after="100" w:afterAutospacing="1" w:line="240" w:lineRule="auto"/>
-        <w:rPr>
-          <w:rFonts w:ascii="Comic Sans MS" w:eastAsia="Times New Roman" w:hAnsi="Comic Sans MS" w:cs="Times New Roman"/>
-          <w:szCs w:val="28"/>
-          <w:lang w:eastAsia="de-DE"/>
-        </w:rPr>
-      </w:pPr>
-      <w:proofErr w:type="spellStart"/>
-      <w:r>
-        <w:rPr>
-          <w:rFonts w:ascii="Comic Sans MS" w:eastAsia="Times New Roman" w:hAnsi="Comic Sans MS" w:cs="Times New Roman"/>
-          <w:szCs w:val="28"/>
-          <w:lang w:eastAsia="de-DE"/>
-        </w:rPr>
-        <w:t>Bartering</w:t>
-      </w:r>
-      <w:proofErr w:type="spellEnd"/>
-    </w:p>
-    <w:p>
-      <w:pPr>
-        <w:numPr>
-          <w:ilvl w:val="4"/>
-          <w:numId w:val="1"/>
-        </w:numPr>
-        <w:spacing w:before="100" w:beforeAutospacing="1" w:after="100" w:afterAutospacing="1" w:line="240" w:lineRule="auto"/>
-        <w:rPr>
-          <w:rFonts w:ascii="Comic Sans MS" w:eastAsia="Times New Roman" w:hAnsi="Comic Sans MS" w:cs="Times New Roman"/>
-          <w:szCs w:val="28"/>
-          <w:lang w:eastAsia="de-DE"/>
-        </w:rPr>
-      </w:pPr>
-      <w:r>
-        <w:rPr>
-          <w:rFonts w:ascii="Comic Sans MS" w:eastAsia="Times New Roman" w:hAnsi="Comic Sans MS" w:cs="Times New Roman"/>
-          <w:szCs w:val="28"/>
-          <w:lang w:eastAsia="de-DE"/>
-        </w:rPr>
-        <w:t>Ablenken</w:t>
+        <w:t>UI Design</w:t>
       </w:r>
     </w:p>
     <w:p>
@@ -1752,7 +1866,7 @@
           <w:szCs w:val="28"/>
           <w:lang w:eastAsia="de-DE"/>
         </w:rPr>
-        <w:t>Werkstück:</w:t>
+        <w:t>Code:</w:t>
       </w:r>
     </w:p>
     <w:p>
@@ -1768,13 +1882,41 @@
           <w:lang w:eastAsia="de-DE"/>
         </w:rPr>
       </w:pPr>
-      <w:r>
-        <w:rPr>
-          <w:rFonts w:ascii="Comic Sans MS" w:eastAsia="Times New Roman" w:hAnsi="Comic Sans MS" w:cs="Times New Roman"/>
-          <w:szCs w:val="28"/>
-          <w:lang w:eastAsia="de-DE"/>
-        </w:rPr>
-        <w:t>Die Szene</w:t>
+      <w:proofErr w:type="spellStart"/>
+      <w:r>
+        <w:rPr>
+          <w:rFonts w:ascii="Comic Sans MS" w:eastAsia="Times New Roman" w:hAnsi="Comic Sans MS" w:cs="Times New Roman"/>
+          <w:szCs w:val="28"/>
+          <w:lang w:eastAsia="de-DE"/>
+        </w:rPr>
+        <w:t>Yarn</w:t>
+      </w:r>
+      <w:proofErr w:type="spellEnd"/>
+      <w:r>
+        <w:rPr>
+          <w:rFonts w:ascii="Comic Sans MS" w:eastAsia="Times New Roman" w:hAnsi="Comic Sans MS" w:cs="Times New Roman"/>
+          <w:szCs w:val="28"/>
+          <w:lang w:eastAsia="de-DE"/>
+        </w:rPr>
+        <w:t xml:space="preserve"> Spinner &amp; Text </w:t>
+      </w:r>
+      <w:proofErr w:type="spellStart"/>
+      <w:r>
+        <w:rPr>
+          <w:rFonts w:ascii="Comic Sans MS" w:eastAsia="Times New Roman" w:hAnsi="Comic Sans MS" w:cs="Times New Roman"/>
+          <w:szCs w:val="28"/>
+          <w:lang w:eastAsia="de-DE"/>
+        </w:rPr>
+        <w:t>Mesh</w:t>
+      </w:r>
+      <w:proofErr w:type="spellEnd"/>
+      <w:r>
+        <w:rPr>
+          <w:rFonts w:ascii="Comic Sans MS" w:eastAsia="Times New Roman" w:hAnsi="Comic Sans MS" w:cs="Times New Roman"/>
+          <w:szCs w:val="28"/>
+          <w:lang w:eastAsia="de-DE"/>
+        </w:rPr>
+        <w:t xml:space="preserve"> Pro</w:t>
       </w:r>
     </w:p>
     <w:p>
@@ -1796,7 +1938,7 @@
           <w:szCs w:val="28"/>
           <w:lang w:eastAsia="de-DE"/>
         </w:rPr>
-        <w:t>Die Handlung</w:t>
+        <w:t>Excel-Tabellen</w:t>
       </w:r>
     </w:p>
     <w:p>
@@ -1818,7 +1960,29 @@
           <w:szCs w:val="28"/>
           <w:lang w:eastAsia="de-DE"/>
         </w:rPr>
-        <w:t>UI Design</w:t>
+        <w:t>Datensätze</w:t>
+      </w:r>
+    </w:p>
+    <w:p>
+      <w:pPr>
+        <w:numPr>
+          <w:ilvl w:val="1"/>
+          <w:numId w:val="1"/>
+        </w:numPr>
+        <w:spacing w:before="100" w:beforeAutospacing="1" w:after="100" w:afterAutospacing="1" w:line="240" w:lineRule="auto"/>
+        <w:rPr>
+          <w:rFonts w:ascii="Comic Sans MS" w:eastAsia="Times New Roman" w:hAnsi="Comic Sans MS" w:cs="Times New Roman"/>
+          <w:szCs w:val="28"/>
+          <w:lang w:eastAsia="de-DE"/>
+        </w:rPr>
+      </w:pPr>
+      <w:r>
+        <w:rPr>
+          <w:rFonts w:ascii="Comic Sans MS" w:eastAsia="Times New Roman" w:hAnsi="Comic Sans MS" w:cs="Times New Roman"/>
+          <w:szCs w:val="28"/>
+          <w:lang w:eastAsia="de-DE"/>
+        </w:rPr>
+        <w:t>Adaptives System</w:t>
       </w:r>
     </w:p>
     <w:p>
@@ -1840,7 +2004,29 @@
           <w:szCs w:val="28"/>
           <w:lang w:eastAsia="de-DE"/>
         </w:rPr>
-        <w:t>Code:</w:t>
+        <w:t>Evaluation</w:t>
+      </w:r>
+    </w:p>
+    <w:p>
+      <w:pPr>
+        <w:pStyle w:val="KeinLeerraum"/>
+        <w:rPr>
+          <w:rFonts w:eastAsia="Times New Roman" w:cs="Times New Roman"/>
+          <w:szCs w:val="28"/>
+          <w:lang w:eastAsia="de-DE"/>
+        </w:rPr>
+      </w:pPr>
+      <w:r>
+        <w:rPr>
+          <w:lang w:eastAsia="de-DE"/>
+        </w:rPr>
+        <w:t>Nachdem ich achtzehn Wochen am Werkstück gearb</w:t>
+      </w:r>
+      <w:r>
+        <w:rPr>
+          <w:lang w:eastAsia="de-DE"/>
+        </w:rPr>
+        <w:t xml:space="preserve">eitet habe, habe ich mir etwas Zeit genommen, um über das Projekt zu reflektieren und zu evaluieren, ob ich die Ziele, die ich mir gesetzt habe, eingehalten habe. </w:t>
       </w:r>
     </w:p>
     <w:p>
@@ -1856,42 +2042,22 @@
           <w:lang w:eastAsia="de-DE"/>
         </w:rPr>
       </w:pPr>
-      <w:proofErr w:type="spellStart"/>
-      <w:r>
-        <w:rPr>
-          <w:rFonts w:ascii="Comic Sans MS" w:eastAsia="Times New Roman" w:hAnsi="Comic Sans MS" w:cs="Times New Roman"/>
-          <w:szCs w:val="28"/>
-          <w:lang w:eastAsia="de-DE"/>
-        </w:rPr>
-        <w:t>Yarn</w:t>
-      </w:r>
-      <w:proofErr w:type="spellEnd"/>
-      <w:r>
-        <w:rPr>
-          <w:rFonts w:ascii="Comic Sans MS" w:eastAsia="Times New Roman" w:hAnsi="Comic Sans MS" w:cs="Times New Roman"/>
-          <w:szCs w:val="28"/>
-          <w:lang w:eastAsia="de-DE"/>
-        </w:rPr>
-        <w:t xml:space="preserve"> Spinner &amp; Text </w:t>
-      </w:r>
-      <w:proofErr w:type="spellStart"/>
-      <w:r>
-        <w:rPr>
-          <w:rFonts w:ascii="Comic Sans MS" w:eastAsia="Times New Roman" w:hAnsi="Comic Sans MS" w:cs="Times New Roman"/>
-          <w:szCs w:val="28"/>
-          <w:lang w:eastAsia="de-DE"/>
-        </w:rPr>
-        <w:t>Mesh</w:t>
-      </w:r>
-      <w:proofErr w:type="spellEnd"/>
-      <w:r>
-        <w:rPr>
-          <w:rFonts w:ascii="Comic Sans MS" w:eastAsia="Times New Roman" w:hAnsi="Comic Sans MS" w:cs="Times New Roman"/>
-          <w:szCs w:val="28"/>
-          <w:lang w:eastAsia="de-DE"/>
-        </w:rPr>
-        <w:t xml:space="preserve"> Pro</w:t>
-      </w:r>
+      <w:r>
+        <w:rPr>
+          <w:rFonts w:ascii="Comic Sans MS" w:eastAsia="Times New Roman" w:hAnsi="Comic Sans MS" w:cs="Times New Roman"/>
+          <w:szCs w:val="28"/>
+          <w:lang w:eastAsia="de-DE"/>
+        </w:rPr>
+        <w:t>Evaluation der Arbeitsweise</w:t>
+      </w:r>
+    </w:p>
+    <w:p>
+      <w:pPr>
+        <w:pStyle w:val="KeinLeerraum"/>
+        <w:rPr>
+          <w:lang w:eastAsia="de-DE"/>
+        </w:rPr>
+      </w:pPr>
     </w:p>
     <w:p>
       <w:pPr>
@@ -1912,7 +2078,96 @@
           <w:szCs w:val="28"/>
           <w:lang w:eastAsia="de-DE"/>
         </w:rPr>
-        <w:t>Excel-Tabellen</w:t>
+        <w:t xml:space="preserve">Evaluation des fertigen Werkstücks </w:t>
+      </w:r>
+      <w:r>
+        <w:rPr>
+          <w:rFonts w:ascii="Comic Sans MS" w:eastAsia="Times New Roman" w:hAnsi="Comic Sans MS" w:cs="Times New Roman"/>
+          <w:szCs w:val="28"/>
+          <w:lang w:eastAsia="de-DE"/>
+        </w:rPr>
+        <w:t>- Positives</w:t>
+      </w:r>
+    </w:p>
+    <w:p>
+      <w:pPr>
+        <w:pStyle w:val="KeinLeerraum"/>
+        <w:rPr>
+          <w:lang w:eastAsia="de-DE"/>
+        </w:rPr>
+      </w:pPr>
+      <w:r>
+        <w:rPr>
+          <w:lang w:eastAsia="de-DE"/>
+        </w:rPr>
+        <w:t>Generell bin ich sehr glücklich mit meinem fertigen Werkstück. Vor allem die Möglichkeit, Eigeninitiative zu ergreifen, um Fragen zu stellen und die größere Bandbreite an Antwortmöglichkeiten, die man auf Fragen geben kann, funktionieren in diesem System sehr gut. Spielende haben weniger das Gefühl, dass sie aus vorgegebenen Möglichkeiten auswählen und sind freier darin, auch auf relativ belanglose Fragen, wie „Wo kommst du her?“, zu antworten</w:t>
+      </w:r>
+      <w:r>
+        <w:rPr>
+          <w:lang w:eastAsia="de-DE"/>
+        </w:rPr>
+        <w:t>, ohne dass das System jede mögliche Auswahlmöglichkeit bereitstellen muss</w:t>
+      </w:r>
+      <w:r>
+        <w:rPr>
+          <w:lang w:eastAsia="de-DE"/>
+        </w:rPr>
+        <w:t xml:space="preserve">. </w:t>
+      </w:r>
+      <w:r>
+        <w:rPr>
+          <w:lang w:eastAsia="de-DE"/>
+        </w:rPr>
+        <w:t>Das System</w:t>
+      </w:r>
+      <w:r>
+        <w:rPr>
+          <w:lang w:eastAsia="de-DE"/>
+        </w:rPr>
+        <w:t xml:space="preserve"> macht das lesen eines Textes interaktiver und das Aufnehmen der</w:t>
+      </w:r>
+      <w:r>
+        <w:rPr>
+          <w:lang w:eastAsia="de-DE"/>
+        </w:rPr>
+        <w:t xml:space="preserve"> Informationen </w:t>
+      </w:r>
+      <w:r>
+        <w:rPr>
+          <w:lang w:eastAsia="de-DE"/>
+        </w:rPr>
+        <w:t>wird zu einem Teil des Spiels, denn nach jedem gelesenen Wort stellt sich die Frage</w:t>
+      </w:r>
+      <w:r>
+        <w:rPr>
+          <w:lang w:eastAsia="de-DE"/>
+        </w:rPr>
+        <w:t xml:space="preserve">, </w:t>
+      </w:r>
+      <w:r>
+        <w:rPr>
+          <w:lang w:eastAsia="de-DE"/>
+        </w:rPr>
+        <w:t>ob dieses</w:t>
+      </w:r>
+      <w:r>
+        <w:rPr>
+          <w:lang w:eastAsia="de-DE"/>
+        </w:rPr>
+        <w:t xml:space="preserve"> </w:t>
+      </w:r>
+      <w:r>
+        <w:rPr>
+          <w:lang w:eastAsia="de-DE"/>
+        </w:rPr>
+        <w:lastRenderedPageBreak/>
+        <w:t>möglicherweise im Spielverlauf helfen könnten.</w:t>
+      </w:r>
+      <w:r>
+        <w:rPr>
+          <w:lang w:eastAsia="de-DE"/>
+        </w:rPr>
+        <w:t xml:space="preserve"> Auch können sich Spielende so tatsächlich clever dafür fühlen, eine unkonventionelle Antwort zu wählen – besonders, wenn das System tatsächlich darauf reagiert, da sie bei gegebenen Antwortmöglichkeiten nicht wirklich das Gefühl hatten, selbst darauf zu kommen.</w:t>
       </w:r>
     </w:p>
     <w:p>
@@ -1934,229 +2189,6 @@
           <w:szCs w:val="28"/>
           <w:lang w:eastAsia="de-DE"/>
         </w:rPr>
-        <w:t>Datensätze</w:t>
-      </w:r>
-    </w:p>
-    <w:p>
-      <w:pPr>
-        <w:numPr>
-          <w:ilvl w:val="1"/>
-          <w:numId w:val="1"/>
-        </w:numPr>
-        <w:spacing w:before="100" w:beforeAutospacing="1" w:after="100" w:afterAutospacing="1" w:line="240" w:lineRule="auto"/>
-        <w:rPr>
-          <w:rFonts w:ascii="Comic Sans MS" w:eastAsia="Times New Roman" w:hAnsi="Comic Sans MS" w:cs="Times New Roman"/>
-          <w:szCs w:val="28"/>
-          <w:lang w:eastAsia="de-DE"/>
-        </w:rPr>
-      </w:pPr>
-      <w:r>
-        <w:rPr>
-          <w:rFonts w:ascii="Comic Sans MS" w:eastAsia="Times New Roman" w:hAnsi="Comic Sans MS" w:cs="Times New Roman"/>
-          <w:szCs w:val="28"/>
-          <w:lang w:eastAsia="de-DE"/>
-        </w:rPr>
-        <w:lastRenderedPageBreak/>
-        <w:t>Adaptives System</w:t>
-      </w:r>
-    </w:p>
-    <w:p>
-      <w:pPr>
-        <w:numPr>
-          <w:ilvl w:val="0"/>
-          <w:numId w:val="1"/>
-        </w:numPr>
-        <w:spacing w:before="100" w:beforeAutospacing="1" w:after="100" w:afterAutospacing="1" w:line="240" w:lineRule="auto"/>
-        <w:rPr>
-          <w:rFonts w:ascii="Comic Sans MS" w:eastAsia="Times New Roman" w:hAnsi="Comic Sans MS" w:cs="Times New Roman"/>
-          <w:szCs w:val="28"/>
-          <w:lang w:eastAsia="de-DE"/>
-        </w:rPr>
-      </w:pPr>
-      <w:r>
-        <w:rPr>
-          <w:rFonts w:ascii="Comic Sans MS" w:eastAsia="Times New Roman" w:hAnsi="Comic Sans MS" w:cs="Times New Roman"/>
-          <w:szCs w:val="28"/>
-          <w:lang w:eastAsia="de-DE"/>
-        </w:rPr>
-        <w:t>Evaluation</w:t>
-      </w:r>
-    </w:p>
-    <w:p>
-      <w:pPr>
-        <w:pStyle w:val="KeinLeerraum"/>
-        <w:rPr>
-          <w:rFonts w:eastAsia="Times New Roman" w:cs="Times New Roman"/>
-          <w:szCs w:val="28"/>
-          <w:lang w:eastAsia="de-DE"/>
-        </w:rPr>
-      </w:pPr>
-      <w:r>
-        <w:rPr>
-          <w:lang w:eastAsia="de-DE"/>
-        </w:rPr>
-        <w:t>Nachdem ich achtzehn Wochen am Werkstück gearb</w:t>
-      </w:r>
-      <w:r>
-        <w:rPr>
-          <w:lang w:eastAsia="de-DE"/>
-        </w:rPr>
-        <w:t xml:space="preserve">eitet habe, habe ich mir etwas Zeit genommen, um über das Projekt zu reflektieren und zu evaluieren, ob ich die Ziele, die ich mir gesetzt habe, eingehalten habe. </w:t>
-      </w:r>
-    </w:p>
-    <w:p>
-      <w:pPr>
-        <w:numPr>
-          <w:ilvl w:val="1"/>
-          <w:numId w:val="1"/>
-        </w:numPr>
-        <w:spacing w:before="100" w:beforeAutospacing="1" w:after="100" w:afterAutospacing="1" w:line="240" w:lineRule="auto"/>
-        <w:rPr>
-          <w:rFonts w:ascii="Comic Sans MS" w:eastAsia="Times New Roman" w:hAnsi="Comic Sans MS" w:cs="Times New Roman"/>
-          <w:szCs w:val="28"/>
-          <w:lang w:eastAsia="de-DE"/>
-        </w:rPr>
-      </w:pPr>
-      <w:r>
-        <w:rPr>
-          <w:rFonts w:ascii="Comic Sans MS" w:eastAsia="Times New Roman" w:hAnsi="Comic Sans MS" w:cs="Times New Roman"/>
-          <w:szCs w:val="28"/>
-          <w:lang w:eastAsia="de-DE"/>
-        </w:rPr>
-        <w:t>Evaluation der Arbeitsweise</w:t>
-      </w:r>
-    </w:p>
-    <w:p>
-      <w:pPr>
-        <w:pStyle w:val="KeinLeerraum"/>
-        <w:rPr>
-          <w:lang w:eastAsia="de-DE"/>
-        </w:rPr>
-      </w:pPr>
-    </w:p>
-    <w:p>
-      <w:pPr>
-        <w:numPr>
-          <w:ilvl w:val="1"/>
-          <w:numId w:val="1"/>
-        </w:numPr>
-        <w:spacing w:before="100" w:beforeAutospacing="1" w:after="100" w:afterAutospacing="1" w:line="240" w:lineRule="auto"/>
-        <w:rPr>
-          <w:rFonts w:ascii="Comic Sans MS" w:eastAsia="Times New Roman" w:hAnsi="Comic Sans MS" w:cs="Times New Roman"/>
-          <w:szCs w:val="28"/>
-          <w:lang w:eastAsia="de-DE"/>
-        </w:rPr>
-      </w:pPr>
-      <w:r>
-        <w:rPr>
-          <w:rFonts w:ascii="Comic Sans MS" w:eastAsia="Times New Roman" w:hAnsi="Comic Sans MS" w:cs="Times New Roman"/>
-          <w:szCs w:val="28"/>
-          <w:lang w:eastAsia="de-DE"/>
-        </w:rPr>
-        <w:t xml:space="preserve">Evaluation des fertigen Werkstücks </w:t>
-      </w:r>
-      <w:r>
-        <w:rPr>
-          <w:rFonts w:ascii="Comic Sans MS" w:eastAsia="Times New Roman" w:hAnsi="Comic Sans MS" w:cs="Times New Roman"/>
-          <w:szCs w:val="28"/>
-          <w:lang w:eastAsia="de-DE"/>
-        </w:rPr>
-        <w:t>- Positives</w:t>
-      </w:r>
-    </w:p>
-    <w:p>
-      <w:pPr>
-        <w:pStyle w:val="KeinLeerraum"/>
-        <w:rPr>
-          <w:lang w:eastAsia="de-DE"/>
-        </w:rPr>
-      </w:pPr>
-      <w:r>
-        <w:rPr>
-          <w:lang w:eastAsia="de-DE"/>
-        </w:rPr>
-        <w:t>Generell bin ich sehr glücklich mit meinem fertigen Werkstück. Vor allem die Möglichkeit, Eigeninitiative zu ergreifen, um Fragen zu stellen und die größere Bandbreite an Antwortmöglichkeiten, die man auf Fragen geben kann, funktionieren in diesem System sehr gut. Spielende haben weniger das Gefühl, dass sie aus vorgegebenen Möglichkeiten auswählen und sind freier darin, auch auf relativ belanglose Fragen, wie „Wo kommst du her?“, zu antworten</w:t>
-      </w:r>
-      <w:r>
-        <w:rPr>
-          <w:lang w:eastAsia="de-DE"/>
-        </w:rPr>
-        <w:t>, ohne dass das System jede mögliche Auswahlmöglichkeit bereitstellen muss</w:t>
-      </w:r>
-      <w:r>
-        <w:rPr>
-          <w:lang w:eastAsia="de-DE"/>
-        </w:rPr>
-        <w:t xml:space="preserve">. </w:t>
-      </w:r>
-      <w:r>
-        <w:rPr>
-          <w:lang w:eastAsia="de-DE"/>
-        </w:rPr>
-        <w:t>Das System</w:t>
-      </w:r>
-      <w:r>
-        <w:rPr>
-          <w:lang w:eastAsia="de-DE"/>
-        </w:rPr>
-        <w:t xml:space="preserve"> macht das lesen eines Textes interaktiver und das Aufnehmen der</w:t>
-      </w:r>
-      <w:r>
-        <w:rPr>
-          <w:lang w:eastAsia="de-DE"/>
-        </w:rPr>
-        <w:t xml:space="preserve"> Informationen </w:t>
-      </w:r>
-      <w:r>
-        <w:rPr>
-          <w:lang w:eastAsia="de-DE"/>
-        </w:rPr>
-        <w:t>wird zu einem Teil des Spiels, denn nach jedem gelesenen Wort stellt sich die Frage</w:t>
-      </w:r>
-      <w:r>
-        <w:rPr>
-          <w:lang w:eastAsia="de-DE"/>
-        </w:rPr>
-        <w:t xml:space="preserve">, </w:t>
-      </w:r>
-      <w:r>
-        <w:rPr>
-          <w:lang w:eastAsia="de-DE"/>
-        </w:rPr>
-        <w:t>ob dieses</w:t>
-      </w:r>
-      <w:r>
-        <w:rPr>
-          <w:lang w:eastAsia="de-DE"/>
-        </w:rPr>
-        <w:t xml:space="preserve"> möglicherweise im Spielverlauf helfen könnten.</w:t>
-      </w:r>
-      <w:r>
-        <w:rPr>
-          <w:lang w:eastAsia="de-DE"/>
-        </w:rPr>
-        <w:t xml:space="preserve"> Auch können sich Spielende so tatsächlich clever dafür fühlen, eine unkonventionelle Antwort zu wählen – besonders, wenn das System tatsächlich darauf reagiert, da sie bei gegebenen Antwortmöglichkeiten nicht wirklich das Gefühl hatten, selbst darauf zu kommen.</w:t>
-      </w:r>
-    </w:p>
-    <w:p>
-      <w:pPr>
-        <w:numPr>
-          <w:ilvl w:val="1"/>
-          <w:numId w:val="1"/>
-        </w:numPr>
-        <w:spacing w:before="100" w:beforeAutospacing="1" w:after="100" w:afterAutospacing="1" w:line="240" w:lineRule="auto"/>
-        <w:rPr>
-          <w:rFonts w:ascii="Comic Sans MS" w:eastAsia="Times New Roman" w:hAnsi="Comic Sans MS" w:cs="Times New Roman"/>
-          <w:szCs w:val="28"/>
-          <w:lang w:eastAsia="de-DE"/>
-        </w:rPr>
-      </w:pPr>
-      <w:r>
-        <w:rPr>
-          <w:rFonts w:ascii="Comic Sans MS" w:eastAsia="Times New Roman" w:hAnsi="Comic Sans MS" w:cs="Times New Roman"/>
-          <w:szCs w:val="28"/>
-          <w:lang w:eastAsia="de-DE"/>
-        </w:rPr>
         <w:t>Evaluation des fertigen Werkstücks - Negatives</w:t>
       </w:r>
     </w:p>
@@ -2174,14 +2206,7 @@
         <w:rPr>
           <w:lang w:eastAsia="de-DE"/>
         </w:rPr>
-        <w:t xml:space="preserve">Trotzdem hat das System noch viele Probleme. Zum einen ist es noch immer nicht möglich, mehr als simple Antworten auf Fragen zu geben, die den Spielenden gestellt werden. Tatsächlich kann sogar gesagt werden, dass es in einem System, in dem es Antwortmöglichkeiten, aus denen gewählt wird, gibt, weitaus einfacher ist, eine Meinung </w:t>
-      </w:r>
-      <w:r>
-        <w:rPr>
-          <w:lang w:eastAsia="de-DE"/>
-        </w:rPr>
-        <w:lastRenderedPageBreak/>
-        <w:t xml:space="preserve">oder einen Gedanken zum Ausdruck zu bringen. </w:t>
+        <w:t xml:space="preserve">Trotzdem hat das System noch viele Probleme. Zum einen ist es noch immer nicht möglich, mehr als simple Antworten auf Fragen zu geben, die den Spielenden gestellt werden. Tatsächlich kann sogar gesagt werden, dass es in einem System, in dem es Antwortmöglichkeiten, aus denen gewählt wird, gibt, weitaus einfacher ist, eine Meinung oder einen Gedanken zum Ausdruck zu bringen. </w:t>
       </w:r>
       <w:r>
         <w:rPr>
@@ -2353,6 +2378,7 @@
           <w:szCs w:val="28"/>
           <w:lang w:eastAsia="de-DE"/>
         </w:rPr>
+        <w:lastRenderedPageBreak/>
         <w:t xml:space="preserve"> </w:t>
       </w:r>
       <w:r>
@@ -2506,14 +2532,7 @@
         <w:rPr>
           <w:lang w:eastAsia="de-DE"/>
         </w:rPr>
-        <w:t xml:space="preserve"> und dem Studiengang Game Design </w:t>
-      </w:r>
-      <w:r>
-        <w:rPr>
-          <w:lang w:eastAsia="de-DE"/>
-        </w:rPr>
-        <w:lastRenderedPageBreak/>
-        <w:t>für die Räumlichkeiten, die verfügbare Technik und die Programme, die uns zur Arbeit zur Verfügung gestellt worden sind.</w:t>
+        <w:t xml:space="preserve"> und dem Studiengang Game Design für die Räumlichkeiten, die verfügbare Technik und die Programme, die uns zur Arbeit zur Verfügung gestellt worden sind.</w:t>
       </w:r>
     </w:p>
     <w:p>
@@ -2587,34 +2606,6 @@
         <w:rPr>
           <w:lang w:eastAsia="de-DE"/>
         </w:rPr>
-        <w:t xml:space="preserve">…bei </w:t>
-      </w:r>
-      <w:proofErr w:type="spellStart"/>
-      <w:r>
-        <w:rPr>
-          <w:lang w:eastAsia="de-DE"/>
-        </w:rPr>
-        <w:t>Toukana</w:t>
-      </w:r>
-      <w:proofErr w:type="spellEnd"/>
-      <w:r>
-        <w:rPr>
-          <w:lang w:eastAsia="de-DE"/>
-        </w:rPr>
-        <w:t xml:space="preserve"> Interactive, die mir einen Blick in ihren Code erlaubt haben, um eines meiner kompliziertesten Probleme zu lösen.</w:t>
-      </w:r>
-    </w:p>
-    <w:p>
-      <w:pPr>
-        <w:pStyle w:val="KeinLeerraum"/>
-        <w:rPr>
-          <w:lang w:eastAsia="de-DE"/>
-        </w:rPr>
-      </w:pPr>
-      <w:r>
-        <w:rPr>
-          <w:lang w:eastAsia="de-DE"/>
-        </w:rPr>
         <w:t>…</w:t>
       </w:r>
       <w:r>
@@ -2639,7 +2630,19 @@
         <w:rPr>
           <w:lang w:eastAsia="de-DE"/>
         </w:rPr>
-        <w:t xml:space="preserve">meinen Kommilitonen, die mir immer zur Verfügung standen, um meine Arbeit zu Playtesten oder anderweitig </w:t>
+        <w:t xml:space="preserve">meinen Kommilitonen, die mir immer zur Verfügung standen, um meine Arbeit zu </w:t>
+      </w:r>
+      <w:r>
+        <w:rPr>
+          <w:lang w:eastAsia="de-DE"/>
+        </w:rPr>
+        <w:t>testen</w:t>
+      </w:r>
+      <w:r>
+        <w:rPr>
+          <w:lang w:eastAsia="de-DE"/>
+        </w:rPr>
+        <w:t xml:space="preserve"> oder anderweitig </w:t>
       </w:r>
       <w:r>
         <w:rPr>
@@ -2719,7 +2722,7 @@
 </file>
 
 <file path=word/numbering.xml><?xml version="1.0" encoding="utf-8"?>
-<w:numbering xmlns:wpc="http://schemas.microsoft.com/office/word/2010/wordprocessingCanvas" xmlns:cx="http://schemas.microsoft.com/office/drawing/2014/chartex" xmlns:mc="http://schemas.openxmlformats.org/markup-compatibility/2006" xmlns:o="urn:schemas-microsoft-com:office:office" xmlns:r="http://schemas.openxmlformats.org/officeDocument/2006/relationships" xmlns:m="http://schemas.openxmlformats.org/officeDocument/2006/math" xmlns:v="urn:schemas-microsoft-com:vml" xmlns:wp14="http://schemas.microsoft.com/office/word/2010/wordprocessingDrawing" xmlns:wp="http://schemas.openxmlformats.org/drawingml/2006/wordprocessingDrawing" xmlns:w10="urn:schemas-microsoft-com:office:word" xmlns:w="http://schemas.openxmlformats.org/wordprocessingml/2006/main" xmlns:w14="http://schemas.microsoft.com/office/word/2010/wordml" xmlns:w15="http://schemas.microsoft.com/office/word/2012/wordml" xmlns:w16se="http://schemas.microsoft.com/office/word/2015/wordml/symex" xmlns:wpg="http://schemas.microsoft.com/office/word/2010/wordprocessingGroup" xmlns:wpi="http://schemas.microsoft.com/office/word/2010/wordprocessingInk" xmlns:wne="http://schemas.microsoft.com/office/word/2006/wordml" xmlns:wps="http://schemas.microsoft.com/office/word/2010/wordprocessingShape" mc:Ignorable="w14 w15 w16se wp14">
+<w:numbering xmlns:wpc="http://schemas.microsoft.com/office/word/2010/wordprocessingCanvas" xmlns:cx="http://schemas.microsoft.com/office/drawing/2014/chartex" xmlns:cx1="http://schemas.microsoft.com/office/drawing/2015/9/8/chartex" xmlns:mc="http://schemas.openxmlformats.org/markup-compatibility/2006" xmlns:o="urn:schemas-microsoft-com:office:office" xmlns:r="http://schemas.openxmlformats.org/officeDocument/2006/relationships" xmlns:m="http://schemas.openxmlformats.org/officeDocument/2006/math" xmlns:v="urn:schemas-microsoft-com:vml" xmlns:wp14="http://schemas.microsoft.com/office/word/2010/wordprocessingDrawing" xmlns:wp="http://schemas.openxmlformats.org/drawingml/2006/wordprocessingDrawing" xmlns:w10="urn:schemas-microsoft-com:office:word" xmlns:w="http://schemas.openxmlformats.org/wordprocessingml/2006/main" xmlns:w14="http://schemas.microsoft.com/office/word/2010/wordml" xmlns:w15="http://schemas.microsoft.com/office/word/2012/wordml" xmlns:w16se="http://schemas.microsoft.com/office/word/2015/wordml/symex" xmlns:wpg="http://schemas.microsoft.com/office/word/2010/wordprocessingGroup" xmlns:wpi="http://schemas.microsoft.com/office/word/2010/wordprocessingInk" xmlns:wne="http://schemas.microsoft.com/office/word/2006/wordml" xmlns:wps="http://schemas.microsoft.com/office/word/2010/wordprocessingShape" mc:Ignorable="w14 w15 w16se wp14">
   <w:abstractNum w:abstractNumId="0" w15:restartNumberingAfterBreak="0">
     <w:nsid w:val="32DB2C4B"/>
     <w:multiLevelType w:val="hybridMultilevel"/>
@@ -2983,6 +2986,119 @@
     </w:lvl>
   </w:abstractNum>
   <w:abstractNum w:abstractNumId="2" w15:restartNumberingAfterBreak="0">
+    <w:nsid w:val="707507ED"/>
+    <w:multiLevelType w:val="hybridMultilevel"/>
+    <w:tmpl w:val="9C7013B0"/>
+    <w:lvl w:ilvl="0" w:tplc="04070001">
+      <w:start w:val="1"/>
+      <w:numFmt w:val="bullet"/>
+      <w:lvlText w:val=""/>
+      <w:lvlJc w:val="left"/>
+      <w:pPr>
+        <w:ind w:left="720" w:hanging="360"/>
+      </w:pPr>
+      <w:rPr>
+        <w:rFonts w:ascii="Symbol" w:hAnsi="Symbol" w:hint="default"/>
+      </w:rPr>
+    </w:lvl>
+    <w:lvl w:ilvl="1" w:tplc="04070003">
+      <w:start w:val="1"/>
+      <w:numFmt w:val="bullet"/>
+      <w:lvlText w:val="o"/>
+      <w:lvlJc w:val="left"/>
+      <w:pPr>
+        <w:ind w:left="1440" w:hanging="360"/>
+      </w:pPr>
+      <w:rPr>
+        <w:rFonts w:ascii="Courier New" w:hAnsi="Courier New" w:cs="Courier New" w:hint="default"/>
+      </w:rPr>
+    </w:lvl>
+    <w:lvl w:ilvl="2" w:tplc="04070005">
+      <w:start w:val="1"/>
+      <w:numFmt w:val="bullet"/>
+      <w:lvlText w:val=""/>
+      <w:lvlJc w:val="left"/>
+      <w:pPr>
+        <w:ind w:left="2160" w:hanging="360"/>
+      </w:pPr>
+      <w:rPr>
+        <w:rFonts w:ascii="Wingdings" w:hAnsi="Wingdings" w:hint="default"/>
+      </w:rPr>
+    </w:lvl>
+    <w:lvl w:ilvl="3" w:tplc="04070001">
+      <w:start w:val="1"/>
+      <w:numFmt w:val="bullet"/>
+      <w:lvlText w:val=""/>
+      <w:lvlJc w:val="left"/>
+      <w:pPr>
+        <w:ind w:left="2880" w:hanging="360"/>
+      </w:pPr>
+      <w:rPr>
+        <w:rFonts w:ascii="Symbol" w:hAnsi="Symbol" w:hint="default"/>
+      </w:rPr>
+    </w:lvl>
+    <w:lvl w:ilvl="4" w:tplc="04070003" w:tentative="1">
+      <w:start w:val="1"/>
+      <w:numFmt w:val="bullet"/>
+      <w:lvlText w:val="o"/>
+      <w:lvlJc w:val="left"/>
+      <w:pPr>
+        <w:ind w:left="3600" w:hanging="360"/>
+      </w:pPr>
+      <w:rPr>
+        <w:rFonts w:ascii="Courier New" w:hAnsi="Courier New" w:cs="Courier New" w:hint="default"/>
+      </w:rPr>
+    </w:lvl>
+    <w:lvl w:ilvl="5" w:tplc="04070005" w:tentative="1">
+      <w:start w:val="1"/>
+      <w:numFmt w:val="bullet"/>
+      <w:lvlText w:val=""/>
+      <w:lvlJc w:val="left"/>
+      <w:pPr>
+        <w:ind w:left="4320" w:hanging="360"/>
+      </w:pPr>
+      <w:rPr>
+        <w:rFonts w:ascii="Wingdings" w:hAnsi="Wingdings" w:hint="default"/>
+      </w:rPr>
+    </w:lvl>
+    <w:lvl w:ilvl="6" w:tplc="04070001" w:tentative="1">
+      <w:start w:val="1"/>
+      <w:numFmt w:val="bullet"/>
+      <w:lvlText w:val=""/>
+      <w:lvlJc w:val="left"/>
+      <w:pPr>
+        <w:ind w:left="5040" w:hanging="360"/>
+      </w:pPr>
+      <w:rPr>
+        <w:rFonts w:ascii="Symbol" w:hAnsi="Symbol" w:hint="default"/>
+      </w:rPr>
+    </w:lvl>
+    <w:lvl w:ilvl="7" w:tplc="04070003" w:tentative="1">
+      <w:start w:val="1"/>
+      <w:numFmt w:val="bullet"/>
+      <w:lvlText w:val="o"/>
+      <w:lvlJc w:val="left"/>
+      <w:pPr>
+        <w:ind w:left="5760" w:hanging="360"/>
+      </w:pPr>
+      <w:rPr>
+        <w:rFonts w:ascii="Courier New" w:hAnsi="Courier New" w:cs="Courier New" w:hint="default"/>
+      </w:rPr>
+    </w:lvl>
+    <w:lvl w:ilvl="8" w:tplc="04070005" w:tentative="1">
+      <w:start w:val="1"/>
+      <w:numFmt w:val="bullet"/>
+      <w:lvlText w:val=""/>
+      <w:lvlJc w:val="left"/>
+      <w:pPr>
+        <w:ind w:left="6480" w:hanging="360"/>
+      </w:pPr>
+      <w:rPr>
+        <w:rFonts w:ascii="Wingdings" w:hAnsi="Wingdings" w:hint="default"/>
+      </w:rPr>
+    </w:lvl>
+  </w:abstractNum>
+  <w:abstractNum w:abstractNumId="3" w15:restartNumberingAfterBreak="0">
     <w:nsid w:val="7B106882"/>
     <w:multiLevelType w:val="multilevel"/>
     <w:tmpl w:val="044884D8"/>
@@ -3135,10 +3251,13 @@
     <w:abstractNumId w:val="1"/>
   </w:num>
   <w:num w:numId="2">
-    <w:abstractNumId w:val="2"/>
+    <w:abstractNumId w:val="3"/>
   </w:num>
   <w:num w:numId="3">
     <w:abstractNumId w:val="0"/>
+  </w:num>
+  <w:num w:numId="4">
+    <w:abstractNumId w:val="2"/>
   </w:num>
 </w:numbering>
 </file>
@@ -3989,4 +4108,16 @@
   <a:objectDefaults/>
   <a:extraClrSchemeLst/>
 </a:theme>
+</file>
+
+<file path=customXml/item1.xml><?xml version="1.0" encoding="utf-8"?>
+<b:Sources xmlns:b="http://schemas.openxmlformats.org/officeDocument/2006/bibliography" xmlns="http://schemas.openxmlformats.org/officeDocument/2006/bibliography" SelectedStyle="\APASixthEditionOfficeOnline.xsl" StyleName="APA" Version="6"/>
+</file>
+
+<file path=customXml/itemProps1.xml><?xml version="1.0" encoding="utf-8"?>
+<ds:datastoreItem xmlns:ds="http://schemas.openxmlformats.org/officeDocument/2006/customXml" ds:itemID="{54222441-B05F-43B9-8AA2-3B0EF68DA2F7}">
+  <ds:schemaRefs>
+    <ds:schemaRef ds:uri="http://schemas.openxmlformats.org/officeDocument/2006/bibliography"/>
+  </ds:schemaRefs>
+</ds:datastoreItem>
 </file>
</xml_diff>

<commit_message>
[updated] proofread existing texts
</commit_message>
<xml_diff>
--- a/BachelorTexte.docx
+++ b/BachelorTexte.docx
@@ -195,322 +195,614 @@
         <w:rPr>
           <w:lang w:eastAsia="de-DE"/>
         </w:rPr>
-        <w:t xml:space="preserve">. Trotzdem sind </w:t>
-      </w:r>
-      <w:r>
-        <w:rPr>
+        <w:t xml:space="preserve">. </w:t>
+      </w:r>
+      <w:r>
+        <w:rPr>
+          <w:color w:val="E36C0A" w:themeColor="accent6" w:themeShade="BF"/>
+          <w:lang w:eastAsia="de-DE"/>
+        </w:rPr>
+        <w:t xml:space="preserve">Trotzdem sind </w:t>
+      </w:r>
+      <w:r>
+        <w:rPr>
+          <w:color w:val="E36C0A" w:themeColor="accent6" w:themeShade="BF"/>
           <w:lang w:eastAsia="de-DE"/>
         </w:rPr>
         <w:t>Dialoge ein System</w:t>
       </w:r>
       <w:r>
         <w:rPr>
+          <w:color w:val="E36C0A" w:themeColor="accent6" w:themeShade="BF"/>
           <w:lang w:eastAsia="de-DE"/>
         </w:rPr>
         <w:t xml:space="preserve">, </w:t>
       </w:r>
       <w:r>
         <w:rPr>
+          <w:color w:val="E36C0A" w:themeColor="accent6" w:themeShade="BF"/>
           <w:lang w:eastAsia="de-DE"/>
         </w:rPr>
         <w:t>das</w:t>
       </w:r>
       <w:r>
         <w:rPr>
+          <w:color w:val="E36C0A" w:themeColor="accent6" w:themeShade="BF"/>
           <w:lang w:eastAsia="de-DE"/>
         </w:rPr>
         <w:t xml:space="preserve"> sich </w:t>
       </w:r>
       <w:r>
         <w:rPr>
+          <w:color w:val="E36C0A" w:themeColor="accent6" w:themeShade="BF"/>
           <w:lang w:eastAsia="de-DE"/>
         </w:rPr>
         <w:t>seit der Erfindung der ersten Videospiele</w:t>
       </w:r>
       <w:r>
         <w:rPr>
+          <w:color w:val="E36C0A" w:themeColor="accent6" w:themeShade="BF"/>
           <w:lang w:eastAsia="de-DE"/>
         </w:rPr>
         <w:t xml:space="preserve"> wenig ver</w:t>
       </w:r>
       <w:r>
         <w:rPr>
+          <w:color w:val="E36C0A" w:themeColor="accent6" w:themeShade="BF"/>
           <w:lang w:eastAsia="de-DE"/>
         </w:rPr>
         <w:t>ändert hat</w:t>
       </w:r>
       <w:r>
         <w:rPr>
+          <w:color w:val="E36C0A" w:themeColor="accent6" w:themeShade="BF"/>
           <w:lang w:eastAsia="de-DE"/>
         </w:rPr>
         <w:t xml:space="preserve">. </w:t>
       </w:r>
       <w:r>
         <w:rPr>
+          <w:color w:val="E36C0A" w:themeColor="accent6" w:themeShade="BF"/>
           <w:lang w:eastAsia="de-DE"/>
         </w:rPr>
         <w:t xml:space="preserve">Auch </w:t>
       </w:r>
       <w:r>
         <w:rPr>
+          <w:color w:val="E36C0A" w:themeColor="accent6" w:themeShade="BF"/>
           <w:lang w:eastAsia="de-DE"/>
         </w:rPr>
         <w:t>in den</w:t>
       </w:r>
       <w:r>
         <w:rPr>
+          <w:color w:val="E36C0A" w:themeColor="accent6" w:themeShade="BF"/>
           <w:lang w:eastAsia="de-DE"/>
         </w:rPr>
         <w:t xml:space="preserve"> bekannten Rollenspielen der letzten Jahre finden sich noch immer ähnliche Dialog-Systeme, wie sie bereits mit Titeln wie Fallout 1 (1997</w:t>
       </w:r>
       <w:r>
         <w:rPr>
+          <w:color w:val="E36C0A" w:themeColor="accent6" w:themeShade="BF"/>
           <w:lang w:eastAsia="de-DE"/>
         </w:rPr>
         <w:t>, Interplay Entertainment</w:t>
       </w:r>
       <w:r>
         <w:rPr>
+          <w:color w:val="E36C0A" w:themeColor="accent6" w:themeShade="BF"/>
           <w:lang w:eastAsia="de-DE"/>
         </w:rPr>
         <w:t>) gebräuchlich war</w:t>
       </w:r>
       <w:r>
         <w:rPr>
+          <w:color w:val="E36C0A" w:themeColor="accent6" w:themeShade="BF"/>
           <w:lang w:eastAsia="de-DE"/>
         </w:rPr>
         <w:t>en</w:t>
       </w:r>
       <w:r>
         <w:rPr>
+          <w:color w:val="E36C0A" w:themeColor="accent6" w:themeShade="BF"/>
+          <w:lang w:eastAsia="de-DE"/>
+        </w:rPr>
+        <w:t>.</w:t>
+      </w:r>
+      <w:r>
+        <w:rPr>
+          <w:lang w:eastAsia="de-DE"/>
+        </w:rPr>
+        <w:t xml:space="preserve"> </w:t>
+      </w:r>
+      <w:r>
+        <w:rPr>
+          <w:lang w:eastAsia="de-DE"/>
+        </w:rPr>
+        <w:t xml:space="preserve">So bieten </w:t>
+      </w:r>
+      <w:r>
+        <w:rPr>
+          <w:lang w:eastAsia="de-DE"/>
+        </w:rPr>
+        <w:t>beispielsweise</w:t>
+      </w:r>
+      <w:r>
+        <w:rPr>
+          <w:lang w:eastAsia="de-DE"/>
+        </w:rPr>
+        <w:t xml:space="preserve"> </w:t>
+      </w:r>
+      <w:proofErr w:type="spellStart"/>
+      <w:r>
+        <w:rPr>
+          <w:lang w:eastAsia="de-DE"/>
+        </w:rPr>
+        <w:t>Genshin</w:t>
+      </w:r>
+      <w:proofErr w:type="spellEnd"/>
+      <w:r>
+        <w:rPr>
+          <w:lang w:eastAsia="de-DE"/>
+        </w:rPr>
+        <w:t xml:space="preserve"> Impact (2020, </w:t>
+      </w:r>
+      <w:proofErr w:type="spellStart"/>
+      <w:r>
+        <w:rPr>
+          <w:lang w:eastAsia="de-DE"/>
+        </w:rPr>
+        <w:t>miHoYo</w:t>
+      </w:r>
+      <w:proofErr w:type="spellEnd"/>
+      <w:r>
+        <w:rPr>
+          <w:lang w:eastAsia="de-DE"/>
+        </w:rPr>
+        <w:t>)</w:t>
+      </w:r>
+      <w:r>
+        <w:rPr>
+          <w:lang w:eastAsia="de-DE"/>
+        </w:rPr>
+        <w:t xml:space="preserve"> und </w:t>
+      </w:r>
+      <w:r>
+        <w:rPr>
+          <w:lang w:eastAsia="de-DE"/>
+        </w:rPr>
+        <w:t>Cyberpunk 2077</w:t>
+      </w:r>
+      <w:r>
+        <w:rPr>
+          <w:lang w:eastAsia="de-DE"/>
+        </w:rPr>
+        <w:t xml:space="preserve"> (</w:t>
+      </w:r>
+      <w:r>
+        <w:rPr>
+          <w:lang w:eastAsia="de-DE"/>
+        </w:rPr>
+        <w:t>2020</w:t>
+      </w:r>
+      <w:r>
+        <w:rPr>
+          <w:lang w:eastAsia="de-DE"/>
+        </w:rPr>
+        <w:t xml:space="preserve">, </w:t>
+      </w:r>
+      <w:r>
+        <w:rPr>
+          <w:lang w:eastAsia="de-DE"/>
+        </w:rPr>
+        <w:t xml:space="preserve">CD Projekt </w:t>
+      </w:r>
+      <w:proofErr w:type="spellStart"/>
+      <w:r>
+        <w:rPr>
+          <w:lang w:eastAsia="de-DE"/>
+        </w:rPr>
+        <w:t>Red</w:t>
+      </w:r>
+      <w:proofErr w:type="spellEnd"/>
+      <w:r>
+        <w:rPr>
+          <w:lang w:eastAsia="de-DE"/>
+        </w:rPr>
+        <w:t>), zwei größere Rollenspiele aus den letzten Jahren</w:t>
+      </w:r>
+      <w:r>
+        <w:rPr>
+          <w:lang w:eastAsia="de-DE"/>
+        </w:rPr>
+        <w:t xml:space="preserve"> noch immer </w:t>
+      </w:r>
+      <w:r>
+        <w:rPr>
+          <w:lang w:eastAsia="de-DE"/>
+        </w:rPr>
+        <w:t>nur die Möglichkeit, dem</w:t>
+      </w:r>
+      <w:r>
+        <w:rPr>
+          <w:lang w:eastAsia="de-DE"/>
+        </w:rPr>
+        <w:t xml:space="preserve"> </w:t>
+      </w:r>
+      <w:r>
+        <w:rPr>
+          <w:lang w:eastAsia="de-DE"/>
+        </w:rPr>
+        <w:t>Dialog</w:t>
+      </w:r>
+      <w:r>
+        <w:rPr>
+          <w:lang w:eastAsia="de-DE"/>
+        </w:rPr>
+        <w:t xml:space="preserve"> zu folgen</w:t>
+      </w:r>
+      <w:r>
+        <w:rPr>
+          <w:lang w:eastAsia="de-DE"/>
+        </w:rPr>
+        <w:t>, ohne selbst</w:t>
+      </w:r>
+      <w:r>
+        <w:rPr>
+          <w:lang w:eastAsia="de-DE"/>
+        </w:rPr>
+        <w:t xml:space="preserve"> viel Input zu geben. A</w:t>
+      </w:r>
+      <w:r>
+        <w:rPr>
+          <w:lang w:eastAsia="de-DE"/>
+        </w:rPr>
+        <w:t xml:space="preserve">b und an </w:t>
+      </w:r>
+      <w:r>
+        <w:rPr>
+          <w:lang w:eastAsia="de-DE"/>
+        </w:rPr>
+        <w:t>kann ein eigener Gedanke</w:t>
+      </w:r>
+      <w:r>
+        <w:rPr>
+          <w:lang w:eastAsia="de-DE"/>
+        </w:rPr>
+        <w:t xml:space="preserve"> ein</w:t>
+      </w:r>
+      <w:r>
+        <w:rPr>
+          <w:lang w:eastAsia="de-DE"/>
+        </w:rPr>
+        <w:t>gewo</w:t>
+      </w:r>
+      <w:r>
+        <w:rPr>
+          <w:lang w:eastAsia="de-DE"/>
+        </w:rPr>
+        <w:t>rfen</w:t>
+      </w:r>
+      <w:r>
+        <w:rPr>
+          <w:lang w:eastAsia="de-DE"/>
+        </w:rPr>
+        <w:t xml:space="preserve"> werden</w:t>
+      </w:r>
+      <w:r>
+        <w:rPr>
+          <w:lang w:eastAsia="de-DE"/>
+        </w:rPr>
+        <w:t>, wobei häufig die Auswahl zwischen zwei bis drei Antwortmöglichkeiten besteht.</w:t>
+      </w:r>
+      <w:r>
+        <w:rPr>
+          <w:lang w:eastAsia="de-DE"/>
+        </w:rPr>
+        <w:t xml:space="preserve"> Viel Kommunikation passiert in </w:t>
+      </w:r>
+      <w:proofErr w:type="spellStart"/>
+      <w:r>
+        <w:rPr>
+          <w:lang w:eastAsia="de-DE"/>
+        </w:rPr>
+        <w:t>Cutscenes</w:t>
+      </w:r>
+      <w:proofErr w:type="spellEnd"/>
+      <w:r>
+        <w:rPr>
+          <w:lang w:eastAsia="de-DE"/>
+        </w:rPr>
+        <w:t>, in denen Spielende keine Kontrolle über ihre Spielfigur haben und so ist das Rollenspielerlebnis</w:t>
+      </w:r>
+      <w:r>
+        <w:rPr>
+          <w:lang w:eastAsia="de-DE"/>
+        </w:rPr>
+        <w:t>,</w:t>
+      </w:r>
+      <w:r>
+        <w:rPr>
+          <w:lang w:eastAsia="de-DE"/>
+        </w:rPr>
+        <w:t xml:space="preserve"> </w:t>
+      </w:r>
+      <w:r>
+        <w:rPr>
+          <w:lang w:eastAsia="de-DE"/>
+        </w:rPr>
+        <w:t xml:space="preserve">wenn es um Antwortmöglichkeiten geht, </w:t>
+      </w:r>
+      <w:r>
+        <w:rPr>
+          <w:lang w:eastAsia="de-DE"/>
+        </w:rPr>
+        <w:t xml:space="preserve">noch immer meist eher ein passives. </w:t>
+      </w:r>
+    </w:p>
+    <w:p>
+      <w:pPr>
+        <w:pStyle w:val="KeinLeerraum"/>
+        <w:rPr>
+          <w:lang w:eastAsia="de-DE"/>
+        </w:rPr>
+      </w:pPr>
+      <w:r>
+        <w:rPr>
+          <w:lang w:eastAsia="de-DE"/>
+        </w:rPr>
+        <w:t xml:space="preserve">Die Entscheidung, </w:t>
+      </w:r>
+      <w:r>
+        <w:rPr>
+          <w:lang w:eastAsia="de-DE"/>
+        </w:rPr>
+        <w:t>Spielende meist nur aus</w:t>
+      </w:r>
+      <w:r>
+        <w:rPr>
+          <w:lang w:eastAsia="de-DE"/>
+        </w:rPr>
+        <w:t xml:space="preserve"> einigen</w:t>
+      </w:r>
+      <w:r>
+        <w:rPr>
+          <w:lang w:eastAsia="de-DE"/>
+        </w:rPr>
+        <w:t xml:space="preserve"> </w:t>
+      </w:r>
+      <w:r>
+        <w:rPr>
+          <w:lang w:eastAsia="de-DE"/>
+        </w:rPr>
+        <w:t>vor</w:t>
+      </w:r>
+      <w:r>
+        <w:rPr>
+          <w:lang w:eastAsia="de-DE"/>
+        </w:rPr>
+        <w:t xml:space="preserve">gegebenen Antwortmöglichkeiten wählen zu lassen, </w:t>
+      </w:r>
+      <w:r>
+        <w:rPr>
+          <w:lang w:eastAsia="de-DE"/>
+        </w:rPr>
+        <w:t>ha</w:t>
+      </w:r>
+      <w:r>
+        <w:rPr>
+          <w:lang w:eastAsia="de-DE"/>
+        </w:rPr>
+        <w:t>t</w:t>
+      </w:r>
+      <w:r>
+        <w:rPr>
+          <w:lang w:eastAsia="de-DE"/>
+        </w:rPr>
+        <w:t xml:space="preserve"> einige Vorteile: so zeigt das Spiel deutlich, welche Optionen den Spielenden zur Verfügung stehen, und macht es den Entwickelnden einfacher, für jede mögliche Entscheidung der Spielenden tatsächliche Inhalte zu kreieren. Aber für das Spielerlebnis kann sie sich limitierend anfühlen. Spielende können sich in eine Bahn gedrängt fühlen, wenn es darum geht, welche Charakterzüge ihnen angeboten werden. Generell bieten diese Systeme </w:t>
+      </w:r>
+      <w:r>
+        <w:rPr>
+          <w:lang w:eastAsia="de-DE"/>
+        </w:rPr>
+        <w:t>bei weitem nicht die Bandbreite an Möglichkeiten, die Spielende in analogen Rollenspielen, wie „</w:t>
+      </w:r>
+      <w:proofErr w:type="spellStart"/>
+      <w:r>
+        <w:rPr>
+          <w:lang w:eastAsia="de-DE"/>
+        </w:rPr>
+        <w:t>Dungeons</w:t>
+      </w:r>
+      <w:proofErr w:type="spellEnd"/>
+      <w:r>
+        <w:rPr>
+          <w:lang w:eastAsia="de-DE"/>
+        </w:rPr>
+        <w:t xml:space="preserve"> </w:t>
+      </w:r>
+      <w:proofErr w:type="spellStart"/>
+      <w:r>
+        <w:rPr>
+          <w:lang w:eastAsia="de-DE"/>
+        </w:rPr>
+        <w:t>and</w:t>
+      </w:r>
+      <w:proofErr w:type="spellEnd"/>
+      <w:r>
+        <w:rPr>
+          <w:lang w:eastAsia="de-DE"/>
+        </w:rPr>
+        <w:t xml:space="preserve"> Dragons“ (1974, </w:t>
+      </w:r>
+      <w:proofErr w:type="spellStart"/>
+      <w:r>
+        <w:rPr>
+          <w:lang w:eastAsia="de-DE"/>
+        </w:rPr>
+        <w:t>Wizards</w:t>
+      </w:r>
+      <w:proofErr w:type="spellEnd"/>
+      <w:r>
+        <w:rPr>
+          <w:lang w:eastAsia="de-DE"/>
+        </w:rPr>
+        <w:t xml:space="preserve"> </w:t>
+      </w:r>
+      <w:proofErr w:type="spellStart"/>
+      <w:r>
+        <w:rPr>
+          <w:lang w:eastAsia="de-DE"/>
+        </w:rPr>
+        <w:t>Of</w:t>
+      </w:r>
+      <w:proofErr w:type="spellEnd"/>
+      <w:r>
+        <w:rPr>
+          <w:lang w:eastAsia="de-DE"/>
+        </w:rPr>
+        <w:t xml:space="preserve"> The Coast) zur </w:t>
+      </w:r>
+      <w:r>
+        <w:rPr>
+          <w:lang w:eastAsia="de-DE"/>
+        </w:rPr>
+        <w:t>Verfügung</w:t>
+      </w:r>
+      <w:r>
+        <w:rPr>
+          <w:lang w:eastAsia="de-DE"/>
+        </w:rPr>
+        <w:t xml:space="preserve"> stehen</w:t>
+      </w:r>
+      <w:r>
+        <w:rPr>
+          <w:lang w:eastAsia="de-DE"/>
+        </w:rPr>
+        <w:t xml:space="preserve">, in denen Spielende jede Art von Charakter spielen können und jede Art von </w:t>
+      </w:r>
+      <w:r>
+        <w:rPr>
+          <w:lang w:eastAsia="de-DE"/>
+        </w:rPr>
+        <w:lastRenderedPageBreak/>
+        <w:t>Entscheidung tref</w:t>
+      </w:r>
+      <w:r>
+        <w:rPr>
+          <w:lang w:eastAsia="de-DE"/>
+        </w:rPr>
+        <w:t>fen können, solange sie die Erlaubnis von der spielleitenden Person bekommen</w:t>
+      </w:r>
+      <w:r>
+        <w:rPr>
+          <w:lang w:eastAsia="de-DE"/>
+        </w:rPr>
+        <w:t xml:space="preserve">. Ein weiteres Problem ist, </w:t>
+      </w:r>
+      <w:r>
+        <w:rPr>
+          <w:lang w:eastAsia="de-DE"/>
+        </w:rPr>
+        <w:t xml:space="preserve">wie es </w:t>
+      </w:r>
+      <w:r>
+        <w:rPr>
+          <w:color w:val="4BACC6" w:themeColor="accent5"/>
+          <w:lang w:eastAsia="de-DE"/>
+        </w:rPr>
+        <w:t>Fallout Writer und Developer [Name] im einem GDC-Talk</w:t>
+      </w:r>
+      <w:r>
+        <w:rPr>
+          <w:color w:val="4BACC6" w:themeColor="accent5"/>
+          <w:lang w:eastAsia="de-DE"/>
+        </w:rPr>
+        <w:t xml:space="preserve"> „“</w:t>
+      </w:r>
+      <w:r>
+        <w:rPr>
+          <w:color w:val="4BACC6" w:themeColor="accent5"/>
+          <w:lang w:eastAsia="de-DE"/>
+        </w:rPr>
+        <w:t xml:space="preserve"> beschreibt, dass Spielende wenig Input über sich selbst geben können, und so Dialoge schnell zu einer Art „Interview-Simulator“ werden, in denen die Spielenden NPCs über alle möglichen Themen ausfragen können, aber </w:t>
+      </w:r>
+      <w:r>
+        <w:rPr>
+          <w:color w:val="4BACC6" w:themeColor="accent5"/>
+          <w:lang w:eastAsia="de-DE"/>
+        </w:rPr>
+        <w:t xml:space="preserve">dabei kaum </w:t>
+      </w:r>
+      <w:r>
+        <w:rPr>
+          <w:color w:val="4BACC6" w:themeColor="accent5"/>
+          <w:lang w:eastAsia="de-DE"/>
+        </w:rPr>
+        <w:t>selbst in eine Rolle schlüpfen.</w:t>
+      </w:r>
+      <w:r>
+        <w:rPr>
+          <w:lang w:eastAsia="de-DE"/>
+        </w:rPr>
+        <w:t xml:space="preserve"> Wenn Spielend</w:t>
+      </w:r>
+      <w:r>
+        <w:rPr>
+          <w:lang w:eastAsia="de-DE"/>
+        </w:rPr>
+        <w:t>en jede Antwort von vornherein p</w:t>
+      </w:r>
+      <w:r>
+        <w:rPr>
+          <w:lang w:eastAsia="de-DE"/>
+        </w:rPr>
+        <w:t>räsentiert wird, f</w:t>
+      </w:r>
+      <w:r>
+        <w:rPr>
+          <w:lang w:eastAsia="de-DE"/>
+        </w:rPr>
+        <w:t xml:space="preserve">ehlt ebenso die Möglichkeit, eine kreative oder clevere Antwort auf ein Problem zu finden, da der einzige Input der Spielenden ist, eine der gegebenen Optionen zu wählen. </w:t>
+      </w:r>
+    </w:p>
+    <w:p>
+      <w:pPr>
+        <w:pStyle w:val="KeinLeerraum"/>
+        <w:rPr>
+          <w:lang w:eastAsia="de-DE"/>
+        </w:rPr>
+      </w:pPr>
+      <w:r>
+        <w:rPr>
+          <w:lang w:eastAsia="de-DE"/>
+        </w:rPr>
+        <w:t>W</w:t>
+      </w:r>
+      <w:r>
+        <w:rPr>
+          <w:lang w:eastAsia="de-DE"/>
+        </w:rPr>
+        <w:t>ährend einige Spiele versuchen, Dialoge in unkonventionellen Wegen anzugehen, bieten diese Systeme meist nicht das Potential außerhalb des Kontexts ihres eigenen Spiels zu funktionieren</w:t>
+      </w:r>
+      <w:r>
+        <w:rPr>
+          <w:lang w:eastAsia="de-DE"/>
+        </w:rPr>
+        <w:t xml:space="preserve"> oder sind für große Rollenspiele zu </w:t>
+      </w:r>
+      <w:r>
+        <w:rPr>
+          <w:lang w:eastAsia="de-DE"/>
+        </w:rPr>
+        <w:t>komplex</w:t>
+      </w:r>
+      <w:r>
+        <w:rPr>
           <w:lang w:eastAsia="de-DE"/>
         </w:rPr>
         <w:t xml:space="preserve">. </w:t>
       </w:r>
-      <w:r>
-        <w:rPr>
-          <w:lang w:eastAsia="de-DE"/>
-        </w:rPr>
-        <w:t xml:space="preserve">So bieten </w:t>
-      </w:r>
-      <w:r>
-        <w:rPr>
-          <w:lang w:eastAsia="de-DE"/>
-        </w:rPr>
-        <w:t>beispielsweise</w:t>
-      </w:r>
-      <w:r>
-        <w:rPr>
-          <w:lang w:eastAsia="de-DE"/>
-        </w:rPr>
-        <w:t xml:space="preserve"> </w:t>
-      </w:r>
-      <w:proofErr w:type="spellStart"/>
-      <w:r>
-        <w:rPr>
-          <w:lang w:eastAsia="de-DE"/>
-        </w:rPr>
-        <w:t>Genshin</w:t>
-      </w:r>
-      <w:proofErr w:type="spellEnd"/>
-      <w:r>
-        <w:rPr>
-          <w:lang w:eastAsia="de-DE"/>
-        </w:rPr>
-        <w:t xml:space="preserve"> Impact (2020, </w:t>
-      </w:r>
-      <w:proofErr w:type="spellStart"/>
-      <w:r>
-        <w:rPr>
-          <w:lang w:eastAsia="de-DE"/>
-        </w:rPr>
-        <w:t>miHoYo</w:t>
-      </w:r>
-      <w:proofErr w:type="spellEnd"/>
-      <w:r>
-        <w:rPr>
-          <w:lang w:eastAsia="de-DE"/>
-        </w:rPr>
-        <w:t>)</w:t>
-      </w:r>
-      <w:r>
-        <w:rPr>
-          <w:lang w:eastAsia="de-DE"/>
-        </w:rPr>
-        <w:t xml:space="preserve"> und </w:t>
-      </w:r>
-      <w:r>
-        <w:rPr>
-          <w:lang w:eastAsia="de-DE"/>
-        </w:rPr>
-        <w:t>Cyberpunk 2077</w:t>
-      </w:r>
-      <w:r>
-        <w:rPr>
-          <w:lang w:eastAsia="de-DE"/>
-        </w:rPr>
-        <w:t xml:space="preserve"> (</w:t>
-      </w:r>
-      <w:r>
-        <w:rPr>
-          <w:lang w:eastAsia="de-DE"/>
-        </w:rPr>
-        <w:t>2020</w:t>
-      </w:r>
-      <w:r>
-        <w:rPr>
-          <w:lang w:eastAsia="de-DE"/>
-        </w:rPr>
-        <w:t xml:space="preserve">, </w:t>
-      </w:r>
-      <w:r>
-        <w:rPr>
-          <w:lang w:eastAsia="de-DE"/>
-        </w:rPr>
-        <w:t xml:space="preserve">CD Projekt </w:t>
-      </w:r>
-      <w:proofErr w:type="spellStart"/>
-      <w:r>
-        <w:rPr>
-          <w:lang w:eastAsia="de-DE"/>
-        </w:rPr>
-        <w:t>Red</w:t>
-      </w:r>
-      <w:proofErr w:type="spellEnd"/>
-      <w:r>
-        <w:rPr>
-          <w:lang w:eastAsia="de-DE"/>
-        </w:rPr>
-        <w:t>), zwei größere Rollenspiele aus den letzten Jahren</w:t>
-      </w:r>
-      <w:r>
-        <w:rPr>
-          <w:lang w:eastAsia="de-DE"/>
-        </w:rPr>
-        <w:t xml:space="preserve"> noch immer </w:t>
-      </w:r>
-      <w:r>
-        <w:rPr>
-          <w:lang w:eastAsia="de-DE"/>
-        </w:rPr>
-        <w:t>nur die Möglichkeit, dem</w:t>
-      </w:r>
-      <w:r>
-        <w:rPr>
-          <w:lang w:eastAsia="de-DE"/>
-        </w:rPr>
-        <w:t xml:space="preserve"> </w:t>
-      </w:r>
-      <w:r>
-        <w:rPr>
-          <w:lang w:eastAsia="de-DE"/>
-        </w:rPr>
-        <w:t>Dialog</w:t>
-      </w:r>
-      <w:r>
-        <w:rPr>
-          <w:lang w:eastAsia="de-DE"/>
-        </w:rPr>
-        <w:t xml:space="preserve"> zu folgen</w:t>
-      </w:r>
-      <w:r>
-        <w:rPr>
-          <w:lang w:eastAsia="de-DE"/>
-        </w:rPr>
-        <w:t>, ohne selbst</w:t>
-      </w:r>
-      <w:r>
-        <w:rPr>
-          <w:lang w:eastAsia="de-DE"/>
-        </w:rPr>
-        <w:t xml:space="preserve"> viel Input zu geben. A</w:t>
-      </w:r>
-      <w:r>
-        <w:rPr>
-          <w:lang w:eastAsia="de-DE"/>
-        </w:rPr>
-        <w:t xml:space="preserve">b und an </w:t>
-      </w:r>
-      <w:r>
-        <w:rPr>
-          <w:lang w:eastAsia="de-DE"/>
-        </w:rPr>
-        <w:t>kann ein eigener Gedanke</w:t>
-      </w:r>
-      <w:r>
-        <w:rPr>
-          <w:lang w:eastAsia="de-DE"/>
-        </w:rPr>
-        <w:t xml:space="preserve"> ein</w:t>
-      </w:r>
-      <w:r>
-        <w:rPr>
-          <w:lang w:eastAsia="de-DE"/>
-        </w:rPr>
-        <w:t>gewo</w:t>
-      </w:r>
-      <w:r>
-        <w:rPr>
-          <w:lang w:eastAsia="de-DE"/>
-        </w:rPr>
-        <w:t>rfen</w:t>
-      </w:r>
-      <w:r>
-        <w:rPr>
-          <w:lang w:eastAsia="de-DE"/>
-        </w:rPr>
-        <w:t xml:space="preserve"> werden</w:t>
-      </w:r>
-      <w:r>
-        <w:rPr>
-          <w:lang w:eastAsia="de-DE"/>
-        </w:rPr>
-        <w:t>, wobei häufig die Auswahl zwischen zwei bis drei Antwortmöglichkeiten besteht.</w:t>
-      </w:r>
-      <w:r>
-        <w:rPr>
-          <w:lang w:eastAsia="de-DE"/>
-        </w:rPr>
-        <w:t xml:space="preserve"> Viel Kommunikation passiert in </w:t>
-      </w:r>
-      <w:proofErr w:type="spellStart"/>
-      <w:r>
-        <w:rPr>
-          <w:lang w:eastAsia="de-DE"/>
-        </w:rPr>
-        <w:t>Cutscenes</w:t>
-      </w:r>
-      <w:proofErr w:type="spellEnd"/>
-      <w:r>
-        <w:rPr>
-          <w:lang w:eastAsia="de-DE"/>
-        </w:rPr>
-        <w:t>, in denen Spielende keine Kontrolle über ihre Spielfigur haben und so ist das Rollenspielerlebnis</w:t>
-      </w:r>
-      <w:r>
-        <w:rPr>
-          <w:lang w:eastAsia="de-DE"/>
-        </w:rPr>
-        <w:t>,</w:t>
-      </w:r>
-      <w:r>
-        <w:rPr>
-          <w:lang w:eastAsia="de-DE"/>
-        </w:rPr>
-        <w:t xml:space="preserve"> </w:t>
-      </w:r>
-      <w:r>
-        <w:rPr>
-          <w:lang w:eastAsia="de-DE"/>
-        </w:rPr>
-        <w:t xml:space="preserve">wenn es um Antwortmöglichkeiten geht, </w:t>
-      </w:r>
-      <w:r>
-        <w:rPr>
-          <w:lang w:eastAsia="de-DE"/>
-        </w:rPr>
-        <w:t xml:space="preserve">noch immer meist eher ein passives. </w:t>
-      </w:r>
     </w:p>
     <w:p>
       <w:pPr>
@@ -523,224 +815,19 @@
         <w:rPr>
           <w:lang w:eastAsia="de-DE"/>
         </w:rPr>
-        <w:t xml:space="preserve">Die Entscheidung, </w:t>
-      </w:r>
-      <w:r>
-        <w:rPr>
-          <w:lang w:eastAsia="de-DE"/>
-        </w:rPr>
-        <w:t xml:space="preserve">Spielende meist nur aus gegebenen Antwortmöglichkeiten wählen zu lassen, </w:t>
-      </w:r>
-      <w:r>
-        <w:rPr>
-          <w:lang w:eastAsia="de-DE"/>
-        </w:rPr>
-        <w:t>ha</w:t>
-      </w:r>
-      <w:r>
-        <w:rPr>
-          <w:lang w:eastAsia="de-DE"/>
-        </w:rPr>
-        <w:t>t</w:t>
-      </w:r>
-      <w:r>
-        <w:rPr>
-          <w:lang w:eastAsia="de-DE"/>
-        </w:rPr>
-        <w:t xml:space="preserve"> einige Vorteile: so zeigt das Spiel deutlich, welche Optionen den Spielenden zur Verfügung stehen, und macht es den Entwickelnden einfacher, für jede mögliche Entscheidung der Spielenden tatsächliche Inhalte zu kreieren. Aber für das Spielerlebnis kann sie sich limitierend anfühlen. Spielende können sich in eine Bahn gedrängt fühlen, wenn es darum geht, welche Charakterzüge ihnen angeboten werden. Generell bieten diese Systeme </w:t>
-      </w:r>
-      <w:r>
-        <w:rPr>
-          <w:lang w:eastAsia="de-DE"/>
-        </w:rPr>
-        <w:t>bei weitem nicht die Bandbreite an Möglichkeiten, die Spielende in analogen Rollenspielen, wie „</w:t>
-      </w:r>
-      <w:proofErr w:type="spellStart"/>
-      <w:r>
-        <w:rPr>
-          <w:lang w:eastAsia="de-DE"/>
-        </w:rPr>
-        <w:t>Dungeons</w:t>
-      </w:r>
-      <w:proofErr w:type="spellEnd"/>
-      <w:r>
-        <w:rPr>
-          <w:lang w:eastAsia="de-DE"/>
-        </w:rPr>
-        <w:t xml:space="preserve"> </w:t>
-      </w:r>
-      <w:proofErr w:type="spellStart"/>
-      <w:r>
-        <w:rPr>
-          <w:lang w:eastAsia="de-DE"/>
-        </w:rPr>
-        <w:t>and</w:t>
-      </w:r>
-      <w:proofErr w:type="spellEnd"/>
-      <w:r>
-        <w:rPr>
-          <w:lang w:eastAsia="de-DE"/>
-        </w:rPr>
-        <w:t xml:space="preserve"> Dragons“ (1974, </w:t>
-      </w:r>
-      <w:proofErr w:type="spellStart"/>
-      <w:r>
-        <w:rPr>
-          <w:lang w:eastAsia="de-DE"/>
-        </w:rPr>
-        <w:t>Wizards</w:t>
-      </w:r>
-      <w:proofErr w:type="spellEnd"/>
-      <w:r>
-        <w:rPr>
-          <w:lang w:eastAsia="de-DE"/>
-        </w:rPr>
-        <w:t xml:space="preserve"> </w:t>
-      </w:r>
-      <w:proofErr w:type="spellStart"/>
-      <w:r>
-        <w:rPr>
-          <w:lang w:eastAsia="de-DE"/>
-        </w:rPr>
-        <w:t>Of</w:t>
-      </w:r>
-      <w:proofErr w:type="spellEnd"/>
-      <w:r>
-        <w:rPr>
-          <w:lang w:eastAsia="de-DE"/>
-        </w:rPr>
-        <w:t xml:space="preserve"> The Coast) zur </w:t>
-      </w:r>
-      <w:r>
-        <w:rPr>
-          <w:lang w:eastAsia="de-DE"/>
-        </w:rPr>
-        <w:t>Verfügung</w:t>
-      </w:r>
-      <w:r>
-        <w:rPr>
-          <w:lang w:eastAsia="de-DE"/>
-        </w:rPr>
-        <w:t xml:space="preserve"> stehen. Ein weiteres Problem ist, </w:t>
-      </w:r>
-      <w:r>
-        <w:rPr>
-          <w:lang w:eastAsia="de-DE"/>
-        </w:rPr>
-        <w:t xml:space="preserve">wie es Fallout Writer und Developer [Name] im einem </w:t>
-      </w:r>
-      <w:r>
-        <w:rPr>
-          <w:lang w:eastAsia="de-DE"/>
-        </w:rPr>
-        <w:lastRenderedPageBreak/>
-        <w:t>GDC-Talk</w:t>
-      </w:r>
-      <w:r>
-        <w:rPr>
-          <w:lang w:eastAsia="de-DE"/>
-        </w:rPr>
-        <w:t xml:space="preserve"> „“</w:t>
-      </w:r>
-      <w:r>
-        <w:rPr>
-          <w:lang w:eastAsia="de-DE"/>
-        </w:rPr>
-        <w:t xml:space="preserve"> beschreibt, dass Spielende wenig Input über sich selbst geben können, und so Dialoge schnell zu einer Art „Interview-Simulator“ werden, in denen die Spielenden NPCs über alle möglichen Themen ausfragen können, aber </w:t>
-      </w:r>
-      <w:r>
-        <w:rPr>
-          <w:lang w:eastAsia="de-DE"/>
-        </w:rPr>
-        <w:t xml:space="preserve">dabei kaum </w:t>
-      </w:r>
-      <w:r>
-        <w:rPr>
-          <w:lang w:eastAsia="de-DE"/>
-        </w:rPr>
-        <w:t>selbst in eine Rolle schlüpfen. Wenn Spielend</w:t>
-      </w:r>
-      <w:r>
-        <w:rPr>
-          <w:lang w:eastAsia="de-DE"/>
-        </w:rPr>
-        <w:t>en jede Antwort von vornherein p</w:t>
-      </w:r>
-      <w:r>
-        <w:rPr>
-          <w:lang w:eastAsia="de-DE"/>
-        </w:rPr>
-        <w:t>räsentiert wird, f</w:t>
-      </w:r>
-      <w:r>
-        <w:rPr>
-          <w:lang w:eastAsia="de-DE"/>
-        </w:rPr>
-        <w:t xml:space="preserve">ehlt ebenso die Möglichkeit, eine kreative oder clevere Antwort auf ein Problem zu finden, da der einzige Input der Spielenden ist, eine der gegebenen Optionen zu wählen. </w:t>
-      </w:r>
-    </w:p>
-    <w:p>
-      <w:pPr>
-        <w:pStyle w:val="KeinLeerraum"/>
-        <w:rPr>
-          <w:lang w:eastAsia="de-DE"/>
-        </w:rPr>
-      </w:pPr>
-      <w:r>
-        <w:rPr>
-          <w:lang w:eastAsia="de-DE"/>
-        </w:rPr>
-        <w:t>W</w:t>
-      </w:r>
-      <w:r>
-        <w:rPr>
-          <w:lang w:eastAsia="de-DE"/>
-        </w:rPr>
-        <w:t>ährend einige Spiele versuchen, Dialoge in unkonventionellen Wegen anzugehen, bieten diese Systeme meist nicht das Potential außerhalb des Kontexts ihres eigenen Spiels zu funktionieren</w:t>
-      </w:r>
-      <w:r>
-        <w:rPr>
-          <w:lang w:eastAsia="de-DE"/>
-        </w:rPr>
-        <w:t xml:space="preserve"> oder sind für große Rollenspiele zu </w:t>
-      </w:r>
-      <w:r>
-        <w:rPr>
-          <w:lang w:eastAsia="de-DE"/>
-        </w:rPr>
-        <w:t>komplex</w:t>
-      </w:r>
-      <w:r>
-        <w:rPr>
-          <w:lang w:eastAsia="de-DE"/>
-        </w:rPr>
-        <w:t xml:space="preserve">. So funktioniert beispielsweise das Rollenspiel in Disco Elysium über die verschieden Stimmen im Kopf des Protagonisten in der Spielwelt wunderbar, aber dasselbe System in jedes große Rollenspiel zu verarbeiten </w:t>
-      </w:r>
-      <w:r>
-        <w:rPr>
-          <w:lang w:eastAsia="de-DE"/>
-        </w:rPr>
-        <w:t>würde oft thematisch kaum Sinn machen.</w:t>
-      </w:r>
-      <w:r>
-        <w:rPr>
-          <w:lang w:eastAsia="de-DE"/>
-        </w:rPr>
-        <w:t xml:space="preserve"> </w:t>
-      </w:r>
-    </w:p>
-    <w:p>
-      <w:pPr>
-        <w:pStyle w:val="KeinLeerraum"/>
-        <w:rPr>
-          <w:lang w:eastAsia="de-DE"/>
-        </w:rPr>
-      </w:pPr>
-      <w:r>
-        <w:rPr>
-          <w:lang w:eastAsia="de-DE"/>
-        </w:rPr>
-        <w:t xml:space="preserve">Als begeisterte Rollenspielerin, die sich gleichermaßen für den analogen und digitalen Raum der Rollenspielwelt interessiert, wollte ich herausfinden, ob und wie Dialoge auch anders dargestellt werden können. Ebenso wollte ich sehen, ob das System, </w:t>
+        <w:t>Als begeisterte Rollenspielerin, die sich gleichermaßen für den analogen und digitalen Raum der Rollenspielwelt interessiert, wollte ich herausfinden, ob und wie Dialoge auch anders dargestellt werden können</w:t>
+      </w:r>
+      <w:r>
+        <w:rPr>
+          <w:lang w:eastAsia="de-DE"/>
+        </w:rPr>
+        <w:t>, ohne, dass das System zu komplex wird und zu viel Erklärung benötigt</w:t>
+      </w:r>
+      <w:r>
+        <w:rPr>
+          <w:lang w:eastAsia="de-DE"/>
+        </w:rPr>
+        <w:t xml:space="preserve">. Ebenso wollte ich sehen, ob das System, </w:t>
       </w:r>
       <w:r>
         <w:rPr>
@@ -818,7 +905,99 @@
         <w:rPr>
           <w:lang w:eastAsia="de-DE"/>
         </w:rPr>
-        <w:t>Wie habe ich mich vorbereitet?</w:t>
+        <w:t>Vor dem Entwickeln meines Systems war es mir wichtig zu wissen, in welchen Arten und Weisen Antwortmöglichkeiten normalerweise in Rollenspielen genutzt werde</w:t>
+      </w:r>
+      <w:r>
+        <w:rPr>
+          <w:lang w:eastAsia="de-DE"/>
+        </w:rPr>
+        <w:t xml:space="preserve">n und welchen Zweck sie für Entwickelnde </w:t>
+      </w:r>
+      <w:r>
+        <w:rPr>
+          <w:lang w:eastAsia="de-DE"/>
+        </w:rPr>
+        <w:t>haben. Dafür habe ich mir die Dialogsysteme aus verschiedenen</w:t>
+      </w:r>
+      <w:r>
+        <w:rPr>
+          <w:lang w:eastAsia="de-DE"/>
+        </w:rPr>
+        <w:t xml:space="preserve"> Rollenspielen </w:t>
+      </w:r>
+      <w:r>
+        <w:rPr>
+          <w:lang w:eastAsia="de-DE"/>
+        </w:rPr>
+        <w:t xml:space="preserve">der letzten fünfzehn Jahre </w:t>
+      </w:r>
+      <w:r>
+        <w:rPr>
+          <w:lang w:eastAsia="de-DE"/>
+        </w:rPr>
+        <w:t>an</w:t>
+      </w:r>
+      <w:r>
+        <w:rPr>
+          <w:lang w:eastAsia="de-DE"/>
+        </w:rPr>
+        <w:t>ge</w:t>
+      </w:r>
+      <w:r>
+        <w:rPr>
+          <w:lang w:eastAsia="de-DE"/>
+        </w:rPr>
+        <w:t xml:space="preserve">sehen </w:t>
+      </w:r>
+      <w:r>
+        <w:rPr>
+          <w:color w:val="FF0000"/>
+          <w:lang w:eastAsia="de-DE"/>
+        </w:rPr>
+        <w:t xml:space="preserve">[muss ich die alle nennen?] </w:t>
+      </w:r>
+      <w:r>
+        <w:rPr>
+          <w:lang w:eastAsia="de-DE"/>
+        </w:rPr>
+        <w:t xml:space="preserve">und über diese reflektiert. </w:t>
+      </w:r>
+      <w:r>
+        <w:rPr>
+          <w:lang w:eastAsia="de-DE"/>
+        </w:rPr>
+        <w:t xml:space="preserve">Diese </w:t>
+      </w:r>
+      <w:r>
+        <w:rPr>
+          <w:lang w:eastAsia="de-DE"/>
+        </w:rPr>
+        <w:t xml:space="preserve">gefundenen </w:t>
+      </w:r>
+      <w:r>
+        <w:rPr>
+          <w:lang w:eastAsia="de-DE"/>
+        </w:rPr>
+        <w:t xml:space="preserve">Nutzungen von Antwortmöglichkeiten wollte ich bei der </w:t>
+      </w:r>
+      <w:r>
+        <w:rPr>
+          <w:lang w:eastAsia="de-DE"/>
+        </w:rPr>
+        <w:lastRenderedPageBreak/>
+        <w:t xml:space="preserve">Entwicklung meines Systems beachten und sichergehen, dass mein System diese Funktionalitäten </w:t>
+      </w:r>
+      <w:r>
+        <w:rPr>
+          <w:lang w:eastAsia="de-DE"/>
+        </w:rPr>
+        <w:t xml:space="preserve">zumindest im Teil </w:t>
+      </w:r>
+      <w:r>
+        <w:rPr>
+          <w:lang w:eastAsia="de-DE"/>
+        </w:rPr>
+        <w:t>erfüllt.</w:t>
       </w:r>
     </w:p>
     <w:p>
@@ -832,57 +1011,119 @@
         <w:rPr>
           <w:lang w:eastAsia="de-DE"/>
         </w:rPr>
-        <w:t>Vor dem Entwickeln meines Systems war es mir wichtig zu wissen, in welchen Arten und Weisen Antwortmöglichkeiten normalerweise in Rollenspielen genutzt werden und welchen Zweck sie für die Entwickler haben. Dafür habe ich mir die Dialogsysteme aus verschiedenen</w:t>
-      </w:r>
-      <w:r>
-        <w:rPr>
-          <w:lang w:eastAsia="de-DE"/>
-        </w:rPr>
-        <w:t xml:space="preserve"> Rollenspielen </w:t>
-      </w:r>
-      <w:r>
-        <w:rPr>
-          <w:lang w:eastAsia="de-DE"/>
-        </w:rPr>
-        <w:t xml:space="preserve">der letzten fünfzehn Jahre </w:t>
-      </w:r>
-      <w:r>
-        <w:rPr>
-          <w:lang w:eastAsia="de-DE"/>
-        </w:rPr>
-        <w:t>an</w:t>
-      </w:r>
-      <w:r>
-        <w:rPr>
-          <w:lang w:eastAsia="de-DE"/>
-        </w:rPr>
-        <w:t>ge</w:t>
-      </w:r>
-      <w:r>
-        <w:rPr>
-          <w:lang w:eastAsia="de-DE"/>
-        </w:rPr>
-        <w:t xml:space="preserve">sehen </w:t>
-      </w:r>
-      <w:r>
-        <w:rPr>
-          <w:color w:val="FF0000"/>
-          <w:lang w:eastAsia="de-DE"/>
-        </w:rPr>
-        <w:t xml:space="preserve">[muss ich die alle nennen?] </w:t>
-      </w:r>
-      <w:r>
-        <w:rPr>
-          <w:lang w:eastAsia="de-DE"/>
-        </w:rPr>
-        <w:t xml:space="preserve">und über diese reflektiert. Zuallererst bin ich zu dem Schluss gekommen, dass der häufigste Einsatz von </w:t>
-      </w:r>
-      <w:r>
-        <w:rPr>
-          <w:lang w:eastAsia="de-DE"/>
-        </w:rPr>
-        <w:lastRenderedPageBreak/>
-        <w:t xml:space="preserve">Antwortmöglichkeiten in Situationen ist, in denen Spielende eine Entscheidung treffen sollen, knapp gefolgt von Situationen, in denen Spielenden die Möglichkeit gegeben wird, optionale, tiefere Nachfragen zu einem </w:t>
+        <w:t xml:space="preserve"> </w:t>
+      </w:r>
+    </w:p>
+    <w:p>
+      <w:pPr>
+        <w:pStyle w:val="KeinLeerraum"/>
+        <w:rPr>
+          <w:lang w:eastAsia="de-DE"/>
+        </w:rPr>
+      </w:pPr>
+      <w:r>
+        <w:rPr>
+          <w:lang w:eastAsia="de-DE"/>
+        </w:rPr>
+        <w:t>Bei meiner Betrachtung von bereits existierenden Rollenspielen, bin ich z</w:t>
+      </w:r>
+      <w:r>
+        <w:rPr>
+          <w:lang w:eastAsia="de-DE"/>
+        </w:rPr>
+        <w:t xml:space="preserve">uallererst </w:t>
+      </w:r>
+      <w:r>
+        <w:rPr>
+          <w:lang w:eastAsia="de-DE"/>
+        </w:rPr>
+        <w:t>d</w:t>
+      </w:r>
+      <w:r>
+        <w:rPr>
+          <w:lang w:eastAsia="de-DE"/>
+        </w:rPr>
+        <w:t xml:space="preserve">em Schluss gekommen, dass </w:t>
+      </w:r>
+      <w:r>
+        <w:rPr>
+          <w:lang w:eastAsia="de-DE"/>
+        </w:rPr>
+        <w:t>von Spielenden meist eine Antwort verlangt wird, wenn sie eine Entscheidung zu treffen haben</w:t>
+      </w:r>
+      <w:r>
+        <w:rPr>
+          <w:lang w:eastAsia="de-DE"/>
+        </w:rPr>
+        <w:t>, die den Spielverlauf in irgendeiner Art und Weise beeinflusst</w:t>
+      </w:r>
+      <w:r>
+        <w:rPr>
+          <w:lang w:eastAsia="de-DE"/>
+        </w:rPr>
+        <w:t xml:space="preserve">. </w:t>
+      </w:r>
+      <w:proofErr w:type="spellStart"/>
+      <w:r>
+        <w:rPr>
+          <w:lang w:eastAsia="de-DE"/>
+        </w:rPr>
+        <w:t>Desweiteren</w:t>
+      </w:r>
+      <w:proofErr w:type="spellEnd"/>
+      <w:r>
+        <w:rPr>
+          <w:lang w:eastAsia="de-DE"/>
+        </w:rPr>
+        <w:t xml:space="preserve"> wird Spielenden oft angeboten, </w:t>
+      </w:r>
+      <w:r>
+        <w:rPr>
+          <w:lang w:eastAsia="de-DE"/>
+        </w:rPr>
+        <w:t>vorformulierte Nachfragen zu anzustellen, die ihnen erlauben</w:t>
+      </w:r>
+      <w:r>
+        <w:rPr>
+          <w:lang w:eastAsia="de-DE"/>
+        </w:rPr>
+        <w:t xml:space="preserve"> optionale</w:t>
+      </w:r>
+      <w:r>
+        <w:rPr>
+          <w:lang w:eastAsia="de-DE"/>
+        </w:rPr>
+        <w:t>s</w:t>
+      </w:r>
+      <w:r>
+        <w:rPr>
+          <w:lang w:eastAsia="de-DE"/>
+        </w:rPr>
+        <w:t>, tiefere</w:t>
+      </w:r>
+      <w:r>
+        <w:rPr>
+          <w:lang w:eastAsia="de-DE"/>
+        </w:rPr>
+        <w:t>s</w:t>
+      </w:r>
+      <w:r>
+        <w:rPr>
+          <w:lang w:eastAsia="de-DE"/>
+        </w:rPr>
+        <w:t xml:space="preserve"> </w:t>
+      </w:r>
+      <w:r>
+        <w:rPr>
+          <w:lang w:eastAsia="de-DE"/>
+        </w:rPr>
+        <w:t>Wissen</w:t>
+      </w:r>
+      <w:r>
+        <w:rPr>
+          <w:lang w:eastAsia="de-DE"/>
+        </w:rPr>
+        <w:t xml:space="preserve"> zu einem </w:t>
       </w:r>
       <w:r>
         <w:rPr>
@@ -894,35 +1135,81 @@
         <w:rPr>
           <w:lang w:eastAsia="de-DE"/>
         </w:rPr>
-        <w:t xml:space="preserve">omentanen Thema zu stellen. </w:t>
-      </w:r>
-      <w:r>
-        <w:rPr>
-          <w:lang w:eastAsia="de-DE"/>
-        </w:rPr>
-        <w:t>Die meisten anderen Einsätze von Antwortmöglichkeiten finden sich meist nur in einem kleinen Teil der Spiele wieder – so zum Beispiel die Möglichkeit, in Dialogen spezifische Skills und spezifisches Wissen abzufragen oder mit Antwortmöglichkeiten eine Diskussion zu führen. Eine Art der Diskussion, die in Spielen besonders häufig zu finden ist, ist die Möglichkeit um einen Preis zu verhandeln.</w:t>
-      </w:r>
-    </w:p>
-    <w:p>
-      <w:pPr>
-        <w:rPr>
-          <w:lang w:eastAsia="de-DE"/>
-        </w:rPr>
-      </w:pPr>
-    </w:p>
-    <w:p>
-      <w:pPr>
-        <w:pStyle w:val="KeinLeerraum"/>
-        <w:rPr>
-          <w:lang w:eastAsia="de-DE"/>
-        </w:rPr>
-      </w:pPr>
-      <w:r>
-        <w:rPr>
-          <w:lang w:eastAsia="de-DE"/>
-        </w:rPr>
-        <w:t xml:space="preserve">Diese Nutzungen von Antwortmöglichkeiten wollte ich bei der Entwicklung meines Systems beachten und sichergehen, dass mein System diese Funktionalitäten erfüllt. </w:t>
-      </w:r>
+        <w:t xml:space="preserve">omentanen Thema zu </w:t>
+      </w:r>
+      <w:r>
+        <w:rPr>
+          <w:lang w:eastAsia="de-DE"/>
+        </w:rPr>
+        <w:t>erhalten</w:t>
+      </w:r>
+      <w:r>
+        <w:rPr>
+          <w:lang w:eastAsia="de-DE"/>
+        </w:rPr>
+        <w:t xml:space="preserve">. </w:t>
+      </w:r>
+      <w:r>
+        <w:rPr>
+          <w:lang w:eastAsia="de-DE"/>
+        </w:rPr>
+        <w:t>Die meisten a</w:t>
+      </w:r>
+      <w:r>
+        <w:rPr>
+          <w:lang w:eastAsia="de-DE"/>
+        </w:rPr>
+        <w:t>ndere</w:t>
+      </w:r>
+      <w:r>
+        <w:rPr>
+          <w:lang w:eastAsia="de-DE"/>
+        </w:rPr>
+        <w:t>n</w:t>
+      </w:r>
+      <w:r>
+        <w:rPr>
+          <w:lang w:eastAsia="de-DE"/>
+        </w:rPr>
+        <w:t xml:space="preserve"> Nutzungen von Antwortmöglichkeiten</w:t>
+      </w:r>
+      <w:r>
+        <w:rPr>
+          <w:lang w:eastAsia="de-DE"/>
+        </w:rPr>
+        <w:t xml:space="preserve"> finden sich </w:t>
+      </w:r>
+      <w:r>
+        <w:rPr>
+          <w:lang w:eastAsia="de-DE"/>
+        </w:rPr>
+        <w:t xml:space="preserve">seltener in Spielen wieder und werden auch nur in bestimmten Situationen genutzt </w:t>
+      </w:r>
+      <w:r>
+        <w:rPr>
+          <w:lang w:eastAsia="de-DE"/>
+        </w:rPr>
+        <w:t>– so zum Beispiel die Möglichkeit, in Dialogen spezifische Skills und spezifisches Wissen abzufragen oder mit Antwortmöglichkeiten eine Diskussion zu führen</w:t>
+      </w:r>
+      <w:r>
+        <w:rPr>
+          <w:lang w:eastAsia="de-DE"/>
+        </w:rPr>
+        <w:t>, in der es gilt einen NPC von etwas zu überzeugen, einen Kampf zu vermeiden oder um einen Preis zu verhandeln</w:t>
+      </w:r>
+      <w:r>
+        <w:rPr>
+          <w:lang w:eastAsia="de-DE"/>
+        </w:rPr>
+        <w:t>.</w:t>
+      </w:r>
+    </w:p>
+    <w:p>
+      <w:pPr>
+        <w:rPr>
+          <w:lang w:eastAsia="de-DE"/>
+        </w:rPr>
+      </w:pPr>
     </w:p>
     <w:p>
       <w:pPr>
@@ -943,7 +1230,7 @@
           <w:szCs w:val="28"/>
           <w:lang w:eastAsia="de-DE"/>
         </w:rPr>
-        <w:t>Arten der Konversation</w:t>
+        <w:t>Dialogsituationen</w:t>
       </w:r>
     </w:p>
     <w:p>
@@ -971,49 +1258,252 @@
         <w:rPr>
           <w:lang w:eastAsia="de-DE"/>
         </w:rPr>
-        <w:t xml:space="preserve">Da </w:t>
-      </w:r>
-      <w:r>
-        <w:rPr>
-          <w:lang w:eastAsia="de-DE"/>
-        </w:rPr>
-        <w:t xml:space="preserve">mein System sich allerdings nicht nur von bereits existierende </w:t>
-      </w:r>
-      <w:r>
-        <w:rPr>
-          <w:lang w:eastAsia="de-DE"/>
-        </w:rPr>
-        <w:t xml:space="preserve">Dialogen </w:t>
-      </w:r>
-      <w:r>
-        <w:rPr>
-          <w:lang w:eastAsia="de-DE"/>
-        </w:rPr>
-        <w:t>in Rollenspielen definieren lassen sollte, sondern ich auch neue Möglichkeiten, Dialoge zu führen einbauen wollte</w:t>
-      </w:r>
-      <w:r>
-        <w:rPr>
-          <w:lang w:eastAsia="de-DE"/>
-        </w:rPr>
-        <w:t>, versuchte ich</w:t>
-      </w:r>
-      <w:r>
-        <w:rPr>
-          <w:lang w:eastAsia="de-DE"/>
-        </w:rPr>
-        <w:t>, so viele andere Wege</w:t>
-      </w:r>
-      <w:r>
-        <w:rPr>
-          <w:lang w:eastAsia="de-DE"/>
-        </w:rPr>
-        <w:t xml:space="preserve"> zu finden, etwas mit verbaler Kommunikation </w:t>
-      </w:r>
-      <w:r>
-        <w:rPr>
-          <w:lang w:eastAsia="de-DE"/>
-        </w:rPr>
-        <w:t xml:space="preserve">zum Ausdruck zu bringen, wie mir einfielen. Nachdem ich in einem Brainstorming genug Ideen gefunden habe, beschloss ich diese auf verschiedene Arten und Weisen zu Strukturieren und Analysieren, um herauszufinden, wie häufig man sie in einem Spiel gebrauchen könnte, wie ähnlich sie sich waren und wie viel Input bei jeder Art des Dialoges durch die Spielenden gebraucht werden würde. Diese Erkenntnisse verglich ich dann miteinander, um eine Hierarchie zu </w:t>
+        <w:t xml:space="preserve">Trotzdem sollte mein </w:t>
+      </w:r>
+      <w:r>
+        <w:rPr>
+          <w:lang w:eastAsia="de-DE"/>
+        </w:rPr>
+        <w:t xml:space="preserve">System sich nicht nur von bereits existierende </w:t>
+      </w:r>
+      <w:r>
+        <w:rPr>
+          <w:lang w:eastAsia="de-DE"/>
+        </w:rPr>
+        <w:t>Dialogsystemen</w:t>
+      </w:r>
+      <w:r>
+        <w:rPr>
+          <w:lang w:eastAsia="de-DE"/>
+        </w:rPr>
+        <w:t xml:space="preserve"> </w:t>
+      </w:r>
+      <w:r>
+        <w:rPr>
+          <w:lang w:eastAsia="de-DE"/>
+        </w:rPr>
+        <w:t xml:space="preserve">in Rollenspielen definieren lassen, sondern ich </w:t>
+      </w:r>
+      <w:r>
+        <w:rPr>
+          <w:lang w:eastAsia="de-DE"/>
+        </w:rPr>
+        <w:t xml:space="preserve">wollte </w:t>
+      </w:r>
+      <w:r>
+        <w:rPr>
+          <w:lang w:eastAsia="de-DE"/>
+        </w:rPr>
+        <w:t>auch neue Möglichkeiten</w:t>
+      </w:r>
+      <w:r>
+        <w:rPr>
+          <w:lang w:eastAsia="de-DE"/>
+        </w:rPr>
+        <w:t xml:space="preserve"> finden</w:t>
+      </w:r>
+      <w:r>
+        <w:rPr>
+          <w:lang w:eastAsia="de-DE"/>
+        </w:rPr>
+        <w:t>, Dialoge zu führen</w:t>
+      </w:r>
+      <w:r>
+        <w:rPr>
+          <w:lang w:eastAsia="de-DE"/>
+        </w:rPr>
+        <w:t xml:space="preserve">. Deshalb betrachtete ich nicht nur bereits existierende Rollenspiele, sondern versuchte auch, mir Gedanken dazu zu machen, in welchen Situationen Menschen Sprache nutzen, was sie damit Bezwecken wollen und wie diese Art der Konversation aufgebaut war. </w:t>
+      </w:r>
+    </w:p>
+    <w:p>
+      <w:pPr>
+        <w:pStyle w:val="KeinLeerraum"/>
+        <w:rPr>
+          <w:lang w:eastAsia="de-DE"/>
+        </w:rPr>
+      </w:pPr>
+    </w:p>
+    <w:p>
+      <w:pPr>
+        <w:pStyle w:val="KeinLeerraum"/>
+        <w:rPr>
+          <w:lang w:eastAsia="de-DE"/>
+        </w:rPr>
+      </w:pPr>
+      <w:r>
+        <w:rPr>
+          <w:lang w:eastAsia="de-DE"/>
+        </w:rPr>
+        <w:t xml:space="preserve">Zunächst legte ich eine Sammlung an Arten von Konversation an, die aus eigenem Brainstorming und dem Feedback von Kommilitonen entstand. </w:t>
+      </w:r>
+      <w:r>
+        <w:rPr>
+          <w:lang w:eastAsia="de-DE"/>
+        </w:rPr>
+        <w:t xml:space="preserve">Diese Liste von Tätigkeiten reichte </w:t>
+      </w:r>
+      <w:r>
+        <w:rPr>
+          <w:lang w:eastAsia="de-DE"/>
+        </w:rPr>
+        <w:t>von „</w:t>
+      </w:r>
+      <w:r>
+        <w:rPr>
+          <w:lang w:eastAsia="de-DE"/>
+        </w:rPr>
+        <w:t xml:space="preserve">eine </w:t>
+      </w:r>
+      <w:r>
+        <w:rPr>
+          <w:lang w:eastAsia="de-DE"/>
+        </w:rPr>
+        <w:t>Rede halten“</w:t>
+      </w:r>
+      <w:r>
+        <w:rPr>
+          <w:lang w:eastAsia="de-DE"/>
+        </w:rPr>
+        <w:t xml:space="preserve">, zu „eine Geschichte erzählen“, zu „über seinen Tag reden“, bis hin zu „flirten“, ohne dass ich versuchte, die Begriffe zu werten oder weiter zu gruppieren. </w:t>
+      </w:r>
+      <w:r>
+        <w:rPr>
+          <w:lang w:eastAsia="de-DE"/>
+        </w:rPr>
+        <w:t xml:space="preserve">Nachdem ich </w:t>
+      </w:r>
+      <w:r>
+        <w:rPr>
+          <w:lang w:eastAsia="de-DE"/>
+        </w:rPr>
+        <w:t>für mich selbst</w:t>
+      </w:r>
+      <w:r>
+        <w:rPr>
+          <w:lang w:eastAsia="de-DE"/>
+        </w:rPr>
+        <w:t xml:space="preserve"> genug </w:t>
+      </w:r>
+      <w:r>
+        <w:rPr>
+          <w:lang w:eastAsia="de-DE"/>
+        </w:rPr>
+        <w:t xml:space="preserve">Konversationstypen gefunden hatte, beschloss ich, meine Liste in </w:t>
+      </w:r>
+      <w:r>
+        <w:rPr>
+          <w:lang w:eastAsia="de-DE"/>
+        </w:rPr>
+        <w:lastRenderedPageBreak/>
+        <w:t xml:space="preserve">Hinsicht auf verschiedene Kriterien zu analysieren – hierbei betrachtete ich, wie oft eine Dialogsituation tatsächlich im alltäglichen Leben auftrat, ob es sich </w:t>
+      </w:r>
+      <w:r>
+        <w:rPr>
+          <w:lang w:eastAsia="de-DE"/>
+        </w:rPr>
+        <w:t xml:space="preserve">bei der Situation </w:t>
+      </w:r>
+      <w:r>
+        <w:rPr>
+          <w:lang w:eastAsia="de-DE"/>
+        </w:rPr>
+        <w:t xml:space="preserve">eher um </w:t>
+      </w:r>
+      <w:r>
+        <w:rPr>
+          <w:lang w:eastAsia="de-DE"/>
+        </w:rPr>
+        <w:t>einen Monolog</w:t>
+      </w:r>
+      <w:r>
+        <w:rPr>
+          <w:lang w:eastAsia="de-DE"/>
+        </w:rPr>
+        <w:t xml:space="preserve"> od</w:t>
+      </w:r>
+      <w:r>
+        <w:rPr>
+          <w:lang w:eastAsia="de-DE"/>
+        </w:rPr>
+        <w:t>er Dialog</w:t>
+      </w:r>
+      <w:r>
+        <w:rPr>
+          <w:lang w:eastAsia="de-DE"/>
+        </w:rPr>
+        <w:t xml:space="preserve"> handelte,</w:t>
+      </w:r>
+      <w:r>
+        <w:rPr>
+          <w:lang w:eastAsia="de-DE"/>
+        </w:rPr>
+        <w:t xml:space="preserve"> wie lang sie in der Regel war</w:t>
+      </w:r>
+      <w:r>
+        <w:rPr>
+          <w:lang w:eastAsia="de-DE"/>
+        </w:rPr>
+        <w:t xml:space="preserve"> und welche Dialogtypen sich ähnelten. Diese Analyse half mir dabei </w:t>
+      </w:r>
+      <w:r>
+        <w:rPr>
+          <w:lang w:eastAsia="de-DE"/>
+        </w:rPr>
+        <w:t>her</w:t>
+      </w:r>
+      <w:r>
+        <w:rPr>
+          <w:lang w:eastAsia="de-DE"/>
+        </w:rPr>
+        <w:t xml:space="preserve">auszufinden, wie häufig man eine Dialogsituation </w:t>
+      </w:r>
+      <w:r>
+        <w:rPr>
+          <w:lang w:eastAsia="de-DE"/>
+        </w:rPr>
+        <w:t xml:space="preserve">in einem Spiel </w:t>
+      </w:r>
+      <w:r>
+        <w:rPr>
+          <w:lang w:eastAsia="de-DE"/>
+        </w:rPr>
+        <w:t xml:space="preserve">ungefähr </w:t>
+      </w:r>
+      <w:r>
+        <w:rPr>
+          <w:lang w:eastAsia="de-DE"/>
+        </w:rPr>
+        <w:t>gebrauchen kö</w:t>
+      </w:r>
+      <w:r>
+        <w:rPr>
+          <w:lang w:eastAsia="de-DE"/>
+        </w:rPr>
+        <w:t>nnte, welche Situationen gleiche oder ähnliche Mechaniken</w:t>
+      </w:r>
+      <w:r>
+        <w:rPr>
+          <w:lang w:eastAsia="de-DE"/>
+        </w:rPr>
+        <w:t xml:space="preserve"> nutzen könnten</w:t>
+      </w:r>
+      <w:r>
+        <w:rPr>
+          <w:lang w:eastAsia="de-DE"/>
+        </w:rPr>
+        <w:t xml:space="preserve"> und wie viel </w:t>
+      </w:r>
+      <w:r>
+        <w:rPr>
+          <w:lang w:eastAsia="de-DE"/>
+        </w:rPr>
+        <w:t>Informationseingabe bei jedem Dialogtyp von Seiten der</w:t>
+      </w:r>
+      <w:r>
+        <w:rPr>
+          <w:lang w:eastAsia="de-DE"/>
+        </w:rPr>
+        <w:t xml:space="preserve"> Spielenden gebraucht werden würde. Diese Erkenntnisse verglich ich dann miteinander, um eine Hierarchie zu </w:t>
       </w:r>
       <w:r>
         <w:rPr>
@@ -1077,88 +1567,234 @@
         <w:rPr>
           <w:lang w:eastAsia="de-DE"/>
         </w:rPr>
-        <w:t xml:space="preserve">Wie bereits im Kapitel „Vorbereitung“ genauer geschildert, habe ich die Arbeit an meinem Werkstück damit begonnen, mir Gedanken dazu </w:t>
+        <w:t>Nachdem ich erarbeitet hatte, welche Dialogsituationen ich möglicherweise umsetzen k</w:t>
+      </w:r>
+      <w:r>
+        <w:rPr>
+          <w:lang w:eastAsia="de-DE"/>
+        </w:rPr>
+        <w:t>ö</w:t>
+      </w:r>
+      <w:r>
+        <w:rPr>
+          <w:lang w:eastAsia="de-DE"/>
+        </w:rPr>
+        <w:t xml:space="preserve">nnte und analysiert hatte, welche Relevanz jede davon </w:t>
+      </w:r>
+      <w:r>
+        <w:rPr>
+          <w:lang w:eastAsia="de-DE"/>
+        </w:rPr>
+        <w:t>in einem Dialog</w:t>
+      </w:r>
+      <w:r>
+        <w:rPr>
+          <w:lang w:eastAsia="de-DE"/>
+        </w:rPr>
+        <w:t xml:space="preserve">system </w:t>
+      </w:r>
+      <w:r>
+        <w:rPr>
+          <w:lang w:eastAsia="de-DE"/>
+        </w:rPr>
+        <w:t>hätte</w:t>
+      </w:r>
+      <w:r>
+        <w:rPr>
+          <w:lang w:eastAsia="de-DE"/>
+        </w:rPr>
+        <w:t>, begann ich mit dem Prozess, mir zu überlegen,</w:t>
+      </w:r>
+      <w:r>
+        <w:rPr>
+          <w:lang w:eastAsia="de-DE"/>
+        </w:rPr>
+        <w:t xml:space="preserve"> wie diese </w:t>
+      </w:r>
+      <w:r>
+        <w:rPr>
+          <w:lang w:eastAsia="de-DE"/>
+        </w:rPr>
+        <w:t xml:space="preserve">systemisch </w:t>
+      </w:r>
+      <w:r>
+        <w:rPr>
+          <w:lang w:eastAsia="de-DE"/>
+        </w:rPr>
+        <w:t xml:space="preserve">umgesetzt werden könnten. </w:t>
+      </w:r>
+      <w:r>
+        <w:rPr>
+          <w:lang w:eastAsia="de-DE"/>
+        </w:rPr>
+        <w:t xml:space="preserve">Zunächst versuchte ich die erarbeiteten Situationen einzeln zu betrachten und </w:t>
+      </w:r>
+      <w:r>
+        <w:rPr>
+          <w:lang w:eastAsia="de-DE"/>
+        </w:rPr>
+        <w:t>mir vorzustellen, welche Informationen ich in dieser Situation gerne an das Spiel weitergeben würde und wie ich diese Eingaben steuern könnte</w:t>
+      </w:r>
+      <w:r>
+        <w:rPr>
+          <w:lang w:eastAsia="de-DE"/>
+        </w:rPr>
+        <w:t xml:space="preserve">. </w:t>
+      </w:r>
+      <w:r>
+        <w:rPr>
+          <w:lang w:eastAsia="de-DE"/>
+        </w:rPr>
+        <w:t xml:space="preserve">Ich versuchte mir vorzustellen, welche Systeme funktionieren könnten und welche User Interfaces ich benötigen würde, um dieses System darzustellen. </w:t>
+      </w:r>
+    </w:p>
+    <w:p>
+      <w:pPr>
+        <w:pStyle w:val="KeinLeerraum"/>
+        <w:rPr>
+          <w:lang w:eastAsia="de-DE"/>
+        </w:rPr>
+      </w:pPr>
+    </w:p>
+    <w:p>
+      <w:pPr>
+        <w:pStyle w:val="KeinLeerraum"/>
+        <w:rPr>
+          <w:lang w:eastAsia="de-DE"/>
+        </w:rPr>
+      </w:pPr>
+      <w:r>
+        <w:rPr>
+          <w:lang w:eastAsia="de-DE"/>
+        </w:rPr>
+        <w:t>In diesem Schritt kamen mir viele Konzepte in den Sinn, von Dialogen, die</w:t>
+      </w:r>
+      <w:r>
+        <w:rPr>
+          <w:lang w:eastAsia="de-DE"/>
+        </w:rPr>
+        <w:t xml:space="preserve"> über ein Natural-Language-Processing-Programm</w:t>
+      </w:r>
+      <w:r>
+        <w:rPr>
+          <w:lang w:eastAsia="de-DE"/>
+        </w:rPr>
+        <w:t xml:space="preserve"> liefen, zu Dialogsituationen, die als </w:t>
+      </w:r>
+      <w:r>
+        <w:rPr>
+          <w:lang w:eastAsia="de-DE"/>
+        </w:rPr>
+        <w:t>ver</w:t>
+      </w:r>
+      <w:r>
+        <w:rPr>
+          <w:lang w:eastAsia="de-DE"/>
+        </w:rPr>
+        <w:t>schiedene Minispiele dargestellt werden</w:t>
+      </w:r>
+      <w:r>
+        <w:rPr>
+          <w:lang w:eastAsia="de-DE"/>
+        </w:rPr>
+        <w:t xml:space="preserve">. </w:t>
+      </w:r>
+      <w:r>
+        <w:rPr>
+          <w:lang w:eastAsia="de-DE"/>
+        </w:rPr>
+        <w:t>S</w:t>
+      </w:r>
+      <w:r>
+        <w:rPr>
+          <w:lang w:eastAsia="de-DE"/>
+        </w:rPr>
+        <w:t xml:space="preserve">chnell </w:t>
+      </w:r>
+      <w:r>
+        <w:rPr>
+          <w:lang w:eastAsia="de-DE"/>
+        </w:rPr>
+        <w:t>kam mir die</w:t>
+      </w:r>
+      <w:r>
+        <w:rPr>
+          <w:lang w:eastAsia="de-DE"/>
+        </w:rPr>
+        <w:t xml:space="preserve"> Idee, Worte aus dem Dialog nehmen zu können und diese zu benutzen, um Nachfragen anzu</w:t>
+      </w:r>
+      <w:r>
+        <w:rPr>
+          <w:lang w:eastAsia="de-DE"/>
+        </w:rPr>
+        <w:t xml:space="preserve">stellen oder Antworten zu geben. Als ich im Folgeschritt analysierte, welche Systeme viele Dialogsituationen decken würden </w:t>
+      </w:r>
+      <w:r>
+        <w:rPr>
+          <w:lang w:eastAsia="de-DE"/>
+        </w:rPr>
+        <w:t>und gleichzeitig intuitiv und simpel zu bedienen wären,</w:t>
+      </w:r>
+      <w:r>
+        <w:rPr>
+          <w:lang w:eastAsia="de-DE"/>
+        </w:rPr>
+        <w:t xml:space="preserve"> </w:t>
+      </w:r>
+      <w:r>
+        <w:rPr>
+          <w:lang w:eastAsia="de-DE"/>
+        </w:rPr>
+        <w:t xml:space="preserve">blieb mir dieses System als vielversprechendstes System im Kopf. Auch, weil ich es persönlich </w:t>
       </w:r>
       <w:r>
         <w:rPr>
           <w:lang w:eastAsia="de-DE"/>
         </w:rPr>
         <w:lastRenderedPageBreak/>
-        <w:t>zu machen, welche Aspekte eines Gespräches in einem Dialogsystem wiedergespiegelt werden könnten. Zu diesem Punkt fehlte noch jeder Gedanke dazu, wie diese umgesetzt werden könnten. Ich begann mit einer Phase in der ich versuchte, mir vorzustellen, wie jede meiner möglichen Arten der Konversation auf verschiedene Arten systemisch umgesetzt werden könnte. Dazu fielen mir verschiedene Konzepte ein, wie</w:t>
-      </w:r>
-      <w:r>
-        <w:rPr>
-          <w:lang w:eastAsia="de-DE"/>
-        </w:rPr>
-        <w:t xml:space="preserve"> zum Beispiel,</w:t>
-      </w:r>
-      <w:r>
-        <w:rPr>
-          <w:lang w:eastAsia="de-DE"/>
-        </w:rPr>
-        <w:t xml:space="preserve"> die Gespräche über ein Natural-Language-Processing-Programm, wie Rasa oder NLP.js laufen zu lassen</w:t>
-      </w:r>
-      <w:r>
-        <w:rPr>
-          <w:lang w:eastAsia="de-DE"/>
-        </w:rPr>
-        <w:t xml:space="preserve"> oder verschiedene Gespräche über verschiedene Minispiele auszuführen. Als ich allerdings </w:t>
-      </w:r>
-      <w:r>
-        <w:rPr>
-          <w:lang w:eastAsia="de-DE"/>
-        </w:rPr>
-        <w:t xml:space="preserve">schnell </w:t>
-      </w:r>
-      <w:r>
-        <w:rPr>
-          <w:lang w:eastAsia="de-DE"/>
-        </w:rPr>
-        <w:t xml:space="preserve">die Idee bekam, Worte aus dem Dialog nehmen zu können und diese zu benutzen, um Nachfragen anzustellen oder Antworten zu geben, wollte ich das System unbedingt tiefer erkunden und bemerkte, dass es sich für viele der </w:t>
-      </w:r>
-      <w:r>
-        <w:rPr>
-          <w:lang w:eastAsia="de-DE"/>
-        </w:rPr>
-        <w:t>„</w:t>
-      </w:r>
-      <w:r>
-        <w:rPr>
-          <w:lang w:eastAsia="de-DE"/>
-        </w:rPr>
-        <w:t>Gesprächsarten</w:t>
-      </w:r>
-      <w:r>
-        <w:rPr>
-          <w:lang w:eastAsia="de-DE"/>
-        </w:rPr>
-        <w:t>“, die ich einbauen wollte,</w:t>
-      </w:r>
-      <w:r>
-        <w:rPr>
-          <w:lang w:eastAsia="de-DE"/>
-        </w:rPr>
-        <w:t xml:space="preserve"> anbieten könnte.</w:t>
-      </w:r>
-      <w:r>
-        <w:rPr>
-          <w:lang w:eastAsia="de-DE"/>
-        </w:rPr>
-        <w:t xml:space="preserve"> Da bereits erste konzeptionelle Ansätze sehr vielversprechend wirkten, beschloss ich schnell, die anderen gefundenen Ansätze nicht ebenfalls prototypisch umzusetzen. </w:t>
-      </w:r>
-      <w:proofErr w:type="spellStart"/>
-      <w:r>
-        <w:rPr>
-          <w:lang w:eastAsia="de-DE"/>
-        </w:rPr>
-        <w:t>Siese</w:t>
-      </w:r>
-      <w:proofErr w:type="spellEnd"/>
-      <w:r>
-        <w:rPr>
-          <w:lang w:eastAsia="de-DE"/>
-        </w:rPr>
-        <w:t xml:space="preserve"> Entscheidung traf ich auch aus Zeitgründen, da ich für das geplante System viel Zeit brauchen würde.</w:t>
+        <w:t xml:space="preserve">für den spannendsten Ansatz hielt, </w:t>
+      </w:r>
+      <w:r>
+        <w:rPr>
+          <w:lang w:eastAsia="de-DE"/>
+        </w:rPr>
+        <w:t xml:space="preserve">wollte ich das System unbedingt tiefer </w:t>
+      </w:r>
+      <w:r>
+        <w:rPr>
+          <w:lang w:eastAsia="de-DE"/>
+        </w:rPr>
+        <w:t>erkunden</w:t>
+      </w:r>
+      <w:r>
+        <w:rPr>
+          <w:lang w:eastAsia="de-DE"/>
+        </w:rPr>
+        <w:t>.</w:t>
+      </w:r>
+      <w:r>
+        <w:rPr>
+          <w:lang w:eastAsia="de-DE"/>
+        </w:rPr>
+        <w:t xml:space="preserve"> Da bereits erste konzeptionelle Ansätze sehr vielversprechend wirkten, beschloss ich schnell, die anderen gefundenen Ansätze nicht ebenfalls prototypis</w:t>
+      </w:r>
+      <w:r>
+        <w:rPr>
+          <w:lang w:eastAsia="de-DE"/>
+        </w:rPr>
+        <w:t>ch umzusetzen. D</w:t>
+      </w:r>
+      <w:r>
+        <w:rPr>
+          <w:lang w:eastAsia="de-DE"/>
+        </w:rPr>
+        <w:t>iese Entscheidung traf ich auch aus Zeitgründen, da</w:t>
+      </w:r>
+      <w:r>
+        <w:rPr>
+          <w:lang w:eastAsia="de-DE"/>
+        </w:rPr>
+        <w:t xml:space="preserve"> das aufbauen einer Dialogstruktur mich viel Zeit kosten würde und jedes der geplanten Systeme fundamental anders funktionierte.</w:t>
       </w:r>
       <w:r>
         <w:rPr>
@@ -1200,34 +1836,312 @@
         <w:rPr>
           <w:lang w:eastAsia="de-DE"/>
         </w:rPr>
-        <w:t xml:space="preserve">Generell probierte ich, zunächst über größere zusammenhängende Systeme nachzudenken, die mit dem System möglich waren und legt für mich verschiedene Features fest, die ich gerne in der Arbeit sehen wollen würde. Unter anderem waren das zum Beispiel ein Handelssystem, ein </w:t>
+        <w:t xml:space="preserve">Generell probierte ich, zunächst über </w:t>
+      </w:r>
+      <w:r>
+        <w:rPr>
+          <w:lang w:eastAsia="de-DE"/>
+        </w:rPr>
+        <w:t xml:space="preserve">alle Möglichkeiten des Systems nachzudenken </w:t>
+      </w:r>
+      <w:r>
+        <w:rPr>
+          <w:lang w:eastAsia="de-DE"/>
+        </w:rPr>
+        <w:t>und legt</w:t>
+      </w:r>
+      <w:r>
+        <w:rPr>
+          <w:lang w:eastAsia="de-DE"/>
+        </w:rPr>
+        <w:t>e</w:t>
+      </w:r>
+      <w:r>
+        <w:rPr>
+          <w:lang w:eastAsia="de-DE"/>
+        </w:rPr>
+        <w:t xml:space="preserve"> für mich verschiedene Features fest, die ich gerne in der Arbeit sehen wollen würde. </w:t>
+      </w:r>
+      <w:r>
+        <w:rPr>
+          <w:lang w:eastAsia="de-DE"/>
+        </w:rPr>
+        <w:t>Für jedes davon definierte</w:t>
+      </w:r>
+      <w:r>
+        <w:rPr>
+          <w:lang w:eastAsia="de-DE"/>
+        </w:rPr>
+        <w:t xml:space="preserve"> ich, was es können sollte, und versuchte mögliche Probleme zu finden, ehe ich mir eine Liste an Aufgaben zusammenstelle, die die Programmierarbeit in kleine Teile teilen sollte. </w:t>
+      </w:r>
+    </w:p>
+    <w:p>
+      <w:pPr>
+        <w:pStyle w:val="KeinLeerraum"/>
+        <w:rPr>
+          <w:lang w:eastAsia="de-DE"/>
+        </w:rPr>
+      </w:pPr>
+    </w:p>
+    <w:p>
+      <w:pPr>
+        <w:pStyle w:val="KeinLeerraum"/>
+        <w:rPr>
+          <w:lang w:eastAsia="de-DE"/>
+        </w:rPr>
+      </w:pPr>
+      <w:r>
+        <w:rPr>
+          <w:lang w:eastAsia="de-DE"/>
+        </w:rPr>
+        <w:t>Auf der Plattform Miro führte ich eine Liste, auf der ich jede anstehende Aufgabe aufschrieb, die ich mir bereits überlegt habe, damit ich keine Aufgaben vergas, die ich mir vorgenommen habe. Sobald</w:t>
+      </w:r>
+      <w:r>
+        <w:rPr>
+          <w:lang w:eastAsia="de-DE"/>
+        </w:rPr>
+        <w:t xml:space="preserve"> ich einen Bug oder ein Problem fand, </w:t>
+      </w:r>
+      <w:r>
+        <w:rPr>
+          <w:lang w:eastAsia="de-DE"/>
+        </w:rPr>
+        <w:t xml:space="preserve">schrieb ich </w:t>
+      </w:r>
+      <w:r>
+        <w:rPr>
+          <w:lang w:eastAsia="de-DE"/>
+        </w:rPr>
+        <w:t xml:space="preserve">sofort eine Notiz dafür, um immer im Blick zu haben, was noch zu tun </w:t>
+      </w:r>
+      <w:r>
+        <w:rPr>
+          <w:lang w:eastAsia="de-DE"/>
+        </w:rPr>
+        <w:t>war</w:t>
+      </w:r>
+      <w:r>
+        <w:rPr>
+          <w:lang w:eastAsia="de-DE"/>
+        </w:rPr>
+        <w:t>. Diese aufgeteilte Arbeit machte es einfacher, Systeme kürzen oder streichen zu können, als ich bemerkte, dass die Zeit nicht reichen würde, um a</w:t>
+      </w:r>
+      <w:r>
+        <w:rPr>
+          <w:lang w:eastAsia="de-DE"/>
+        </w:rPr>
+        <w:t xml:space="preserve">lle meiner Vorhaben umzusetzen. </w:t>
+      </w:r>
+      <w:r>
+        <w:rPr>
+          <w:lang w:eastAsia="de-DE"/>
+        </w:rPr>
+        <w:t>Zudem half Miro mir dabei, meinen Fortschritt schnell fotografieren und</w:t>
+      </w:r>
+      <w:r>
+        <w:rPr>
+          <w:lang w:eastAsia="de-DE"/>
+        </w:rPr>
+        <w:t xml:space="preserve"> dokumentieren</w:t>
+      </w:r>
+      <w:r>
+        <w:rPr>
+          <w:lang w:eastAsia="de-DE"/>
+        </w:rPr>
+        <w:t xml:space="preserve"> zu können, und gab mir einen zentralen Punkt, an dem ich </w:t>
+      </w:r>
+      <w:r>
+        <w:rPr>
+          <w:lang w:eastAsia="de-DE"/>
+        </w:rPr>
+        <w:t>alle Daten in Bezug auf mein Projekt speichern konnte</w:t>
+      </w:r>
+      <w:r>
+        <w:rPr>
+          <w:lang w:eastAsia="de-DE"/>
+        </w:rPr>
+        <w:t>.</w:t>
+      </w:r>
+      <w:r>
+        <w:rPr>
+          <w:lang w:eastAsia="de-DE"/>
+        </w:rPr>
+        <w:t xml:space="preserve"> Ich nutzte Miro auch, um schnell Gedanken festzuhalten oder ein System genauer unter die Lupe zu nehmen. </w:t>
+      </w:r>
+    </w:p>
+    <w:p>
+      <w:pPr>
+        <w:pStyle w:val="KeinLeerraum"/>
+        <w:rPr>
+          <w:lang w:eastAsia="de-DE"/>
+        </w:rPr>
+      </w:pPr>
+    </w:p>
+    <w:p>
+      <w:pPr>
+        <w:pStyle w:val="KeinLeerraum"/>
+        <w:rPr>
+          <w:lang w:eastAsia="de-DE"/>
+        </w:rPr>
+      </w:pPr>
+      <w:r>
+        <w:rPr>
+          <w:lang w:eastAsia="de-DE"/>
+        </w:rPr>
+        <w:t xml:space="preserve">Ich versuchte so oft, wie ich konnte, Feedback einzuholen und mein System testen zu lassen, um zu sehen, ob die Steuerung intuitiv war, </w:t>
+      </w:r>
+      <w:r>
+        <w:rPr>
+          <w:lang w:eastAsia="de-DE"/>
+        </w:rPr>
+        <w:t xml:space="preserve">und </w:t>
+      </w:r>
+      <w:r>
+        <w:rPr>
+          <w:lang w:eastAsia="de-DE"/>
+        </w:rPr>
+        <w:t>wo</w:t>
+      </w:r>
+      <w:r>
+        <w:rPr>
+          <w:lang w:eastAsia="de-DE"/>
+        </w:rPr>
+        <w:t xml:space="preserve"> noch</w:t>
+      </w:r>
+      <w:r>
+        <w:rPr>
+          <w:lang w:eastAsia="de-DE"/>
+        </w:rPr>
+        <w:t xml:space="preserve"> Feedback</w:t>
+      </w:r>
+      <w:r>
+        <w:rPr>
+          <w:lang w:eastAsia="de-DE"/>
+        </w:rPr>
+        <w:t xml:space="preserve"> und Kommunikation</w:t>
+      </w:r>
+      <w:r>
+        <w:rPr>
+          <w:lang w:eastAsia="de-DE"/>
+        </w:rPr>
+        <w:t xml:space="preserve"> fehlte</w:t>
+      </w:r>
+      <w:r>
+        <w:rPr>
+          <w:lang w:eastAsia="de-DE"/>
+        </w:rPr>
+        <w:t xml:space="preserve">. </w:t>
+      </w:r>
+      <w:r>
+        <w:rPr>
+          <w:lang w:eastAsia="de-DE"/>
+        </w:rPr>
+        <w:t>Nach Weihnachten machte ich mir einen Plan,</w:t>
+      </w:r>
+      <w:r>
+        <w:rPr>
+          <w:lang w:eastAsia="de-DE"/>
+        </w:rPr>
+        <w:t xml:space="preserve"> in dem ich genau aufschrieb,</w:t>
+      </w:r>
+      <w:r>
+        <w:rPr>
+          <w:lang w:eastAsia="de-DE"/>
+        </w:rPr>
+        <w:t xml:space="preserve"> was noch zu tun war, und definierte eine genaue Liste an Aufgaben, die ich bis zur Abgabe abarbeitete. </w:t>
+      </w:r>
+      <w:r>
+        <w:rPr>
+          <w:lang w:eastAsia="de-DE"/>
+        </w:rPr>
+        <w:t>Ab Januar nahm i</w:t>
+      </w:r>
+      <w:r>
+        <w:rPr>
+          <w:lang w:eastAsia="de-DE"/>
+        </w:rPr>
+        <w:t xml:space="preserve">ch mir meist einen Tag in der </w:t>
+      </w:r>
+      <w:r>
+        <w:rPr>
+          <w:lang w:eastAsia="de-DE"/>
+        </w:rPr>
+        <w:lastRenderedPageBreak/>
+        <w:t xml:space="preserve">Woche vor, an dem ich am Textteil arbeiten würde, um mit der Arbeit nicht zu spät anzufangen. </w:t>
+      </w:r>
+    </w:p>
+    <w:p>
+      <w:pPr>
+        <w:pStyle w:val="KeinLeerraum"/>
+        <w:rPr>
+          <w:lang w:eastAsia="de-DE"/>
+        </w:rPr>
+      </w:pPr>
+    </w:p>
+    <w:p>
+      <w:pPr>
+        <w:pStyle w:val="KeinLeerraum"/>
+        <w:rPr>
+          <w:lang w:eastAsia="de-DE"/>
+        </w:rPr>
+      </w:pPr>
+      <w:r>
+        <w:rPr>
+          <w:lang w:eastAsia="de-DE"/>
+        </w:rPr>
+        <w:t xml:space="preserve">Da mein Fokus auf System Design und Programmierung lag, waren Sound-Design, die Gestaltung der Szene und Narrative für mich eher zweitranging. Daher arbeitete ich hier vor allem mit gratis 3D Assets, Animationen, </w:t>
       </w:r>
       <w:proofErr w:type="spellStart"/>
       <w:r>
         <w:rPr>
           <w:lang w:eastAsia="de-DE"/>
         </w:rPr>
-        <w:t>Questssystem</w:t>
+        <w:t>Rigs</w:t>
       </w:r>
       <w:proofErr w:type="spellEnd"/>
       <w:r>
         <w:rPr>
           <w:lang w:eastAsia="de-DE"/>
         </w:rPr>
-        <w:t>, ein System zum Stellen von Fragen usw. Für jedes davon schrieb ich mir auf, was es können sollte, und versuchte mögliche Probleme zu finden, ehe ich mir eine Liste an Aufgaben zusammenstelle, die die Programmierarbeit in kleine Teile teilen sollte. Ebenso schrieb ich mir sobald ich einen Bug oder ein Problem fand, sofort eine Notiz dafür, um immer im Blick zu haben, was noch zu tun ist. Diese aufgeteilte Arbeit machte es einfacher, Systeme kürzen oder streichen zu können, als ich bemerkte, dass die Zeit nicht reichen würde, um a</w:t>
-      </w:r>
-      <w:r>
-        <w:rPr>
-          <w:lang w:eastAsia="de-DE"/>
-        </w:rPr>
-        <w:t xml:space="preserve">lle meiner Vorhaben umzusetzen. Generell arbeitete ich über die Plattform Miro, die mir dabei half, meine Aufgaben in einem Kalender </w:t>
-      </w:r>
-      <w:r>
-        <w:rPr>
-          <w:lang w:eastAsia="de-DE"/>
-        </w:rPr>
-        <w:lastRenderedPageBreak/>
-        <w:t>einzutragen und meinen Fortschritt schnell zu fotografieren und zu dokumentieren. Ich nutzte Miro auch, um schnell Gedanken festzuhalten oder ein System genauer unter die Lupe zu nehmen. Ich versuchte mir immer wieder, wenn ich Zeit hatte, Feedback einzuholen, besonders wenn es um die Bedienbarkeit des Systems ging.</w:t>
+        <w:t xml:space="preserve"> und Sounds, die ich online fand und in meiner Szene zusammenbaute. Die Szene soll keinen Fokus auf die Handlung in den Dialogen legen, sondern zeigen, wie </w:t>
+      </w:r>
+      <w:r>
+        <w:rPr>
+          <w:lang w:eastAsia="de-DE"/>
+        </w:rPr>
+        <w:t>mein erarbeitetes System in verschiedenen Dialogsituationen genutzt werden kann</w:t>
+      </w:r>
+      <w:r>
+        <w:rPr>
+          <w:lang w:eastAsia="de-DE"/>
+        </w:rPr>
+        <w:t xml:space="preserve">, deshalb versuchte ich, </w:t>
+      </w:r>
+      <w:r>
+        <w:rPr>
+          <w:lang w:eastAsia="de-DE"/>
+        </w:rPr>
+        <w:t xml:space="preserve">eine möglichst </w:t>
+      </w:r>
+      <w:proofErr w:type="spellStart"/>
+      <w:r>
+        <w:rPr>
+          <w:lang w:eastAsia="de-DE"/>
+        </w:rPr>
+        <w:t>unaufwendige</w:t>
+      </w:r>
+      <w:proofErr w:type="spellEnd"/>
+      <w:r>
+        <w:rPr>
+          <w:lang w:eastAsia="de-DE"/>
+        </w:rPr>
+        <w:t xml:space="preserve"> Geschichte zu finden, die aus modularen Teilen besteht, anstatt aus einem langen narrativen Strang</w:t>
+      </w:r>
+      <w:r>
+        <w:rPr>
+          <w:lang w:eastAsia="de-DE"/>
+        </w:rPr>
+        <w:t xml:space="preserve">. </w:t>
       </w:r>
     </w:p>
     <w:p>
@@ -1318,7 +2232,55 @@
         <w:rPr>
           <w:lang w:eastAsia="de-DE"/>
         </w:rPr>
-        <w:t xml:space="preserve">In meinem System ist es möglich NPCs anzusprechen, die dann ein kurzes Gespräch beginnen, bei welchem der Text ausgeschrieben in einem Dialogfeld angezeigt wird. Einzelne Wörter aus Dialogen oder auch aus dem Environment, können eingesammelt werden und in einer Wortsammlung gespeichert werden. Aus diesem Feld können sie ebenfalls wieder herausgelöscht werden. Gesammelte Wörter können genutzt werden, um auf Fragen von NPCs zu antworten oder selbst eine Frage zu stellen. Um den Spielenden ein Ziel zu geben, beinhaltet mein Werkstück einige kleinere Aufgaben, die erledigt werden können und dabei helfen, das System zu präsentieren. </w:t>
+        <w:t xml:space="preserve">In </w:t>
+      </w:r>
+      <w:r>
+        <w:rPr>
+          <w:lang w:eastAsia="de-DE"/>
+        </w:rPr>
+        <w:t>meiner Szene ist es möglich, sich umherzubewegen und die verschiedenen NPCs, die in der Welt stehen, anzusprechen. Hier kann ein kurzes Gespräch begonnen werden</w:t>
+      </w:r>
+      <w:r>
+        <w:rPr>
+          <w:lang w:eastAsia="de-DE"/>
+        </w:rPr>
+        <w:t>, bei welchem der Text ausgeschrieben in einem Dialogfeld angezeigt wird. Einzelne Wörter aus Dialog</w:t>
+      </w:r>
+      <w:r>
+        <w:rPr>
+          <w:lang w:eastAsia="de-DE"/>
+        </w:rPr>
+        <w:t>en oder auch aus anderen Stellen in der Szene</w:t>
+      </w:r>
+      <w:r>
+        <w:rPr>
+          <w:lang w:eastAsia="de-DE"/>
+        </w:rPr>
+        <w:t>, können eingesammelt werden und in einer Wortsammlun</w:t>
+      </w:r>
+      <w:r>
+        <w:rPr>
+          <w:lang w:eastAsia="de-DE"/>
+        </w:rPr>
+        <w:t>g gespeichert werden. Aus dieser Sammlung</w:t>
+      </w:r>
+      <w:r>
+        <w:rPr>
+          <w:lang w:eastAsia="de-DE"/>
+        </w:rPr>
+        <w:t xml:space="preserve"> können sie ebenfalls wieder herausgelöscht werden. </w:t>
+      </w:r>
+      <w:r>
+        <w:rPr>
+          <w:lang w:eastAsia="de-DE"/>
+        </w:rPr>
+        <w:t xml:space="preserve">In der Wortsammlung bestehen Möglichkeiten, gesammelte Wörter zu Favoriten hinzuzufügen oder nach einer Wortkategorie zu suchen. </w:t>
+      </w:r>
+      <w:r>
+        <w:rPr>
+          <w:lang w:eastAsia="de-DE"/>
+        </w:rPr>
+        <w:t xml:space="preserve">Gesammelte Wörter können genutzt werden, um auf Fragen von NPCs zu antworten oder selbst eine Frage zu stellen. Um den Spielenden ein Ziel zu geben, beinhaltet mein Werkstück einige kleinere Aufgaben, die erledigt werden können und dabei helfen, das System zu präsentieren. </w:t>
       </w:r>
     </w:p>
     <w:p>
@@ -1373,6 +2335,7 @@
           <w:szCs w:val="28"/>
           <w:lang w:eastAsia="de-DE"/>
         </w:rPr>
+        <w:lastRenderedPageBreak/>
         <w:t>Wörter auswählen</w:t>
       </w:r>
     </w:p>
@@ -1387,20 +2350,123 @@
         <w:rPr>
           <w:lang w:eastAsia="de-DE"/>
         </w:rPr>
-        <w:t xml:space="preserve">In Dialogen und auch im Environment des Spiels können Spielende </w:t>
-      </w:r>
-      <w:r>
-        <w:rPr>
-          <w:lang w:eastAsia="de-DE"/>
-        </w:rPr>
-        <w:t xml:space="preserve">immer wieder farblich markierten Worten begegnen. Hält man den Maus-Cursor über ein solches Wort, wird das Wort farblich hinterlegt und kann angeklickt werden. Wird ein Wort ausgewählt, kann es mit der Maus bewegt werden und an verschiedenen Stellen in der Welt platziert werden. Worte können in der Wortsammlung gespeichert werden, als Antworten verwendet werden oder auch außerhalb von Dialogsituationen auf einen Charakter in der Nähe gezogen werden, dem dann eine Frage gestellt werden kann, ohne das </w:t>
-      </w:r>
-      <w:r>
-        <w:rPr>
-          <w:lang w:eastAsia="de-DE"/>
-        </w:rPr>
-        <w:lastRenderedPageBreak/>
-        <w:t xml:space="preserve">ein Dialog begonnen wird. Wörter werden verschieden farblich markiert, abhängig davon, ob sich ein Wort bereits in der Wortsammlung der Spielenden befindet oder nicht, was das Sammeln von Wörtern vereinfachen soll. Es ist nicht möglich, ein Wort, welches bereits eingesammelt wurde, noch einmal in die Wortsammlung zu ziehen, aber das Wort kann außerhalb der Wortsammlung benutzt werden um beispielsweise auf eine Frage zu antworten. Das einsammeln von Worten und das antworten mit ihnen wird durch die Implementierung eines Doppelklicks vereinfacht, der dafür sorgt, dass sich ein doppelt geklicktes Wort dorthin bewegt, wo es am logischsten für das Wort wäre, sich hinzubewegen. So würde sich ein Wort, dass im Dialog doppelt geklickt wurde in die Wortsammlung bewegen und ein Wort aus der Wortsammlung würde sich </w:t>
+        <w:t>In Dialogen</w:t>
+      </w:r>
+      <w:r>
+        <w:rPr>
+          <w:lang w:eastAsia="de-DE"/>
+        </w:rPr>
+        <w:t>,</w:t>
+      </w:r>
+      <w:r>
+        <w:rPr>
+          <w:lang w:eastAsia="de-DE"/>
+        </w:rPr>
+        <w:t xml:space="preserve"> und auch </w:t>
+      </w:r>
+      <w:r>
+        <w:rPr>
+          <w:lang w:eastAsia="de-DE"/>
+        </w:rPr>
+        <w:t>an anderen Stellen im Spiel,</w:t>
+      </w:r>
+      <w:r>
+        <w:rPr>
+          <w:lang w:eastAsia="de-DE"/>
+        </w:rPr>
+        <w:t xml:space="preserve"> können Spielende </w:t>
+      </w:r>
+      <w:r>
+        <w:rPr>
+          <w:lang w:eastAsia="de-DE"/>
+        </w:rPr>
+        <w:t>immer wieder farblich mark</w:t>
+      </w:r>
+      <w:r>
+        <w:rPr>
+          <w:lang w:eastAsia="de-DE"/>
+        </w:rPr>
+        <w:t>ierten Worten begegnen. Halten Spielende</w:t>
+      </w:r>
+      <w:r>
+        <w:rPr>
+          <w:lang w:eastAsia="de-DE"/>
+        </w:rPr>
+        <w:t xml:space="preserve"> den Maus-Cursor über ein solches Wort, wird das Wort farblich hinterlegt und kann angeklickt werden. Wird ein Wort ausgewählt, kann es mit der Maus bewegt werden und an verschiedenen Stellen in der Welt platziert werden. Worte können in der Wortsammlung gespeichert werden, als Antworten verwendet werden oder auch außerhalb von Dialogsituationen auf einen Charakter in der Nähe gezogen werden, dem dann eine Frage gestellt werden kann, ohn</w:t>
+      </w:r>
+      <w:r>
+        <w:rPr>
+          <w:lang w:eastAsia="de-DE"/>
+        </w:rPr>
+        <w:t>e das ein Dialog begonnen wird.</w:t>
+      </w:r>
+    </w:p>
+    <w:p>
+      <w:pPr>
+        <w:pStyle w:val="KeinLeerraum"/>
+        <w:rPr>
+          <w:lang w:eastAsia="de-DE"/>
+        </w:rPr>
+      </w:pPr>
+    </w:p>
+    <w:p>
+      <w:pPr>
+        <w:pStyle w:val="KeinLeerraum"/>
+        <w:rPr>
+          <w:lang w:eastAsia="de-DE"/>
+        </w:rPr>
+      </w:pPr>
+      <w:r>
+        <w:rPr>
+          <w:lang w:eastAsia="de-DE"/>
+        </w:rPr>
+        <w:t>Wörter werden verschieden farblich markiert, abhängig davon, ob s</w:t>
+      </w:r>
+      <w:r>
+        <w:rPr>
+          <w:lang w:eastAsia="de-DE"/>
+        </w:rPr>
+        <w:t>ich ein Wort eingesammelt werden kann</w:t>
+      </w:r>
+      <w:r>
+        <w:rPr>
+          <w:lang w:eastAsia="de-DE"/>
+        </w:rPr>
+        <w:t xml:space="preserve"> oder nicht, was das Sammeln von Wörtern vereinfachen soll. Es ist nicht möglich, ein Wort, welches bereits eingesammelt wurde, noch einmal in die Wortsammlung zu ziehen, aber das Wort kann außerhalb der Wortsammlung benutzt werden um beispielsweise auf eine Frage zu antworten. </w:t>
+      </w:r>
+    </w:p>
+    <w:p>
+      <w:pPr>
+        <w:pStyle w:val="KeinLeerraum"/>
+        <w:rPr>
+          <w:lang w:eastAsia="de-DE"/>
+        </w:rPr>
+      </w:pPr>
+    </w:p>
+    <w:p>
+      <w:pPr>
+        <w:pStyle w:val="KeinLeerraum"/>
+        <w:rPr>
+          <w:lang w:eastAsia="de-DE"/>
+        </w:rPr>
+      </w:pPr>
+      <w:r>
+        <w:rPr>
+          <w:lang w:eastAsia="de-DE"/>
+        </w:rPr>
+        <w:t xml:space="preserve">Das </w:t>
+      </w:r>
+      <w:r>
+        <w:rPr>
+          <w:lang w:eastAsia="de-DE"/>
+        </w:rPr>
+        <w:t>Einsammeln von Worten und das A</w:t>
+      </w:r>
+      <w:r>
+        <w:rPr>
+          <w:lang w:eastAsia="de-DE"/>
+        </w:rPr>
+        <w:t xml:space="preserve">ntworten mit ihnen wird durch die Implementierung eines Doppelklicks vereinfacht, der dafür sorgt, dass sich ein doppelt geklicktes Wort dorthin bewegt, wo es am logischsten für das Wort wäre, sich hinzubewegen. So würde sich ein Wort, dass im Dialog doppelt geklickt wurde in die Wortsammlung bewegen und ein Wort aus der Wortsammlung würde sich </w:t>
       </w:r>
       <w:r>
         <w:rPr>
@@ -1442,19 +2508,108 @@
         <w:rPr>
           <w:lang w:eastAsia="de-DE"/>
         </w:rPr>
-        <w:t>Ist ein Wort aus dem Dialog ausgewählt worden, kann es nun in der Wortsammlung gespeichert werden. Hierzu wird es einfach in das dazugehörige UI-Feld gezogen. Das UI-Feld reagiert darauf, welche „Art“ von Wort momentan ausgewählt ist und speichert Wörter abhängig ihrer Kategorien. Die momentan implementierten Kategorien sind</w:t>
-      </w:r>
-      <w:r>
-        <w:rPr>
-          <w:lang w:eastAsia="de-DE"/>
-        </w:rPr>
-        <w:t xml:space="preserve"> „Name“, „Ort“, „Adjektiv“, „Objekt“ und „Andere“, ebenso wie die Sonderkategorien </w:t>
-      </w:r>
-      <w:r>
-        <w:rPr>
-          <w:lang w:eastAsia="de-DE"/>
-        </w:rPr>
-        <w:t>„Alle“</w:t>
+        <w:t>Ist ein Wort aus dem Dialog ausgewählt worden, kann es nun in der Wortsammlung gespeichert werden. Hierzu wird es einfach in das dazugehörige UI-Feld gezogen. Das UI-Feld reagiert darauf, welche</w:t>
+      </w:r>
+      <w:r>
+        <w:rPr>
+          <w:lang w:eastAsia="de-DE"/>
+        </w:rPr>
+        <w:t>r</w:t>
+      </w:r>
+      <w:r>
+        <w:rPr>
+          <w:lang w:eastAsia="de-DE"/>
+        </w:rPr>
+        <w:t xml:space="preserve"> </w:t>
+      </w:r>
+      <w:r>
+        <w:rPr>
+          <w:lang w:eastAsia="de-DE"/>
+        </w:rPr>
+        <w:lastRenderedPageBreak/>
+        <w:t>Wortkategorie das</w:t>
+      </w:r>
+      <w:r>
+        <w:rPr>
+          <w:lang w:eastAsia="de-DE"/>
+        </w:rPr>
+        <w:t xml:space="preserve"> momentan ausgewählt</w:t>
+      </w:r>
+      <w:r>
+        <w:rPr>
+          <w:lang w:eastAsia="de-DE"/>
+        </w:rPr>
+        <w:t>e Wort angehört</w:t>
+      </w:r>
+      <w:r>
+        <w:rPr>
+          <w:lang w:eastAsia="de-DE"/>
+        </w:rPr>
+        <w:t xml:space="preserve"> und speichert Wörter abhängig </w:t>
+      </w:r>
+      <w:r>
+        <w:rPr>
+          <w:lang w:eastAsia="de-DE"/>
+        </w:rPr>
+        <w:t>von ihrer Kategorie</w:t>
+      </w:r>
+      <w:r>
+        <w:rPr>
+          <w:lang w:eastAsia="de-DE"/>
+        </w:rPr>
+        <w:t>. Die momentan implementierten Kategorien sind</w:t>
+      </w:r>
+      <w:r>
+        <w:rPr>
+          <w:lang w:eastAsia="de-DE"/>
+        </w:rPr>
+        <w:t xml:space="preserve"> „Name“, „Ort“, „Adjektiv“, „Objekt“ und „Andere“, ebenso wie die Sonderkategorien „Alle“ und „Favoriten“. </w:t>
+      </w:r>
+      <w:r>
+        <w:rPr>
+          <w:lang w:eastAsia="de-DE"/>
+        </w:rPr>
+        <w:t xml:space="preserve"> Jede Kategorie wird durch eine Farbe repräsentiert. </w:t>
+      </w:r>
+    </w:p>
+    <w:p>
+      <w:pPr>
+        <w:pStyle w:val="KeinLeerraum"/>
+        <w:rPr>
+          <w:lang w:eastAsia="de-DE"/>
+        </w:rPr>
+      </w:pPr>
+    </w:p>
+    <w:p>
+      <w:pPr>
+        <w:pStyle w:val="KeinLeerraum"/>
+        <w:rPr>
+          <w:lang w:eastAsia="de-DE"/>
+        </w:rPr>
+      </w:pPr>
+      <w:r>
+        <w:rPr>
+          <w:lang w:eastAsia="de-DE"/>
+        </w:rPr>
+        <w:t xml:space="preserve">Wird ein Wort ausgewählt, </w:t>
+      </w:r>
+      <w:r>
+        <w:rPr>
+          <w:lang w:eastAsia="de-DE"/>
+        </w:rPr>
+        <w:t>wird die Kategorie des Wortes</w:t>
+      </w:r>
+      <w:r>
+        <w:rPr>
+          <w:lang w:eastAsia="de-DE"/>
+        </w:rPr>
+        <w:t xml:space="preserve"> aus</w:t>
+      </w:r>
+      <w:r>
+        <w:rPr>
+          <w:lang w:eastAsia="de-DE"/>
+        </w:rPr>
+        <w:t>gelesen</w:t>
       </w:r>
       <w:r>
         <w:rPr>
@@ -1466,34 +2621,71 @@
         <w:rPr>
           <w:lang w:eastAsia="de-DE"/>
         </w:rPr>
-        <w:t xml:space="preserve"> „Favoriten“</w:t>
-      </w:r>
-      <w:r>
-        <w:rPr>
-          <w:lang w:eastAsia="de-DE"/>
-        </w:rPr>
-        <w:t xml:space="preserve">. Wird ein Wort ausgewählt, liest der Code die Kategorie des Wortes aus und öffnet die jeweils richtige Seite in der Wortsammlung. So würde das Wort „Stift“ beispielsweise als „Objekt“ kategorisiert werden, während das Wort „Gut“ teil der Kategorie „Adjektiv“ wäre. Worte, die nicht wirklich in eine Kategorie passen, werden unter „Andere“ kategorisiert. Wird die Sonderkategorie „Alle“ geöffnet, werden alle gespeicherten Wörter angezeigt. Ähnlich werden in der Sonderkategorie „Favoriten“, alle Worte angezeigt, die von den Spielenden mit einem Stern markiert wurden. Die </w:t>
-      </w:r>
-      <w:proofErr w:type="gramStart"/>
-      <w:r>
-        <w:rPr>
-          <w:lang w:eastAsia="de-DE"/>
-        </w:rPr>
-        <w:t>Organisation  der</w:t>
-      </w:r>
-      <w:proofErr w:type="gramEnd"/>
-      <w:r>
-        <w:rPr>
-          <w:lang w:eastAsia="de-DE"/>
-        </w:rPr>
-        <w:t xml:space="preserve"> Wörter nach Kategorien und Favoriten soll dabei helfen, ein </w:t>
-      </w:r>
-      <w:r>
-        <w:rPr>
-          <w:lang w:eastAsia="de-DE"/>
-        </w:rPr>
-        <w:lastRenderedPageBreak/>
-        <w:t xml:space="preserve">gesuchtes Wort so schnell wie möglich in der Wortsammlung zu finden. Worte, die nicht mehr benötigt werden, können auf das Mülleimer-Icon gezogen werden und somit weggeworfen werden. </w:t>
+        <w:t xml:space="preserve"> die</w:t>
+      </w:r>
+      <w:r>
+        <w:rPr>
+          <w:lang w:eastAsia="de-DE"/>
+        </w:rPr>
+        <w:t xml:space="preserve"> jeweils richtige Seite in der Wortsammlung</w:t>
+      </w:r>
+      <w:r>
+        <w:rPr>
+          <w:lang w:eastAsia="de-DE"/>
+        </w:rPr>
+        <w:t xml:space="preserve"> geöffnet</w:t>
+      </w:r>
+      <w:r>
+        <w:rPr>
+          <w:lang w:eastAsia="de-DE"/>
+        </w:rPr>
+        <w:t>. So würde das Wort „Stift“ beispielsweise als „Objekt“ kategorisiert werden, wäh</w:t>
+      </w:r>
+      <w:r>
+        <w:rPr>
+          <w:lang w:eastAsia="de-DE"/>
+        </w:rPr>
+        <w:t>rend das Wort „Gut“ T</w:t>
+      </w:r>
+      <w:r>
+        <w:rPr>
+          <w:lang w:eastAsia="de-DE"/>
+        </w:rPr>
+        <w:t>eil der Kategorie „Adjektiv“ wäre. Worte, die nicht wirklich in eine Kategorie passen, werden unter „Andere“ kategorisiert. Wird die Sonderkategorie „Alle“ geöffnet, werden alle gespeicherten Wörter angezeigt. Ähnlich werden in der Sonderkategorie „Favoriten“, alle Worte angezeigt, die von den Spielenden mit einem Stern mar</w:t>
+      </w:r>
+      <w:r>
+        <w:rPr>
+          <w:lang w:eastAsia="de-DE"/>
+        </w:rPr>
+        <w:t xml:space="preserve">kiert wurden. </w:t>
+      </w:r>
+    </w:p>
+    <w:p>
+      <w:pPr>
+        <w:pStyle w:val="KeinLeerraum"/>
+        <w:rPr>
+          <w:lang w:eastAsia="de-DE"/>
+        </w:rPr>
+      </w:pPr>
+    </w:p>
+    <w:p>
+      <w:pPr>
+        <w:pStyle w:val="KeinLeerraum"/>
+        <w:rPr>
+          <w:lang w:eastAsia="de-DE"/>
+        </w:rPr>
+      </w:pPr>
+      <w:r>
+        <w:rPr>
+          <w:lang w:eastAsia="de-DE"/>
+        </w:rPr>
+        <w:t xml:space="preserve">Die Organisation </w:t>
+      </w:r>
+      <w:r>
+        <w:rPr>
+          <w:lang w:eastAsia="de-DE"/>
+        </w:rPr>
+        <w:t xml:space="preserve">der Wörter nach Kategorien und Favoriten soll dabei helfen, ein gesuchtes Wort so schnell wie möglich in der Wortsammlung zu finden. Worte, die nicht mehr benötigt werden, können auf das Mülleimer-Icon gezogen werden und somit weggeworfen werden. </w:t>
       </w:r>
     </w:p>
     <w:p>
@@ -1537,7 +2729,48 @@
         <w:rPr>
           <w:lang w:eastAsia="de-DE"/>
         </w:rPr>
-        <w:t xml:space="preserve">Wird den Spielenden eine Frage gestellt, kommt die Antwortmöglichkeit immer mit einer gegebenen Farbe. Diese zeigt Spielenden, welche Kategorie (oder welche Kategorien) als Antwort zugelassen sind. Wird ein Wort eingefügt, reagiert der NPC abhängig von der gegebenen Antwort auf die Frage. Hierbei unterscheiden sich Ja-Nein-Fragen und Fragen, die ein Wort als Antwort verlangen. Da erwartet wird, dass Spielende entweder das Wort „Ja“ oder „Nein“ zu jeder Zeit in der Wortsammlung haben, können Ja-Nein-Fragen nicht übersprungen werden. Fragen, die erwarten, dass ein Wort einer gewissen Kategorie angegeben wird, kommen jedoch mit einem Knopf, der die Spielenden erlaubt, die Frage je nach Kontext zu verlassen oder zu überspringen. Da Spielende möglicherweise ein anderes Wort nutzen möchten, als sie </w:t>
+        <w:t xml:space="preserve">Wird den Spielenden eine Frage gestellt, kommt die Antwortmöglichkeit immer mit einer gegebenen Farbe. Diese zeigt Spielenden, welche Kategorie (oder welche Kategorien) als Antwort zugelassen sind. Wird ein Wort eingefügt, reagiert der NPC abhängig von der gegebenen Antwort auf die Frage. </w:t>
+      </w:r>
+    </w:p>
+    <w:p>
+      <w:pPr>
+        <w:pStyle w:val="KeinLeerraum"/>
+        <w:rPr>
+          <w:lang w:eastAsia="de-DE"/>
+        </w:rPr>
+      </w:pPr>
+    </w:p>
+    <w:p>
+      <w:pPr>
+        <w:pStyle w:val="KeinLeerraum"/>
+        <w:rPr>
+          <w:lang w:eastAsia="de-DE"/>
+        </w:rPr>
+      </w:pPr>
+      <w:r>
+        <w:rPr>
+          <w:lang w:eastAsia="de-DE"/>
+        </w:rPr>
+        <w:t xml:space="preserve">Hierbei unterscheiden sich Ja-Nein-Fragen und Fragen, die ein Wort als Antwort verlangen. Da erwartet wird, dass Spielende entweder das Wort „Ja“ oder „Nein“ zu jeder Zeit in der Wortsammlung haben, können Ja-Nein-Fragen nicht übersprungen werden. Fragen, die erwarten, dass ein Wort einer gewissen Kategorie angegeben wird, kommen jedoch mit einem Knopf, der </w:t>
+      </w:r>
+      <w:r>
+        <w:rPr>
+          <w:lang w:eastAsia="de-DE"/>
+        </w:rPr>
+        <w:t>den</w:t>
+      </w:r>
+      <w:r>
+        <w:rPr>
+          <w:lang w:eastAsia="de-DE"/>
+        </w:rPr>
+        <w:t xml:space="preserve"> Spielenden erlaubt, </w:t>
+      </w:r>
+      <w:r>
+        <w:rPr>
+          <w:lang w:eastAsia="de-DE"/>
+        </w:rPr>
+        <w:lastRenderedPageBreak/>
+        <w:t xml:space="preserve">die Frage je nach Kontext zu verlassen oder zu überspringen. Da Spielende möglicherweise ein anderes Wort nutzen möchten, als sie </w:t>
       </w:r>
       <w:r>
         <w:rPr>
@@ -1555,7 +2788,29 @@
         <w:rPr>
           <w:lang w:eastAsia="de-DE"/>
         </w:rPr>
-        <w:t xml:space="preserve">schlichtweg kein Wort der Kategorie im Inventar haben, wird hier eine Möglichkeit benötigt, die Frage unbeantwortet zu lassen. In einer Antwort auf eine Frage kann auch eine falsche Behauptung angestellt werden. Ob der angesprochene NPC bemerkt, ob es sich hierbei um eine Lüge handelt, hängt davon ab, ob das System an dieser Stelle prüfen möchte, ob gelogen wurde oder nicht. Während es wenig Sinn machen würde, die Wahrheit der gegebenen Antwort auf die Frage „Wie geht es dir?“ zu überprüfen, kann es Sinn machen zu überprüfen, ob die Antwort auf die Frage „Wo hast du </w:t>
+        <w:t xml:space="preserve">schlichtweg kein Wort der Kategorie im Inventar haben, wird hier eine Möglichkeit benötigt, die Frage unbeantwortet zu lassen. </w:t>
+      </w:r>
+    </w:p>
+    <w:p>
+      <w:pPr>
+        <w:pStyle w:val="KeinLeerraum"/>
+        <w:rPr>
+          <w:lang w:eastAsia="de-DE"/>
+        </w:rPr>
+      </w:pPr>
+    </w:p>
+    <w:p>
+      <w:pPr>
+        <w:pStyle w:val="KeinLeerraum"/>
+        <w:rPr>
+          <w:lang w:eastAsia="de-DE"/>
+        </w:rPr>
+      </w:pPr>
+      <w:r>
+        <w:rPr>
+          <w:lang w:eastAsia="de-DE"/>
+        </w:rPr>
+        <w:t xml:space="preserve">In einer Antwort auf eine Frage kann auch eine falsche Behauptung angestellt werden. Ob der angesprochene NPC bemerkt, ob es sich hierbei um eine Lüge handelt, hängt davon ab, ob das System an dieser Stelle prüfen möchte, ob gelogen wurde oder nicht. Während es wenig Sinn machen würde, die Wahrheit der gegebenen Antwort auf die Frage „Wie geht es dir?“ zu überprüfen, kann es Sinn machen zu überprüfen, ob die Antwort auf die Frage „Wo hast du </w:t>
       </w:r>
       <w:proofErr w:type="spellStart"/>
       <w:r>
@@ -1603,6 +2858,8 @@
           <w:lang w:eastAsia="de-DE"/>
         </w:rPr>
       </w:pPr>
+      <w:bookmarkStart w:id="0" w:name="_GoBack"/>
+      <w:bookmarkEnd w:id="0"/>
     </w:p>
     <w:p>
       <w:pPr>
@@ -1661,15 +2918,12 @@
           <w:lang w:eastAsia="de-DE"/>
         </w:rPr>
       </w:pPr>
-      <w:bookmarkStart w:id="0" w:name="_GoBack"/>
-      <w:bookmarkEnd w:id="0"/>
-      <w:r>
-        <w:rPr>
-          <w:rFonts w:ascii="Comic Sans MS" w:eastAsia="Times New Roman" w:hAnsi="Comic Sans MS" w:cs="Times New Roman"/>
-          <w:szCs w:val="28"/>
-          <w:lang w:eastAsia="de-DE"/>
-        </w:rPr>
-        <w:lastRenderedPageBreak/>
+      <w:r>
+        <w:rPr>
+          <w:rFonts w:ascii="Comic Sans MS" w:eastAsia="Times New Roman" w:hAnsi="Comic Sans MS" w:cs="Times New Roman"/>
+          <w:szCs w:val="28"/>
+          <w:lang w:eastAsia="de-DE"/>
+        </w:rPr>
         <w:t>Begleiter</w:t>
       </w:r>
     </w:p>
@@ -2020,6 +3274,7 @@
         <w:rPr>
           <w:lang w:eastAsia="de-DE"/>
         </w:rPr>
+        <w:lastRenderedPageBreak/>
         <w:t>Nachdem ich achtzehn Wochen am Werkstück gearb</w:t>
       </w:r>
       <w:r>
@@ -2154,14 +3409,7 @@
         <w:rPr>
           <w:lang w:eastAsia="de-DE"/>
         </w:rPr>
-        <w:t xml:space="preserve"> </w:t>
-      </w:r>
-      <w:r>
-        <w:rPr>
-          <w:lang w:eastAsia="de-DE"/>
-        </w:rPr>
-        <w:lastRenderedPageBreak/>
-        <w:t>möglicherweise im Spielverlauf helfen könnten.</w:t>
+        <w:t xml:space="preserve"> möglicherweise im Spielverlauf helfen könnten.</w:t>
       </w:r>
       <w:r>
         <w:rPr>
@@ -2378,7 +3626,6 @@
           <w:szCs w:val="28"/>
           <w:lang w:eastAsia="de-DE"/>
         </w:rPr>
-        <w:lastRenderedPageBreak/>
         <w:t xml:space="preserve"> </w:t>
       </w:r>
       <w:r>
@@ -2546,6 +3793,7 @@
         <w:rPr>
           <w:lang w:eastAsia="de-DE"/>
         </w:rPr>
+        <w:lastRenderedPageBreak/>
         <w:t xml:space="preserve">…bei den Kommilitonen, </w:t>
       </w:r>
       <w:r>
@@ -4115,7 +5363,7 @@
 </file>
 
 <file path=customXml/itemProps1.xml><?xml version="1.0" encoding="utf-8"?>
-<ds:datastoreItem xmlns:ds="http://schemas.openxmlformats.org/officeDocument/2006/customXml" ds:itemID="{54222441-B05F-43B9-8AA2-3B0EF68DA2F7}">
+<ds:datastoreItem xmlns:ds="http://schemas.openxmlformats.org/officeDocument/2006/customXml" ds:itemID="{A4C49C91-68E8-46FD-AA9A-A9F9EFDFD23C}">
   <ds:schemaRefs>
     <ds:schemaRef ds:uri="http://schemas.openxmlformats.org/officeDocument/2006/bibliography"/>
   </ds:schemaRefs>

</xml_diff>

<commit_message>
[added] Erweiterungsmöglichkeiten des Systems
</commit_message>
<xml_diff>
--- a/BachelorTexte.docx
+++ b/BachelorTexte.docx
@@ -966,38 +966,14 @@
         <w:rPr>
           <w:lang w:eastAsia="de-DE"/>
         </w:rPr>
-        <w:t xml:space="preserve">Diese </w:t>
-      </w:r>
-      <w:r>
-        <w:rPr>
-          <w:lang w:eastAsia="de-DE"/>
-        </w:rPr>
-        <w:t xml:space="preserve">gefundenen </w:t>
-      </w:r>
-      <w:r>
-        <w:rPr>
-          <w:lang w:eastAsia="de-DE"/>
-        </w:rPr>
-        <w:t xml:space="preserve">Nutzungen von Antwortmöglichkeiten wollte ich bei der </w:t>
+        <w:t xml:space="preserve">Diese gefundenen Nutzungen von Antwortmöglichkeiten wollte ich bei der </w:t>
       </w:r>
       <w:r>
         <w:rPr>
           <w:lang w:eastAsia="de-DE"/>
         </w:rPr>
         <w:lastRenderedPageBreak/>
-        <w:t xml:space="preserve">Entwicklung meines Systems beachten und sichergehen, dass mein System diese Funktionalitäten </w:t>
-      </w:r>
-      <w:r>
-        <w:rPr>
-          <w:lang w:eastAsia="de-DE"/>
-        </w:rPr>
-        <w:t xml:space="preserve">zumindest im Teil </w:t>
-      </w:r>
-      <w:r>
-        <w:rPr>
-          <w:lang w:eastAsia="de-DE"/>
-        </w:rPr>
-        <w:t>erfüllt.</w:t>
+        <w:t>Entwicklung meines Systems beachten und sichergehen, dass mein System diese Funktionalitäten zumindest im Teil erfüllt.</w:t>
       </w:r>
     </w:p>
     <w:p>
@@ -1063,14 +1039,14 @@
         </w:rPr>
         <w:t xml:space="preserve">. </w:t>
       </w:r>
-      <w:proofErr w:type="spellStart"/>
-      <w:r>
-        <w:rPr>
-          <w:lang w:eastAsia="de-DE"/>
-        </w:rPr>
-        <w:t>Desweiteren</w:t>
-      </w:r>
-      <w:proofErr w:type="spellEnd"/>
+      <w:r>
+        <w:rPr>
+          <w:lang w:eastAsia="de-DE"/>
+        </w:rPr>
+        <w:t>Des Weiteren</w:t>
+      </w:r>
+      <w:bookmarkStart w:id="0" w:name="_GoBack"/>
+      <w:bookmarkEnd w:id="0"/>
       <w:r>
         <w:rPr>
           <w:lang w:eastAsia="de-DE"/>
@@ -2858,8 +2834,6 @@
           <w:lang w:eastAsia="de-DE"/>
         </w:rPr>
       </w:pPr>
-      <w:bookmarkStart w:id="0" w:name="_GoBack"/>
-      <w:bookmarkEnd w:id="0"/>
     </w:p>
     <w:p>
       <w:pPr>
@@ -2929,92 +2903,7 @@
     </w:p>
     <w:p>
       <w:pPr>
-        <w:numPr>
-          <w:ilvl w:val="3"/>
-          <w:numId w:val="1"/>
-        </w:numPr>
-        <w:spacing w:before="100" w:beforeAutospacing="1" w:after="100" w:afterAutospacing="1" w:line="240" w:lineRule="auto"/>
-        <w:rPr>
-          <w:rFonts w:ascii="Comic Sans MS" w:eastAsia="Times New Roman" w:hAnsi="Comic Sans MS" w:cs="Times New Roman"/>
-          <w:szCs w:val="28"/>
-          <w:lang w:eastAsia="de-DE"/>
-        </w:rPr>
-      </w:pPr>
-      <w:r>
-        <w:rPr>
-          <w:rFonts w:ascii="Comic Sans MS" w:eastAsia="Times New Roman" w:hAnsi="Comic Sans MS" w:cs="Times New Roman"/>
-          <w:szCs w:val="28"/>
-          <w:lang w:eastAsia="de-DE"/>
-        </w:rPr>
-        <w:t>Nicht-integrierte Systeme</w:t>
-      </w:r>
-    </w:p>
-    <w:p>
-      <w:pPr>
-        <w:numPr>
-          <w:ilvl w:val="4"/>
-          <w:numId w:val="1"/>
-        </w:numPr>
-        <w:spacing w:before="100" w:beforeAutospacing="1" w:after="100" w:afterAutospacing="1" w:line="240" w:lineRule="auto"/>
-        <w:rPr>
-          <w:rFonts w:ascii="Comic Sans MS" w:eastAsia="Times New Roman" w:hAnsi="Comic Sans MS" w:cs="Times New Roman"/>
-          <w:szCs w:val="28"/>
-          <w:lang w:eastAsia="de-DE"/>
-        </w:rPr>
-      </w:pPr>
-      <w:proofErr w:type="spellStart"/>
-      <w:r>
-        <w:rPr>
-          <w:rFonts w:ascii="Comic Sans MS" w:eastAsia="Times New Roman" w:hAnsi="Comic Sans MS" w:cs="Times New Roman"/>
-          <w:szCs w:val="28"/>
-          <w:lang w:eastAsia="de-DE"/>
-        </w:rPr>
-        <w:t>Bartering</w:t>
-      </w:r>
-      <w:proofErr w:type="spellEnd"/>
-    </w:p>
-    <w:p>
-      <w:pPr>
-        <w:numPr>
-          <w:ilvl w:val="4"/>
-          <w:numId w:val="1"/>
-        </w:numPr>
-        <w:spacing w:before="100" w:beforeAutospacing="1" w:after="100" w:afterAutospacing="1" w:line="240" w:lineRule="auto"/>
-        <w:rPr>
-          <w:rFonts w:ascii="Comic Sans MS" w:eastAsia="Times New Roman" w:hAnsi="Comic Sans MS" w:cs="Times New Roman"/>
-          <w:szCs w:val="28"/>
-          <w:lang w:eastAsia="de-DE"/>
-        </w:rPr>
-      </w:pPr>
-      <w:r>
-        <w:rPr>
-          <w:rFonts w:ascii="Comic Sans MS" w:eastAsia="Times New Roman" w:hAnsi="Comic Sans MS" w:cs="Times New Roman"/>
-          <w:szCs w:val="28"/>
-          <w:lang w:eastAsia="de-DE"/>
-        </w:rPr>
-        <w:t>Ablenken</w:t>
-      </w:r>
-    </w:p>
-    <w:p>
-      <w:pPr>
-        <w:pStyle w:val="KeinLeerraum"/>
-        <w:numPr>
-          <w:ilvl w:val="4"/>
-          <w:numId w:val="1"/>
-        </w:numPr>
-        <w:rPr>
-          <w:lang w:eastAsia="de-DE"/>
-        </w:rPr>
-      </w:pPr>
-      <w:r>
-        <w:rPr>
-          <w:lang w:eastAsia="de-DE"/>
-        </w:rPr>
-        <w:t>Wer-kennt-wen?</w:t>
-      </w:r>
-    </w:p>
-    <w:p>
-      <w:pPr>
+        <w:pStyle w:val="Listenabsatz"/>
         <w:numPr>
           <w:ilvl w:val="0"/>
           <w:numId w:val="1"/>
@@ -3032,11 +2921,32 @@
           <w:szCs w:val="28"/>
           <w:lang w:eastAsia="de-DE"/>
         </w:rPr>
-        <w:t>Werkstück:</w:t>
-      </w:r>
-    </w:p>
-    <w:p>
-      <w:pPr>
+        <w:t>Erweiterungsmöglichkeiten des Systems</w:t>
+      </w:r>
+    </w:p>
+    <w:p>
+      <w:pPr>
+        <w:pStyle w:val="KeinLeerraum"/>
+      </w:pPr>
+      <w:r>
+        <w:t xml:space="preserve">In den 18 Wochen, an denen ich an dieser Bachelorarbeit gearbeitet habe, hatte ich viel Zeit, mir Konzepte zu überlegen, die ich gerne im System ausprobieren wollte. Nicht jedes dieser Konzepte </w:t>
+      </w:r>
+      <w:r>
+        <w:t xml:space="preserve">konnte ich in dieser Zeit in mein Projekt einarbeiten und andere musste ich nach einiger Bearbeitungszeit wieder aus dem Projekt rausnehmen. </w:t>
+      </w:r>
+      <w:r>
+        <w:t>Auf den folgenden Seiten findet sich d</w:t>
+      </w:r>
+      <w:r>
+        <w:t xml:space="preserve">ie Sammlung an </w:t>
+      </w:r>
+      <w:r>
+        <w:t xml:space="preserve">Konzepten für neue Mechaniken und Ideen für die Erweiterung von bereits existierenden Systemen. </w:t>
+      </w:r>
+    </w:p>
+    <w:p>
+      <w:pPr>
+        <w:pStyle w:val="Listenabsatz"/>
         <w:numPr>
           <w:ilvl w:val="1"/>
           <w:numId w:val="1"/>
@@ -3054,33 +2964,125 @@
           <w:szCs w:val="28"/>
           <w:lang w:eastAsia="de-DE"/>
         </w:rPr>
-        <w:t>Die Szene</w:t>
-      </w:r>
-    </w:p>
-    <w:p>
-      <w:pPr>
+        <w:t>Erweiterung der Nachfragen</w:t>
+      </w:r>
+    </w:p>
+    <w:p>
+      <w:pPr>
+        <w:pStyle w:val="KeinLeerraum"/>
+        <w:rPr>
+          <w:lang w:eastAsia="de-DE"/>
+        </w:rPr>
+      </w:pPr>
+      <w:r>
+        <w:rPr>
+          <w:lang w:eastAsia="de-DE"/>
+        </w:rPr>
+        <w:t xml:space="preserve">Neben Sinnfragen oder dem Nachfragen nach der Meinung eines Charakters zu einem Thema, könnten Nachfragen auch genutzt </w:t>
+      </w:r>
+      <w:r>
+        <w:rPr>
+          <w:lang w:eastAsia="de-DE"/>
+        </w:rPr>
+        <w:lastRenderedPageBreak/>
+        <w:t xml:space="preserve">werden, um einen Charakter nach einer bestimmten Aktion zu fragen. So müsste es beispielsweise bei einem Händler keinen spezifischen „Handeln“-Knopf geben, sondern Spielende können einen Händler auf „Handeln“ ansprechen, um das Handelsmenü zu öffnen. Dieses System könnte auch für andere Aktionen funktionieren, wie zum Beispiel einen NPC zu bitten, mit einem ein Kartenspiel zu spielen oder einem Begleiter eine spezifische Anweisung zu geben. </w:t>
+      </w:r>
+    </w:p>
+    <w:p>
+      <w:pPr>
+        <w:rPr>
+          <w:lang w:eastAsia="de-DE"/>
+        </w:rPr>
+      </w:pPr>
+    </w:p>
+    <w:p>
+      <w:pPr>
+        <w:pStyle w:val="Listenabsatz"/>
         <w:numPr>
           <w:ilvl w:val="1"/>
           <w:numId w:val="1"/>
         </w:numPr>
         <w:spacing w:before="100" w:beforeAutospacing="1" w:after="100" w:afterAutospacing="1" w:line="240" w:lineRule="auto"/>
         <w:rPr>
-          <w:rFonts w:ascii="Comic Sans MS" w:eastAsia="Times New Roman" w:hAnsi="Comic Sans MS" w:cs="Times New Roman"/>
-          <w:szCs w:val="28"/>
-          <w:lang w:eastAsia="de-DE"/>
-        </w:rPr>
-      </w:pPr>
-      <w:r>
-        <w:rPr>
-          <w:rFonts w:ascii="Comic Sans MS" w:eastAsia="Times New Roman" w:hAnsi="Comic Sans MS" w:cs="Times New Roman"/>
-          <w:szCs w:val="28"/>
-          <w:lang w:eastAsia="de-DE"/>
-        </w:rPr>
-        <w:t>Die Handlung</w:t>
-      </w:r>
-    </w:p>
-    <w:p>
-      <w:pPr>
+          <w:lang w:eastAsia="de-DE"/>
+        </w:rPr>
+      </w:pPr>
+      <w:r>
+        <w:rPr>
+          <w:rFonts w:ascii="Comic Sans MS" w:eastAsia="Times New Roman" w:hAnsi="Comic Sans MS" w:cs="Times New Roman"/>
+          <w:szCs w:val="28"/>
+          <w:lang w:eastAsia="de-DE"/>
+        </w:rPr>
+        <w:t>Inventarsystem</w:t>
+      </w:r>
+    </w:p>
+    <w:p>
+      <w:pPr>
+        <w:pStyle w:val="KeinLeerraum"/>
+        <w:rPr>
+          <w:lang w:eastAsia="de-DE"/>
+        </w:rPr>
+      </w:pPr>
+      <w:r>
+        <w:rPr>
+          <w:lang w:eastAsia="de-DE"/>
+        </w:rPr>
+        <w:t xml:space="preserve">Sollte das System in ein Spiel eingebaut werden, in dem Spielenden ein Inventar zur Verfügung steht, könnte das Inventar ebenfalls genutzt werden, um aus den besessenen Gegenständen Worte zu generieren. Das würde die Organisation in der Wortsammlung erleichtern, da somit nicht jedes Item, was sich im Inventar der Spielenden befindet, in der Wortsammlung gespeichert werden muss. Mit diesem Ansatz sollen Items aus dem Inventar einfach ebenfalls als Worte genutzt werden können, nach denen gefragt oder mit denen geantwortet werden kann. </w:t>
+      </w:r>
+    </w:p>
+    <w:p>
+      <w:pPr>
+        <w:rPr>
+          <w:lang w:eastAsia="de-DE"/>
+        </w:rPr>
+      </w:pPr>
+    </w:p>
+    <w:p>
+      <w:pPr>
+        <w:pStyle w:val="KeinLeerraum"/>
+        <w:rPr>
+          <w:lang w:eastAsia="de-DE"/>
+        </w:rPr>
+      </w:pPr>
+      <w:r>
+        <w:rPr>
+          <w:lang w:eastAsia="de-DE"/>
+        </w:rPr>
+        <w:t xml:space="preserve">Auch wenn Spielende in einem Laden Items kaufen oder verkaufen, könnte so der Handel über einen Dialog stattfinden, da jedes Wort, welches sich im eigenen Besitz oder im Besitz des Gegenüber befindet, so zu einem Wort gemacht werden kann. Das vereinfacht es auch, nach einem Item zu fragen, welches man kaufen möchte, sollte der Bedarf einer Erklärung bestehen. </w:t>
+      </w:r>
+    </w:p>
+    <w:p>
+      <w:pPr>
+        <w:rPr>
+          <w:lang w:eastAsia="de-DE"/>
+        </w:rPr>
+      </w:pPr>
+    </w:p>
+    <w:p>
+      <w:pPr>
+        <w:pStyle w:val="KeinLeerraum"/>
+        <w:rPr>
+          <w:lang w:eastAsia="de-DE"/>
+        </w:rPr>
+      </w:pPr>
+      <w:r>
+        <w:rPr>
+          <w:lang w:eastAsia="de-DE"/>
+        </w:rPr>
+        <w:t>Probleme, die sich hierbei ergeben könnten, sind, dass wenn ein Item verbraucht wird, das dazugehörige Wort in diesem Fall nicht mehr zur Verfügung stehen würde, obwohl Spielende es möglicherweise weiterhin nutzen wollen. Somit müssten sie das Wort vorher in ihrer Wortsammlung speichern, wenn sie es nicht verlieren wollen.</w:t>
+      </w:r>
+    </w:p>
+    <w:p>
+      <w:pPr>
+        <w:pStyle w:val="KeinLeerraum"/>
+        <w:rPr>
+          <w:lang w:eastAsia="de-DE"/>
+        </w:rPr>
+      </w:pPr>
+    </w:p>
+    <w:p>
+      <w:pPr>
+        <w:pStyle w:val="Listenabsatz"/>
         <w:numPr>
           <w:ilvl w:val="1"/>
           <w:numId w:val="1"/>
@@ -3098,7 +3100,494 @@
           <w:szCs w:val="28"/>
           <w:lang w:eastAsia="de-DE"/>
         </w:rPr>
-        <w:t>UI Design</w:t>
+        <w:t>Handeln</w:t>
+      </w:r>
+    </w:p>
+    <w:p>
+      <w:pPr>
+        <w:pStyle w:val="KeinLeerraum"/>
+        <w:rPr>
+          <w:lang w:eastAsia="de-DE"/>
+        </w:rPr>
+      </w:pPr>
+      <w:r>
+        <w:rPr>
+          <w:lang w:eastAsia="de-DE"/>
+        </w:rPr>
+        <w:lastRenderedPageBreak/>
+        <w:t xml:space="preserve">Handel kann in zwei verschiedenen Kontexten betrachtet werden: Zum einen könnten Spielende </w:t>
+      </w:r>
+      <w:r>
+        <w:rPr>
+          <w:lang w:eastAsia="de-DE"/>
+        </w:rPr>
+        <w:t>einen Handel durchführen, indem sie mit einem Händler einen Dialog führen, in dem sie Worte anbieten, die Items beschreiben, die sie in ihrem Besitz haben und dafür im Dialog Items fordern, die der Händler in seinem Besitz hat.</w:t>
+      </w:r>
+      <w:r>
+        <w:rPr>
+          <w:lang w:eastAsia="de-DE"/>
+        </w:rPr>
+        <w:t xml:space="preserve"> </w:t>
+      </w:r>
+      <w:r>
+        <w:rPr>
+          <w:lang w:eastAsia="de-DE"/>
+        </w:rPr>
+        <w:t xml:space="preserve">Zum anderen könnten Spielende mit den tatsächlichen Wörtern in ihrer Wortsammlung handeln, </w:t>
+      </w:r>
+      <w:r>
+        <w:rPr>
+          <w:lang w:eastAsia="de-DE"/>
+        </w:rPr>
+        <w:t>unabhängig davon, ob das Wort ein physisches Objekt beschreibt</w:t>
+      </w:r>
+      <w:r>
+        <w:rPr>
+          <w:lang w:eastAsia="de-DE"/>
+        </w:rPr>
+        <w:t xml:space="preserve">, welches sie besitzen. </w:t>
+      </w:r>
+    </w:p>
+    <w:p>
+      <w:pPr>
+        <w:rPr>
+          <w:lang w:eastAsia="de-DE"/>
+        </w:rPr>
+      </w:pPr>
+    </w:p>
+    <w:p>
+      <w:pPr>
+        <w:pStyle w:val="KeinLeerraum"/>
+        <w:rPr>
+          <w:lang w:eastAsia="de-DE"/>
+        </w:rPr>
+      </w:pPr>
+      <w:r>
+        <w:rPr>
+          <w:lang w:eastAsia="de-DE"/>
+        </w:rPr>
+        <w:t>Die erste Situation lässt sich vor allem in Kombination mit dem Konzept eines Inventarsystems gut umsetzen, da somit garantiert ist, dass Spielenden Worte für jedes Item ihrem Besitz zur Verfügung stehen, ebenso, wie für alle Items, die ihnen beim Handel angeboten werden.</w:t>
+      </w:r>
+    </w:p>
+    <w:p>
+      <w:pPr>
+        <w:rPr>
+          <w:lang w:eastAsia="de-DE"/>
+        </w:rPr>
+      </w:pPr>
+    </w:p>
+    <w:p>
+      <w:pPr>
+        <w:pStyle w:val="KeinLeerraum"/>
+        <w:rPr>
+          <w:lang w:eastAsia="de-DE"/>
+        </w:rPr>
+      </w:pPr>
+      <w:r>
+        <w:rPr>
+          <w:lang w:eastAsia="de-DE"/>
+        </w:rPr>
+        <w:t xml:space="preserve">Die zweite Situation </w:t>
+      </w:r>
+      <w:r>
+        <w:rPr>
+          <w:lang w:eastAsia="de-DE"/>
+        </w:rPr>
+        <w:t xml:space="preserve">könnte eine Möglichkeit bieten, Worte, die man im Moment nicht braucht einzutauschen, um relevantere Wörter zu erhalten. Möglicherweise könnte man </w:t>
+      </w:r>
+      <w:r>
+        <w:rPr>
+          <w:lang w:eastAsia="de-DE"/>
+        </w:rPr>
+        <w:t>die Wörter auch später zurücktauschen. Hierbei könnte jedes Wort eine Art „Wert“ besitzen, je nachdem wie selten das Wort ist bzw. wie schwer es ist, das Wort zu bekommen. Das würde auch Wörtern, die im Moment wenig Nutzen haben, eine größere Bedeutung geben, weil man sie immer noch für einen gewissen Wert eintauschen kann. Dieser Wert könnte manuell in die Datenbanken eingetragen werden oder es könnte ein Tool geschrieben werden, welches überprüft, wie oft jedes Wort in Dialogen vorkommt.</w:t>
+      </w:r>
+    </w:p>
+    <w:p>
+      <w:pPr>
+        <w:pStyle w:val="KeinLeerraum"/>
+        <w:rPr>
+          <w:lang w:eastAsia="de-DE"/>
+        </w:rPr>
+      </w:pPr>
+    </w:p>
+    <w:p>
+      <w:pPr>
+        <w:pStyle w:val="Listenabsatz"/>
+        <w:numPr>
+          <w:ilvl w:val="1"/>
+          <w:numId w:val="1"/>
+        </w:numPr>
+        <w:spacing w:before="100" w:beforeAutospacing="1" w:after="100" w:afterAutospacing="1" w:line="240" w:lineRule="auto"/>
+        <w:rPr>
+          <w:rFonts w:ascii="Comic Sans MS" w:eastAsia="Times New Roman" w:hAnsi="Comic Sans MS" w:cs="Times New Roman"/>
+          <w:szCs w:val="28"/>
+          <w:lang w:eastAsia="de-DE"/>
+        </w:rPr>
+      </w:pPr>
+      <w:r>
+        <w:rPr>
+          <w:rFonts w:ascii="Comic Sans MS" w:eastAsia="Times New Roman" w:hAnsi="Comic Sans MS" w:cs="Times New Roman"/>
+          <w:szCs w:val="28"/>
+          <w:lang w:eastAsia="de-DE"/>
+        </w:rPr>
+        <w:t>Wörter-Ablage</w:t>
+      </w:r>
+    </w:p>
+    <w:p>
+      <w:pPr>
+        <w:pStyle w:val="KeinLeerraum"/>
+        <w:rPr>
+          <w:lang w:eastAsia="de-DE"/>
+        </w:rPr>
+      </w:pPr>
+      <w:r>
+        <w:rPr>
+          <w:lang w:eastAsia="de-DE"/>
+        </w:rPr>
+        <w:t xml:space="preserve">Ähnlich wie eine Truhe, in die man Gegenstände legen kann, die man behalten möchte, aber im Moment nicht braucht, könnte es eine Art von Ablage geben, in welcher Wörter gespeichert werden können, die man momentan nicht braucht, aber generell nicht wegschmeißen oder verkaufen möchte. Eine Ablage könnte auch dafür sorgen, dass es sich weniger bestrafend anfühlt, dass die Wortsammlung weniger als </w:t>
+      </w:r>
+      <w:r>
+        <w:rPr>
+          <w:lang w:eastAsia="de-DE"/>
+        </w:rPr>
+        <w:lastRenderedPageBreak/>
+        <w:t xml:space="preserve">zwanzig Worte in jeder Kategorie zulässt, ohne dass die Wortsammlung zu groß und unübersichtlich wird. Möglicherweise können Wörter, die sich nicht in der Wortsammlung befinden, aber bereits in der Ablage liegen eine andere Farbe im Text haben, als bereits eingesammelte Wörter, um zusätzliches Feedback zu geben. </w:t>
+      </w:r>
+    </w:p>
+    <w:p>
+      <w:pPr>
+        <w:pStyle w:val="Listenabsatz"/>
+        <w:numPr>
+          <w:ilvl w:val="1"/>
+          <w:numId w:val="1"/>
+        </w:numPr>
+        <w:spacing w:before="100" w:beforeAutospacing="1" w:after="100" w:afterAutospacing="1" w:line="240" w:lineRule="auto"/>
+        <w:rPr>
+          <w:rFonts w:ascii="Comic Sans MS" w:eastAsia="Times New Roman" w:hAnsi="Comic Sans MS" w:cs="Times New Roman"/>
+          <w:szCs w:val="28"/>
+          <w:lang w:eastAsia="de-DE"/>
+        </w:rPr>
+      </w:pPr>
+      <w:r>
+        <w:rPr>
+          <w:rFonts w:ascii="Comic Sans MS" w:eastAsia="Times New Roman" w:hAnsi="Comic Sans MS" w:cs="Times New Roman"/>
+          <w:szCs w:val="28"/>
+          <w:lang w:eastAsia="de-DE"/>
+        </w:rPr>
+        <w:t>Aufträge</w:t>
+      </w:r>
+    </w:p>
+    <w:p>
+      <w:pPr>
+        <w:pStyle w:val="KeinLeerraum"/>
+        <w:rPr>
+          <w:lang w:eastAsia="de-DE"/>
+        </w:rPr>
+      </w:pPr>
+      <w:r>
+        <w:rPr>
+          <w:lang w:eastAsia="de-DE"/>
+        </w:rPr>
+        <w:t xml:space="preserve">Aufträge waren für lange Zeit Teil des Systems. Da sie allerdings über die Zeit immer komplexer geworden sind, sehr oft für Bugs gesorgt haben und am Ende nur noch wenig Nutzen hatten, habe ich sie im Januar entfernt. Da mein fertiges Werkstück zu klein war, um Aufträge wirklich darstellen zu können und es generell sehr schwer war, zu erklären, wie sie zu Benutzen waren, beschloss ich, sie zunächst bei einem Konzept zu belassen. </w:t>
+      </w:r>
+    </w:p>
+    <w:p>
+      <w:pPr>
+        <w:pStyle w:val="KeinLeerraum"/>
+        <w:rPr>
+          <w:lang w:eastAsia="de-DE"/>
+        </w:rPr>
+      </w:pPr>
+    </w:p>
+    <w:p>
+      <w:pPr>
+        <w:pStyle w:val="KeinLeerraum"/>
+        <w:rPr>
+          <w:lang w:eastAsia="de-DE"/>
+        </w:rPr>
+      </w:pPr>
+      <w:r>
+        <w:rPr>
+          <w:lang w:eastAsia="de-DE"/>
+        </w:rPr>
+        <w:t xml:space="preserve">Möglicherweise können weiterentwickelte Versionen meines Systems ein Auftragssystem beinhalten, in welchem die Spielenden Aufträge, ähnlich wie Worte, in ein Auftragsmenü ziehen können, um sich diese zu speichern. Aus diesen gespeicherten Aufträgen können einzelne Worte herausgenommen werden: So kann jederzeit aus dem Auftrag „Finde </w:t>
+      </w:r>
+      <w:proofErr w:type="spellStart"/>
+      <w:r>
+        <w:rPr>
+          <w:lang w:eastAsia="de-DE"/>
+        </w:rPr>
+        <w:t>Matheo</w:t>
+      </w:r>
+      <w:proofErr w:type="spellEnd"/>
+      <w:r>
+        <w:rPr>
+          <w:lang w:eastAsia="de-DE"/>
+        </w:rPr>
+        <w:t xml:space="preserve">“, der Name </w:t>
+      </w:r>
+      <w:proofErr w:type="spellStart"/>
+      <w:r>
+        <w:rPr>
+          <w:lang w:eastAsia="de-DE"/>
+        </w:rPr>
+        <w:t>Matheo</w:t>
+      </w:r>
+      <w:proofErr w:type="spellEnd"/>
+      <w:r>
+        <w:rPr>
+          <w:lang w:eastAsia="de-DE"/>
+        </w:rPr>
+        <w:t xml:space="preserve"> genommen werden, was es einfacher macht, Aufträge zu managen. Um den Fortschritt, der in einem Auftrag gemacht wurde überblicken zu können, sollen Aufträge als </w:t>
+      </w:r>
+      <w:r>
+        <w:rPr>
+          <w:lang w:eastAsia="de-DE"/>
+        </w:rPr>
+        <w:t xml:space="preserve">ein weiterer Speicherort für gefundene Wörter dienen. Sollte man also herausfinden, dass </w:t>
+      </w:r>
+      <w:proofErr w:type="spellStart"/>
+      <w:r>
+        <w:rPr>
+          <w:lang w:eastAsia="de-DE"/>
+        </w:rPr>
+        <w:t>Matheo</w:t>
+      </w:r>
+      <w:proofErr w:type="spellEnd"/>
+      <w:r>
+        <w:rPr>
+          <w:lang w:eastAsia="de-DE"/>
+        </w:rPr>
+        <w:t xml:space="preserve"> in der Nähe des </w:t>
+      </w:r>
+      <w:proofErr w:type="spellStart"/>
+      <w:r>
+        <w:rPr>
+          <w:lang w:eastAsia="de-DE"/>
+        </w:rPr>
+        <w:t>DJ‘s</w:t>
+      </w:r>
+      <w:proofErr w:type="spellEnd"/>
+      <w:r>
+        <w:rPr>
+          <w:lang w:eastAsia="de-DE"/>
+        </w:rPr>
+        <w:t xml:space="preserve"> gesehen wurde, kann man das Wort „DJ“ zum Auftrag hinzufügen. Diese Methode, Wörter zu speichern, soll auch dabei helfen, im Quest weiterzukommen. Fragen Spielende den DJ nach dem Auftrag, ohne dieses Zusatzwissen zu haben, erhalten sie möglicherweise andere Informationen, als wenn sie nach dem Auftrag mit dieser Information fragen.</w:t>
+      </w:r>
+    </w:p>
+    <w:p>
+      <w:pPr>
+        <w:rPr>
+          <w:lang w:eastAsia="de-DE"/>
+        </w:rPr>
+      </w:pPr>
+    </w:p>
+    <w:p>
+      <w:pPr>
+        <w:pStyle w:val="KeinLeerraum"/>
+        <w:rPr>
+          <w:lang w:eastAsia="de-DE"/>
+        </w:rPr>
+      </w:pPr>
+      <w:r>
+        <w:rPr>
+          <w:lang w:eastAsia="de-DE"/>
+        </w:rPr>
+        <w:t xml:space="preserve">Generell mache ich mir bei einem Auftragssystem Sorgen, dass es womöglich zu wenig Nutzen hat, um die sehr komplexe Nutzung zu rechtfertigen. Möglicherweise kann eine vereinfachte Lösung </w:t>
+      </w:r>
+      <w:r>
+        <w:rPr>
+          <w:lang w:eastAsia="de-DE"/>
+        </w:rPr>
+        <w:lastRenderedPageBreak/>
+        <w:t>gefunden werden, in der</w:t>
+      </w:r>
+      <w:r>
+        <w:rPr>
+          <w:lang w:eastAsia="de-DE"/>
+        </w:rPr>
+        <w:t xml:space="preserve"> beispielsweise</w:t>
+      </w:r>
+      <w:r>
+        <w:rPr>
+          <w:lang w:eastAsia="de-DE"/>
+        </w:rPr>
+        <w:t xml:space="preserve"> </w:t>
+      </w:r>
+      <w:r>
+        <w:rPr>
+          <w:lang w:eastAsia="de-DE"/>
+        </w:rPr>
+        <w:t>Aufträge gespeichert werden können, aber sie keine Unterkategorien erhalten.</w:t>
+      </w:r>
+    </w:p>
+    <w:p>
+      <w:pPr>
+        <w:pStyle w:val="Listenabsatz"/>
+        <w:numPr>
+          <w:ilvl w:val="1"/>
+          <w:numId w:val="1"/>
+        </w:numPr>
+        <w:spacing w:before="100" w:beforeAutospacing="1" w:after="100" w:afterAutospacing="1" w:line="240" w:lineRule="auto"/>
+        <w:rPr>
+          <w:rFonts w:ascii="Comic Sans MS" w:eastAsia="Times New Roman" w:hAnsi="Comic Sans MS" w:cs="Times New Roman"/>
+          <w:szCs w:val="28"/>
+          <w:lang w:eastAsia="de-DE"/>
+        </w:rPr>
+      </w:pPr>
+      <w:r>
+        <w:rPr>
+          <w:rFonts w:ascii="Comic Sans MS" w:eastAsia="Times New Roman" w:hAnsi="Comic Sans MS" w:cs="Times New Roman"/>
+          <w:szCs w:val="28"/>
+          <w:lang w:eastAsia="de-DE"/>
+        </w:rPr>
+        <w:t>Reden</w:t>
+      </w:r>
+      <w:r>
+        <w:rPr>
+          <w:rFonts w:ascii="Comic Sans MS" w:eastAsia="Times New Roman" w:hAnsi="Comic Sans MS" w:cs="Times New Roman"/>
+          <w:szCs w:val="28"/>
+          <w:lang w:eastAsia="de-DE"/>
+        </w:rPr>
+        <w:t xml:space="preserve"> halten</w:t>
+      </w:r>
+      <w:r>
+        <w:rPr>
+          <w:rFonts w:ascii="Comic Sans MS" w:eastAsia="Times New Roman" w:hAnsi="Comic Sans MS" w:cs="Times New Roman"/>
+          <w:szCs w:val="28"/>
+          <w:lang w:eastAsia="de-DE"/>
+        </w:rPr>
+        <w:t xml:space="preserve"> erweitern</w:t>
+      </w:r>
+    </w:p>
+    <w:p>
+      <w:pPr>
+        <w:pStyle w:val="KeinLeerraum"/>
+        <w:rPr>
+          <w:lang w:eastAsia="de-DE"/>
+        </w:rPr>
+      </w:pPr>
+      <w:r>
+        <w:rPr>
+          <w:lang w:eastAsia="de-DE"/>
+        </w:rPr>
+        <w:t>Da das Halten einer Rede nicht allzu oft für ein Spiel relevant ist, könnte es helfen, die Mechanik auch auf andere Situationen zu übertragen. So könnte man langes Reden benutzen, um einen Charakter hinzuhalten, eine Geschichte zu erzählen, etwas, was passiert ist</w:t>
+      </w:r>
+      <w:r>
+        <w:rPr>
+          <w:lang w:eastAsia="de-DE"/>
+        </w:rPr>
+        <w:t>,</w:t>
+      </w:r>
+      <w:r>
+        <w:rPr>
+          <w:lang w:eastAsia="de-DE"/>
+        </w:rPr>
+        <w:t xml:space="preserve"> zusammenzufassen oder möglicherweise sogar einen Plan zu erklären oder Anweisungen zu geben.</w:t>
+      </w:r>
+    </w:p>
+    <w:p>
+      <w:pPr>
+        <w:pStyle w:val="KeinLeerraum"/>
+        <w:rPr>
+          <w:lang w:eastAsia="de-DE"/>
+        </w:rPr>
+      </w:pPr>
+      <w:r>
+        <w:rPr>
+          <w:lang w:eastAsia="de-DE"/>
+        </w:rPr>
+        <w:t>Für einige dieser Situationen</w:t>
+      </w:r>
+      <w:r>
+        <w:rPr>
+          <w:lang w:eastAsia="de-DE"/>
+        </w:rPr>
+        <w:t xml:space="preserve"> könnte das System noch erweitert werden, in dem </w:t>
+      </w:r>
+      <w:r>
+        <w:rPr>
+          <w:lang w:eastAsia="de-DE"/>
+        </w:rPr>
+        <w:t xml:space="preserve">die Zeit, die den Spielenden zum Antworten bleibt, begrenzt </w:t>
+      </w:r>
+      <w:r>
+        <w:rPr>
+          <w:lang w:eastAsia="de-DE"/>
+        </w:rPr>
+        <w:t xml:space="preserve">wird. Während eine Zeitbegrenzung für eine Rede vor einem Publikum vielleicht weniger relevant sein könnte, könnte sie </w:t>
+      </w:r>
+      <w:r>
+        <w:rPr>
+          <w:lang w:eastAsia="de-DE"/>
+        </w:rPr>
+        <w:t xml:space="preserve">beispielsweise </w:t>
+      </w:r>
+      <w:r>
+        <w:rPr>
+          <w:lang w:eastAsia="de-DE"/>
+        </w:rPr>
+        <w:t xml:space="preserve">eine Situation interessanter machen, in welcher Spielende </w:t>
+      </w:r>
+      <w:r>
+        <w:rPr>
+          <w:lang w:eastAsia="de-DE"/>
+        </w:rPr>
+        <w:t>einen Charakter möglichst lange hinhalten müssen</w:t>
+      </w:r>
+      <w:r>
+        <w:rPr>
+          <w:lang w:eastAsia="de-DE"/>
+        </w:rPr>
+        <w:t xml:space="preserve">, um diesen abzulenken. </w:t>
+      </w:r>
+    </w:p>
+    <w:p>
+      <w:pPr>
+        <w:pStyle w:val="Listenabsatz"/>
+        <w:numPr>
+          <w:ilvl w:val="1"/>
+          <w:numId w:val="1"/>
+        </w:numPr>
+        <w:spacing w:before="100" w:beforeAutospacing="1" w:after="100" w:afterAutospacing="1" w:line="240" w:lineRule="auto"/>
+        <w:rPr>
+          <w:lang w:eastAsia="de-DE"/>
+        </w:rPr>
+      </w:pPr>
+      <w:r>
+        <w:rPr>
+          <w:rFonts w:ascii="Comic Sans MS" w:eastAsia="Times New Roman" w:hAnsi="Comic Sans MS" w:cs="Times New Roman"/>
+          <w:szCs w:val="28"/>
+          <w:lang w:eastAsia="de-DE"/>
+        </w:rPr>
+        <w:t>Wer-Kennt-Wen?</w:t>
+      </w:r>
+    </w:p>
+    <w:p>
+      <w:pPr>
+        <w:pStyle w:val="KeinLeerraum"/>
+        <w:rPr>
+          <w:lang w:eastAsia="de-DE"/>
+        </w:rPr>
+      </w:pPr>
+      <w:r>
+        <w:rPr>
+          <w:lang w:eastAsia="de-DE"/>
+        </w:rPr>
+        <w:t xml:space="preserve">Da das System momentan gegebene Antworten speichert, um sie später noch einmal verwenden zu können, könnte ein System eingebaut werden, was überprüft, ob ein Charakter möglicherweise eine Information haben könnte, obwohl Spielende sie dem Charakter nicht gegeben haben. So könnte das System eine Datenbank enthalten, die speichert, welche Charaktere sich kennen oder miteinander befreundet sind, und dann, wenn es darum geht Informationen abzurufen, nicht nur die eigenen Informationen, sondern auch die Informationen der „Freunde“ des Charakters abzurufen. Hierbei muss natürlich beachtet werden, dass Freunde nicht jede Art von Information miteinander austauschen. Daher wäre es sinnvoll, wichtige gegebene Informationen zu flaggen, damit das System weiß, welche Informationen ein Charakter weitergegeben hätte und welche nicht. So würden andere Charaktere vielleicht wissen, wie der Spielercharakter heißt oder als was er arbeitet, aber </w:t>
+      </w:r>
+      <w:r>
+        <w:rPr>
+          <w:lang w:eastAsia="de-DE"/>
+        </w:rPr>
+        <w:lastRenderedPageBreak/>
+        <w:t xml:space="preserve">sie wüssten eher weniger, </w:t>
+      </w:r>
+      <w:r>
+        <w:rPr>
+          <w:lang w:eastAsia="de-DE"/>
+        </w:rPr>
+        <w:t xml:space="preserve">was Spielende auf die Frage „Wie geht es dir?“ geantwortet hätten. </w:t>
       </w:r>
     </w:p>
     <w:p>
@@ -3120,7 +3609,7 @@
           <w:szCs w:val="28"/>
           <w:lang w:eastAsia="de-DE"/>
         </w:rPr>
-        <w:t>Code:</w:t>
+        <w:t>Werkstück:</w:t>
       </w:r>
     </w:p>
     <w:p>
@@ -3136,41 +3625,13 @@
           <w:lang w:eastAsia="de-DE"/>
         </w:rPr>
       </w:pPr>
-      <w:proofErr w:type="spellStart"/>
-      <w:r>
-        <w:rPr>
-          <w:rFonts w:ascii="Comic Sans MS" w:eastAsia="Times New Roman" w:hAnsi="Comic Sans MS" w:cs="Times New Roman"/>
-          <w:szCs w:val="28"/>
-          <w:lang w:eastAsia="de-DE"/>
-        </w:rPr>
-        <w:t>Yarn</w:t>
-      </w:r>
-      <w:proofErr w:type="spellEnd"/>
-      <w:r>
-        <w:rPr>
-          <w:rFonts w:ascii="Comic Sans MS" w:eastAsia="Times New Roman" w:hAnsi="Comic Sans MS" w:cs="Times New Roman"/>
-          <w:szCs w:val="28"/>
-          <w:lang w:eastAsia="de-DE"/>
-        </w:rPr>
-        <w:t xml:space="preserve"> Spinner &amp; Text </w:t>
-      </w:r>
-      <w:proofErr w:type="spellStart"/>
-      <w:r>
-        <w:rPr>
-          <w:rFonts w:ascii="Comic Sans MS" w:eastAsia="Times New Roman" w:hAnsi="Comic Sans MS" w:cs="Times New Roman"/>
-          <w:szCs w:val="28"/>
-          <w:lang w:eastAsia="de-DE"/>
-        </w:rPr>
-        <w:t>Mesh</w:t>
-      </w:r>
-      <w:proofErr w:type="spellEnd"/>
-      <w:r>
-        <w:rPr>
-          <w:rFonts w:ascii="Comic Sans MS" w:eastAsia="Times New Roman" w:hAnsi="Comic Sans MS" w:cs="Times New Roman"/>
-          <w:szCs w:val="28"/>
-          <w:lang w:eastAsia="de-DE"/>
-        </w:rPr>
-        <w:t xml:space="preserve"> Pro</w:t>
+      <w:r>
+        <w:rPr>
+          <w:rFonts w:ascii="Comic Sans MS" w:eastAsia="Times New Roman" w:hAnsi="Comic Sans MS" w:cs="Times New Roman"/>
+          <w:szCs w:val="28"/>
+          <w:lang w:eastAsia="de-DE"/>
+        </w:rPr>
+        <w:t>Die Szene</w:t>
       </w:r>
     </w:p>
     <w:p>
@@ -3192,7 +3653,7 @@
           <w:szCs w:val="28"/>
           <w:lang w:eastAsia="de-DE"/>
         </w:rPr>
-        <w:t>Excel-Tabellen</w:t>
+        <w:t>Die Handlung</w:t>
       </w:r>
     </w:p>
     <w:p>
@@ -3214,7 +3675,29 @@
           <w:szCs w:val="28"/>
           <w:lang w:eastAsia="de-DE"/>
         </w:rPr>
-        <w:t>Datensätze</w:t>
+        <w:t>UI Design</w:t>
+      </w:r>
+    </w:p>
+    <w:p>
+      <w:pPr>
+        <w:numPr>
+          <w:ilvl w:val="0"/>
+          <w:numId w:val="1"/>
+        </w:numPr>
+        <w:spacing w:before="100" w:beforeAutospacing="1" w:after="100" w:afterAutospacing="1" w:line="240" w:lineRule="auto"/>
+        <w:rPr>
+          <w:rFonts w:ascii="Comic Sans MS" w:eastAsia="Times New Roman" w:hAnsi="Comic Sans MS" w:cs="Times New Roman"/>
+          <w:szCs w:val="28"/>
+          <w:lang w:eastAsia="de-DE"/>
+        </w:rPr>
+      </w:pPr>
+      <w:r>
+        <w:rPr>
+          <w:rFonts w:ascii="Comic Sans MS" w:eastAsia="Times New Roman" w:hAnsi="Comic Sans MS" w:cs="Times New Roman"/>
+          <w:szCs w:val="28"/>
+          <w:lang w:eastAsia="de-DE"/>
+        </w:rPr>
+        <w:t>Code:</w:t>
       </w:r>
     </w:p>
     <w:p>
@@ -3230,6 +3713,100 @@
           <w:lang w:eastAsia="de-DE"/>
         </w:rPr>
       </w:pPr>
+      <w:proofErr w:type="spellStart"/>
+      <w:r>
+        <w:rPr>
+          <w:rFonts w:ascii="Comic Sans MS" w:eastAsia="Times New Roman" w:hAnsi="Comic Sans MS" w:cs="Times New Roman"/>
+          <w:szCs w:val="28"/>
+          <w:lang w:eastAsia="de-DE"/>
+        </w:rPr>
+        <w:t>Yarn</w:t>
+      </w:r>
+      <w:proofErr w:type="spellEnd"/>
+      <w:r>
+        <w:rPr>
+          <w:rFonts w:ascii="Comic Sans MS" w:eastAsia="Times New Roman" w:hAnsi="Comic Sans MS" w:cs="Times New Roman"/>
+          <w:szCs w:val="28"/>
+          <w:lang w:eastAsia="de-DE"/>
+        </w:rPr>
+        <w:t xml:space="preserve"> Spinner &amp; Text </w:t>
+      </w:r>
+      <w:proofErr w:type="spellStart"/>
+      <w:r>
+        <w:rPr>
+          <w:rFonts w:ascii="Comic Sans MS" w:eastAsia="Times New Roman" w:hAnsi="Comic Sans MS" w:cs="Times New Roman"/>
+          <w:szCs w:val="28"/>
+          <w:lang w:eastAsia="de-DE"/>
+        </w:rPr>
+        <w:t>Mesh</w:t>
+      </w:r>
+      <w:proofErr w:type="spellEnd"/>
+      <w:r>
+        <w:rPr>
+          <w:rFonts w:ascii="Comic Sans MS" w:eastAsia="Times New Roman" w:hAnsi="Comic Sans MS" w:cs="Times New Roman"/>
+          <w:szCs w:val="28"/>
+          <w:lang w:eastAsia="de-DE"/>
+        </w:rPr>
+        <w:t xml:space="preserve"> Pro</w:t>
+      </w:r>
+    </w:p>
+    <w:p>
+      <w:pPr>
+        <w:numPr>
+          <w:ilvl w:val="1"/>
+          <w:numId w:val="1"/>
+        </w:numPr>
+        <w:spacing w:before="100" w:beforeAutospacing="1" w:after="100" w:afterAutospacing="1" w:line="240" w:lineRule="auto"/>
+        <w:rPr>
+          <w:rFonts w:ascii="Comic Sans MS" w:eastAsia="Times New Roman" w:hAnsi="Comic Sans MS" w:cs="Times New Roman"/>
+          <w:szCs w:val="28"/>
+          <w:lang w:eastAsia="de-DE"/>
+        </w:rPr>
+      </w:pPr>
+      <w:r>
+        <w:rPr>
+          <w:rFonts w:ascii="Comic Sans MS" w:eastAsia="Times New Roman" w:hAnsi="Comic Sans MS" w:cs="Times New Roman"/>
+          <w:szCs w:val="28"/>
+          <w:lang w:eastAsia="de-DE"/>
+        </w:rPr>
+        <w:t>Excel-Tabellen</w:t>
+      </w:r>
+    </w:p>
+    <w:p>
+      <w:pPr>
+        <w:numPr>
+          <w:ilvl w:val="1"/>
+          <w:numId w:val="1"/>
+        </w:numPr>
+        <w:spacing w:before="100" w:beforeAutospacing="1" w:after="100" w:afterAutospacing="1" w:line="240" w:lineRule="auto"/>
+        <w:rPr>
+          <w:rFonts w:ascii="Comic Sans MS" w:eastAsia="Times New Roman" w:hAnsi="Comic Sans MS" w:cs="Times New Roman"/>
+          <w:szCs w:val="28"/>
+          <w:lang w:eastAsia="de-DE"/>
+        </w:rPr>
+      </w:pPr>
+      <w:r>
+        <w:rPr>
+          <w:rFonts w:ascii="Comic Sans MS" w:eastAsia="Times New Roman" w:hAnsi="Comic Sans MS" w:cs="Times New Roman"/>
+          <w:szCs w:val="28"/>
+          <w:lang w:eastAsia="de-DE"/>
+        </w:rPr>
+        <w:t>Datensätze</w:t>
+      </w:r>
+    </w:p>
+    <w:p>
+      <w:pPr>
+        <w:numPr>
+          <w:ilvl w:val="1"/>
+          <w:numId w:val="1"/>
+        </w:numPr>
+        <w:spacing w:before="100" w:beforeAutospacing="1" w:after="100" w:afterAutospacing="1" w:line="240" w:lineRule="auto"/>
+        <w:rPr>
+          <w:rFonts w:ascii="Comic Sans MS" w:eastAsia="Times New Roman" w:hAnsi="Comic Sans MS" w:cs="Times New Roman"/>
+          <w:szCs w:val="28"/>
+          <w:lang w:eastAsia="de-DE"/>
+        </w:rPr>
+      </w:pPr>
       <w:r>
         <w:rPr>
           <w:rFonts w:ascii="Comic Sans MS" w:eastAsia="Times New Roman" w:hAnsi="Comic Sans MS" w:cs="Times New Roman"/>
@@ -3274,7 +3851,6 @@
         <w:rPr>
           <w:lang w:eastAsia="de-DE"/>
         </w:rPr>
-        <w:lastRenderedPageBreak/>
         <w:t>Nachdem ich achtzehn Wochen am Werkstück gearb</w:t>
       </w:r>
       <w:r>
@@ -3415,7 +3991,14 @@
         <w:rPr>
           <w:lang w:eastAsia="de-DE"/>
         </w:rPr>
-        <w:t xml:space="preserve"> Auch können sich Spielende so tatsächlich clever dafür fühlen, eine unkonventionelle Antwort zu wählen – besonders, wenn das System tatsächlich darauf reagiert, da sie bei gegebenen Antwortmöglichkeiten nicht wirklich das Gefühl hatten, selbst darauf zu kommen.</w:t>
+        <w:t xml:space="preserve"> Auch können sich Spielende so tatsächlich clever dafür fühlen, eine unkonventionelle </w:t>
+      </w:r>
+      <w:r>
+        <w:rPr>
+          <w:lang w:eastAsia="de-DE"/>
+        </w:rPr>
+        <w:lastRenderedPageBreak/>
+        <w:t>Antwort zu wählen – besonders, wenn das System tatsächlich darauf reagiert, da sie bei gegebenen Antwortmöglichkeiten nicht wirklich das Gefühl hatten, selbst darauf zu kommen.</w:t>
       </w:r>
     </w:p>
     <w:p>
@@ -3751,21 +4334,131 @@
         <w:rPr>
           <w:lang w:eastAsia="de-DE"/>
         </w:rPr>
-        <w:t>Diese Bachelorarbeit wäre nicht möglich gewesen, ohne die Hilfe vieler Personen. Ich möchte mich hier einmal herzlich bedanken…</w:t>
-      </w:r>
-    </w:p>
-    <w:p>
-      <w:pPr>
-        <w:pStyle w:val="KeinLeerraum"/>
-        <w:rPr>
-          <w:lang w:eastAsia="de-DE"/>
-        </w:rPr>
-      </w:pPr>
-      <w:r>
-        <w:rPr>
-          <w:lang w:eastAsia="de-DE"/>
-        </w:rPr>
-        <w:t xml:space="preserve">…bei Prof. Thomas Bremer für das viele Feedback und die Möglichkeit Probleme immer in seiner Sprechstunde zu besprechen. …bei Prof. Susanne </w:t>
+        <w:t>D</w:t>
+      </w:r>
+      <w:r>
+        <w:rPr>
+          <w:lang w:eastAsia="de-DE"/>
+        </w:rPr>
+        <w:t>as Schreiben d</w:t>
+      </w:r>
+      <w:r>
+        <w:rPr>
+          <w:lang w:eastAsia="de-DE"/>
+        </w:rPr>
+        <w:t>iese</w:t>
+      </w:r>
+      <w:r>
+        <w:rPr>
+          <w:lang w:eastAsia="de-DE"/>
+        </w:rPr>
+        <w:t>r</w:t>
+      </w:r>
+      <w:r>
+        <w:rPr>
+          <w:lang w:eastAsia="de-DE"/>
+        </w:rPr>
+        <w:t xml:space="preserve"> Bachelorarbeit wäre nicht möglich gewesen, ohne die Hilfe </w:t>
+      </w:r>
+      <w:r>
+        <w:rPr>
+          <w:lang w:eastAsia="de-DE"/>
+        </w:rPr>
+        <w:t>von vielen verschiedenen Menschen, denen ich in diesem Abschnitt danken möchte</w:t>
+      </w:r>
+      <w:r>
+        <w:rPr>
+          <w:lang w:eastAsia="de-DE"/>
+        </w:rPr>
+        <w:t>.</w:t>
+      </w:r>
+      <w:r>
+        <w:rPr>
+          <w:lang w:eastAsia="de-DE"/>
+        </w:rPr>
+        <w:t xml:space="preserve"> Ich möchte mich herzl</w:t>
+      </w:r>
+      <w:r>
+        <w:rPr>
+          <w:lang w:eastAsia="de-DE"/>
+        </w:rPr>
+        <w:t>ich bedanken</w:t>
+      </w:r>
+      <w:r>
+        <w:rPr>
+          <w:lang w:eastAsia="de-DE"/>
+        </w:rPr>
+        <w:t xml:space="preserve"> bei</w:t>
+      </w:r>
+      <w:r>
+        <w:rPr>
+          <w:lang w:eastAsia="de-DE"/>
+        </w:rPr>
+        <w:t>…</w:t>
+      </w:r>
+    </w:p>
+    <w:p>
+      <w:pPr>
+        <w:pStyle w:val="KeinLeerraum"/>
+        <w:rPr>
+          <w:lang w:eastAsia="de-DE"/>
+        </w:rPr>
+      </w:pPr>
+      <w:r>
+        <w:rPr>
+          <w:lang w:eastAsia="de-DE"/>
+        </w:rPr>
+        <w:t xml:space="preserve">…Prof. Thomas Bremer für </w:t>
+      </w:r>
+      <w:r>
+        <w:rPr>
+          <w:lang w:eastAsia="de-DE"/>
+        </w:rPr>
+        <w:t>sein</w:t>
+      </w:r>
+      <w:r>
+        <w:rPr>
+          <w:lang w:eastAsia="de-DE"/>
+        </w:rPr>
+        <w:t xml:space="preserve"> Feedback und die Möglichkeit</w:t>
+      </w:r>
+      <w:r>
+        <w:rPr>
+          <w:lang w:eastAsia="de-DE"/>
+        </w:rPr>
+        <w:t>,</w:t>
+      </w:r>
+      <w:r>
+        <w:rPr>
+          <w:lang w:eastAsia="de-DE"/>
+        </w:rPr>
+        <w:t xml:space="preserve"> Probleme immer in seiner S</w:t>
+      </w:r>
+      <w:r>
+        <w:rPr>
+          <w:lang w:eastAsia="de-DE"/>
+        </w:rPr>
+        <w:t xml:space="preserve">prechstunde zu besprechen. </w:t>
+      </w:r>
+    </w:p>
+    <w:p>
+      <w:pPr>
+        <w:pStyle w:val="KeinLeerraum"/>
+        <w:rPr>
+          <w:lang w:eastAsia="de-DE"/>
+        </w:rPr>
+      </w:pPr>
+      <w:r>
+        <w:rPr>
+          <w:lang w:eastAsia="de-DE"/>
+        </w:rPr>
+        <w:t xml:space="preserve">…bei </w:t>
+      </w:r>
+      <w:r>
+        <w:rPr>
+          <w:lang w:eastAsia="de-DE"/>
+        </w:rPr>
+        <w:t xml:space="preserve">Prof. Susanne </w:t>
       </w:r>
       <w:proofErr w:type="spellStart"/>
       <w:r>
@@ -3779,21 +4472,44 @@
         <w:rPr>
           <w:lang w:eastAsia="de-DE"/>
         </w:rPr>
-        <w:t xml:space="preserve"> und dem Studiengang Game Design für die Räumlichkeiten, die verfügbare Technik und die Programme, die uns zur Arbeit zur Verfügung gestellt worden sind.</w:t>
-      </w:r>
-    </w:p>
-    <w:p>
-      <w:pPr>
-        <w:pStyle w:val="KeinLeerraum"/>
-        <w:rPr>
-          <w:lang w:eastAsia="de-DE"/>
-        </w:rPr>
-      </w:pPr>
-      <w:r>
-        <w:rPr>
-          <w:lang w:eastAsia="de-DE"/>
-        </w:rPr>
-        <w:lastRenderedPageBreak/>
+        <w:t xml:space="preserve"> und dem Studiengang Game Design für die Räumlichkeiten, die verfügbare Technik und die </w:t>
+      </w:r>
+      <w:r>
+        <w:rPr>
+          <w:lang w:eastAsia="de-DE"/>
+        </w:rPr>
+        <w:t>Software</w:t>
+      </w:r>
+      <w:r>
+        <w:rPr>
+          <w:lang w:eastAsia="de-DE"/>
+        </w:rPr>
+        <w:t>, die uns zur Arbeit zu</w:t>
+      </w:r>
+      <w:r>
+        <w:rPr>
+          <w:lang w:eastAsia="de-DE"/>
+        </w:rPr>
+        <w:t>r Verfügung gestellt wurde</w:t>
+      </w:r>
+      <w:r>
+        <w:rPr>
+          <w:lang w:eastAsia="de-DE"/>
+        </w:rPr>
+        <w:t>.</w:t>
+      </w:r>
+    </w:p>
+    <w:p>
+      <w:pPr>
+        <w:pStyle w:val="KeinLeerraum"/>
+        <w:rPr>
+          <w:lang w:eastAsia="de-DE"/>
+        </w:rPr>
+      </w:pPr>
+      <w:r>
+        <w:rPr>
+          <w:lang w:eastAsia="de-DE"/>
+        </w:rPr>
         <w:t xml:space="preserve">…bei den Kommilitonen, </w:t>
       </w:r>
       <w:r>
@@ -3878,7 +4594,19 @@
         <w:rPr>
           <w:lang w:eastAsia="de-DE"/>
         </w:rPr>
-        <w:t xml:space="preserve">meinen Kommilitonen, die mir immer zur Verfügung standen, um meine Arbeit zu </w:t>
+        <w:t xml:space="preserve">meinen </w:t>
+      </w:r>
+      <w:r>
+        <w:rPr>
+          <w:lang w:eastAsia="de-DE"/>
+        </w:rPr>
+        <w:t xml:space="preserve">anderen </w:t>
+      </w:r>
+      <w:r>
+        <w:rPr>
+          <w:lang w:eastAsia="de-DE"/>
+        </w:rPr>
+        <w:t xml:space="preserve">Kommilitonen, die mir immer zur Verfügung standen, um meine Arbeit zu </w:t>
       </w:r>
       <w:r>
         <w:rPr>
@@ -5363,7 +6091,7 @@
 </file>
 
 <file path=customXml/itemProps1.xml><?xml version="1.0" encoding="utf-8"?>
-<ds:datastoreItem xmlns:ds="http://schemas.openxmlformats.org/officeDocument/2006/customXml" ds:itemID="{A4C49C91-68E8-46FD-AA9A-A9F9EFDFD23C}">
+<ds:datastoreItem xmlns:ds="http://schemas.openxmlformats.org/officeDocument/2006/customXml" ds:itemID="{77DA7745-9507-44F1-B0E7-40179A762D40}">
   <ds:schemaRefs>
     <ds:schemaRef ds:uri="http://schemas.openxmlformats.org/officeDocument/2006/bibliography"/>
   </ds:schemaRefs>

</xml_diff>

<commit_message>
[added] all texts except for sources
</commit_message>
<xml_diff>
--- a/BachelorTexte.docx
+++ b/BachelorTexte.docx
@@ -1045,8 +1045,6 @@
         </w:rPr>
         <w:t>Des Weiteren</w:t>
       </w:r>
-      <w:bookmarkStart w:id="0" w:name="_GoBack"/>
-      <w:bookmarkEnd w:id="0"/>
       <w:r>
         <w:rPr>
           <w:lang w:eastAsia="de-DE"/>
@@ -2122,6 +2120,565 @@
     </w:p>
     <w:p>
       <w:pPr>
+        <w:numPr>
+          <w:ilvl w:val="1"/>
+          <w:numId w:val="1"/>
+        </w:numPr>
+        <w:spacing w:before="100" w:beforeAutospacing="1" w:after="100" w:afterAutospacing="1" w:line="240" w:lineRule="auto"/>
+        <w:rPr>
+          <w:rFonts w:ascii="Comic Sans MS" w:eastAsia="Times New Roman" w:hAnsi="Comic Sans MS" w:cs="Times New Roman"/>
+          <w:szCs w:val="28"/>
+          <w:lang w:eastAsia="de-DE"/>
+        </w:rPr>
+      </w:pPr>
+      <w:r>
+        <w:rPr>
+          <w:rFonts w:ascii="Comic Sans MS" w:eastAsia="Times New Roman" w:hAnsi="Comic Sans MS" w:cs="Times New Roman"/>
+          <w:szCs w:val="28"/>
+          <w:lang w:eastAsia="de-DE"/>
+        </w:rPr>
+        <w:t>Werkstück:</w:t>
+      </w:r>
+      <w:r>
+        <w:rPr>
+          <w:rFonts w:ascii="Comic Sans MS" w:eastAsia="Times New Roman" w:hAnsi="Comic Sans MS" w:cs="Times New Roman"/>
+          <w:szCs w:val="28"/>
+          <w:lang w:eastAsia="de-DE"/>
+        </w:rPr>
+        <w:t xml:space="preserve"> </w:t>
+      </w:r>
+    </w:p>
+    <w:p>
+      <w:pPr>
+        <w:numPr>
+          <w:ilvl w:val="2"/>
+          <w:numId w:val="1"/>
+        </w:numPr>
+        <w:spacing w:before="100" w:beforeAutospacing="1" w:after="100" w:afterAutospacing="1" w:line="240" w:lineRule="auto"/>
+        <w:rPr>
+          <w:rFonts w:ascii="Comic Sans MS" w:eastAsia="Times New Roman" w:hAnsi="Comic Sans MS" w:cs="Times New Roman"/>
+          <w:szCs w:val="28"/>
+          <w:lang w:eastAsia="de-DE"/>
+        </w:rPr>
+      </w:pPr>
+      <w:r>
+        <w:rPr>
+          <w:rFonts w:ascii="Comic Sans MS" w:eastAsia="Times New Roman" w:hAnsi="Comic Sans MS" w:cs="Times New Roman"/>
+          <w:szCs w:val="28"/>
+          <w:lang w:eastAsia="de-DE"/>
+        </w:rPr>
+        <w:t xml:space="preserve">Die </w:t>
+      </w:r>
+      <w:r>
+        <w:rPr>
+          <w:rFonts w:ascii="Comic Sans MS" w:eastAsia="Times New Roman" w:hAnsi="Comic Sans MS" w:cs="Times New Roman"/>
+          <w:szCs w:val="28"/>
+          <w:lang w:eastAsia="de-DE"/>
+        </w:rPr>
+        <w:t>Szene</w:t>
+      </w:r>
+    </w:p>
+    <w:p>
+      <w:pPr>
+        <w:pStyle w:val="KeinLeerraum"/>
+        <w:rPr>
+          <w:lang w:eastAsia="de-DE"/>
+        </w:rPr>
+      </w:pPr>
+      <w:r>
+        <w:rPr>
+          <w:lang w:eastAsia="de-DE"/>
+        </w:rPr>
+        <w:t xml:space="preserve">Für das Werkstück habe ich mich für eine Szene entschieden, in der die Spielenden auf einer Hochzeitsfeier umherlaufen und die Gäste dort in beliebiger Reihenfolge ansprechen können. In der Szene befinden sich acht ansprechbare Charaktere, sowie ein </w:t>
+      </w:r>
+      <w:proofErr w:type="spellStart"/>
+      <w:r>
+        <w:rPr>
+          <w:lang w:eastAsia="de-DE"/>
+        </w:rPr>
+        <w:t>Tutorialcharakter</w:t>
+      </w:r>
+      <w:proofErr w:type="spellEnd"/>
+      <w:r>
+        <w:rPr>
+          <w:lang w:eastAsia="de-DE"/>
+        </w:rPr>
+        <w:t xml:space="preserve"> den </w:t>
+      </w:r>
+      <w:proofErr w:type="spellStart"/>
+      <w:r>
+        <w:rPr>
+          <w:lang w:eastAsia="de-DE"/>
+        </w:rPr>
+        <w:t>den</w:t>
+      </w:r>
+      <w:proofErr w:type="spellEnd"/>
+      <w:r>
+        <w:rPr>
+          <w:lang w:eastAsia="de-DE"/>
+        </w:rPr>
+        <w:t xml:space="preserve"> Spielenden zunächst erklärt, wie das Spiel gespielt wird. Nach der </w:t>
+      </w:r>
+      <w:proofErr w:type="spellStart"/>
+      <w:r>
+        <w:rPr>
+          <w:lang w:eastAsia="de-DE"/>
+        </w:rPr>
+        <w:t>Begenung</w:t>
+      </w:r>
+      <w:proofErr w:type="spellEnd"/>
+      <w:r>
+        <w:rPr>
+          <w:lang w:eastAsia="de-DE"/>
+        </w:rPr>
+        <w:t xml:space="preserve"> mit dem </w:t>
+      </w:r>
+      <w:proofErr w:type="spellStart"/>
+      <w:r>
+        <w:rPr>
+          <w:lang w:eastAsia="de-DE"/>
+        </w:rPr>
+        <w:t>Tutorialcharakter</w:t>
+      </w:r>
+      <w:proofErr w:type="spellEnd"/>
+      <w:r>
+        <w:rPr>
+          <w:lang w:eastAsia="de-DE"/>
+        </w:rPr>
+        <w:t xml:space="preserve"> ist die Szene frei begehbar, dabei sollen kleine Aufgabenstellungen dabei helfen, die Spielenden zu motivieren, das System auf verschiedene Arten und Weisen auszuprobieren.</w:t>
+      </w:r>
+    </w:p>
+    <w:p>
+      <w:pPr>
+        <w:numPr>
+          <w:ilvl w:val="2"/>
+          <w:numId w:val="1"/>
+        </w:numPr>
+        <w:spacing w:before="100" w:beforeAutospacing="1" w:after="100" w:afterAutospacing="1" w:line="240" w:lineRule="auto"/>
+        <w:rPr>
+          <w:rFonts w:ascii="Comic Sans MS" w:eastAsia="Times New Roman" w:hAnsi="Comic Sans MS" w:cs="Times New Roman"/>
+          <w:szCs w:val="28"/>
+          <w:lang w:eastAsia="de-DE"/>
+        </w:rPr>
+      </w:pPr>
+      <w:r>
+        <w:rPr>
+          <w:rFonts w:ascii="Comic Sans MS" w:eastAsia="Times New Roman" w:hAnsi="Comic Sans MS" w:cs="Times New Roman"/>
+          <w:szCs w:val="28"/>
+          <w:lang w:eastAsia="de-DE"/>
+        </w:rPr>
+        <w:t xml:space="preserve">Die </w:t>
+      </w:r>
+      <w:r>
+        <w:rPr>
+          <w:rFonts w:ascii="Comic Sans MS" w:eastAsia="Times New Roman" w:hAnsi="Comic Sans MS" w:cs="Times New Roman"/>
+          <w:szCs w:val="28"/>
+          <w:lang w:eastAsia="de-DE"/>
+        </w:rPr>
+        <w:t>Handlung</w:t>
+      </w:r>
+    </w:p>
+    <w:p>
+      <w:pPr>
+        <w:pStyle w:val="KeinLeerraum"/>
+        <w:rPr>
+          <w:lang w:eastAsia="de-DE"/>
+        </w:rPr>
+      </w:pPr>
+      <w:r>
+        <w:rPr>
+          <w:lang w:eastAsia="de-DE"/>
+        </w:rPr>
+        <w:t xml:space="preserve">Die Szene, die ich in meiner Arbeit präsentiere, spiegelt </w:t>
+      </w:r>
+      <w:r>
+        <w:rPr>
+          <w:lang w:eastAsia="de-DE"/>
+        </w:rPr>
+        <w:t>einen</w:t>
+      </w:r>
+      <w:r>
+        <w:rPr>
+          <w:lang w:eastAsia="de-DE"/>
+        </w:rPr>
+        <w:t xml:space="preserve"> Abend auf einer Hochzeitsfeier in einem Wald in einem fiktiven Land </w:t>
+      </w:r>
+      <w:r>
+        <w:rPr>
+          <w:lang w:eastAsia="de-DE"/>
+        </w:rPr>
+        <w:t xml:space="preserve">namens „Nocturne“ wieder. Hier haben sich Gäste zusammengefunden um nach der Hochzeitszeremonie zu feiern, zu essen und zu tanzen. Die Szene spielt zu Beginn des Abends, und durch die komplizierte Lage des Schauplatzes sind viele Gäste zu spät. So auch die Eltern des Bräutigams und zwei gute Freunde des Brautpaars. </w:t>
+      </w:r>
+    </w:p>
+    <w:p>
+      <w:pPr>
+        <w:pStyle w:val="KeinLeerraum"/>
+        <w:rPr>
+          <w:lang w:eastAsia="de-DE"/>
+        </w:rPr>
+      </w:pPr>
+    </w:p>
+    <w:p>
+      <w:pPr>
+        <w:pStyle w:val="KeinLeerraum"/>
+        <w:rPr>
+          <w:lang w:eastAsia="de-DE"/>
+        </w:rPr>
+      </w:pPr>
+      <w:r>
+        <w:rPr>
+          <w:lang w:eastAsia="de-DE"/>
+        </w:rPr>
+        <w:lastRenderedPageBreak/>
+        <w:t>Die Spielenden treffen beim Betreten des Schauplatzes auf Riley, einen verunsicherten jungen Mann, der auf der Suche nach der Person ist, die sich mit ihm über eine Dating App verabredet hat und ihn zu dieser Hochzeit eingeladen hat. Es besteht die Möglichkeit, Riley mit auf die Feier zu nehmen, oder dort stehen zu lassen. Auf der Feier treffen die Sp</w:t>
+      </w:r>
+      <w:r>
+        <w:rPr>
+          <w:lang w:eastAsia="de-DE"/>
+        </w:rPr>
+        <w:t xml:space="preserve">ielenden auf </w:t>
+      </w:r>
+      <w:proofErr w:type="spellStart"/>
+      <w:r>
+        <w:rPr>
+          <w:lang w:eastAsia="de-DE"/>
+        </w:rPr>
+        <w:t>Heleen</w:t>
+      </w:r>
+      <w:proofErr w:type="spellEnd"/>
+      <w:r>
+        <w:rPr>
+          <w:lang w:eastAsia="de-DE"/>
+        </w:rPr>
+        <w:t xml:space="preserve">, die Tante der Braut, die auf der Suche nach ihrem Sohn ist, der irgendwo auf der Feier zu finden sein muss. Spielende können herumgehen und Gäste dazu befragen, ob sie </w:t>
+      </w:r>
+      <w:proofErr w:type="spellStart"/>
+      <w:r>
+        <w:rPr>
+          <w:lang w:eastAsia="de-DE"/>
+        </w:rPr>
+        <w:t>Heleen’s</w:t>
+      </w:r>
+      <w:proofErr w:type="spellEnd"/>
+      <w:r>
+        <w:rPr>
+          <w:lang w:eastAsia="de-DE"/>
+        </w:rPr>
+        <w:t xml:space="preserve"> Sohn gesehen haben. </w:t>
+      </w:r>
+    </w:p>
+    <w:p>
+      <w:pPr>
+        <w:rPr>
+          <w:lang w:eastAsia="de-DE"/>
+        </w:rPr>
+      </w:pPr>
+    </w:p>
+    <w:p>
+      <w:pPr>
+        <w:pStyle w:val="KeinLeerraum"/>
+        <w:rPr>
+          <w:lang w:eastAsia="de-DE"/>
+        </w:rPr>
+      </w:pPr>
+      <w:r>
+        <w:rPr>
+          <w:lang w:eastAsia="de-DE"/>
+        </w:rPr>
+        <w:t xml:space="preserve">Zudem treffen Spielende auf Mickey, der die verschiedenen Gerichte des Buffets probiert und auf Nachfrage detaillierte Beschreibungen zu den Gerichten geben kann. In seiner Nähe findet sich </w:t>
+      </w:r>
+      <w:proofErr w:type="spellStart"/>
+      <w:r>
+        <w:rPr>
+          <w:lang w:eastAsia="de-DE"/>
+        </w:rPr>
+        <w:t>Stubi</w:t>
+      </w:r>
+      <w:proofErr w:type="spellEnd"/>
+      <w:r>
+        <w:rPr>
+          <w:lang w:eastAsia="de-DE"/>
+        </w:rPr>
+        <w:t xml:space="preserve">, ein Charakter, der </w:t>
+      </w:r>
+      <w:r>
+        <w:rPr>
+          <w:lang w:eastAsia="de-DE"/>
+        </w:rPr>
+        <w:t xml:space="preserve">darauf aus zu sein scheint, die Geschenke zu stehlen und die Spielenden dazu anleitet, herauszufinden, was es für Geschenke gibt. </w:t>
+      </w:r>
+    </w:p>
+    <w:p>
+      <w:pPr>
+        <w:rPr>
+          <w:lang w:eastAsia="de-DE"/>
+        </w:rPr>
+      </w:pPr>
+    </w:p>
+    <w:p>
+      <w:pPr>
+        <w:pStyle w:val="KeinLeerraum"/>
+        <w:rPr>
+          <w:lang w:eastAsia="de-DE"/>
+        </w:rPr>
+      </w:pPr>
+      <w:r>
+        <w:rPr>
+          <w:lang w:eastAsia="de-DE"/>
+        </w:rPr>
+        <w:t>Ebenfalls findet sich in der Szene der DJ, der scheinbar nach einem der Gäste zu suchen scheint. Wenn die Spielenden ihn anlügen, und behaupten, die Person zu sein, nach der der DJ sucht, können sie herausfinden, was den DJ so nervös macht. Auch das Brautpaar findet sich in der Szene – während James, der Bräutigam</w:t>
+      </w:r>
+      <w:r>
+        <w:rPr>
+          <w:lang w:eastAsia="de-DE"/>
+        </w:rPr>
+        <w:t>, den Spielenden den Aufbau des Schauplatzes erklärt</w:t>
+      </w:r>
+      <w:r>
+        <w:rPr>
+          <w:lang w:eastAsia="de-DE"/>
+        </w:rPr>
+        <w:t xml:space="preserve">, muss die Braut, </w:t>
+      </w:r>
+      <w:proofErr w:type="spellStart"/>
+      <w:r>
+        <w:rPr>
+          <w:lang w:eastAsia="de-DE"/>
+        </w:rPr>
+        <w:t>Renna</w:t>
+      </w:r>
+      <w:proofErr w:type="spellEnd"/>
+      <w:r>
+        <w:rPr>
+          <w:lang w:eastAsia="de-DE"/>
+        </w:rPr>
+        <w:t xml:space="preserve">, schnell einen Ersatz für eine zu haltende Rede finden, die die Spielenden dann vor ihr halten können. </w:t>
+      </w:r>
+    </w:p>
+    <w:p>
+      <w:pPr>
+        <w:rPr>
+          <w:lang w:eastAsia="de-DE"/>
+        </w:rPr>
+      </w:pPr>
+    </w:p>
+    <w:p>
+      <w:pPr>
+        <w:pStyle w:val="KeinLeerraum"/>
+        <w:rPr>
+          <w:lang w:eastAsia="de-DE"/>
+        </w:rPr>
+      </w:pPr>
+      <w:r>
+        <w:rPr>
+          <w:lang w:eastAsia="de-DE"/>
+        </w:rPr>
+        <w:t xml:space="preserve">Auch kann man den versteckten </w:t>
+      </w:r>
+      <w:proofErr w:type="spellStart"/>
+      <w:r>
+        <w:rPr>
+          <w:lang w:eastAsia="de-DE"/>
+        </w:rPr>
+        <w:t>Matheo</w:t>
+      </w:r>
+      <w:proofErr w:type="spellEnd"/>
+      <w:r>
+        <w:rPr>
+          <w:lang w:eastAsia="de-DE"/>
+        </w:rPr>
+        <w:t xml:space="preserve"> finden, der sich in den Geschenken versteckt</w:t>
+      </w:r>
+      <w:r>
+        <w:rPr>
+          <w:lang w:eastAsia="de-DE"/>
+        </w:rPr>
+        <w:t xml:space="preserve">. </w:t>
+      </w:r>
+      <w:proofErr w:type="spellStart"/>
+      <w:r>
+        <w:rPr>
+          <w:lang w:eastAsia="de-DE"/>
+        </w:rPr>
+        <w:t>Matheo</w:t>
+      </w:r>
+      <w:proofErr w:type="spellEnd"/>
+      <w:r>
+        <w:rPr>
+          <w:lang w:eastAsia="de-DE"/>
+        </w:rPr>
+        <w:t xml:space="preserve"> hat einiges auf der Feier mitbekommen und kann in einigen Aufgaben, die die Spielenden lösen müssen</w:t>
+      </w:r>
+      <w:r>
+        <w:rPr>
+          <w:lang w:eastAsia="de-DE"/>
+        </w:rPr>
+        <w:t>,</w:t>
+      </w:r>
+      <w:r>
+        <w:rPr>
+          <w:lang w:eastAsia="de-DE"/>
+        </w:rPr>
+        <w:t xml:space="preserve"> helfen.</w:t>
+      </w:r>
+      <w:r>
+        <w:rPr>
+          <w:lang w:eastAsia="de-DE"/>
+        </w:rPr>
+        <w:t xml:space="preserve"> </w:t>
+      </w:r>
+    </w:p>
+    <w:p>
+      <w:pPr>
+        <w:numPr>
+          <w:ilvl w:val="1"/>
+          <w:numId w:val="1"/>
+        </w:numPr>
+        <w:spacing w:before="100" w:beforeAutospacing="1" w:after="100" w:afterAutospacing="1" w:line="240" w:lineRule="auto"/>
+        <w:rPr>
+          <w:rFonts w:ascii="Comic Sans MS" w:eastAsia="Times New Roman" w:hAnsi="Comic Sans MS" w:cs="Times New Roman"/>
+          <w:szCs w:val="28"/>
+          <w:lang w:eastAsia="de-DE"/>
+        </w:rPr>
+      </w:pPr>
+      <w:r>
+        <w:rPr>
+          <w:rFonts w:ascii="Comic Sans MS" w:eastAsia="Times New Roman" w:hAnsi="Comic Sans MS" w:cs="Times New Roman"/>
+          <w:szCs w:val="28"/>
+          <w:lang w:eastAsia="de-DE"/>
+        </w:rPr>
+        <w:t>UI Design</w:t>
+      </w:r>
+    </w:p>
+    <w:p>
+      <w:pPr>
+        <w:pStyle w:val="KeinLeerraum"/>
+        <w:rPr>
+          <w:lang w:eastAsia="de-DE"/>
+        </w:rPr>
+      </w:pPr>
+      <w:r>
+        <w:rPr>
+          <w:lang w:eastAsia="de-DE"/>
+        </w:rPr>
+        <w:t xml:space="preserve">Das UI-Design sollte nicht zu unübersichtlich wirken und ich wollte etwas, was intuitiv das Sammeln von Wörtern repräsentiert und </w:t>
+      </w:r>
+      <w:r>
+        <w:rPr>
+          <w:lang w:eastAsia="de-DE"/>
+        </w:rPr>
+        <w:lastRenderedPageBreak/>
+        <w:t xml:space="preserve">kommuniziert. Ich entschied mich für eine Art Journal-Design, was klar mit dem notieren von Worten assoziiert wurde. Inspiration für die Farbpalette kam hier von den Farbschemen von klassischen </w:t>
+      </w:r>
+      <w:proofErr w:type="spellStart"/>
+      <w:r>
+        <w:rPr>
+          <w:lang w:eastAsia="de-DE"/>
+        </w:rPr>
+        <w:t>Journaling</w:t>
+      </w:r>
+      <w:proofErr w:type="spellEnd"/>
+      <w:r>
+        <w:rPr>
+          <w:lang w:eastAsia="de-DE"/>
+        </w:rPr>
+        <w:t>-Tools, so wie Klebezettel und buntem Papier, die ich wegen ihrer klar unterscheidbaren Farben wählte</w:t>
+      </w:r>
+      <w:r>
+        <w:rPr>
+          <w:lang w:eastAsia="de-DE"/>
+        </w:rPr>
+        <w:t xml:space="preserve"> und die man intuitiv mit Kategorien und Organisation verbindet.</w:t>
+      </w:r>
+    </w:p>
+    <w:p>
+      <w:pPr>
+        <w:pStyle w:val="KeinLeerraum"/>
+        <w:rPr>
+          <w:lang w:eastAsia="de-DE"/>
+        </w:rPr>
+      </w:pPr>
+    </w:p>
+    <w:p>
+      <w:pPr>
+        <w:pStyle w:val="KeinLeerraum"/>
+        <w:rPr>
+          <w:lang w:eastAsia="de-DE"/>
+        </w:rPr>
+      </w:pPr>
+      <w:r>
+        <w:rPr>
+          <w:lang w:eastAsia="de-DE"/>
+        </w:rPr>
+        <w:t xml:space="preserve">Die Wortkarten sollten bewegbar aussehen, weshalb ich mich für kleinere, lange Zettel entschied. Um zu kommunizieren, dass längere Wörter immer noch zusammengehören, sind diese Zettel mit Klebeband verbunden. Ich versuchte einen </w:t>
+      </w:r>
+      <w:proofErr w:type="spellStart"/>
+      <w:r>
+        <w:rPr>
+          <w:lang w:eastAsia="de-DE"/>
+        </w:rPr>
+        <w:t>Artstyle</w:t>
+      </w:r>
+      <w:proofErr w:type="spellEnd"/>
+      <w:r>
+        <w:rPr>
+          <w:lang w:eastAsia="de-DE"/>
+        </w:rPr>
+        <w:t xml:space="preserve"> zu wählen, den ich schnell produzieren konnte und der einfach zu lesen war, weshalb die meisten UI-Elemente nur aus zwei oder drei Farbtönen unterschieden. Die starken schwarzen Umrisse wurden später hinzugefügt, da es schwer war, viele Teile voneinander zu unterscheiden und sich auch vom Hintergrund abzugrenzen. </w:t>
+      </w:r>
+    </w:p>
+    <w:p>
+      <w:pPr>
+        <w:pStyle w:val="KeinLeerraum"/>
+        <w:rPr>
+          <w:lang w:eastAsia="de-DE"/>
+        </w:rPr>
+      </w:pPr>
+    </w:p>
+    <w:p>
+      <w:pPr>
+        <w:pStyle w:val="KeinLeerraum"/>
+        <w:rPr>
+          <w:lang w:eastAsia="de-DE"/>
+        </w:rPr>
+      </w:pPr>
+      <w:r>
+        <w:rPr>
+          <w:lang w:eastAsia="de-DE"/>
+        </w:rPr>
+        <w:t xml:space="preserve">Um die Farbschemen schnell anpassen zu können, speicherte ich alle Farben in einem </w:t>
+      </w:r>
+      <w:proofErr w:type="spellStart"/>
+      <w:r>
+        <w:rPr>
+          <w:lang w:eastAsia="de-DE"/>
+        </w:rPr>
+        <w:t>Scriptable</w:t>
+      </w:r>
+      <w:proofErr w:type="spellEnd"/>
+      <w:r>
+        <w:rPr>
+          <w:lang w:eastAsia="de-DE"/>
+        </w:rPr>
+        <w:t xml:space="preserve"> </w:t>
+      </w:r>
+      <w:proofErr w:type="spellStart"/>
+      <w:r>
+        <w:rPr>
+          <w:lang w:eastAsia="de-DE"/>
+        </w:rPr>
+        <w:t>Object</w:t>
+      </w:r>
+      <w:proofErr w:type="spellEnd"/>
+      <w:r>
+        <w:rPr>
+          <w:lang w:eastAsia="de-DE"/>
+        </w:rPr>
+        <w:t>, welches ich jeder Zeit mit einem anderen Farbschema ersetzen konnte. Über die Zeit bemerkte ich, dass die Farben, vor allem für die Wortkategorien, sehr entsättigt sein mussten, damit sie ein stimmiges Farbbild bilden konnten, weshalb ich die Farben viele Male noch ein wenig aufhellte.</w:t>
+      </w:r>
+    </w:p>
+    <w:p>
+      <w:pPr>
         <w:rPr>
           <w:lang w:eastAsia="de-DE"/>
         </w:rPr>
@@ -2244,7 +2801,14 @@
         <w:rPr>
           <w:lang w:eastAsia="de-DE"/>
         </w:rPr>
-        <w:t xml:space="preserve"> können sie ebenfalls wieder herausgelöscht werden. </w:t>
+        <w:t xml:space="preserve"> können sie ebenfalls wieder </w:t>
+      </w:r>
+      <w:r>
+        <w:rPr>
+          <w:lang w:eastAsia="de-DE"/>
+        </w:rPr>
+        <w:lastRenderedPageBreak/>
+        <w:t xml:space="preserve">herausgelöscht werden. </w:t>
       </w:r>
       <w:r>
         <w:rPr>
@@ -2311,144 +2875,150 @@
           <w:szCs w:val="28"/>
           <w:lang w:eastAsia="de-DE"/>
         </w:rPr>
+        <w:t>Wörter auswählen</w:t>
+      </w:r>
+    </w:p>
+    <w:p>
+      <w:pPr>
+        <w:pStyle w:val="KeinLeerraum"/>
+        <w:rPr>
+          <w:lang w:eastAsia="de-DE"/>
+        </w:rPr>
+      </w:pPr>
+      <w:r>
+        <w:rPr>
+          <w:lang w:eastAsia="de-DE"/>
+        </w:rPr>
+        <w:t>In Dialogen</w:t>
+      </w:r>
+      <w:r>
+        <w:rPr>
+          <w:lang w:eastAsia="de-DE"/>
+        </w:rPr>
+        <w:t>,</w:t>
+      </w:r>
+      <w:r>
+        <w:rPr>
+          <w:lang w:eastAsia="de-DE"/>
+        </w:rPr>
+        <w:t xml:space="preserve"> und auch </w:t>
+      </w:r>
+      <w:r>
+        <w:rPr>
+          <w:lang w:eastAsia="de-DE"/>
+        </w:rPr>
+        <w:t>an anderen Stellen im Spiel,</w:t>
+      </w:r>
+      <w:r>
+        <w:rPr>
+          <w:lang w:eastAsia="de-DE"/>
+        </w:rPr>
+        <w:t xml:space="preserve"> können Spielende </w:t>
+      </w:r>
+      <w:r>
+        <w:rPr>
+          <w:lang w:eastAsia="de-DE"/>
+        </w:rPr>
+        <w:t>immer wieder farblich mark</w:t>
+      </w:r>
+      <w:r>
+        <w:rPr>
+          <w:lang w:eastAsia="de-DE"/>
+        </w:rPr>
+        <w:t>ierten Worten begegnen. Halten Spielende</w:t>
+      </w:r>
+      <w:r>
+        <w:rPr>
+          <w:lang w:eastAsia="de-DE"/>
+        </w:rPr>
+        <w:t xml:space="preserve"> den Maus-Cursor über ein solches Wort, wird das Wort farblich hinterlegt und kann angeklickt werden. Wird ein Wort ausgewählt, kann es mit der Maus bewegt werden und an verschiedenen Stellen in der Welt platziert werden. Worte können in der Wortsammlung gespeichert werden, als Antworten verwendet werden oder auch außerhalb von Dialogsituationen auf einen Charakter in der Nähe gezogen werden, dem dann eine Frage gestellt werden kann, ohn</w:t>
+      </w:r>
+      <w:r>
+        <w:rPr>
+          <w:lang w:eastAsia="de-DE"/>
+        </w:rPr>
+        <w:t>e das ein Dialog begonnen wird.</w:t>
+      </w:r>
+    </w:p>
+    <w:p>
+      <w:pPr>
+        <w:pStyle w:val="KeinLeerraum"/>
+        <w:rPr>
+          <w:lang w:eastAsia="de-DE"/>
+        </w:rPr>
+      </w:pPr>
+    </w:p>
+    <w:p>
+      <w:pPr>
+        <w:pStyle w:val="KeinLeerraum"/>
+        <w:rPr>
+          <w:lang w:eastAsia="de-DE"/>
+        </w:rPr>
+      </w:pPr>
+      <w:r>
+        <w:rPr>
+          <w:lang w:eastAsia="de-DE"/>
+        </w:rPr>
+        <w:t>Wörter werden verschieden farblich markiert, abhängig davon, ob s</w:t>
+      </w:r>
+      <w:r>
+        <w:rPr>
+          <w:lang w:eastAsia="de-DE"/>
+        </w:rPr>
+        <w:t>ich ein Wort eingesammelt werden kann</w:t>
+      </w:r>
+      <w:r>
+        <w:rPr>
+          <w:lang w:eastAsia="de-DE"/>
+        </w:rPr>
+        <w:t xml:space="preserve"> oder nicht, was das Sammeln von Wörtern vereinfachen soll. Es ist nicht möglich, ein Wort, welches bereits eingesammelt wurde, noch einmal in die Wortsammlung zu ziehen, aber das Wort kann außerhalb der Wortsammlung benutzt werden um beispielsweise auf eine Frage zu antworten. </w:t>
+      </w:r>
+    </w:p>
+    <w:p>
+      <w:pPr>
+        <w:pStyle w:val="KeinLeerraum"/>
+        <w:rPr>
+          <w:lang w:eastAsia="de-DE"/>
+        </w:rPr>
+      </w:pPr>
+    </w:p>
+    <w:p>
+      <w:pPr>
+        <w:pStyle w:val="KeinLeerraum"/>
+        <w:rPr>
+          <w:lang w:eastAsia="de-DE"/>
+        </w:rPr>
+      </w:pPr>
+      <w:r>
+        <w:rPr>
+          <w:lang w:eastAsia="de-DE"/>
+        </w:rPr>
+        <w:t xml:space="preserve">Das </w:t>
+      </w:r>
+      <w:r>
+        <w:rPr>
+          <w:lang w:eastAsia="de-DE"/>
+        </w:rPr>
+        <w:t>Einsammeln von Worten und das A</w:t>
+      </w:r>
+      <w:r>
+        <w:rPr>
+          <w:lang w:eastAsia="de-DE"/>
+        </w:rPr>
+        <w:t xml:space="preserve">ntworten mit ihnen wird durch die Implementierung eines Doppelklicks vereinfacht, der dafür sorgt, dass sich ein doppelt geklicktes Wort dorthin bewegt, wo es am logischsten für das Wort wäre, sich hinzubewegen. So würde sich ein Wort, dass im Dialog doppelt geklickt wurde in die Wortsammlung bewegen und ein Wort aus der Wortsammlung würde sich </w:t>
+      </w:r>
+      <w:r>
+        <w:rPr>
+          <w:lang w:eastAsia="de-DE"/>
+        </w:rPr>
+        <w:t xml:space="preserve">(wenn </w:t>
+      </w:r>
+      <w:r>
+        <w:rPr>
+          <w:lang w:eastAsia="de-DE"/>
+        </w:rPr>
         <w:lastRenderedPageBreak/>
-        <w:t>Wörter auswählen</w:t>
-      </w:r>
-    </w:p>
-    <w:p>
-      <w:pPr>
-        <w:pStyle w:val="KeinLeerraum"/>
-        <w:rPr>
-          <w:lang w:eastAsia="de-DE"/>
-        </w:rPr>
-      </w:pPr>
-      <w:r>
-        <w:rPr>
-          <w:lang w:eastAsia="de-DE"/>
-        </w:rPr>
-        <w:t>In Dialogen</w:t>
-      </w:r>
-      <w:r>
-        <w:rPr>
-          <w:lang w:eastAsia="de-DE"/>
-        </w:rPr>
-        <w:t>,</w:t>
-      </w:r>
-      <w:r>
-        <w:rPr>
-          <w:lang w:eastAsia="de-DE"/>
-        </w:rPr>
-        <w:t xml:space="preserve"> und auch </w:t>
-      </w:r>
-      <w:r>
-        <w:rPr>
-          <w:lang w:eastAsia="de-DE"/>
-        </w:rPr>
-        <w:t>an anderen Stellen im Spiel,</w:t>
-      </w:r>
-      <w:r>
-        <w:rPr>
-          <w:lang w:eastAsia="de-DE"/>
-        </w:rPr>
-        <w:t xml:space="preserve"> können Spielende </w:t>
-      </w:r>
-      <w:r>
-        <w:rPr>
-          <w:lang w:eastAsia="de-DE"/>
-        </w:rPr>
-        <w:t>immer wieder farblich mark</w:t>
-      </w:r>
-      <w:r>
-        <w:rPr>
-          <w:lang w:eastAsia="de-DE"/>
-        </w:rPr>
-        <w:t>ierten Worten begegnen. Halten Spielende</w:t>
-      </w:r>
-      <w:r>
-        <w:rPr>
-          <w:lang w:eastAsia="de-DE"/>
-        </w:rPr>
-        <w:t xml:space="preserve"> den Maus-Cursor über ein solches Wort, wird das Wort farblich hinterlegt und kann angeklickt werden. Wird ein Wort ausgewählt, kann es mit der Maus bewegt werden und an verschiedenen Stellen in der Welt platziert werden. Worte können in der Wortsammlung gespeichert werden, als Antworten verwendet werden oder auch außerhalb von Dialogsituationen auf einen Charakter in der Nähe gezogen werden, dem dann eine Frage gestellt werden kann, ohn</w:t>
-      </w:r>
-      <w:r>
-        <w:rPr>
-          <w:lang w:eastAsia="de-DE"/>
-        </w:rPr>
-        <w:t>e das ein Dialog begonnen wird.</w:t>
-      </w:r>
-    </w:p>
-    <w:p>
-      <w:pPr>
-        <w:pStyle w:val="KeinLeerraum"/>
-        <w:rPr>
-          <w:lang w:eastAsia="de-DE"/>
-        </w:rPr>
-      </w:pPr>
-    </w:p>
-    <w:p>
-      <w:pPr>
-        <w:pStyle w:val="KeinLeerraum"/>
-        <w:rPr>
-          <w:lang w:eastAsia="de-DE"/>
-        </w:rPr>
-      </w:pPr>
-      <w:r>
-        <w:rPr>
-          <w:lang w:eastAsia="de-DE"/>
-        </w:rPr>
-        <w:t>Wörter werden verschieden farblich markiert, abhängig davon, ob s</w:t>
-      </w:r>
-      <w:r>
-        <w:rPr>
-          <w:lang w:eastAsia="de-DE"/>
-        </w:rPr>
-        <w:t>ich ein Wort eingesammelt werden kann</w:t>
-      </w:r>
-      <w:r>
-        <w:rPr>
-          <w:lang w:eastAsia="de-DE"/>
-        </w:rPr>
-        <w:t xml:space="preserve"> oder nicht, was das Sammeln von Wörtern vereinfachen soll. Es ist nicht möglich, ein Wort, welches bereits eingesammelt wurde, noch einmal in die Wortsammlung zu ziehen, aber das Wort kann außerhalb der Wortsammlung benutzt werden um beispielsweise auf eine Frage zu antworten. </w:t>
-      </w:r>
-    </w:p>
-    <w:p>
-      <w:pPr>
-        <w:pStyle w:val="KeinLeerraum"/>
-        <w:rPr>
-          <w:lang w:eastAsia="de-DE"/>
-        </w:rPr>
-      </w:pPr>
-    </w:p>
-    <w:p>
-      <w:pPr>
-        <w:pStyle w:val="KeinLeerraum"/>
-        <w:rPr>
-          <w:lang w:eastAsia="de-DE"/>
-        </w:rPr>
-      </w:pPr>
-      <w:r>
-        <w:rPr>
-          <w:lang w:eastAsia="de-DE"/>
-        </w:rPr>
-        <w:t xml:space="preserve">Das </w:t>
-      </w:r>
-      <w:r>
-        <w:rPr>
-          <w:lang w:eastAsia="de-DE"/>
-        </w:rPr>
-        <w:t>Einsammeln von Worten und das A</w:t>
-      </w:r>
-      <w:r>
-        <w:rPr>
-          <w:lang w:eastAsia="de-DE"/>
-        </w:rPr>
-        <w:t xml:space="preserve">ntworten mit ihnen wird durch die Implementierung eines Doppelklicks vereinfacht, der dafür sorgt, dass sich ein doppelt geklicktes Wort dorthin bewegt, wo es am logischsten für das Wort wäre, sich hinzubewegen. So würde sich ein Wort, dass im Dialog doppelt geklickt wurde in die Wortsammlung bewegen und ein Wort aus der Wortsammlung würde sich </w:t>
-      </w:r>
-      <w:r>
-        <w:rPr>
-          <w:lang w:eastAsia="de-DE"/>
-        </w:rPr>
-        <w:t xml:space="preserve">(wenn vorhanden) in eine Antwort bewegen. Ist kein erkenntliches Ziel vorhanden oder das geklickte Wort befindet sich bereits in der Wortsammlung, wird Spielenden das Feedback gegeben, dass ihre Aktion nicht möglich ist. </w:t>
+        <w:t xml:space="preserve">vorhanden) in eine Antwort bewegen. Ist kein erkenntliches Ziel vorhanden oder das geklickte Wort befindet sich bereits in der Wortsammlung, wird Spielenden das Feedback gegeben, dass ihre Aktion nicht möglich ist. </w:t>
       </w:r>
     </w:p>
     <w:p>
@@ -2502,7 +3072,6 @@
         <w:rPr>
           <w:lang w:eastAsia="de-DE"/>
         </w:rPr>
-        <w:lastRenderedPageBreak/>
         <w:t>Wortkategorie das</w:t>
       </w:r>
       <w:r>
@@ -2705,7 +3274,14 @@
         <w:rPr>
           <w:lang w:eastAsia="de-DE"/>
         </w:rPr>
-        <w:t xml:space="preserve">Wird den Spielenden eine Frage gestellt, kommt die Antwortmöglichkeit immer mit einer gegebenen Farbe. Diese zeigt Spielenden, welche Kategorie (oder welche Kategorien) als Antwort zugelassen sind. Wird ein Wort eingefügt, reagiert der NPC abhängig von der gegebenen Antwort auf die Frage. </w:t>
+        <w:t xml:space="preserve">Wird den Spielenden eine Frage gestellt, kommt die Antwortmöglichkeit immer mit einer gegebenen Farbe. Diese zeigt </w:t>
+      </w:r>
+      <w:r>
+        <w:rPr>
+          <w:lang w:eastAsia="de-DE"/>
+        </w:rPr>
+        <w:lastRenderedPageBreak/>
+        <w:t xml:space="preserve">Spielenden, welche Kategorie (oder welche Kategorien) als Antwort zugelassen sind. Wird ein Wort eingefügt, reagiert der NPC abhängig von der gegebenen Antwort auf die Frage. </w:t>
       </w:r>
     </w:p>
     <w:p>
@@ -2739,14 +3315,7 @@
         <w:rPr>
           <w:lang w:eastAsia="de-DE"/>
         </w:rPr>
-        <w:t xml:space="preserve"> Spielenden erlaubt, </w:t>
-      </w:r>
-      <w:r>
-        <w:rPr>
-          <w:lang w:eastAsia="de-DE"/>
-        </w:rPr>
-        <w:lastRenderedPageBreak/>
-        <w:t xml:space="preserve">die Frage je nach Kontext zu verlassen oder zu überspringen. Da Spielende möglicherweise ein anderes Wort nutzen möchten, als sie </w:t>
+        <w:t xml:space="preserve"> Spielenden erlaubt, die Frage je nach Kontext zu verlassen oder zu überspringen. Da Spielende möglicherweise ein anderes Wort nutzen möchten, als sie </w:t>
       </w:r>
       <w:r>
         <w:rPr>
@@ -2830,31 +3399,144 @@
     </w:p>
     <w:p>
       <w:pPr>
-        <w:rPr>
-          <w:lang w:eastAsia="de-DE"/>
-        </w:rPr>
-      </w:pPr>
-    </w:p>
-    <w:p>
-      <w:pPr>
-        <w:numPr>
-          <w:ilvl w:val="2"/>
-          <w:numId w:val="1"/>
-        </w:numPr>
-        <w:spacing w:before="100" w:beforeAutospacing="1" w:after="100" w:afterAutospacing="1" w:line="240" w:lineRule="auto"/>
-        <w:rPr>
-          <w:rFonts w:ascii="Comic Sans MS" w:eastAsia="Times New Roman" w:hAnsi="Comic Sans MS" w:cs="Times New Roman"/>
-          <w:szCs w:val="28"/>
-          <w:lang w:eastAsia="de-DE"/>
-        </w:rPr>
-      </w:pPr>
-      <w:r>
-        <w:rPr>
-          <w:rFonts w:ascii="Comic Sans MS" w:eastAsia="Times New Roman" w:hAnsi="Comic Sans MS" w:cs="Times New Roman"/>
-          <w:szCs w:val="28"/>
-          <w:lang w:eastAsia="de-DE"/>
-        </w:rPr>
-        <w:t>Dialogsysteme</w:t>
+        <w:pStyle w:val="KeinLeerraum"/>
+        <w:rPr>
+          <w:lang w:eastAsia="de-DE"/>
+        </w:rPr>
+      </w:pPr>
+      <w:r>
+        <w:rPr>
+          <w:lang w:eastAsia="de-DE"/>
+        </w:rPr>
+        <w:t xml:space="preserve">Zu jeder Zeit in der sich Spielende in einem Dialog befinden, können sie auf einem Knopf in der oberen Ecke des Dialogfensters klicken, der ihnen erlaubt, Nachfragen anzustellen. Sei es, dass sie im Dialog gerade ein Wort gehört haben, das sie nicht verstehen, oder dass sie dem Charakter eine persönliche Frage stellen möchten – ihnen stehen die meisten Wörter aus ihrer Wortsammlung zur Verfügung, um eine Frage zu stellen. Die Ausnahme sind hierbei Wörter, die generell in einer Frage keinen Sinn machen würden. So könnte gefragt werden „Was kannst du mir über die Hochzeit erzählen?“, aber nicht „Was </w:t>
+      </w:r>
+      <w:r>
+        <w:rPr>
+          <w:lang w:eastAsia="de-DE"/>
+        </w:rPr>
+        <w:lastRenderedPageBreak/>
+        <w:t xml:space="preserve">kannst du mir über ‚perfekt‘ erzählen?“. </w:t>
+      </w:r>
+      <w:r>
+        <w:rPr>
+          <w:lang w:eastAsia="de-DE"/>
+        </w:rPr>
+        <w:t>Da trotzdem nicht jeder NPC jedes Wort verstehen kann, weil ihm möglicherweise die Kenntnisse oder der Kontext zu der gestellten Frage fehlt, können Charaktere auf einige Fragen mit einem simplen „Das verstehe ich nicht“, antworten. Trotzdem</w:t>
+      </w:r>
+      <w:r>
+        <w:rPr>
+          <w:lang w:eastAsia="de-DE"/>
+        </w:rPr>
+        <w:t xml:space="preserve"> habe ich </w:t>
+      </w:r>
+      <w:r>
+        <w:rPr>
+          <w:lang w:eastAsia="de-DE"/>
+        </w:rPr>
+        <w:t xml:space="preserve">versucht, diese Antwort so selten wie möglich zu nutzen und Spielenden </w:t>
+      </w:r>
+      <w:r>
+        <w:rPr>
+          <w:lang w:eastAsia="de-DE"/>
+        </w:rPr>
+        <w:t>so oft ich konnte</w:t>
+      </w:r>
+      <w:r>
+        <w:rPr>
+          <w:lang w:eastAsia="de-DE"/>
+        </w:rPr>
+        <w:t xml:space="preserve"> trotzdem eine kurze Antwort zu geben, auch wenn sie ihnen an dieser Stelle nicht </w:t>
+      </w:r>
+      <w:r>
+        <w:rPr>
+          <w:lang w:eastAsia="de-DE"/>
+        </w:rPr>
+        <w:t xml:space="preserve">weiterhilf, um sie zu </w:t>
+      </w:r>
+      <w:r>
+        <w:rPr>
+          <w:lang w:eastAsia="de-DE"/>
+        </w:rPr>
+        <w:t>ermutigen</w:t>
+      </w:r>
+      <w:r>
+        <w:rPr>
+          <w:lang w:eastAsia="de-DE"/>
+        </w:rPr>
+        <w:t>,</w:t>
+      </w:r>
+      <w:r>
+        <w:rPr>
+          <w:lang w:eastAsia="de-DE"/>
+        </w:rPr>
+        <w:t xml:space="preserve"> </w:t>
+      </w:r>
+      <w:r>
+        <w:rPr>
+          <w:lang w:eastAsia="de-DE"/>
+        </w:rPr>
+        <w:t>auch weiterhin</w:t>
+      </w:r>
+      <w:r>
+        <w:rPr>
+          <w:lang w:eastAsia="de-DE"/>
+        </w:rPr>
+        <w:t xml:space="preserve"> Fragen zu stellen</w:t>
+      </w:r>
+      <w:r>
+        <w:rPr>
+          <w:lang w:eastAsia="de-DE"/>
+        </w:rPr>
+        <w:t xml:space="preserve">, anstatt aufzugeben nachdem sie auf jede Frage keine Antwort erhalten haben. </w:t>
+      </w:r>
+    </w:p>
+    <w:p>
+      <w:pPr>
+        <w:rPr>
+          <w:lang w:eastAsia="de-DE"/>
+        </w:rPr>
+      </w:pPr>
+    </w:p>
+    <w:p>
+      <w:pPr>
+        <w:pStyle w:val="KeinLeerraum"/>
+        <w:rPr>
+          <w:lang w:eastAsia="de-DE"/>
+        </w:rPr>
+      </w:pPr>
+      <w:r>
+        <w:rPr>
+          <w:lang w:eastAsia="de-DE"/>
+        </w:rPr>
+        <w:t xml:space="preserve">Nachfragen werden in meiner Arbeit an verschiedenen Stellen benutzt – einerseits können Spielende Fragen über spezifische Gesprächsthemen stellen – hier ist das Gespräch mit dem NPC Mickey ein gutes Beispiel, der Fragen zu jedem Gericht am Buffet beantwortet. Spielende können auch Nachfragen zu persönlichen Themen stellen und so Charaktere nach Familie, Wohnort oder ihrer Meinung zu anderen Charakteren fragen. Zuletzt können nachfragen auch genutzt werden, um Aufgaben in der Szene zu erfüllen. So muss von den NPCs erfragt werden, wer zuletzt </w:t>
+      </w:r>
+      <w:proofErr w:type="spellStart"/>
+      <w:r>
+        <w:rPr>
+          <w:lang w:eastAsia="de-DE"/>
+        </w:rPr>
+        <w:t>Heleen’s</w:t>
+      </w:r>
+      <w:proofErr w:type="spellEnd"/>
+      <w:r>
+        <w:rPr>
+          <w:lang w:eastAsia="de-DE"/>
+        </w:rPr>
+        <w:t xml:space="preserve"> Sohn, </w:t>
+      </w:r>
+      <w:proofErr w:type="spellStart"/>
+      <w:r>
+        <w:rPr>
+          <w:lang w:eastAsia="de-DE"/>
+        </w:rPr>
+        <w:t>Matheo</w:t>
+      </w:r>
+      <w:proofErr w:type="spellEnd"/>
+      <w:r>
+        <w:rPr>
+          <w:lang w:eastAsia="de-DE"/>
+        </w:rPr>
+        <w:t xml:space="preserve"> gesehen hat, welche Geschenke sie mit auf die Feier gebracht haben und wer mehr über den DJ auf der Feier weiß. </w:t>
       </w:r>
     </w:p>
     <w:p>
@@ -2881,6 +3563,234 @@
     </w:p>
     <w:p>
       <w:pPr>
+        <w:pStyle w:val="KeinLeerraum"/>
+        <w:rPr>
+          <w:lang w:eastAsia="de-DE"/>
+        </w:rPr>
+      </w:pPr>
+      <w:r>
+        <w:rPr>
+          <w:lang w:eastAsia="de-DE"/>
+        </w:rPr>
+        <w:t>Da es schwer ist, einzuschätzen, in welcher Reihenfolge Spielende mit Charakteren interagieren werden, war es wichtig, dass sie einige Worte bereits vor Beginn der Szene besitzen – so zum Beispiel „Ja“ und „Nein“, aber auch den Namen ihres Charakters und ein Adjektiv, um auf Fragen wie „Wie geht es dir?“, zu antworten. Obwohl es natürlich möglich ist, einen Dialog jederzeit zu verlassen, falls den Spielenden eine Antwort fehlen sollte, soll</w:t>
+      </w:r>
+      <w:r>
+        <w:rPr>
+          <w:lang w:eastAsia="de-DE"/>
+        </w:rPr>
+        <w:t>t</w:t>
+      </w:r>
+      <w:r>
+        <w:rPr>
+          <w:lang w:eastAsia="de-DE"/>
+        </w:rPr>
+        <w:t xml:space="preserve">en die ersten Fragen und Dialoge nicht abschreckend wirken, da Spielende möglicherweise </w:t>
+      </w:r>
+      <w:r>
+        <w:rPr>
+          <w:lang w:eastAsia="de-DE"/>
+        </w:rPr>
+        <w:t xml:space="preserve">sonst </w:t>
+      </w:r>
+      <w:r>
+        <w:rPr>
+          <w:lang w:eastAsia="de-DE"/>
+        </w:rPr>
+        <w:t xml:space="preserve">das Gefühl bekommen können, dass sie </w:t>
+      </w:r>
+      <w:r>
+        <w:rPr>
+          <w:lang w:eastAsia="de-DE"/>
+        </w:rPr>
+        <w:t xml:space="preserve">etwas falsch gemacht haben oder sich entmutigt fühlen, Gespräche zu beginnen, da sie auf keine der gestellten Fragen antworten können. Ebenso wollte ich </w:t>
+      </w:r>
+      <w:r>
+        <w:rPr>
+          <w:lang w:eastAsia="de-DE"/>
+        </w:rPr>
+        <w:lastRenderedPageBreak/>
+        <w:t xml:space="preserve">vermeiden, dass ich Spielenden zu oft eine Antwort vorgab: So sind einige Fragen zu Beginn so gestellt, dass sich mögliche </w:t>
+      </w:r>
+      <w:proofErr w:type="spellStart"/>
+      <w:r>
+        <w:rPr>
+          <w:lang w:eastAsia="de-DE"/>
+        </w:rPr>
+        <w:t>aufsammelbare</w:t>
+      </w:r>
+      <w:proofErr w:type="spellEnd"/>
+      <w:r>
+        <w:rPr>
+          <w:lang w:eastAsia="de-DE"/>
+        </w:rPr>
+        <w:t xml:space="preserve"> Antwortmöglichkeiten in der Fragestellung befinden. So gibt beispielsweise die Frage „Ja oder Nein: Sind wir hier verabredet?“, den Spielenden die Chance, „Ja“ und „Nein“ einzusammeln, sollten sie sich noch nicht in der Wortsammlung der Spielenden befinden, ehe sie sie als Antwort nutzen. Da es allerdings schwer ist, vorherzusehen, wann welcher Dialog </w:t>
+      </w:r>
+      <w:r>
+        <w:rPr>
+          <w:lang w:eastAsia="de-DE"/>
+        </w:rPr>
+        <w:t>gestartet wird, müssten diese Wortvorschläge vor sehr vielen Fragen kommen</w:t>
+      </w:r>
+      <w:r>
+        <w:rPr>
+          <w:lang w:eastAsia="de-DE"/>
+        </w:rPr>
+        <w:t>, was einerseits den Sinn der freien Antwortmöglichkeiten relativiert und andererseits an vielen Stellen eher unsinnig klingen würde. Während die oben genannte Frage möglicherweise wirklich gestellt werden könnte, macht eine Frage wie „Wie geht es dir? Gut, normal oder eher schlecht?“, einen eher merkwürdigen Eindruck.</w:t>
+      </w:r>
+    </w:p>
+    <w:p>
+      <w:pPr>
+        <w:rPr>
+          <w:lang w:eastAsia="de-DE"/>
+        </w:rPr>
+      </w:pPr>
+    </w:p>
+    <w:p>
+      <w:pPr>
+        <w:pStyle w:val="KeinLeerraum"/>
+        <w:rPr>
+          <w:lang w:eastAsia="de-DE"/>
+        </w:rPr>
+      </w:pPr>
+      <w:r>
+        <w:rPr>
+          <w:lang w:eastAsia="de-DE"/>
+        </w:rPr>
+        <w:t>Um diese Probleme zu lösen, experimentierte ich vor allem mit verschiedenen Ideen für den Start des Spiels herum. Zunächst erschien zu Spielstart ein Menü, in welchem den Spielenden verschiedene Fragen gestellt wurden, wie „Wie ist dein Name?“, und sie bat, mehrere Charakterzüge auszuwählen. Aus den gegebenen Antwortmöglichkeiten wurde dann ein Pool an Wörtern generiert, mit dem Spielende das Spiel starten konnten. Da das beantworten dieser Fragen und das erhalten der ersten Wörter so wenig mit der Steuerung der eigentlichen Szene zu tun hatte und sogar dem Verständnis der Spielenden darüber, was sie tun sollten, entgegenwirkte, entschied ich mich, den ersten Abschnitt des Spiels noch einmal zu verändern.</w:t>
+      </w:r>
+    </w:p>
+    <w:p>
+      <w:pPr>
+        <w:rPr>
+          <w:lang w:eastAsia="de-DE"/>
+        </w:rPr>
+      </w:pPr>
+    </w:p>
+    <w:p>
+      <w:pPr>
+        <w:pStyle w:val="KeinLeerraum"/>
+        <w:rPr>
+          <w:lang w:eastAsia="de-DE"/>
+        </w:rPr>
+      </w:pPr>
+      <w:r>
+        <w:rPr>
+          <w:lang w:eastAsia="de-DE"/>
+        </w:rPr>
+        <w:t xml:space="preserve">In der aktuellen Version des Spiels beginnt die Szene mit einem </w:t>
+      </w:r>
+      <w:proofErr w:type="spellStart"/>
+      <w:r>
+        <w:rPr>
+          <w:lang w:eastAsia="de-DE"/>
+        </w:rPr>
+        <w:t>Tutorialcharakter</w:t>
+      </w:r>
+      <w:proofErr w:type="spellEnd"/>
+      <w:r>
+        <w:rPr>
+          <w:lang w:eastAsia="de-DE"/>
+        </w:rPr>
+        <w:t xml:space="preserve">, der den Spielenden die groben Grundlagen des Spiels erklärt und diese als Teil des Tutorials Fragen beantworten lässt. Je nach Antwort erhalten sie etwas mehr Hintergrundwissen zu ihrer Wortauswahl – Wenn sie also antworten, dass sie mit der Braut verwandt sind, erfahren sie im Tutorial einige der Namen </w:t>
+      </w:r>
+      <w:r>
+        <w:rPr>
+          <w:lang w:eastAsia="de-DE"/>
+        </w:rPr>
+        <w:t>von</w:t>
+      </w:r>
+      <w:r>
+        <w:rPr>
+          <w:lang w:eastAsia="de-DE"/>
+        </w:rPr>
+        <w:t xml:space="preserve"> anderen eingeladenen Verwandten</w:t>
+      </w:r>
+      <w:r>
+        <w:rPr>
+          <w:lang w:eastAsia="de-DE"/>
+        </w:rPr>
+        <w:t>, die auf der Feier sein werden.</w:t>
+      </w:r>
+      <w:r>
+        <w:rPr>
+          <w:lang w:eastAsia="de-DE"/>
+        </w:rPr>
+        <w:t xml:space="preserve"> </w:t>
+      </w:r>
+      <w:r>
+        <w:rPr>
+          <w:lang w:eastAsia="de-DE"/>
+        </w:rPr>
+        <w:lastRenderedPageBreak/>
+        <w:t>D</w:t>
+      </w:r>
+      <w:r>
+        <w:rPr>
+          <w:lang w:eastAsia="de-DE"/>
+        </w:rPr>
+        <w:t>ie</w:t>
+      </w:r>
+      <w:r>
+        <w:rPr>
+          <w:lang w:eastAsia="de-DE"/>
+        </w:rPr>
+        <w:t>se Wörter können</w:t>
+      </w:r>
+      <w:r>
+        <w:rPr>
+          <w:lang w:eastAsia="de-DE"/>
+        </w:rPr>
+        <w:t xml:space="preserve"> </w:t>
+      </w:r>
+      <w:proofErr w:type="spellStart"/>
+      <w:r>
+        <w:rPr>
+          <w:lang w:eastAsia="de-DE"/>
+        </w:rPr>
+        <w:t>in</w:t>
+      </w:r>
+      <w:proofErr w:type="spellEnd"/>
+      <w:r>
+        <w:rPr>
+          <w:lang w:eastAsia="de-DE"/>
+        </w:rPr>
+        <w:t xml:space="preserve"> der Wortsammlung </w:t>
+      </w:r>
+      <w:r>
+        <w:rPr>
+          <w:lang w:eastAsia="de-DE"/>
+        </w:rPr>
+        <w:t>gespeichert werden und geben</w:t>
+      </w:r>
+      <w:r>
+        <w:rPr>
+          <w:lang w:eastAsia="de-DE"/>
+        </w:rPr>
+        <w:t xml:space="preserve"> Spielenden schnell die Möglichkeit, eine Rolle in der Szene anzunehmen, da sie nun über anderes Wissen verfügen, als Spielende, die als ein Freund des Bräutigams in die Szene starten. </w:t>
+      </w:r>
+      <w:r>
+        <w:rPr>
+          <w:lang w:eastAsia="de-DE"/>
+        </w:rPr>
+        <w:t xml:space="preserve">Auch starten sie das Spiel durch die </w:t>
+      </w:r>
+      <w:proofErr w:type="spellStart"/>
+      <w:r>
+        <w:rPr>
+          <w:lang w:eastAsia="de-DE"/>
+        </w:rPr>
+        <w:t>Tutorialdialoge</w:t>
+      </w:r>
+      <w:proofErr w:type="spellEnd"/>
+      <w:r>
+        <w:rPr>
+          <w:lang w:eastAsia="de-DE"/>
+        </w:rPr>
+        <w:t xml:space="preserve"> nun bereits mit Worten wie „Ja“ und „Nein“, aber auch mit einigem Hintergrundwissen zu ihrem eigenen Charakter.</w:t>
+      </w:r>
+    </w:p>
+    <w:p>
+      <w:pPr>
         <w:numPr>
           <w:ilvl w:val="3"/>
           <w:numId w:val="1"/>
@@ -2899,6 +3809,20 @@
           <w:lang w:eastAsia="de-DE"/>
         </w:rPr>
         <w:t>Begleiter</w:t>
+      </w:r>
+    </w:p>
+    <w:p>
+      <w:pPr>
+        <w:pStyle w:val="KeinLeerraum"/>
+        <w:rPr>
+          <w:lang w:eastAsia="de-DE"/>
+        </w:rPr>
+      </w:pPr>
+      <w:r>
+        <w:rPr>
+          <w:lang w:eastAsia="de-DE"/>
+        </w:rPr>
+        <w:t>In der Szene kann Riley, der erste NPC, den Spielende in der Welt treffen, dazu überredet werden, den Spielenden während der Feier zu folgen. Riley soll generell darstellen, wie ein Charakter funktionieren könnte, der den Spielenden in einem Rollenspiel für längere Zeit folgt. Er kann mehrfach angesprochen werden, kann zu vielen Themen befragt werden und kann bei diesen Befragungen auch in die tiefe seines Charakters gehen. Stellt man Riley genug fragen erzählt er von seiner Arbeit, von seiner Familie, seinem Bruder und der Stadt, in der er groß geworden ist. Natürlich können größere Spiele hier noch viel mehr in die Tiefe gehen, was einen Begleiter angeht – Von einem Ziel, welches die Person verfolgt zu ihrer Meinung zu einer aktuellen Aufgabe.</w:t>
       </w:r>
     </w:p>
     <w:p>
@@ -3471,19 +4395,7 @@
         <w:rPr>
           <w:lang w:eastAsia="de-DE"/>
         </w:rPr>
-        <w:t>Da das Halten einer Rede nicht allzu oft für ein Spiel relevant ist, könnte es helfen, die Mechanik auch auf andere Situationen zu übertragen. So könnte man langes Reden benutzen, um einen Charakter hinzuhalten, eine Geschichte zu erzählen, etwas, was passiert ist</w:t>
-      </w:r>
-      <w:r>
-        <w:rPr>
-          <w:lang w:eastAsia="de-DE"/>
-        </w:rPr>
-        <w:t>,</w:t>
-      </w:r>
-      <w:r>
-        <w:rPr>
-          <w:lang w:eastAsia="de-DE"/>
-        </w:rPr>
-        <w:t xml:space="preserve"> zusammenzufassen oder möglicherweise sogar einen Plan zu erklären oder Anweisungen zu geben.</w:t>
+        <w:t>Da das Halten einer Rede nicht allzu oft für ein Spiel relevant ist, könnte es helfen, die Mechanik auch auf andere Situationen zu übertragen. So könnte man langes Reden benutzen, um einen Charakter hinzuhalten, eine Geschichte zu erzählen, etwas, was passiert ist, zusammenzufassen oder möglicherweise sogar einen Plan zu erklären oder Anweisungen zu geben.</w:t>
       </w:r>
     </w:p>
     <w:p>
@@ -3503,19 +4415,7 @@
         <w:rPr>
           <w:lang w:eastAsia="de-DE"/>
         </w:rPr>
-        <w:t xml:space="preserve"> könnte das System noch erweitert werden, in dem </w:t>
-      </w:r>
-      <w:r>
-        <w:rPr>
-          <w:lang w:eastAsia="de-DE"/>
-        </w:rPr>
-        <w:t xml:space="preserve">die Zeit, die den Spielenden zum Antworten bleibt, begrenzt </w:t>
-      </w:r>
-      <w:r>
-        <w:rPr>
-          <w:lang w:eastAsia="de-DE"/>
-        </w:rPr>
-        <w:t xml:space="preserve">wird. Während eine Zeitbegrenzung für eine Rede vor einem Publikum vielleicht weniger relevant sein könnte, könnte sie </w:t>
+        <w:t xml:space="preserve"> könnte das System noch erweitert werden, in dem die Zeit, die den Spielenden zum Antworten bleibt, begrenzt wird. Während eine Zeitbegrenzung für eine Rede vor einem Publikum vielleicht weniger relevant sein könnte, könnte sie </w:t>
       </w:r>
       <w:r>
         <w:rPr>
@@ -3527,19 +4427,7 @@
         <w:rPr>
           <w:lang w:eastAsia="de-DE"/>
         </w:rPr>
-        <w:t xml:space="preserve">eine Situation interessanter machen, in welcher Spielende </w:t>
-      </w:r>
-      <w:r>
-        <w:rPr>
-          <w:lang w:eastAsia="de-DE"/>
-        </w:rPr>
-        <w:t>einen Charakter möglichst lange hinhalten müssen</w:t>
-      </w:r>
-      <w:r>
-        <w:rPr>
-          <w:lang w:eastAsia="de-DE"/>
-        </w:rPr>
-        <w:t xml:space="preserve">, um diesen abzulenken. </w:t>
+        <w:t xml:space="preserve">eine Situation interessanter machen, in welcher Spielende einen Charakter möglichst lange hinhalten müssen, um diesen abzulenken. </w:t>
       </w:r>
     </w:p>
     <w:p>
@@ -3609,7 +4497,7 @@
           <w:szCs w:val="28"/>
           <w:lang w:eastAsia="de-DE"/>
         </w:rPr>
-        <w:t>Werkstück:</w:t>
+        <w:t>Code:</w:t>
       </w:r>
     </w:p>
     <w:p>
@@ -3631,7 +4519,201 @@
           <w:szCs w:val="28"/>
           <w:lang w:eastAsia="de-DE"/>
         </w:rPr>
-        <w:t>Die Szene</w:t>
+        <w:t>Textprojektion</w:t>
+      </w:r>
+    </w:p>
+    <w:p>
+      <w:pPr>
+        <w:pStyle w:val="KeinLeerraum"/>
+        <w:rPr>
+          <w:lang w:eastAsia="de-DE"/>
+        </w:rPr>
+      </w:pPr>
+      <w:r>
+        <w:rPr>
+          <w:lang w:eastAsia="de-DE"/>
+        </w:rPr>
+        <w:t xml:space="preserve">Um die Dialoge zu schreiben und in der Szene erscheinen zu lassen habe ich mit dem </w:t>
+      </w:r>
+      <w:proofErr w:type="spellStart"/>
+      <w:r>
+        <w:rPr>
+          <w:lang w:eastAsia="de-DE"/>
+        </w:rPr>
+        <w:t>Unity</w:t>
+      </w:r>
+      <w:proofErr w:type="spellEnd"/>
+      <w:r>
+        <w:rPr>
+          <w:lang w:eastAsia="de-DE"/>
+        </w:rPr>
+        <w:t xml:space="preserve"> </w:t>
+      </w:r>
+      <w:proofErr w:type="spellStart"/>
+      <w:r>
+        <w:rPr>
+          <w:lang w:eastAsia="de-DE"/>
+        </w:rPr>
+        <w:t>Plugin</w:t>
+      </w:r>
+      <w:proofErr w:type="spellEnd"/>
+      <w:r>
+        <w:rPr>
+          <w:lang w:eastAsia="de-DE"/>
+        </w:rPr>
+        <w:t xml:space="preserve"> </w:t>
+      </w:r>
+      <w:proofErr w:type="spellStart"/>
+      <w:r>
+        <w:rPr>
+          <w:lang w:eastAsia="de-DE"/>
+        </w:rPr>
+        <w:t>Yarn</w:t>
+      </w:r>
+      <w:proofErr w:type="spellEnd"/>
+      <w:r>
+        <w:rPr>
+          <w:lang w:eastAsia="de-DE"/>
+        </w:rPr>
+        <w:t xml:space="preserve"> Spinner gearbeitet, was es einfach gemacht hat, Texte zu verfassen und die richtigen Dialoge in den Richtigen Momenten abzuspielen. Hierbei laufen in der Szene zwei Instanzen des </w:t>
+      </w:r>
+      <w:proofErr w:type="spellStart"/>
+      <w:r>
+        <w:rPr>
+          <w:lang w:eastAsia="de-DE"/>
+        </w:rPr>
+        <w:t>DialogueRunners</w:t>
+      </w:r>
+      <w:proofErr w:type="spellEnd"/>
+      <w:r>
+        <w:rPr>
+          <w:lang w:eastAsia="de-DE"/>
+        </w:rPr>
+        <w:t xml:space="preserve">, den </w:t>
+      </w:r>
+      <w:proofErr w:type="spellStart"/>
+      <w:r>
+        <w:rPr>
+          <w:lang w:eastAsia="de-DE"/>
+        </w:rPr>
+        <w:t>Yarn</w:t>
+      </w:r>
+      <w:proofErr w:type="spellEnd"/>
+      <w:r>
+        <w:rPr>
+          <w:lang w:eastAsia="de-DE"/>
+        </w:rPr>
+        <w:t xml:space="preserve"> Spinner nutzt, um Dialoge zu projizieren. Einer der beiden Runner kümmert sich hierbei um den normalen Dialog, der beim Ansprechen eines Charakters angezeigt wird, während der andere Runner sich um die Nachfragen kümmert. </w:t>
+      </w:r>
+      <w:r>
+        <w:rPr>
+          <w:lang w:eastAsia="de-DE"/>
+        </w:rPr>
+        <w:t>Die Antwort auf eine Nachfrage</w:t>
+      </w:r>
+      <w:r>
+        <w:rPr>
+          <w:lang w:eastAsia="de-DE"/>
+        </w:rPr>
+        <w:t xml:space="preserve"> wird dann über dem aktuellen Dialog angezeigt und erst, wenn die Antwort gegeben wurde, wird die Frage erneut ausgeblendet und das Gespräch, welches vor der Frage stattgefunden hat</w:t>
+      </w:r>
+      <w:r>
+        <w:rPr>
+          <w:lang w:eastAsia="de-DE"/>
+        </w:rPr>
+        <w:t xml:space="preserve"> wird fortgesetzt.</w:t>
+      </w:r>
+    </w:p>
+    <w:p>
+      <w:pPr>
+        <w:pStyle w:val="KeinLeerraum"/>
+        <w:rPr>
+          <w:lang w:eastAsia="de-DE"/>
+        </w:rPr>
+      </w:pPr>
+    </w:p>
+    <w:p>
+      <w:pPr>
+        <w:pStyle w:val="KeinLeerraum"/>
+        <w:rPr>
+          <w:lang w:eastAsia="de-DE"/>
+        </w:rPr>
+      </w:pPr>
+      <w:r>
+        <w:rPr>
+          <w:lang w:eastAsia="de-DE"/>
+        </w:rPr>
+        <w:t xml:space="preserve">Ein Wort aufzusammeln macht sich die Daten, die </w:t>
+      </w:r>
+      <w:proofErr w:type="spellStart"/>
+      <w:r>
+        <w:rPr>
+          <w:lang w:eastAsia="de-DE"/>
+        </w:rPr>
+        <w:t>TextMeshPro</w:t>
+      </w:r>
+      <w:proofErr w:type="spellEnd"/>
+      <w:r>
+        <w:rPr>
+          <w:lang w:eastAsia="de-DE"/>
+        </w:rPr>
+        <w:t xml:space="preserve"> zur Verfügung stellt, zunutze. </w:t>
+      </w:r>
+      <w:proofErr w:type="spellStart"/>
+      <w:r>
+        <w:rPr>
+          <w:lang w:eastAsia="de-DE"/>
+        </w:rPr>
+        <w:t>TextMeshPro</w:t>
+      </w:r>
+      <w:proofErr w:type="spellEnd"/>
+      <w:r>
+        <w:rPr>
+          <w:lang w:eastAsia="de-DE"/>
+        </w:rPr>
+        <w:t xml:space="preserve"> ist ein voreingebautes </w:t>
+      </w:r>
+      <w:proofErr w:type="spellStart"/>
+      <w:r>
+        <w:rPr>
+          <w:lang w:eastAsia="de-DE"/>
+        </w:rPr>
+        <w:t>Unity</w:t>
+      </w:r>
+      <w:proofErr w:type="spellEnd"/>
+      <w:r>
+        <w:rPr>
+          <w:lang w:eastAsia="de-DE"/>
+        </w:rPr>
+        <w:t xml:space="preserve"> </w:t>
+      </w:r>
+      <w:proofErr w:type="spellStart"/>
+      <w:r>
+        <w:rPr>
+          <w:lang w:eastAsia="de-DE"/>
+        </w:rPr>
+        <w:t>Plugin</w:t>
+      </w:r>
+      <w:proofErr w:type="spellEnd"/>
+      <w:r>
+        <w:rPr>
+          <w:lang w:eastAsia="de-DE"/>
+        </w:rPr>
+        <w:t xml:space="preserve">, welches die genaue Position und die </w:t>
+      </w:r>
+      <w:proofErr w:type="spellStart"/>
+      <w:r>
+        <w:rPr>
+          <w:lang w:eastAsia="de-DE"/>
+        </w:rPr>
+        <w:t>Bounds</w:t>
+      </w:r>
+      <w:proofErr w:type="spellEnd"/>
+      <w:r>
+        <w:rPr>
+          <w:lang w:eastAsia="de-DE"/>
+        </w:rPr>
+        <w:t xml:space="preserve"> von einzelnen Buchstaben oder Wörtern bestimmen kann, welches dabei half, ein Wort exakt über dem existierenden Text zu instanziieren. Beim aufsammeln eines Wortes wird ein Wort erst über dem Text erstellt. Wird dieses Wort aufgehoben und verschoben, wird es visuell verändert, um eher wie eine Wortkarte auszusehen. </w:t>
       </w:r>
     </w:p>
     <w:p>
@@ -3653,8 +4735,56 @@
           <w:szCs w:val="28"/>
           <w:lang w:eastAsia="de-DE"/>
         </w:rPr>
-        <w:t>Die Handlung</w:t>
-      </w:r>
+        <w:t>Wortinformationen</w:t>
+      </w:r>
+    </w:p>
+    <w:p>
+      <w:pPr>
+        <w:pStyle w:val="KeinLeerraum"/>
+        <w:rPr>
+          <w:lang w:eastAsia="de-DE"/>
+        </w:rPr>
+      </w:pPr>
+      <w:r>
+        <w:rPr>
+          <w:lang w:eastAsia="de-DE"/>
+        </w:rPr>
+        <w:t xml:space="preserve">Alle Wörter, die für mich von Relevanz waren, schrieb ich in eine von mehreren </w:t>
+      </w:r>
+      <w:proofErr w:type="spellStart"/>
+      <w:r>
+        <w:rPr>
+          <w:lang w:eastAsia="de-DE"/>
+        </w:rPr>
+        <w:t>Exceltabellen</w:t>
+      </w:r>
+      <w:proofErr w:type="spellEnd"/>
+      <w:r>
+        <w:rPr>
+          <w:lang w:eastAsia="de-DE"/>
+        </w:rPr>
+        <w:t xml:space="preserve">, die ich zu Beginn des Spiels auslas und dann nutzte, um die Wörter korrekt darzustellen. Ein Wort speicherte den tatsächlichen Namen des Wortes, die Kategorie, zu der es gehörte, </w:t>
+      </w:r>
+      <w:r>
+        <w:rPr>
+          <w:lang w:eastAsia="de-DE"/>
+        </w:rPr>
+        <w:t xml:space="preserve">wenigstens eine Unterkategorie, und in einigen Fällen eine Spezifikation. So musste ich beispielsweise bei Worten, die Gegenstände repräsentieren spezifizieren, wie teuer sie ungefähr </w:t>
+      </w:r>
+      <w:r>
+        <w:rPr>
+          <w:lang w:eastAsia="de-DE"/>
+        </w:rPr>
+        <w:lastRenderedPageBreak/>
+        <w:t>wären oder bei Orten musste ich spezifizieren, ob es sich um eine Stadt, ein Gebäude oder ein Land handelt und wo sich dieser Ort befand. Diese ausgelesenen Daten wurden zunächst als Datensatz gespeichert und werden bei Erscheinen eines Texts mit den Wörtern, die sich im Text befinden, verglichen. Findet sich dabei ein Wort aus dem Datensatz wird es farblich markiert. Erstellte Worte übernehmen dann diesen Datensatz und nehmen je nach Kategorie eine Farbe an, die durch den Hash der Unterkategorie mit einer anderen zufälligen Farbe vermischt wird, um für jede Unterkategorie eine distinkte Farbe zu finden. Die Daten der momentan gespeicherten Wörter werden in einer Liste festgehalten und können dort verändert werden. Aus diesen Daten werden beim Laden der Wortsammlung die Wortkarten erstellt.</w:t>
+      </w:r>
+    </w:p>
+    <w:p>
+      <w:pPr>
+        <w:rPr>
+          <w:lang w:eastAsia="de-DE"/>
+        </w:rPr>
+      </w:pPr>
     </w:p>
     <w:p>
       <w:pPr>
@@ -3675,7 +4805,340 @@
           <w:szCs w:val="28"/>
           <w:lang w:eastAsia="de-DE"/>
         </w:rPr>
-        <w:t>UI Design</w:t>
+        <w:t>Antworten und Nachfragen</w:t>
+      </w:r>
+    </w:p>
+    <w:p>
+      <w:pPr>
+        <w:pStyle w:val="KeinLeerraum"/>
+        <w:rPr>
+          <w:lang w:eastAsia="de-DE"/>
+        </w:rPr>
+      </w:pPr>
+    </w:p>
+    <w:p>
+      <w:pPr>
+        <w:pStyle w:val="KeinLeerraum"/>
+        <w:rPr>
+          <w:lang w:eastAsia="de-DE"/>
+        </w:rPr>
+      </w:pPr>
+      <w:r>
+        <w:rPr>
+          <w:lang w:eastAsia="de-DE"/>
+        </w:rPr>
+        <w:t xml:space="preserve">Mit </w:t>
+      </w:r>
+      <w:proofErr w:type="spellStart"/>
+      <w:r>
+        <w:rPr>
+          <w:lang w:eastAsia="de-DE"/>
+        </w:rPr>
+        <w:t>Yarn</w:t>
+      </w:r>
+      <w:proofErr w:type="spellEnd"/>
+      <w:r>
+        <w:rPr>
+          <w:lang w:eastAsia="de-DE"/>
+        </w:rPr>
+        <w:t xml:space="preserve"> Spinner war es einfach, im Dialog selbstgeschriebene Befehle einzubauen, weshalb ein Menü, in welchem eine Eingabe der Spielenden erwartet wird, sehr schnell in einen Dialog eingebaut werden kann. Dort kann über IDs die in einer weiteren Tabelle abgespeichert werden schnell, die richtige Frage gewählt werden, die bereits vordefiniert hat, welche Kategorien als Eingabe erlaubt sind und welche nicht. Die gegebene Antwort kann dann durch einen anderen selbstgeschriebenen Befehl in den Dialog zurückgeholt werden, und ausgewertet werden. Es kann hierbei nicht nur der Name angefragt werden, sondern auch die Kategorie, Unterkategorie oder eine Spezifikation. So kann beispielsweise auf die Frage „Wie geht es dir?“ überprüft werden, ob das als Antwort gegebene Adjektiv als positiv, neutral oder negativ spezifiziert wurde. </w:t>
+      </w:r>
+      <w:r>
+        <w:rPr>
+          <w:lang w:eastAsia="de-DE"/>
+        </w:rPr>
+        <w:t>Antworten können auch langfristig gespeichert werden, wobei beim Speichern ein String beigegeben werden muss, über den die Antwort erneut aufgerufen werden kann.</w:t>
+      </w:r>
+    </w:p>
+    <w:p>
+      <w:pPr>
+        <w:pStyle w:val="KeinLeerraum"/>
+        <w:rPr>
+          <w:lang w:eastAsia="de-DE"/>
+        </w:rPr>
+      </w:pPr>
+    </w:p>
+    <w:p>
+      <w:pPr>
+        <w:pStyle w:val="KeinLeerraum"/>
+        <w:rPr>
+          <w:lang w:eastAsia="de-DE"/>
+        </w:rPr>
+      </w:pPr>
+      <w:r>
+        <w:rPr>
+          <w:lang w:eastAsia="de-DE"/>
+        </w:rPr>
+        <w:t xml:space="preserve">Eine Nachfrage funktioniert insofern, dass </w:t>
+      </w:r>
+      <w:r>
+        <w:rPr>
+          <w:lang w:eastAsia="de-DE"/>
+        </w:rPr>
+        <w:t xml:space="preserve">jeder Charakter zu verschiedenen Themen einen Antwortdialog besitzt. Um den </w:t>
+      </w:r>
+      <w:r>
+        <w:rPr>
+          <w:lang w:eastAsia="de-DE"/>
+        </w:rPr>
+        <w:lastRenderedPageBreak/>
+        <w:t xml:space="preserve">richtigen Antwortdialog für die Situation zu finden, ist jede Antwort unter einem Namen im Stil </w:t>
+      </w:r>
+      <w:proofErr w:type="spellStart"/>
+      <w:r>
+        <w:rPr>
+          <w:lang w:eastAsia="de-DE"/>
+        </w:rPr>
+        <w:t>Charaktername.Gesprächsthema</w:t>
+      </w:r>
+      <w:proofErr w:type="spellEnd"/>
+      <w:r>
+        <w:rPr>
+          <w:lang w:eastAsia="de-DE"/>
+        </w:rPr>
+        <w:t xml:space="preserve"> gespeichert. Ist das System nun auf der Suche nach der korrekten Reaktion auf eine Frage, wird das System nach dem Namen des Angesprochenen Charakters und dem aktuellen Thema durchsucht. Würde man also James nach der Hochzeit fragen, wäre diese Antwort unter</w:t>
+      </w:r>
+      <w:r>
+        <w:rPr>
+          <w:lang w:eastAsia="de-DE"/>
+        </w:rPr>
+        <w:t xml:space="preserve"> „</w:t>
+      </w:r>
+      <w:proofErr w:type="spellStart"/>
+      <w:r>
+        <w:rPr>
+          <w:lang w:eastAsia="de-DE"/>
+        </w:rPr>
+        <w:t>James.Hochzeit</w:t>
+      </w:r>
+      <w:proofErr w:type="spellEnd"/>
+      <w:r>
+        <w:rPr>
+          <w:lang w:eastAsia="de-DE"/>
+        </w:rPr>
+        <w:t>“</w:t>
+      </w:r>
+      <w:r>
+        <w:rPr>
+          <w:lang w:eastAsia="de-DE"/>
+        </w:rPr>
+        <w:t xml:space="preserve"> zu finden</w:t>
+      </w:r>
+      <w:r>
+        <w:rPr>
+          <w:lang w:eastAsia="de-DE"/>
+        </w:rPr>
+        <w:t xml:space="preserve">. </w:t>
+      </w:r>
+      <w:r>
+        <w:rPr>
+          <w:lang w:eastAsia="de-DE"/>
+        </w:rPr>
+        <w:t>Findet das System keine übereinstimmende Antwort, wählt das System eine allgemeine Antwort – so wie „Tut mir leid, ich verstehe nicht, was du meinst.“</w:t>
+      </w:r>
+    </w:p>
+    <w:p>
+      <w:pPr>
+        <w:numPr>
+          <w:ilvl w:val="1"/>
+          <w:numId w:val="1"/>
+        </w:numPr>
+        <w:spacing w:before="100" w:beforeAutospacing="1" w:after="100" w:afterAutospacing="1" w:line="240" w:lineRule="auto"/>
+        <w:rPr>
+          <w:rFonts w:ascii="Comic Sans MS" w:eastAsia="Times New Roman" w:hAnsi="Comic Sans MS" w:cs="Times New Roman"/>
+          <w:szCs w:val="28"/>
+          <w:lang w:eastAsia="de-DE"/>
+        </w:rPr>
+      </w:pPr>
+      <w:r>
+        <w:rPr>
+          <w:rFonts w:ascii="Comic Sans MS" w:eastAsia="Times New Roman" w:hAnsi="Comic Sans MS" w:cs="Times New Roman"/>
+          <w:szCs w:val="28"/>
+          <w:lang w:eastAsia="de-DE"/>
+        </w:rPr>
+        <w:t>Adaptives System</w:t>
+      </w:r>
+    </w:p>
+    <w:p>
+      <w:pPr>
+        <w:pStyle w:val="KeinLeerraum"/>
+        <w:rPr>
+          <w:lang w:eastAsia="de-DE"/>
+        </w:rPr>
+      </w:pPr>
+      <w:r>
+        <w:rPr>
+          <w:lang w:eastAsia="de-DE"/>
+        </w:rPr>
+        <w:t xml:space="preserve">Mir war es wichtig, ein besonders veränderbares System zu bauen, da viele Entscheidungen erst ausprobiert werden mussten, um zu sehen, ob sie funktionierten. </w:t>
+      </w:r>
+      <w:r>
+        <w:rPr>
+          <w:lang w:eastAsia="de-DE"/>
+        </w:rPr>
+        <w:t xml:space="preserve">Daher versuchte ich so wenig im Code fest zu deklarieren, sondern versuchte, alles veränderbar zu lassen. So konnte ich in sehr kurzer Zeit Kategorien hinzufügen oder </w:t>
+      </w:r>
+      <w:r>
+        <w:rPr>
+          <w:lang w:eastAsia="de-DE"/>
+        </w:rPr>
+        <w:t>löschen, ohne einen neuen UI-Knopf oder ähnliches erstellen zu müssen. Durch eine weitere Excel-Tabelle</w:t>
+      </w:r>
+      <w:r>
+        <w:rPr>
+          <w:lang w:eastAsia="de-DE"/>
+        </w:rPr>
+        <w:t xml:space="preserve"> werden spezifische Begriffe deklariert, die in der Wortsuche genutzt werden. So ist nirgendwo im Code deklariert, wo im Datensatz eines Wortes der Kategorie „Gegenstand“ der Wert dieses Gegenstands gespeichert ist, sondern der Schlüssel zum Lesen der Daten ist eine einfach veränderbare Tabelle. </w:t>
+      </w:r>
+    </w:p>
+    <w:p>
+      <w:pPr>
+        <w:pStyle w:val="KeinLeerraum"/>
+        <w:rPr>
+          <w:lang w:eastAsia="de-DE"/>
+        </w:rPr>
+      </w:pPr>
+      <w:r>
+        <w:rPr>
+          <w:lang w:eastAsia="de-DE"/>
+        </w:rPr>
+        <w:t xml:space="preserve">Es war mir wichtig, dass UI Elemente problemlos verschoben werden können, ohne dass Probleme auftreten, Farben schnell verändert werden können und </w:t>
+      </w:r>
+      <w:r>
+        <w:rPr>
+          <w:lang w:eastAsia="de-DE"/>
+        </w:rPr>
+        <w:t>Dialoge schnell angepasst werden können.</w:t>
+      </w:r>
+    </w:p>
+    <w:p>
+      <w:pPr>
+        <w:pStyle w:val="KeinLeerraum"/>
+        <w:rPr>
+          <w:lang w:eastAsia="de-DE"/>
+        </w:rPr>
+      </w:pPr>
+      <w:r>
+        <w:rPr>
+          <w:lang w:eastAsia="de-DE"/>
+        </w:rPr>
+        <w:t xml:space="preserve">Ein Datentyp, bei dem ich es nicht geschafft habe, ihn schnell und einfach ersetzbar zu machen, sind die Namen der NPCs gewesen. Da ich nicht ohne Weiteres auf die Dialoge zugreifen konnte, hätte der Name in jedem Dialogskript geändert werden müssen, ebenso wie die Namen der Dialogskripte und der Name jeder </w:t>
+      </w:r>
+      <w:proofErr w:type="spellStart"/>
+      <w:r>
+        <w:rPr>
+          <w:lang w:eastAsia="de-DE"/>
+        </w:rPr>
+        <w:t>Node</w:t>
+      </w:r>
+      <w:proofErr w:type="spellEnd"/>
+      <w:r>
+        <w:rPr>
+          <w:lang w:eastAsia="de-DE"/>
+        </w:rPr>
+        <w:t xml:space="preserve"> in der der Charaktername erwähnt wird. </w:t>
+      </w:r>
+    </w:p>
+    <w:p>
+      <w:pPr>
+        <w:rPr>
+          <w:lang w:eastAsia="de-DE"/>
+        </w:rPr>
+      </w:pPr>
+    </w:p>
+    <w:p>
+      <w:pPr>
+        <w:rPr>
+          <w:lang w:eastAsia="de-DE"/>
+        </w:rPr>
+      </w:pPr>
+      <w:r>
+        <w:rPr>
+          <w:lang w:eastAsia="de-DE"/>
+        </w:rPr>
+        <w:tab/>
+        <w:t>Die Kategorie „Andere“</w:t>
+      </w:r>
+    </w:p>
+    <w:p>
+      <w:pPr>
+        <w:pStyle w:val="KeinLeerraum"/>
+        <w:rPr>
+          <w:lang w:eastAsia="de-DE"/>
+        </w:rPr>
+      </w:pPr>
+      <w:r>
+        <w:rPr>
+          <w:lang w:eastAsia="de-DE"/>
+        </w:rPr>
+        <w:lastRenderedPageBreak/>
+        <w:t xml:space="preserve">Obwohl sie im momentanen Werkstück ausgeschalten sind, ist die Kategorie „Andere“ eine lange Zeit Teil des Systems gewesen. Da die Worte in keiner momentanen Situation im Werkstück einen Nutzen haben, sind sie allerdings momentan ausgeschalten. Die Kategorie „Andere“, soll für mehr Interaktion sorgen, da mehr Worte im Dialog farbig markiert sind. Die Kategorie „Andere“ könnte in späteren Systemen, die in das Werkstück eingeführt werden könnten eine interessante Rolle spielen, da dort beispielsweise mit diesen Worten gehandelt werden könnte. </w:t>
+      </w:r>
+    </w:p>
+    <w:p>
+      <w:pPr>
+        <w:pStyle w:val="KeinLeerraum"/>
+        <w:rPr>
+          <w:lang w:eastAsia="de-DE"/>
+        </w:rPr>
+      </w:pPr>
+    </w:p>
+    <w:p>
+      <w:pPr>
+        <w:pStyle w:val="KeinLeerraum"/>
+        <w:rPr>
+          <w:lang w:eastAsia="de-DE"/>
+        </w:rPr>
+      </w:pPr>
+      <w:r>
+        <w:rPr>
+          <w:lang w:eastAsia="de-DE"/>
+        </w:rPr>
+        <w:t xml:space="preserve">Neben den normalen Listen, die relevante Wörter speichern, kann im </w:t>
+      </w:r>
+      <w:proofErr w:type="spellStart"/>
+      <w:r>
+        <w:rPr>
+          <w:lang w:eastAsia="de-DE"/>
+        </w:rPr>
+        <w:t>Unity</w:t>
+      </w:r>
+      <w:proofErr w:type="spellEnd"/>
+      <w:r>
+        <w:rPr>
+          <w:lang w:eastAsia="de-DE"/>
+        </w:rPr>
+        <w:t xml:space="preserve"> Editor eine „Block-Liste“ generiert werden, die aus allen Worten besteht, die in Dialogen ignoriert werden sollen.  Die Worte in einem Dialog werden dann mit dieser Block-Liste verglichen und wenn sie nicht in der Liste enthalten sind, werden sie farbig markiert. Worte, die so farbig markiert wurden, landen automatisch in der Kategorie „Andere“. Um diese</w:t>
+      </w:r>
+      <w:r>
+        <w:rPr>
+          <w:lang w:eastAsia="de-DE"/>
+        </w:rPr>
+        <w:t>r</w:t>
+      </w:r>
+      <w:r>
+        <w:rPr>
+          <w:lang w:eastAsia="de-DE"/>
+        </w:rPr>
+        <w:t xml:space="preserve"> relativ lange</w:t>
+      </w:r>
+      <w:r>
+        <w:rPr>
+          <w:lang w:eastAsia="de-DE"/>
+        </w:rPr>
+        <w:t>n</w:t>
+      </w:r>
+      <w:r>
+        <w:rPr>
+          <w:lang w:eastAsia="de-DE"/>
+        </w:rPr>
+        <w:t xml:space="preserve"> Liste performantere Vergleiche </w:t>
+      </w:r>
+      <w:r>
+        <w:rPr>
+          <w:lang w:eastAsia="de-DE"/>
+        </w:rPr>
+        <w:t>zu erlauben, wird die Liste beim Generieren sortiert und das gesuchte Wort wird dann durch Binary Search mit der Liste verglichen, was die Komplexität der Suche deutlich verringert.</w:t>
       </w:r>
     </w:p>
     <w:p>
@@ -3697,7 +5160,41 @@
           <w:szCs w:val="28"/>
           <w:lang w:eastAsia="de-DE"/>
         </w:rPr>
-        <w:t>Code:</w:t>
+        <w:t>Evaluation</w:t>
+      </w:r>
+    </w:p>
+    <w:p>
+      <w:pPr>
+        <w:pStyle w:val="KeinLeerraum"/>
+        <w:rPr>
+          <w:rFonts w:eastAsia="Times New Roman" w:cs="Times New Roman"/>
+          <w:szCs w:val="28"/>
+          <w:lang w:eastAsia="de-DE"/>
+        </w:rPr>
+      </w:pPr>
+      <w:r>
+        <w:rPr>
+          <w:lang w:eastAsia="de-DE"/>
+        </w:rPr>
+        <w:t>Nachdem ich achtzehn Wochen am Werkstück gearb</w:t>
+      </w:r>
+      <w:r>
+        <w:rPr>
+          <w:lang w:eastAsia="de-DE"/>
+        </w:rPr>
+        <w:t xml:space="preserve">eitet habe, </w:t>
+      </w:r>
+      <w:r>
+        <w:rPr>
+          <w:lang w:eastAsia="de-DE"/>
+        </w:rPr>
+        <w:t>habe ich während meiner Arbeit am Projekt und danach Zeit gehabt, u</w:t>
+      </w:r>
+      <w:r>
+        <w:rPr>
+          <w:lang w:eastAsia="de-DE"/>
+        </w:rPr>
+        <w:t xml:space="preserve">m über das Projekt zu reflektieren und zu evaluieren, ob ich die Ziele, die ich mir gesetzt habe, eingehalten habe. </w:t>
       </w:r>
     </w:p>
     <w:p>
@@ -3713,41 +5210,54 @@
           <w:lang w:eastAsia="de-DE"/>
         </w:rPr>
       </w:pPr>
+      <w:r>
+        <w:rPr>
+          <w:rFonts w:ascii="Comic Sans MS" w:eastAsia="Times New Roman" w:hAnsi="Comic Sans MS" w:cs="Times New Roman"/>
+          <w:szCs w:val="28"/>
+          <w:lang w:eastAsia="de-DE"/>
+        </w:rPr>
+        <w:t>Evaluation der Arbeitsweise</w:t>
+      </w:r>
+    </w:p>
+    <w:p>
+      <w:pPr>
+        <w:pStyle w:val="KeinLeerraum"/>
+        <w:rPr>
+          <w:lang w:eastAsia="de-DE"/>
+        </w:rPr>
+      </w:pPr>
+      <w:r>
+        <w:rPr>
+          <w:lang w:eastAsia="de-DE"/>
+        </w:rPr>
+        <w:t xml:space="preserve">Generell bin ich mit meiner Arbeitsweise sehr zufrieden, da ich vor allem im Code sauber gearbeitet habe und den Code auch gegen Ende des Projekts noch gut anpassen und </w:t>
+      </w:r>
       <w:proofErr w:type="spellStart"/>
       <w:r>
         <w:rPr>
-          <w:rFonts w:ascii="Comic Sans MS" w:eastAsia="Times New Roman" w:hAnsi="Comic Sans MS" w:cs="Times New Roman"/>
-          <w:szCs w:val="28"/>
-          <w:lang w:eastAsia="de-DE"/>
-        </w:rPr>
-        <w:t>Yarn</w:t>
+          <w:lang w:eastAsia="de-DE"/>
+        </w:rPr>
+        <w:t>instandhalten</w:t>
       </w:r>
       <w:proofErr w:type="spellEnd"/>
       <w:r>
         <w:rPr>
-          <w:rFonts w:ascii="Comic Sans MS" w:eastAsia="Times New Roman" w:hAnsi="Comic Sans MS" w:cs="Times New Roman"/>
-          <w:szCs w:val="28"/>
-          <w:lang w:eastAsia="de-DE"/>
-        </w:rPr>
-        <w:t xml:space="preserve"> Spinner &amp; Text </w:t>
-      </w:r>
-      <w:proofErr w:type="spellStart"/>
-      <w:r>
-        <w:rPr>
-          <w:rFonts w:ascii="Comic Sans MS" w:eastAsia="Times New Roman" w:hAnsi="Comic Sans MS" w:cs="Times New Roman"/>
-          <w:szCs w:val="28"/>
-          <w:lang w:eastAsia="de-DE"/>
-        </w:rPr>
-        <w:t>Mesh</w:t>
-      </w:r>
-      <w:proofErr w:type="spellEnd"/>
-      <w:r>
-        <w:rPr>
-          <w:rFonts w:ascii="Comic Sans MS" w:eastAsia="Times New Roman" w:hAnsi="Comic Sans MS" w:cs="Times New Roman"/>
-          <w:szCs w:val="28"/>
-          <w:lang w:eastAsia="de-DE"/>
-        </w:rPr>
-        <w:t xml:space="preserve"> Pro</w:t>
+          <w:lang w:eastAsia="de-DE"/>
+        </w:rPr>
+        <w:t xml:space="preserve"> konnte.</w:t>
+      </w:r>
+      <w:r>
+        <w:rPr>
+          <w:lang w:eastAsia="de-DE"/>
+        </w:rPr>
+        <w:t xml:space="preserve"> Ich habe meine Arbeit gut dokumentiert und konnte schnell Bilder des Prozesses aus jeder Phase des Projekts finden. Trotzdem hätte ich an einigen Stellen eher über Systeme reflektieren sollen, die in </w:t>
+      </w:r>
+      <w:r>
+        <w:rPr>
+          <w:lang w:eastAsia="de-DE"/>
+        </w:rPr>
+        <w:lastRenderedPageBreak/>
+        <w:t>meinem System wenig Nutzen hatten – Wie beispielsweise das Aufgabensystem, in welches ich viel Arbeit gesteckt hatte, um es sauber zum Laufen zu bekommen, nur um kurz danach zu bemerken, dass es zu Komplex war und den Spielenden im Gegenzug sehr wenig gebracht hat. Gegen Weihnachten habe ich begonnen, das Buch „Clean Code“ (Source?) zu lesen, was meine Sichtweise auf viele Aspekte meines Codes drastisch änderte. Da ich meinen gesamten Code nicht in den letzten drei Monaten des Projektes umarbeiten wollte, bin ich mit neueren Teilen meines Codes mehr zufrieden, als mit alten. Trotzdem denke ich, dass ich viel gelernt habe und bin mit meiner Arbeitsweise im Allgemeinen zufrieden.</w:t>
       </w:r>
     </w:p>
     <w:p>
@@ -3769,7 +5279,114 @@
           <w:szCs w:val="28"/>
           <w:lang w:eastAsia="de-DE"/>
         </w:rPr>
-        <w:t>Excel-Tabellen</w:t>
+        <w:t xml:space="preserve">Evaluation des fertigen Werkstücks </w:t>
+      </w:r>
+      <w:r>
+        <w:rPr>
+          <w:rFonts w:ascii="Comic Sans MS" w:eastAsia="Times New Roman" w:hAnsi="Comic Sans MS" w:cs="Times New Roman"/>
+          <w:szCs w:val="28"/>
+          <w:lang w:eastAsia="de-DE"/>
+        </w:rPr>
+        <w:t>- Positives</w:t>
+      </w:r>
+    </w:p>
+    <w:p>
+      <w:pPr>
+        <w:pStyle w:val="KeinLeerraum"/>
+        <w:rPr>
+          <w:lang w:eastAsia="de-DE"/>
+        </w:rPr>
+      </w:pPr>
+      <w:r>
+        <w:rPr>
+          <w:lang w:eastAsia="de-DE"/>
+        </w:rPr>
+        <w:t>Generell bin ich sehr glücklich mit meinem fertigen Werkstück. Vor allem die Möglichkeit, Eigeninitiative zu ergreifen, um Fragen zu stellen und die größere Bandbreite an Antwortmöglichkeiten, die man auf Fragen geben kann, funktionieren in diesem System sehr gut. Spielende haben weniger das Gefühl, dass sie aus vorgegebenen Möglichkeiten auswählen und sind freier darin, auch auf relativ belanglose Fragen, wie „Wo kommst du her?“, zu antworten</w:t>
+      </w:r>
+      <w:r>
+        <w:rPr>
+          <w:lang w:eastAsia="de-DE"/>
+        </w:rPr>
+        <w:t>, ohne dass das System jede mögliche Auswahlmöglichkeit bereitstellen muss</w:t>
+      </w:r>
+      <w:r>
+        <w:rPr>
+          <w:lang w:eastAsia="de-DE"/>
+        </w:rPr>
+        <w:t xml:space="preserve">. </w:t>
+      </w:r>
+      <w:r>
+        <w:rPr>
+          <w:lang w:eastAsia="de-DE"/>
+        </w:rPr>
+        <w:t>Das System</w:t>
+      </w:r>
+      <w:r>
+        <w:rPr>
+          <w:lang w:eastAsia="de-DE"/>
+        </w:rPr>
+        <w:t xml:space="preserve"> macht das lesen eines Textes interaktiver und das Aufnehmen der</w:t>
+      </w:r>
+      <w:r>
+        <w:rPr>
+          <w:lang w:eastAsia="de-DE"/>
+        </w:rPr>
+        <w:t xml:space="preserve"> Informationen </w:t>
+      </w:r>
+      <w:r>
+        <w:rPr>
+          <w:lang w:eastAsia="de-DE"/>
+        </w:rPr>
+        <w:t>wird zu einem Teil des Spiels, denn nach jedem gelesenen Wort stellt sich die Frage</w:t>
+      </w:r>
+      <w:r>
+        <w:rPr>
+          <w:lang w:eastAsia="de-DE"/>
+        </w:rPr>
+        <w:t xml:space="preserve">, </w:t>
+      </w:r>
+      <w:r>
+        <w:rPr>
+          <w:lang w:eastAsia="de-DE"/>
+        </w:rPr>
+        <w:t>ob dieses</w:t>
+      </w:r>
+      <w:r>
+        <w:rPr>
+          <w:lang w:eastAsia="de-DE"/>
+        </w:rPr>
+        <w:t xml:space="preserve"> möglicherweise im Spielverlauf helfen könnten.</w:t>
+      </w:r>
+      <w:r>
+        <w:rPr>
+          <w:lang w:eastAsia="de-DE"/>
+        </w:rPr>
+        <w:t xml:space="preserve"> Auch können sich Spielende so tatsächlich clever dafür fühlen, eine unkonventionelle Antwort zu wählen – besonders, wenn das System tatsächlich darauf reagiert, da sie bei gegebenen Antwortmöglichkeiten nicht wirklich das Gefühl hatten, selbst darauf zu kommen.</w:t>
+      </w:r>
+      <w:r>
+        <w:rPr>
+          <w:lang w:eastAsia="de-DE"/>
+        </w:rPr>
+        <w:t xml:space="preserve"> Ich mag, dass das System nicht übermäßig komplex geworden ist, und auch mit vielen Worten noch relativ überschaubar bleibt. </w:t>
+      </w:r>
+      <w:r>
+        <w:rPr>
+          <w:lang w:eastAsia="de-DE"/>
+        </w:rPr>
+        <w:t xml:space="preserve">Das System fördert sehr, sich nur mit den Charakteren auseinanderzusetzen, die die Spielenden interessant finden – dadurch, dass sie jeden Charakter zu jedem Thema ausfragen können, fühlt es sich weniger so an, als wären sie gezwungen den Dialogbaum eines Charakters „abzuarbeiten“, sondern sie stellen eher Fragen zu Themen, die sie </w:t>
+      </w:r>
+      <w:r>
+        <w:rPr>
+          <w:lang w:eastAsia="de-DE"/>
+        </w:rPr>
+        <w:lastRenderedPageBreak/>
+        <w:t>persönlich tiefer erforschen möchten. Das bietet meiner Meinung nach viele Möglichkeiten, Charaktere interessant zu schreiben, da so sehr einfach viele Details und Informationen</w:t>
+      </w:r>
+      <w:r>
+        <w:rPr>
+          <w:lang w:eastAsia="de-DE"/>
+        </w:rPr>
+        <w:t xml:space="preserve"> in einen Charakter hineingearbeitet werden können. </w:t>
       </w:r>
     </w:p>
     <w:p>
@@ -3791,235 +5408,6 @@
           <w:szCs w:val="28"/>
           <w:lang w:eastAsia="de-DE"/>
         </w:rPr>
-        <w:t>Datensätze</w:t>
-      </w:r>
-    </w:p>
-    <w:p>
-      <w:pPr>
-        <w:numPr>
-          <w:ilvl w:val="1"/>
-          <w:numId w:val="1"/>
-        </w:numPr>
-        <w:spacing w:before="100" w:beforeAutospacing="1" w:after="100" w:afterAutospacing="1" w:line="240" w:lineRule="auto"/>
-        <w:rPr>
-          <w:rFonts w:ascii="Comic Sans MS" w:eastAsia="Times New Roman" w:hAnsi="Comic Sans MS" w:cs="Times New Roman"/>
-          <w:szCs w:val="28"/>
-          <w:lang w:eastAsia="de-DE"/>
-        </w:rPr>
-      </w:pPr>
-      <w:r>
-        <w:rPr>
-          <w:rFonts w:ascii="Comic Sans MS" w:eastAsia="Times New Roman" w:hAnsi="Comic Sans MS" w:cs="Times New Roman"/>
-          <w:szCs w:val="28"/>
-          <w:lang w:eastAsia="de-DE"/>
-        </w:rPr>
-        <w:t>Adaptives System</w:t>
-      </w:r>
-    </w:p>
-    <w:p>
-      <w:pPr>
-        <w:numPr>
-          <w:ilvl w:val="0"/>
-          <w:numId w:val="1"/>
-        </w:numPr>
-        <w:spacing w:before="100" w:beforeAutospacing="1" w:after="100" w:afterAutospacing="1" w:line="240" w:lineRule="auto"/>
-        <w:rPr>
-          <w:rFonts w:ascii="Comic Sans MS" w:eastAsia="Times New Roman" w:hAnsi="Comic Sans MS" w:cs="Times New Roman"/>
-          <w:szCs w:val="28"/>
-          <w:lang w:eastAsia="de-DE"/>
-        </w:rPr>
-      </w:pPr>
-      <w:r>
-        <w:rPr>
-          <w:rFonts w:ascii="Comic Sans MS" w:eastAsia="Times New Roman" w:hAnsi="Comic Sans MS" w:cs="Times New Roman"/>
-          <w:szCs w:val="28"/>
-          <w:lang w:eastAsia="de-DE"/>
-        </w:rPr>
-        <w:t>Evaluation</w:t>
-      </w:r>
-    </w:p>
-    <w:p>
-      <w:pPr>
-        <w:pStyle w:val="KeinLeerraum"/>
-        <w:rPr>
-          <w:rFonts w:eastAsia="Times New Roman" w:cs="Times New Roman"/>
-          <w:szCs w:val="28"/>
-          <w:lang w:eastAsia="de-DE"/>
-        </w:rPr>
-      </w:pPr>
-      <w:r>
-        <w:rPr>
-          <w:lang w:eastAsia="de-DE"/>
-        </w:rPr>
-        <w:t>Nachdem ich achtzehn Wochen am Werkstück gearb</w:t>
-      </w:r>
-      <w:r>
-        <w:rPr>
-          <w:lang w:eastAsia="de-DE"/>
-        </w:rPr>
-        <w:t xml:space="preserve">eitet habe, habe ich mir etwas Zeit genommen, um über das Projekt zu reflektieren und zu evaluieren, ob ich die Ziele, die ich mir gesetzt habe, eingehalten habe. </w:t>
-      </w:r>
-    </w:p>
-    <w:p>
-      <w:pPr>
-        <w:numPr>
-          <w:ilvl w:val="1"/>
-          <w:numId w:val="1"/>
-        </w:numPr>
-        <w:spacing w:before="100" w:beforeAutospacing="1" w:after="100" w:afterAutospacing="1" w:line="240" w:lineRule="auto"/>
-        <w:rPr>
-          <w:rFonts w:ascii="Comic Sans MS" w:eastAsia="Times New Roman" w:hAnsi="Comic Sans MS" w:cs="Times New Roman"/>
-          <w:szCs w:val="28"/>
-          <w:lang w:eastAsia="de-DE"/>
-        </w:rPr>
-      </w:pPr>
-      <w:r>
-        <w:rPr>
-          <w:rFonts w:ascii="Comic Sans MS" w:eastAsia="Times New Roman" w:hAnsi="Comic Sans MS" w:cs="Times New Roman"/>
-          <w:szCs w:val="28"/>
-          <w:lang w:eastAsia="de-DE"/>
-        </w:rPr>
-        <w:t>Evaluation der Arbeitsweise</w:t>
-      </w:r>
-    </w:p>
-    <w:p>
-      <w:pPr>
-        <w:pStyle w:val="KeinLeerraum"/>
-        <w:rPr>
-          <w:lang w:eastAsia="de-DE"/>
-        </w:rPr>
-      </w:pPr>
-    </w:p>
-    <w:p>
-      <w:pPr>
-        <w:numPr>
-          <w:ilvl w:val="1"/>
-          <w:numId w:val="1"/>
-        </w:numPr>
-        <w:spacing w:before="100" w:beforeAutospacing="1" w:after="100" w:afterAutospacing="1" w:line="240" w:lineRule="auto"/>
-        <w:rPr>
-          <w:rFonts w:ascii="Comic Sans MS" w:eastAsia="Times New Roman" w:hAnsi="Comic Sans MS" w:cs="Times New Roman"/>
-          <w:szCs w:val="28"/>
-          <w:lang w:eastAsia="de-DE"/>
-        </w:rPr>
-      </w:pPr>
-      <w:r>
-        <w:rPr>
-          <w:rFonts w:ascii="Comic Sans MS" w:eastAsia="Times New Roman" w:hAnsi="Comic Sans MS" w:cs="Times New Roman"/>
-          <w:szCs w:val="28"/>
-          <w:lang w:eastAsia="de-DE"/>
-        </w:rPr>
-        <w:t xml:space="preserve">Evaluation des fertigen Werkstücks </w:t>
-      </w:r>
-      <w:r>
-        <w:rPr>
-          <w:rFonts w:ascii="Comic Sans MS" w:eastAsia="Times New Roman" w:hAnsi="Comic Sans MS" w:cs="Times New Roman"/>
-          <w:szCs w:val="28"/>
-          <w:lang w:eastAsia="de-DE"/>
-        </w:rPr>
-        <w:t>- Positives</w:t>
-      </w:r>
-    </w:p>
-    <w:p>
-      <w:pPr>
-        <w:pStyle w:val="KeinLeerraum"/>
-        <w:rPr>
-          <w:lang w:eastAsia="de-DE"/>
-        </w:rPr>
-      </w:pPr>
-      <w:r>
-        <w:rPr>
-          <w:lang w:eastAsia="de-DE"/>
-        </w:rPr>
-        <w:t>Generell bin ich sehr glücklich mit meinem fertigen Werkstück. Vor allem die Möglichkeit, Eigeninitiative zu ergreifen, um Fragen zu stellen und die größere Bandbreite an Antwortmöglichkeiten, die man auf Fragen geben kann, funktionieren in diesem System sehr gut. Spielende haben weniger das Gefühl, dass sie aus vorgegebenen Möglichkeiten auswählen und sind freier darin, auch auf relativ belanglose Fragen, wie „Wo kommst du her?“, zu antworten</w:t>
-      </w:r>
-      <w:r>
-        <w:rPr>
-          <w:lang w:eastAsia="de-DE"/>
-        </w:rPr>
-        <w:t>, ohne dass das System jede mögliche Auswahlmöglichkeit bereitstellen muss</w:t>
-      </w:r>
-      <w:r>
-        <w:rPr>
-          <w:lang w:eastAsia="de-DE"/>
-        </w:rPr>
-        <w:t xml:space="preserve">. </w:t>
-      </w:r>
-      <w:r>
-        <w:rPr>
-          <w:lang w:eastAsia="de-DE"/>
-        </w:rPr>
-        <w:t>Das System</w:t>
-      </w:r>
-      <w:r>
-        <w:rPr>
-          <w:lang w:eastAsia="de-DE"/>
-        </w:rPr>
-        <w:t xml:space="preserve"> macht das lesen eines Textes interaktiver und das Aufnehmen der</w:t>
-      </w:r>
-      <w:r>
-        <w:rPr>
-          <w:lang w:eastAsia="de-DE"/>
-        </w:rPr>
-        <w:t xml:space="preserve"> Informationen </w:t>
-      </w:r>
-      <w:r>
-        <w:rPr>
-          <w:lang w:eastAsia="de-DE"/>
-        </w:rPr>
-        <w:t>wird zu einem Teil des Spiels, denn nach jedem gelesenen Wort stellt sich die Frage</w:t>
-      </w:r>
-      <w:r>
-        <w:rPr>
-          <w:lang w:eastAsia="de-DE"/>
-        </w:rPr>
-        <w:t xml:space="preserve">, </w:t>
-      </w:r>
-      <w:r>
-        <w:rPr>
-          <w:lang w:eastAsia="de-DE"/>
-        </w:rPr>
-        <w:t>ob dieses</w:t>
-      </w:r>
-      <w:r>
-        <w:rPr>
-          <w:lang w:eastAsia="de-DE"/>
-        </w:rPr>
-        <w:t xml:space="preserve"> möglicherweise im Spielverlauf helfen könnten.</w:t>
-      </w:r>
-      <w:r>
-        <w:rPr>
-          <w:lang w:eastAsia="de-DE"/>
-        </w:rPr>
-        <w:t xml:space="preserve"> Auch können sich Spielende so tatsächlich clever dafür fühlen, eine unkonventionelle </w:t>
-      </w:r>
-      <w:r>
-        <w:rPr>
-          <w:lang w:eastAsia="de-DE"/>
-        </w:rPr>
-        <w:lastRenderedPageBreak/>
-        <w:t>Antwort zu wählen – besonders, wenn das System tatsächlich darauf reagiert, da sie bei gegebenen Antwortmöglichkeiten nicht wirklich das Gefühl hatten, selbst darauf zu kommen.</w:t>
-      </w:r>
-    </w:p>
-    <w:p>
-      <w:pPr>
-        <w:numPr>
-          <w:ilvl w:val="1"/>
-          <w:numId w:val="1"/>
-        </w:numPr>
-        <w:spacing w:before="100" w:beforeAutospacing="1" w:after="100" w:afterAutospacing="1" w:line="240" w:lineRule="auto"/>
-        <w:rPr>
-          <w:rFonts w:ascii="Comic Sans MS" w:eastAsia="Times New Roman" w:hAnsi="Comic Sans MS" w:cs="Times New Roman"/>
-          <w:szCs w:val="28"/>
-          <w:lang w:eastAsia="de-DE"/>
-        </w:rPr>
-      </w:pPr>
-      <w:r>
-        <w:rPr>
-          <w:rFonts w:ascii="Comic Sans MS" w:eastAsia="Times New Roman" w:hAnsi="Comic Sans MS" w:cs="Times New Roman"/>
-          <w:szCs w:val="28"/>
-          <w:lang w:eastAsia="de-DE"/>
-        </w:rPr>
         <w:t>Evaluation des fertigen Werkstücks - Negatives</w:t>
       </w:r>
     </w:p>
@@ -4037,7 +5425,13 @@
         <w:rPr>
           <w:lang w:eastAsia="de-DE"/>
         </w:rPr>
-        <w:t xml:space="preserve">Trotzdem hat das System noch viele Probleme. Zum einen ist es noch immer nicht möglich, mehr als simple Antworten auf Fragen zu geben, die den Spielenden gestellt werden. Tatsächlich kann sogar gesagt werden, dass es in einem System, in dem es Antwortmöglichkeiten, aus denen gewählt wird, gibt, weitaus einfacher ist, eine Meinung oder einen Gedanken zum Ausdruck zu bringen. </w:t>
+        <w:t xml:space="preserve">Trotzdem hat das System noch viele Probleme. Zum einen ist es noch immer nicht möglich, mehr als simple Antworten auf Fragen zu geben, die den Spielenden gestellt werden. </w:t>
+      </w:r>
+      <w:r>
+        <w:rPr>
+          <w:lang w:eastAsia="de-DE"/>
+        </w:rPr>
+        <w:t xml:space="preserve">Zum anderen müssen </w:t>
       </w:r>
       <w:r>
         <w:rPr>
@@ -4046,9 +5440,8 @@
           <w:szCs w:val="28"/>
           <w:lang w:eastAsia="de-DE"/>
         </w:rPr>
-        <w:t xml:space="preserve">man muss auf so viele Eventualitäten eingestellt sein, damit das Spiel nicht </w:t>
-      </w:r>
-      <w:proofErr w:type="spellStart"/>
+        <w:t xml:space="preserve">Spielende </w:t>
+      </w:r>
       <w:r>
         <w:rPr>
           <w:rFonts w:eastAsia="Times New Roman" w:cs="Times New Roman"/>
@@ -4056,9 +5449,8 @@
           <w:szCs w:val="28"/>
           <w:lang w:eastAsia="de-DE"/>
         </w:rPr>
-        <w:t>undurchspielbar</w:t>
-      </w:r>
-      <w:proofErr w:type="spellEnd"/>
+        <w:t xml:space="preserve">momentan </w:t>
+      </w:r>
       <w:r>
         <w:rPr>
           <w:rFonts w:eastAsia="Times New Roman" w:cs="Times New Roman"/>
@@ -4066,48 +5458,122 @@
           <w:szCs w:val="28"/>
           <w:lang w:eastAsia="de-DE"/>
         </w:rPr>
-        <w:t xml:space="preserve"> wird, dass man Spielenden manchmal abnimmt, sich smart zu fühlen</w:t>
-      </w:r>
-    </w:p>
-    <w:p>
-      <w:pPr>
-        <w:rPr>
-          <w:lang w:eastAsia="de-DE"/>
-        </w:rPr>
-      </w:pPr>
-    </w:p>
-    <w:p>
-      <w:pPr>
-        <w:pStyle w:val="KeinLeerraum"/>
-        <w:rPr>
-          <w:lang w:eastAsia="de-DE"/>
-        </w:rPr>
-      </w:pPr>
-      <w:r>
-        <w:rPr>
-          <w:lang w:eastAsia="de-DE"/>
-        </w:rPr>
-        <w:t xml:space="preserve">[das alles nach oben: + „..deswegen denke ich zudem nicht, dass das System, in dem Zustand, in dem es sich momentan befindet wirklich integrierbar in ein größeres Rollenspiel wäre. In abgeänderten Formen könnte ich mir allerdings vorstellen, dass es funktionieren könnte. Beispielsweise könnte das Speichern von </w:t>
-      </w:r>
-      <w:proofErr w:type="spellStart"/>
-      <w:r>
-        <w:rPr>
-          <w:lang w:eastAsia="de-DE"/>
-        </w:rPr>
-        <w:t>Wörten</w:t>
-      </w:r>
-      <w:proofErr w:type="spellEnd"/>
-      <w:r>
-        <w:rPr>
-          <w:lang w:eastAsia="de-DE"/>
-        </w:rPr>
-        <w:t xml:space="preserve"> durch eine Art Lexikon ersetzt werden] </w:t>
-      </w:r>
-      <w:r>
-        <w:rPr>
-          <w:lang w:eastAsia="de-DE"/>
-        </w:rPr>
-        <w:t xml:space="preserve">Zudem hatte ich mir die Aufgabe gestellt, auch zu probieren, dass System für Rollenspiele jeder Art benutzbar zu machen. Leider muss ich hier </w:t>
+        <w:t xml:space="preserve">auf </w:t>
+      </w:r>
+      <w:r>
+        <w:rPr>
+          <w:rFonts w:eastAsia="Times New Roman" w:cs="Times New Roman"/>
+          <w:color w:val="808080"/>
+          <w:szCs w:val="28"/>
+          <w:lang w:eastAsia="de-DE"/>
+        </w:rPr>
+        <w:t xml:space="preserve">sehr </w:t>
+      </w:r>
+      <w:r>
+        <w:rPr>
+          <w:rFonts w:eastAsia="Times New Roman" w:cs="Times New Roman"/>
+          <w:color w:val="808080"/>
+          <w:szCs w:val="28"/>
+          <w:lang w:eastAsia="de-DE"/>
+        </w:rPr>
+        <w:t>viele Eventualitäten eingestellt sein, damit</w:t>
+      </w:r>
+      <w:r>
+        <w:rPr>
+          <w:rFonts w:eastAsia="Times New Roman" w:cs="Times New Roman"/>
+          <w:color w:val="808080"/>
+          <w:szCs w:val="28"/>
+          <w:lang w:eastAsia="de-DE"/>
+        </w:rPr>
+        <w:t xml:space="preserve"> sie nicht immer wieder zu alten Dialogen zurückkehren müssen, wenn sie eine passende Antwort gefunden haben und so kann das Spiel sich zurzeit </w:t>
+      </w:r>
+      <w:r>
+        <w:rPr>
+          <w:rFonts w:eastAsia="Times New Roman" w:cs="Times New Roman"/>
+          <w:color w:val="808080"/>
+          <w:szCs w:val="28"/>
+          <w:lang w:eastAsia="de-DE"/>
+        </w:rPr>
+        <w:t>ab und zu</w:t>
+      </w:r>
+      <w:r>
+        <w:rPr>
+          <w:rFonts w:eastAsia="Times New Roman" w:cs="Times New Roman"/>
+          <w:color w:val="808080"/>
+          <w:szCs w:val="28"/>
+          <w:lang w:eastAsia="de-DE"/>
+        </w:rPr>
+        <w:t xml:space="preserve"> anfühlen, als sei es ein Puzzle. </w:t>
+      </w:r>
+      <w:r>
+        <w:rPr>
+          <w:rFonts w:eastAsia="Times New Roman" w:cs="Times New Roman"/>
+          <w:color w:val="808080"/>
+          <w:szCs w:val="28"/>
+          <w:lang w:eastAsia="de-DE"/>
+        </w:rPr>
+        <w:t>Vor allem</w:t>
+      </w:r>
+      <w:r>
+        <w:rPr>
+          <w:rFonts w:eastAsia="Times New Roman" w:cs="Times New Roman"/>
+          <w:color w:val="808080"/>
+          <w:szCs w:val="28"/>
+          <w:lang w:eastAsia="de-DE"/>
+        </w:rPr>
+        <w:t>,</w:t>
+      </w:r>
+      <w:r>
+        <w:rPr>
+          <w:rFonts w:eastAsia="Times New Roman" w:cs="Times New Roman"/>
+          <w:color w:val="808080"/>
+          <w:szCs w:val="28"/>
+          <w:lang w:eastAsia="de-DE"/>
+        </w:rPr>
+        <w:t xml:space="preserve"> wenn das Spiel in einem größeren Rahmen existiert, kann es schwer werden, viele Namen, Orte und Objekte zu balancieren und tatsächlich die richtigen Worte in der Sammlung zu haben, wenn sie benötigt werden.</w:t>
+      </w:r>
+      <w:r>
+        <w:rPr>
+          <w:rFonts w:eastAsia="Times New Roman" w:cs="Times New Roman"/>
+          <w:color w:val="808080"/>
+          <w:szCs w:val="28"/>
+          <w:lang w:eastAsia="de-DE"/>
+        </w:rPr>
+        <w:t xml:space="preserve"> </w:t>
+      </w:r>
+    </w:p>
+    <w:p>
+      <w:pPr>
+        <w:pStyle w:val="KeinLeerraum"/>
+        <w:rPr>
+          <w:lang w:eastAsia="de-DE"/>
+        </w:rPr>
+      </w:pPr>
+    </w:p>
+    <w:p>
+      <w:pPr>
+        <w:pStyle w:val="KeinLeerraum"/>
+        <w:rPr>
+          <w:lang w:eastAsia="de-DE"/>
+        </w:rPr>
+      </w:pPr>
+      <w:r>
+        <w:rPr>
+          <w:lang w:eastAsia="de-DE"/>
+        </w:rPr>
+        <w:t xml:space="preserve">Zudem hatte ich mir die Aufgabe gestellt, </w:t>
+      </w:r>
+      <w:r>
+        <w:rPr>
+          <w:lang w:eastAsia="de-DE"/>
+        </w:rPr>
+        <w:t>da</w:t>
+      </w:r>
+      <w:r>
+        <w:rPr>
+          <w:lang w:eastAsia="de-DE"/>
+        </w:rPr>
+        <w:t xml:space="preserve">s System für Rollenspiele jeder Art benutzbar zu machen. Leider muss ich hier </w:t>
       </w:r>
       <w:r>
         <w:rPr>
@@ -4137,21 +5603,7 @@
         <w:rPr>
           <w:lang w:eastAsia="de-DE"/>
         </w:rPr>
-        <w:t xml:space="preserve">benötigt werden. Für einen Dialog ist das System auch relativ komplex und das </w:t>
-      </w:r>
-      <w:proofErr w:type="spellStart"/>
-      <w:r>
-        <w:rPr>
-          <w:lang w:eastAsia="de-DE"/>
-        </w:rPr>
-        <w:t>sammeln</w:t>
-      </w:r>
-      <w:proofErr w:type="spellEnd"/>
-      <w:r>
-        <w:rPr>
-          <w:lang w:eastAsia="de-DE"/>
-        </w:rPr>
-        <w:t xml:space="preserve"> der Wörter limitiert Spielende wo</w:t>
+        <w:t>benötigt werden.</w:t>
       </w:r>
     </w:p>
     <w:p>
@@ -4186,54 +5638,47 @@
           <w:szCs w:val="28"/>
           <w:lang w:eastAsia="de-DE"/>
         </w:rPr>
-        <w:t>Fazit &amp; Ausblick</w:t>
-      </w:r>
-    </w:p>
-    <w:p>
-      <w:pPr>
-        <w:numPr>
-          <w:ilvl w:val="2"/>
-          <w:numId w:val="1"/>
-        </w:numPr>
-        <w:spacing w:before="100" w:beforeAutospacing="1" w:after="100" w:afterAutospacing="1" w:line="240" w:lineRule="auto"/>
-        <w:rPr>
-          <w:rFonts w:ascii="Comic Sans MS" w:eastAsia="Times New Roman" w:hAnsi="Comic Sans MS" w:cs="Times New Roman"/>
-          <w:szCs w:val="28"/>
-          <w:lang w:eastAsia="de-DE"/>
-        </w:rPr>
-      </w:pPr>
-      <w:r>
-        <w:rPr>
-          <w:rFonts w:ascii="Comic Sans MS" w:eastAsia="Times New Roman" w:hAnsi="Comic Sans MS" w:cs="Times New Roman"/>
-          <w:color w:val="808080"/>
-          <w:szCs w:val="28"/>
-          <w:lang w:eastAsia="de-DE"/>
-        </w:rPr>
-        <w:t xml:space="preserve"> </w:t>
-      </w:r>
-      <w:r>
-        <w:rPr>
-          <w:rFonts w:ascii="Comic Sans MS" w:eastAsia="Times New Roman" w:hAnsi="Comic Sans MS" w:cs="Times New Roman"/>
-          <w:color w:val="808080"/>
-          <w:szCs w:val="28"/>
-          <w:lang w:eastAsia="de-DE"/>
-        </w:rPr>
-        <w:t>Wenn ich das Ganze nochmal machen würde, was würde ich anders machen? Was würde ich machen, wenn ich mehr Zeit hätte?</w:t>
-      </w:r>
-    </w:p>
-    <w:p>
-      <w:pPr>
-        <w:numPr>
-          <w:ilvl w:val="1"/>
-          <w:numId w:val="1"/>
-        </w:numPr>
-        <w:spacing w:before="100" w:beforeAutospacing="1" w:after="100" w:afterAutospacing="1" w:line="240" w:lineRule="auto"/>
-        <w:rPr>
-          <w:rFonts w:ascii="Comic Sans MS" w:eastAsia="Times New Roman" w:hAnsi="Comic Sans MS" w:cs="Times New Roman"/>
-          <w:szCs w:val="28"/>
-          <w:lang w:eastAsia="de-DE"/>
-        </w:rPr>
-      </w:pPr>
+        <w:t>Fazit</w:t>
+      </w:r>
+    </w:p>
+    <w:p>
+      <w:pPr>
+        <w:pStyle w:val="KeinLeerraum"/>
+        <w:rPr>
+          <w:lang w:eastAsia="de-DE"/>
+        </w:rPr>
+      </w:pPr>
+      <w:r>
+        <w:rPr>
+          <w:lang w:eastAsia="de-DE"/>
+        </w:rPr>
+        <w:t xml:space="preserve">Generell denke ich, dass das System vielversprechend ist, um später noch einmal damit weiterzuarbeiten. Hierbei würde es möglicherweise helfen, genau vor Augen zu haben, welche Arten von Dialogen tatsächlich in einem Spiel benötigt werden, um das System dann auf die benötigten Mechaniken und Systeme anzupassen. Vor allem für größere Spiele müssten hier Entscheidungen getroffen </w:t>
+      </w:r>
+      <w:r>
+        <w:rPr>
+          <w:lang w:eastAsia="de-DE"/>
+        </w:rPr>
+        <w:lastRenderedPageBreak/>
+        <w:t xml:space="preserve">werden, die es einfacher machen, mehr Worte zu organisieren und unter Kontrolle zu behalten. Möglicherweise können für viele der </w:t>
+      </w:r>
+      <w:r>
+        <w:rPr>
+          <w:lang w:eastAsia="de-DE"/>
+        </w:rPr>
+        <w:t xml:space="preserve">momentanen </w:t>
+      </w:r>
+      <w:r>
+        <w:rPr>
+          <w:lang w:eastAsia="de-DE"/>
+        </w:rPr>
+        <w:t xml:space="preserve">Probleme noch </w:t>
+      </w:r>
+      <w:r>
+        <w:rPr>
+          <w:lang w:eastAsia="de-DE"/>
+        </w:rPr>
+        <w:t xml:space="preserve">Lösungen gefunden werden und vor allem für kleine Spiele sehe ich die Möglichkeit, durch dieses System interessante Geschichten zu erzählen. </w:t>
+      </w:r>
     </w:p>
     <w:p>
       <w:pPr>
@@ -4259,6 +5704,16 @@
     </w:p>
     <w:p>
       <w:pPr>
+        <w:pStyle w:val="KeinLeerraum"/>
+        <w:rPr>
+          <w:lang w:eastAsia="de-DE"/>
+        </w:rPr>
+      </w:pPr>
+      <w:bookmarkStart w:id="0" w:name="_GoBack"/>
+      <w:bookmarkEnd w:id="0"/>
+    </w:p>
+    <w:p>
+      <w:pPr>
         <w:numPr>
           <w:ilvl w:val="0"/>
           <w:numId w:val="1"/>
@@ -4281,6 +5736,219 @@
     </w:p>
     <w:p>
       <w:pPr>
+        <w:pStyle w:val="KeinLeerraum"/>
+        <w:rPr>
+          <w:lang w:eastAsia="de-DE"/>
+        </w:rPr>
+      </w:pPr>
+      <w:proofErr w:type="spellStart"/>
+      <w:r>
+        <w:rPr>
+          <w:lang w:eastAsia="de-DE"/>
+        </w:rPr>
+        <w:t>Unity</w:t>
+      </w:r>
+      <w:proofErr w:type="spellEnd"/>
+      <w:r>
+        <w:rPr>
+          <w:lang w:eastAsia="de-DE"/>
+        </w:rPr>
+        <w:t xml:space="preserve"> 2020.3.20f1</w:t>
+      </w:r>
+    </w:p>
+    <w:p>
+      <w:pPr>
+        <w:pStyle w:val="KeinLeerraum"/>
+        <w:rPr>
+          <w:lang w:eastAsia="de-DE"/>
+        </w:rPr>
+      </w:pPr>
+      <w:r>
+        <w:rPr>
+          <w:lang w:eastAsia="de-DE"/>
+        </w:rPr>
+        <w:t>Adobe Photoshop CC 2021</w:t>
+      </w:r>
+    </w:p>
+    <w:p>
+      <w:pPr>
+        <w:pStyle w:val="KeinLeerraum"/>
+        <w:rPr>
+          <w:lang w:eastAsia="de-DE"/>
+        </w:rPr>
+      </w:pPr>
+      <w:r>
+        <w:rPr>
+          <w:lang w:eastAsia="de-DE"/>
+        </w:rPr>
+        <w:t>Miro</w:t>
+      </w:r>
+    </w:p>
+    <w:p>
+      <w:pPr>
+        <w:pStyle w:val="KeinLeerraum"/>
+        <w:rPr>
+          <w:lang w:eastAsia="de-DE"/>
+        </w:rPr>
+      </w:pPr>
+      <w:proofErr w:type="spellStart"/>
+      <w:r>
+        <w:rPr>
+          <w:lang w:eastAsia="de-DE"/>
+        </w:rPr>
+        <w:t>Yarn</w:t>
+      </w:r>
+      <w:proofErr w:type="spellEnd"/>
+      <w:r>
+        <w:rPr>
+          <w:lang w:eastAsia="de-DE"/>
+        </w:rPr>
+        <w:t xml:space="preserve"> Spinner 1.2.7</w:t>
+      </w:r>
+    </w:p>
+    <w:p>
+      <w:pPr>
+        <w:pStyle w:val="KeinLeerraum"/>
+        <w:rPr>
+          <w:lang w:eastAsia="de-DE"/>
+        </w:rPr>
+      </w:pPr>
+      <w:proofErr w:type="spellStart"/>
+      <w:r>
+        <w:rPr>
+          <w:lang w:eastAsia="de-DE"/>
+        </w:rPr>
+        <w:t>Unity</w:t>
+      </w:r>
+      <w:proofErr w:type="spellEnd"/>
+      <w:r>
+        <w:rPr>
+          <w:lang w:eastAsia="de-DE"/>
+        </w:rPr>
+        <w:t xml:space="preserve"> High Definition </w:t>
+      </w:r>
+      <w:proofErr w:type="spellStart"/>
+      <w:r>
+        <w:rPr>
+          <w:lang w:eastAsia="de-DE"/>
+        </w:rPr>
+        <w:t>Render</w:t>
+      </w:r>
+      <w:proofErr w:type="spellEnd"/>
+      <w:r>
+        <w:rPr>
+          <w:lang w:eastAsia="de-DE"/>
+        </w:rPr>
+        <w:t xml:space="preserve"> Pipeline 10.6.0</w:t>
+      </w:r>
+    </w:p>
+    <w:p>
+      <w:pPr>
+        <w:pStyle w:val="KeinLeerraum"/>
+        <w:rPr>
+          <w:lang w:eastAsia="de-DE"/>
+        </w:rPr>
+      </w:pPr>
+      <w:r>
+        <w:rPr>
+          <w:lang w:eastAsia="de-DE"/>
+        </w:rPr>
+        <w:t xml:space="preserve">HDRP UI </w:t>
+      </w:r>
+      <w:proofErr w:type="spellStart"/>
+      <w:r>
+        <w:rPr>
+          <w:lang w:eastAsia="de-DE"/>
+        </w:rPr>
+        <w:t>Camera</w:t>
+      </w:r>
+      <w:proofErr w:type="spellEnd"/>
+      <w:r>
+        <w:rPr>
+          <w:lang w:eastAsia="de-DE"/>
+        </w:rPr>
+        <w:t xml:space="preserve"> </w:t>
+      </w:r>
+      <w:proofErr w:type="spellStart"/>
+      <w:r>
+        <w:rPr>
+          <w:lang w:eastAsia="de-DE"/>
+        </w:rPr>
+        <w:t>Stacking</w:t>
+      </w:r>
+      <w:proofErr w:type="spellEnd"/>
+      <w:r>
+        <w:rPr>
+          <w:lang w:eastAsia="de-DE"/>
+        </w:rPr>
+        <w:t xml:space="preserve"> </w:t>
+      </w:r>
+      <w:proofErr w:type="spellStart"/>
+      <w:r>
+        <w:rPr>
+          <w:lang w:eastAsia="de-DE"/>
+        </w:rPr>
+        <w:t>by</w:t>
+      </w:r>
+      <w:proofErr w:type="spellEnd"/>
+      <w:r>
+        <w:rPr>
+          <w:lang w:eastAsia="de-DE"/>
+        </w:rPr>
+        <w:t xml:space="preserve"> Antoine </w:t>
+      </w:r>
+      <w:proofErr w:type="spellStart"/>
+      <w:r>
+        <w:rPr>
+          <w:lang w:eastAsia="de-DE"/>
+        </w:rPr>
+        <w:t>Lelièvre</w:t>
+      </w:r>
+      <w:proofErr w:type="spellEnd"/>
+      <w:r>
+        <w:rPr>
+          <w:lang w:eastAsia="de-DE"/>
+        </w:rPr>
+        <w:t xml:space="preserve"> 1.2.1</w:t>
+      </w:r>
+    </w:p>
+    <w:p>
+      <w:pPr>
+        <w:pStyle w:val="KeinLeerraum"/>
+        <w:rPr>
+          <w:lang w:eastAsia="de-DE"/>
+        </w:rPr>
+      </w:pPr>
+      <w:r>
+        <w:rPr>
+          <w:lang w:eastAsia="de-DE"/>
+        </w:rPr>
+        <w:t>Visual Studio Editor 2.0.14</w:t>
+      </w:r>
+    </w:p>
+    <w:p>
+      <w:pPr>
+        <w:pStyle w:val="KeinLeerraum"/>
+        <w:rPr>
+          <w:lang w:eastAsia="de-DE"/>
+        </w:rPr>
+      </w:pPr>
+      <w:r>
+        <w:rPr>
+          <w:lang w:eastAsia="de-DE"/>
+        </w:rPr>
+        <w:t>Visual Studio Code Editor 1.2.4</w:t>
+      </w:r>
+    </w:p>
+    <w:p>
+      <w:pPr>
+        <w:rPr>
+          <w:lang w:eastAsia="de-DE"/>
+        </w:rPr>
+      </w:pPr>
+    </w:p>
+    <w:p>
+      <w:pPr>
         <w:numPr>
           <w:ilvl w:val="0"/>
           <w:numId w:val="1"/>
@@ -4303,6 +5971,14 @@
     </w:p>
     <w:p>
       <w:pPr>
+        <w:pStyle w:val="KeinLeerraum"/>
+        <w:rPr>
+          <w:lang w:eastAsia="de-DE"/>
+        </w:rPr>
+      </w:pPr>
+    </w:p>
+    <w:p>
+      <w:pPr>
         <w:numPr>
           <w:ilvl w:val="0"/>
           <w:numId w:val="1"/>
@@ -4510,6 +6186,7 @@
         <w:rPr>
           <w:lang w:eastAsia="de-DE"/>
         </w:rPr>
+        <w:lastRenderedPageBreak/>
         <w:t xml:space="preserve">…bei den Kommilitonen, </w:t>
       </w:r>
       <w:r>
@@ -6091,7 +7768,7 @@
 </file>
 
 <file path=customXml/itemProps1.xml><?xml version="1.0" encoding="utf-8"?>
-<ds:datastoreItem xmlns:ds="http://schemas.openxmlformats.org/officeDocument/2006/customXml" ds:itemID="{77DA7745-9507-44F1-B0E7-40179A762D40}">
+<ds:datastoreItem xmlns:ds="http://schemas.openxmlformats.org/officeDocument/2006/customXml" ds:itemID="{0C8A3BAA-3D7D-4866-B029-D42856277A17}">
   <ds:schemaRefs>
     <ds:schemaRef ds:uri="http://schemas.openxmlformats.org/officeDocument/2006/bibliography"/>
   </ds:schemaRefs>

</xml_diff>

<commit_message>
[added] layout for thesis
</commit_message>
<xml_diff>
--- a/BachelorTexte.docx
+++ b/BachelorTexte.docx
@@ -1,6 +1,6 @@
 
 <file path=word/document.xml><?xml version="1.0" encoding="utf-8"?>
-<w:document xmlns:wpc="http://schemas.microsoft.com/office/word/2010/wordprocessingCanvas" xmlns:mc="http://schemas.openxmlformats.org/markup-compatibility/2006" xmlns:o="urn:schemas-microsoft-com:office:office" xmlns:r="http://schemas.openxmlformats.org/officeDocument/2006/relationships" xmlns:m="http://schemas.openxmlformats.org/officeDocument/2006/math" xmlns:v="urn:schemas-microsoft-com:vml" xmlns:wp14="http://schemas.microsoft.com/office/word/2010/wordprocessingDrawing" xmlns:wp="http://schemas.openxmlformats.org/drawingml/2006/wordprocessingDrawing" xmlns:w10="urn:schemas-microsoft-com:office:word" xmlns:w="http://schemas.openxmlformats.org/wordprocessingml/2006/main" xmlns:w14="http://schemas.microsoft.com/office/word/2010/wordml" xmlns:wpg="http://schemas.microsoft.com/office/word/2010/wordprocessingGroup" xmlns:wpi="http://schemas.microsoft.com/office/word/2010/wordprocessingInk" xmlns:wne="http://schemas.microsoft.com/office/word/2006/wordml" xmlns:wps="http://schemas.microsoft.com/office/word/2010/wordprocessingShape" mc:Ignorable="w14 wp14">
+<w:document xmlns:wpc="http://schemas.microsoft.com/office/word/2010/wordprocessingCanvas" xmlns:cx="http://schemas.microsoft.com/office/drawing/2014/chartex" xmlns:cx1="http://schemas.microsoft.com/office/drawing/2015/9/8/chartex" xmlns:mc="http://schemas.openxmlformats.org/markup-compatibility/2006" xmlns:o="urn:schemas-microsoft-com:office:office" xmlns:r="http://schemas.openxmlformats.org/officeDocument/2006/relationships" xmlns:m="http://schemas.openxmlformats.org/officeDocument/2006/math" xmlns:v="urn:schemas-microsoft-com:vml" xmlns:wp14="http://schemas.microsoft.com/office/word/2010/wordprocessingDrawing" xmlns:wp="http://schemas.openxmlformats.org/drawingml/2006/wordprocessingDrawing" xmlns:w10="urn:schemas-microsoft-com:office:word" xmlns:w="http://schemas.openxmlformats.org/wordprocessingml/2006/main" xmlns:w14="http://schemas.microsoft.com/office/word/2010/wordml" xmlns:w15="http://schemas.microsoft.com/office/word/2012/wordml" xmlns:w16se="http://schemas.microsoft.com/office/word/2015/wordml/symex" xmlns:wpg="http://schemas.microsoft.com/office/word/2010/wordprocessingGroup" xmlns:wpi="http://schemas.microsoft.com/office/word/2010/wordprocessingInk" xmlns:wne="http://schemas.microsoft.com/office/word/2006/wordml" xmlns:wps="http://schemas.microsoft.com/office/word/2010/wordprocessingShape" mc:Ignorable="w14 w15 w16se wp14">
   <w:body>
     <w:p>
       <w:pPr>
@@ -3138,21 +3138,7 @@
         <w:rPr>
           <w:lang w:eastAsia="de-DE"/>
         </w:rPr>
-        <w:t xml:space="preserve">g. Daher arbeitete ich hier vor allem mit gratis 3D </w:t>
-      </w:r>
-      <w:proofErr w:type="spellStart"/>
-      <w:r>
-        <w:rPr>
-          <w:lang w:eastAsia="de-DE"/>
-        </w:rPr>
-        <w:t>Assets</w:t>
-      </w:r>
-      <w:proofErr w:type="spellEnd"/>
-      <w:r>
-        <w:rPr>
-          <w:lang w:eastAsia="de-DE"/>
-        </w:rPr>
-        <w:t xml:space="preserve">, Animationen, </w:t>
+        <w:t xml:space="preserve">g. Daher arbeitete ich hier vor allem mit gratis 3D Assets, Animationen, </w:t>
       </w:r>
       <w:proofErr w:type="spellStart"/>
       <w:r>
@@ -8546,6 +8532,7 @@
         </w:rPr>
         <w:t xml:space="preserve">Um die Dialoge zu schreiben und in der Szene erscheinen zu lassen habe ich mit dem </w:t>
       </w:r>
+      <w:proofErr w:type="spellStart"/>
       <w:r>
         <w:rPr>
           <w:i/>
@@ -8559,16 +8546,229 @@
         </w:rPr>
         <w:t>-</w:t>
       </w:r>
+      <w:r>
+        <w:rPr>
+          <w:lang w:eastAsia="de-DE"/>
+        </w:rPr>
+        <w:t>Plugin</w:t>
+      </w:r>
+      <w:proofErr w:type="spellEnd"/>
+      <w:r>
+        <w:rPr>
+          <w:lang w:eastAsia="de-DE"/>
+        </w:rPr>
+        <w:t xml:space="preserve"> </w:t>
+      </w:r>
       <w:proofErr w:type="spellStart"/>
       <w:r>
         <w:rPr>
-          <w:lang w:eastAsia="de-DE"/>
-        </w:rPr>
-        <w:t>Plugin</w:t>
+          <w:i/>
+          <w:lang w:eastAsia="de-DE"/>
+        </w:rPr>
+        <w:t>Yarn</w:t>
       </w:r>
       <w:proofErr w:type="spellEnd"/>
       <w:r>
         <w:rPr>
+          <w:i/>
+          <w:lang w:eastAsia="de-DE"/>
+        </w:rPr>
+        <w:t xml:space="preserve"> Spinner</w:t>
+      </w:r>
+      <w:r>
+        <w:rPr>
+          <w:lang w:eastAsia="de-DE"/>
+        </w:rPr>
+        <w:t xml:space="preserve"> gearbeitet, was es einfach gemacht hat, Texte zu verfassen un</w:t>
+      </w:r>
+      <w:r>
+        <w:rPr>
+          <w:lang w:eastAsia="de-DE"/>
+        </w:rPr>
+        <w:t>d die richtigen Dialoge in den r</w:t>
+      </w:r>
+      <w:r>
+        <w:rPr>
+          <w:lang w:eastAsia="de-DE"/>
+        </w:rPr>
+        <w:t xml:space="preserve">ichtigen Momenten abzuspielen. Hierbei laufen in der Szene zwei Instanzen des </w:t>
+      </w:r>
+      <w:proofErr w:type="spellStart"/>
+      <w:r>
+        <w:rPr>
+          <w:i/>
+          <w:lang w:eastAsia="de-DE"/>
+        </w:rPr>
+        <w:t>DialogueRunners</w:t>
+      </w:r>
+      <w:proofErr w:type="spellEnd"/>
+      <w:r>
+        <w:rPr>
+          <w:lang w:eastAsia="de-DE"/>
+        </w:rPr>
+        <w:t xml:space="preserve">, den </w:t>
+      </w:r>
+      <w:proofErr w:type="spellStart"/>
+      <w:r>
+        <w:rPr>
+          <w:lang w:eastAsia="de-DE"/>
+        </w:rPr>
+        <w:t>Yarn</w:t>
+      </w:r>
+      <w:proofErr w:type="spellEnd"/>
+      <w:r>
+        <w:rPr>
+          <w:lang w:eastAsia="de-DE"/>
+        </w:rPr>
+        <w:t xml:space="preserve"> Spinner nutzt, um Dialoge </w:t>
+      </w:r>
+      <w:r>
+        <w:rPr>
+          <w:lang w:eastAsia="de-DE"/>
+        </w:rPr>
+        <w:t>in der Szene erscheinen zu lassen</w:t>
+      </w:r>
+      <w:r>
+        <w:rPr>
+          <w:lang w:eastAsia="de-DE"/>
+        </w:rPr>
+        <w:t>. Einer der beiden Runner kümmert sich hierbei um den normalen Dialog, der beim Ansprechen eines Charakters angezeigt wird, während der andere Runner sich um die</w:t>
+      </w:r>
+      <w:r>
+        <w:rPr>
+          <w:lang w:eastAsia="de-DE"/>
+        </w:rPr>
+        <w:t xml:space="preserve"> Antworten auf</w:t>
+      </w:r>
+      <w:r>
+        <w:rPr>
+          <w:lang w:eastAsia="de-DE"/>
+        </w:rPr>
+        <w:t xml:space="preserve"> Nachfragen kümmert. </w:t>
+      </w:r>
+      <w:r>
+        <w:rPr>
+          <w:lang w:eastAsia="de-DE"/>
+        </w:rPr>
+        <w:t xml:space="preserve">Wird eine Nachfrage gestellt, wird die </w:t>
+      </w:r>
+      <w:r>
+        <w:rPr>
+          <w:lang w:eastAsia="de-DE"/>
+        </w:rPr>
+        <w:t xml:space="preserve">Antwort </w:t>
+      </w:r>
+      <w:r>
+        <w:rPr>
+          <w:lang w:eastAsia="de-DE"/>
+        </w:rPr>
+        <w:t>über dem aktuellen Dialog angezeigt und</w:t>
+      </w:r>
+      <w:r>
+        <w:rPr>
+          <w:lang w:eastAsia="de-DE"/>
+        </w:rPr>
+        <w:t xml:space="preserve"> gerendert. E</w:t>
+      </w:r>
+      <w:r>
+        <w:rPr>
+          <w:lang w:eastAsia="de-DE"/>
+        </w:rPr>
+        <w:t>rst, wenn die Antwo</w:t>
+      </w:r>
+      <w:r>
+        <w:rPr>
+          <w:lang w:eastAsia="de-DE"/>
+        </w:rPr>
+        <w:t>rt gegeben wurde, wird dieses Dialogfenster wieder</w:t>
+      </w:r>
+      <w:r>
+        <w:rPr>
+          <w:lang w:eastAsia="de-DE"/>
+        </w:rPr>
+        <w:t xml:space="preserve"> ausgeblendet und das Gespräch, welches vor der Frage stattgefunden hat</w:t>
+      </w:r>
+      <w:r>
+        <w:rPr>
+          <w:lang w:eastAsia="de-DE"/>
+        </w:rPr>
+        <w:t>,</w:t>
+      </w:r>
+      <w:r>
+        <w:rPr>
+          <w:lang w:eastAsia="de-DE"/>
+        </w:rPr>
+        <w:t xml:space="preserve"> wird fortgesetzt.</w:t>
+      </w:r>
+    </w:p>
+    <w:p>
+      <w:pPr>
+        <w:rPr>
+          <w:lang w:eastAsia="de-DE"/>
+        </w:rPr>
+      </w:pPr>
+    </w:p>
+    <w:p>
+      <w:pPr>
+        <w:rPr>
+          <w:lang w:eastAsia="de-DE"/>
+        </w:rPr>
+      </w:pPr>
+      <w:r>
+        <w:rPr>
+          <w:lang w:eastAsia="de-DE"/>
+        </w:rPr>
+        <w:t xml:space="preserve">Ein Wort </w:t>
+      </w:r>
+      <w:r>
+        <w:rPr>
+          <w:lang w:eastAsia="de-DE"/>
+        </w:rPr>
+        <w:t>über dem Text erscheinen zu lassen,</w:t>
+      </w:r>
+      <w:r>
+        <w:rPr>
+          <w:lang w:eastAsia="de-DE"/>
+        </w:rPr>
+        <w:t xml:space="preserve"> macht sich die Daten, die </w:t>
+      </w:r>
+      <w:proofErr w:type="spellStart"/>
+      <w:r>
+        <w:rPr>
+          <w:i/>
+          <w:lang w:eastAsia="de-DE"/>
+        </w:rPr>
+        <w:t>TextMeshPro</w:t>
+      </w:r>
+      <w:proofErr w:type="spellEnd"/>
+      <w:r>
+        <w:rPr>
+          <w:lang w:eastAsia="de-DE"/>
+        </w:rPr>
+        <w:t xml:space="preserve"> zur Verfügung stellt, zunutze. </w:t>
+      </w:r>
+      <w:proofErr w:type="spellStart"/>
+      <w:r>
+        <w:rPr>
+          <w:lang w:eastAsia="de-DE"/>
+        </w:rPr>
+        <w:t>TextMeshPro</w:t>
+      </w:r>
+      <w:proofErr w:type="spellEnd"/>
+      <w:r>
+        <w:rPr>
+          <w:lang w:eastAsia="de-DE"/>
+        </w:rPr>
+        <w:t xml:space="preserve"> ist ein </w:t>
+      </w:r>
+      <w:r>
+        <w:rPr>
+          <w:lang w:eastAsia="de-DE"/>
+        </w:rPr>
+        <w:t>vorinstalliertes</w:t>
+      </w:r>
+      <w:r>
+        <w:rPr>
           <w:lang w:eastAsia="de-DE"/>
         </w:rPr>
         <w:t xml:space="preserve"> </w:t>
@@ -8576,216 +8776,16 @@
       <w:proofErr w:type="spellStart"/>
       <w:r>
         <w:rPr>
-          <w:i/>
-          <w:lang w:eastAsia="de-DE"/>
-        </w:rPr>
-        <w:t>Yarn</w:t>
+          <w:lang w:eastAsia="de-DE"/>
+        </w:rPr>
+        <w:t>Unity</w:t>
       </w:r>
       <w:proofErr w:type="spellEnd"/>
       <w:r>
         <w:rPr>
-          <w:i/>
-          <w:lang w:eastAsia="de-DE"/>
-        </w:rPr>
-        <w:t xml:space="preserve"> Spinner</w:t>
-      </w:r>
-      <w:r>
-        <w:rPr>
-          <w:lang w:eastAsia="de-DE"/>
-        </w:rPr>
-        <w:t xml:space="preserve"> gearbeitet, was es einfach gemacht hat, Texte zu verfassen un</w:t>
-      </w:r>
-      <w:r>
-        <w:rPr>
-          <w:lang w:eastAsia="de-DE"/>
-        </w:rPr>
-        <w:t>d die richtigen Dialoge in den r</w:t>
-      </w:r>
-      <w:r>
-        <w:rPr>
-          <w:lang w:eastAsia="de-DE"/>
-        </w:rPr>
-        <w:t xml:space="preserve">ichtigen Momenten abzuspielen. Hierbei laufen in der Szene zwei Instanzen des </w:t>
-      </w:r>
-      <w:proofErr w:type="spellStart"/>
-      <w:r>
-        <w:rPr>
-          <w:i/>
-          <w:lang w:eastAsia="de-DE"/>
-        </w:rPr>
-        <w:t>DialogueRunners</w:t>
-      </w:r>
-      <w:proofErr w:type="spellEnd"/>
-      <w:r>
-        <w:rPr>
-          <w:lang w:eastAsia="de-DE"/>
-        </w:rPr>
-        <w:t xml:space="preserve">, den </w:t>
-      </w:r>
-      <w:proofErr w:type="spellStart"/>
-      <w:r>
-        <w:rPr>
-          <w:lang w:eastAsia="de-DE"/>
-        </w:rPr>
-        <w:t>Yarn</w:t>
-      </w:r>
-      <w:proofErr w:type="spellEnd"/>
-      <w:r>
-        <w:rPr>
-          <w:lang w:eastAsia="de-DE"/>
-        </w:rPr>
-        <w:t xml:space="preserve"> Spinner nutzt, um Dialoge </w:t>
-      </w:r>
-      <w:r>
-        <w:rPr>
-          <w:lang w:eastAsia="de-DE"/>
-        </w:rPr>
-        <w:t>in der Szene erscheinen zu lassen</w:t>
-      </w:r>
-      <w:r>
-        <w:rPr>
-          <w:lang w:eastAsia="de-DE"/>
-        </w:rPr>
-        <w:t>. Einer der beiden Runner kümmert sich hierbei um den normalen Dialog, der beim Ansprechen eines Charakters angezeigt wird, während der andere Runner sich um die</w:t>
-      </w:r>
-      <w:r>
-        <w:rPr>
-          <w:lang w:eastAsia="de-DE"/>
-        </w:rPr>
-        <w:t xml:space="preserve"> Antworten auf</w:t>
-      </w:r>
-      <w:r>
-        <w:rPr>
-          <w:lang w:eastAsia="de-DE"/>
-        </w:rPr>
-        <w:t xml:space="preserve"> Nachfragen kümmert. </w:t>
-      </w:r>
-      <w:r>
-        <w:rPr>
-          <w:lang w:eastAsia="de-DE"/>
-        </w:rPr>
-        <w:t xml:space="preserve">Wird eine Nachfrage gestellt, wird die </w:t>
-      </w:r>
-      <w:r>
-        <w:rPr>
-          <w:lang w:eastAsia="de-DE"/>
-        </w:rPr>
-        <w:t xml:space="preserve">Antwort </w:t>
-      </w:r>
-      <w:r>
-        <w:rPr>
-          <w:lang w:eastAsia="de-DE"/>
-        </w:rPr>
-        <w:t>über dem aktuellen Dialog angezeigt und</w:t>
-      </w:r>
-      <w:r>
-        <w:rPr>
-          <w:lang w:eastAsia="de-DE"/>
-        </w:rPr>
-        <w:t xml:space="preserve"> gerendert. E</w:t>
-      </w:r>
-      <w:r>
-        <w:rPr>
-          <w:lang w:eastAsia="de-DE"/>
-        </w:rPr>
-        <w:t>rst, wenn die Antwo</w:t>
-      </w:r>
-      <w:r>
-        <w:rPr>
-          <w:lang w:eastAsia="de-DE"/>
-        </w:rPr>
-        <w:t>rt gegeben wurde, wird dieses Dialogfenster wieder</w:t>
-      </w:r>
-      <w:r>
-        <w:rPr>
-          <w:lang w:eastAsia="de-DE"/>
-        </w:rPr>
-        <w:t xml:space="preserve"> ausgeblendet und das Gespräch, welches vor der Frage stattgefunden hat</w:t>
-      </w:r>
-      <w:r>
-        <w:rPr>
-          <w:lang w:eastAsia="de-DE"/>
-        </w:rPr>
-        <w:t>,</w:t>
-      </w:r>
-      <w:r>
-        <w:rPr>
-          <w:lang w:eastAsia="de-DE"/>
-        </w:rPr>
-        <w:t xml:space="preserve"> wird fortgesetzt.</w:t>
-      </w:r>
-    </w:p>
-    <w:p>
-      <w:pPr>
-        <w:rPr>
-          <w:lang w:eastAsia="de-DE"/>
-        </w:rPr>
-      </w:pPr>
-    </w:p>
-    <w:p>
-      <w:pPr>
-        <w:rPr>
-          <w:lang w:eastAsia="de-DE"/>
-        </w:rPr>
-      </w:pPr>
-      <w:r>
-        <w:rPr>
-          <w:lang w:eastAsia="de-DE"/>
-        </w:rPr>
-        <w:t xml:space="preserve">Ein Wort </w:t>
-      </w:r>
-      <w:r>
-        <w:rPr>
-          <w:lang w:eastAsia="de-DE"/>
-        </w:rPr>
-        <w:t>über dem Text erscheinen zu lassen,</w:t>
-      </w:r>
-      <w:r>
-        <w:rPr>
-          <w:lang w:eastAsia="de-DE"/>
-        </w:rPr>
-        <w:t xml:space="preserve"> macht sich die Daten, die </w:t>
-      </w:r>
-      <w:proofErr w:type="spellStart"/>
-      <w:r>
-        <w:rPr>
-          <w:i/>
-          <w:lang w:eastAsia="de-DE"/>
-        </w:rPr>
-        <w:t>TextMeshPro</w:t>
-      </w:r>
-      <w:proofErr w:type="spellEnd"/>
-      <w:r>
-        <w:rPr>
-          <w:lang w:eastAsia="de-DE"/>
-        </w:rPr>
-        <w:t xml:space="preserve"> zur Verfügung stellt, zunutze. </w:t>
-      </w:r>
-      <w:proofErr w:type="spellStart"/>
-      <w:r>
-        <w:rPr>
-          <w:lang w:eastAsia="de-DE"/>
-        </w:rPr>
-        <w:t>TextMeshPro</w:t>
-      </w:r>
-      <w:proofErr w:type="spellEnd"/>
-      <w:r>
-        <w:rPr>
-          <w:lang w:eastAsia="de-DE"/>
-        </w:rPr>
-        <w:t xml:space="preserve"> ist ein </w:t>
-      </w:r>
-      <w:r>
-        <w:rPr>
-          <w:lang w:eastAsia="de-DE"/>
-        </w:rPr>
-        <w:t>vorinstalliertes</w:t>
-      </w:r>
-      <w:r>
-        <w:rPr>
-          <w:lang w:eastAsia="de-DE"/>
-        </w:rPr>
-        <w:t xml:space="preserve"> Unity </w:t>
+          <w:lang w:eastAsia="de-DE"/>
+        </w:rPr>
+        <w:t xml:space="preserve"> </w:t>
       </w:r>
       <w:proofErr w:type="spellStart"/>
       <w:r>
@@ -9326,21 +9326,7 @@
         <w:rPr>
           <w:lang w:eastAsia="de-DE"/>
         </w:rPr>
-        <w:t xml:space="preserve">Ein Datentyp, bei dem ich es nicht geschafft habe, ihn schnell und einfach ersetzbar zu machen, sind die Namen der NPCs gewesen. Da ich nicht ohne </w:t>
-      </w:r>
-      <w:proofErr w:type="gramStart"/>
-      <w:r>
-        <w:rPr>
-          <w:lang w:eastAsia="de-DE"/>
-        </w:rPr>
-        <w:t>Weiteres</w:t>
-      </w:r>
-      <w:proofErr w:type="gramEnd"/>
-      <w:r>
-        <w:rPr>
-          <w:lang w:eastAsia="de-DE"/>
-        </w:rPr>
-        <w:t xml:space="preserve"> auf die Dialoge zugreifen konnte, hätte der Name in jedem Dialogskript geändert werden müssen, ebenso wie die Namen der Dialogskripte und der Name jeder </w:t>
+        <w:t xml:space="preserve">Ein Datentyp, bei dem ich es nicht geschafft habe, ihn schnell und einfach ersetzbar zu machen, sind die Namen der NPCs gewesen. Da ich nicht ohne Weiteres auf die Dialoge zugreifen konnte, hätte der Name in jedem Dialogskript geändert werden müssen, ebenso wie die Namen der Dialogskripte und der Name jeder </w:t>
       </w:r>
       <w:proofErr w:type="spellStart"/>
       <w:r>
@@ -9877,16 +9863,38 @@
         <w:rPr>
           <w:lang w:eastAsia="de-DE"/>
         </w:rPr>
-        <w:t xml:space="preserve"> möglicherweise im Spielverlauf helfen </w:t>
-      </w:r>
-      <w:proofErr w:type="gramStart"/>
-      <w:r>
-        <w:rPr>
-          <w:lang w:eastAsia="de-DE"/>
-        </w:rPr>
-        <w:t>könnten</w:t>
-      </w:r>
-      <w:proofErr w:type="gramEnd"/>
+        <w:t xml:space="preserve"> möglicherweise im Spielverlauf helfen könnten.</w:t>
+      </w:r>
+      <w:r>
+        <w:rPr>
+          <w:lang w:eastAsia="de-DE"/>
+        </w:rPr>
+        <w:t xml:space="preserve"> Auch können sich Spielende so clever fühlen, </w:t>
+      </w:r>
+      <w:r>
+        <w:rPr>
+          <w:lang w:eastAsia="de-DE"/>
+        </w:rPr>
+        <w:t xml:space="preserve">wenn sie </w:t>
+      </w:r>
+      <w:r>
+        <w:rPr>
+          <w:lang w:eastAsia="de-DE"/>
+        </w:rPr>
+        <w:t xml:space="preserve">eine unkonventionelle Antwort </w:t>
+      </w:r>
+      <w:r>
+        <w:rPr>
+          <w:lang w:eastAsia="de-DE"/>
+        </w:rPr>
+        <w:t xml:space="preserve">auf eine Frage </w:t>
+      </w:r>
+      <w:r>
+        <w:rPr>
+          <w:lang w:eastAsia="de-DE"/>
+        </w:rPr>
+        <w:t>wählen – besonders, wenn das System tatsächlich darauf reagiert</w:t>
+      </w:r>
       <w:r>
         <w:rPr>
           <w:lang w:eastAsia="de-DE"/>
@@ -9897,42 +9905,6 @@
         <w:rPr>
           <w:lang w:eastAsia="de-DE"/>
         </w:rPr>
-        <w:t xml:space="preserve"> Auch können sich Spielende so clever fühlen, </w:t>
-      </w:r>
-      <w:r>
-        <w:rPr>
-          <w:lang w:eastAsia="de-DE"/>
-        </w:rPr>
-        <w:t xml:space="preserve">wenn sie </w:t>
-      </w:r>
-      <w:r>
-        <w:rPr>
-          <w:lang w:eastAsia="de-DE"/>
-        </w:rPr>
-        <w:t xml:space="preserve">eine unkonventionelle Antwort </w:t>
-      </w:r>
-      <w:r>
-        <w:rPr>
-          <w:lang w:eastAsia="de-DE"/>
-        </w:rPr>
-        <w:t xml:space="preserve">auf eine Frage </w:t>
-      </w:r>
-      <w:r>
-        <w:rPr>
-          <w:lang w:eastAsia="de-DE"/>
-        </w:rPr>
-        <w:t>wählen – besonders, wenn das System tatsächlich darauf reagiert</w:t>
-      </w:r>
-      <w:r>
-        <w:rPr>
-          <w:lang w:eastAsia="de-DE"/>
-        </w:rPr>
-        <w:t>.</w:t>
-      </w:r>
-      <w:r>
-        <w:rPr>
-          <w:lang w:eastAsia="de-DE"/>
-        </w:rPr>
         <w:t xml:space="preserve"> </w:t>
       </w:r>
       <w:r>
@@ -10035,14 +10007,6 @@
       </w:r>
     </w:p>
     <w:p>
-      <w:pPr>
-        <w:rPr>
-          <w:rFonts w:eastAsia="Times New Roman" w:cs="Times New Roman"/>
-          <w:color w:val="808080"/>
-          <w:szCs w:val="28"/>
-          <w:lang w:eastAsia="de-DE"/>
-        </w:rPr>
-      </w:pPr>
       <w:r>
         <w:rPr>
           <w:lang w:eastAsia="de-DE"/>
@@ -10056,121 +10020,43 @@
         <w:t xml:space="preserve">Zum anderen müssen </w:t>
       </w:r>
       <w:r>
-        <w:rPr>
-          <w:rFonts w:eastAsia="Times New Roman" w:cs="Times New Roman"/>
-          <w:color w:val="808080"/>
-          <w:szCs w:val="28"/>
-          <w:lang w:eastAsia="de-DE"/>
-        </w:rPr>
         <w:t xml:space="preserve">Spielende </w:t>
       </w:r>
       <w:r>
-        <w:rPr>
-          <w:rFonts w:eastAsia="Times New Roman" w:cs="Times New Roman"/>
-          <w:color w:val="808080"/>
-          <w:szCs w:val="28"/>
-          <w:lang w:eastAsia="de-DE"/>
-        </w:rPr>
         <w:t xml:space="preserve">momentan </w:t>
       </w:r>
       <w:r>
-        <w:rPr>
-          <w:rFonts w:eastAsia="Times New Roman" w:cs="Times New Roman"/>
-          <w:color w:val="808080"/>
-          <w:szCs w:val="28"/>
-          <w:lang w:eastAsia="de-DE"/>
-        </w:rPr>
         <w:t xml:space="preserve">auf </w:t>
       </w:r>
       <w:r>
-        <w:rPr>
-          <w:rFonts w:eastAsia="Times New Roman" w:cs="Times New Roman"/>
-          <w:color w:val="808080"/>
-          <w:szCs w:val="28"/>
-          <w:lang w:eastAsia="de-DE"/>
-        </w:rPr>
         <w:t xml:space="preserve">sehr </w:t>
       </w:r>
       <w:r>
-        <w:rPr>
-          <w:rFonts w:eastAsia="Times New Roman" w:cs="Times New Roman"/>
-          <w:color w:val="808080"/>
-          <w:szCs w:val="28"/>
-          <w:lang w:eastAsia="de-DE"/>
-        </w:rPr>
         <w:t>viele Eventualitäten eingestellt sein, damit</w:t>
       </w:r>
       <w:r>
-        <w:rPr>
-          <w:rFonts w:eastAsia="Times New Roman" w:cs="Times New Roman"/>
-          <w:color w:val="808080"/>
-          <w:szCs w:val="28"/>
-          <w:lang w:eastAsia="de-DE"/>
-        </w:rPr>
         <w:t xml:space="preserve"> sie nicht immer wieder zu alten Dialogen zurückkehren müssen, wenn sie eine passende Antwort gefunden haben und so kann das Spiel sich zurzeit </w:t>
       </w:r>
       <w:r>
-        <w:rPr>
-          <w:rFonts w:eastAsia="Times New Roman" w:cs="Times New Roman"/>
-          <w:color w:val="808080"/>
-          <w:szCs w:val="28"/>
-          <w:lang w:eastAsia="de-DE"/>
-        </w:rPr>
         <w:t>ab und zu</w:t>
       </w:r>
       <w:r>
-        <w:rPr>
-          <w:rFonts w:eastAsia="Times New Roman" w:cs="Times New Roman"/>
-          <w:color w:val="808080"/>
-          <w:szCs w:val="28"/>
-          <w:lang w:eastAsia="de-DE"/>
-        </w:rPr>
         <w:t xml:space="preserve"> anfühlen, als sei es ein Puzzle. </w:t>
       </w:r>
       <w:r>
-        <w:rPr>
-          <w:rFonts w:eastAsia="Times New Roman" w:cs="Times New Roman"/>
-          <w:color w:val="808080"/>
-          <w:szCs w:val="28"/>
-          <w:lang w:eastAsia="de-DE"/>
-        </w:rPr>
         <w:t>Vor allem</w:t>
       </w:r>
       <w:r>
-        <w:rPr>
-          <w:rFonts w:eastAsia="Times New Roman" w:cs="Times New Roman"/>
-          <w:color w:val="808080"/>
-          <w:szCs w:val="28"/>
-          <w:lang w:eastAsia="de-DE"/>
-        </w:rPr>
         <w:t>,</w:t>
       </w:r>
       <w:r>
-        <w:rPr>
-          <w:rFonts w:eastAsia="Times New Roman" w:cs="Times New Roman"/>
-          <w:color w:val="808080"/>
-          <w:szCs w:val="28"/>
-          <w:lang w:eastAsia="de-DE"/>
-        </w:rPr>
         <w:t xml:space="preserve"> wenn das Spiel in einem größeren Rahmen existiert, kann es schwer werden, </w:t>
       </w:r>
       <w:r>
-        <w:rPr>
-          <w:rFonts w:eastAsia="Times New Roman" w:cs="Times New Roman"/>
-          <w:color w:val="808080"/>
-          <w:szCs w:val="28"/>
-          <w:lang w:eastAsia="de-DE"/>
-        </w:rPr>
         <w:lastRenderedPageBreak/>
         <w:t>viele Namen, Orte und Objekte zu balancieren und tatsächlich die richtigen Worte in der Sammlung zu haben, wenn sie benötigt werden.</w:t>
       </w:r>
       <w:r>
-        <w:rPr>
-          <w:rFonts w:eastAsia="Times New Roman" w:cs="Times New Roman"/>
-          <w:color w:val="808080"/>
-          <w:szCs w:val="28"/>
-          <w:lang w:eastAsia="de-DE"/>
-        </w:rPr>
         <w:t xml:space="preserve"> </w:t>
       </w:r>
     </w:p>
@@ -10298,15 +10184,7 @@
         <w:rPr>
           <w:lang w:eastAsia="de-DE"/>
         </w:rPr>
-        <w:t>Lösungen gefunden werden und vor allem für kleine Spiele sehe ich die Möglich</w:t>
-      </w:r>
-      <w:bookmarkStart w:id="0" w:name="_GoBack"/>
-      <w:bookmarkEnd w:id="0"/>
-      <w:r>
-        <w:rPr>
-          <w:lang w:eastAsia="de-DE"/>
-        </w:rPr>
-        <w:t xml:space="preserve">keit, durch dieses System interessante Geschichten zu erzählen. </w:t>
+        <w:t xml:space="preserve">Lösungen gefunden werden und vor allem für kleine Spiele sehe ich die Möglichkeit, durch dieses System interessante Geschichten zu erzählen. </w:t>
       </w:r>
     </w:p>
     <w:p>
@@ -10870,6 +10748,8 @@
         </w:rPr>
         <w:t>Feedback zu geben.</w:t>
       </w:r>
+      <w:bookmarkStart w:id="0" w:name="_GoBack"/>
+      <w:bookmarkEnd w:id="0"/>
     </w:p>
     <w:p>
       <w:pPr>
@@ -10927,8 +10807,8 @@
 </file>
 
 <file path=word/numbering.xml><?xml version="1.0" encoding="utf-8"?>
-<w:numbering xmlns:wpc="http://schemas.microsoft.com/office/word/2010/wordprocessingCanvas" xmlns:mc="http://schemas.openxmlformats.org/markup-compatibility/2006" xmlns:o="urn:schemas-microsoft-com:office:office" xmlns:r="http://schemas.openxmlformats.org/officeDocument/2006/relationships" xmlns:m="http://schemas.openxmlformats.org/officeDocument/2006/math" xmlns:v="urn:schemas-microsoft-com:vml" xmlns:wp14="http://schemas.microsoft.com/office/word/2010/wordprocessingDrawing" xmlns:wp="http://schemas.openxmlformats.org/drawingml/2006/wordprocessingDrawing" xmlns:w10="urn:schemas-microsoft-com:office:word" xmlns:w="http://schemas.openxmlformats.org/wordprocessingml/2006/main" xmlns:w14="http://schemas.microsoft.com/office/word/2010/wordml" xmlns:wpg="http://schemas.microsoft.com/office/word/2010/wordprocessingGroup" xmlns:wpi="http://schemas.microsoft.com/office/word/2010/wordprocessingInk" xmlns:wne="http://schemas.microsoft.com/office/word/2006/wordml" xmlns:wps="http://schemas.microsoft.com/office/word/2010/wordprocessingShape" mc:Ignorable="w14 wp14">
-  <w:abstractNum w:abstractNumId="0">
+<w:numbering xmlns:wpc="http://schemas.microsoft.com/office/word/2010/wordprocessingCanvas" xmlns:cx="http://schemas.microsoft.com/office/drawing/2014/chartex" xmlns:cx1="http://schemas.microsoft.com/office/drawing/2015/9/8/chartex" xmlns:mc="http://schemas.openxmlformats.org/markup-compatibility/2006" xmlns:o="urn:schemas-microsoft-com:office:office" xmlns:r="http://schemas.openxmlformats.org/officeDocument/2006/relationships" xmlns:m="http://schemas.openxmlformats.org/officeDocument/2006/math" xmlns:v="urn:schemas-microsoft-com:vml" xmlns:wp14="http://schemas.microsoft.com/office/word/2010/wordprocessingDrawing" xmlns:wp="http://schemas.openxmlformats.org/drawingml/2006/wordprocessingDrawing" xmlns:w10="urn:schemas-microsoft-com:office:word" xmlns:w="http://schemas.openxmlformats.org/wordprocessingml/2006/main" xmlns:w14="http://schemas.microsoft.com/office/word/2010/wordml" xmlns:w15="http://schemas.microsoft.com/office/word/2012/wordml" xmlns:w16se="http://schemas.microsoft.com/office/word/2015/wordml/symex" xmlns:wpg="http://schemas.microsoft.com/office/word/2010/wordprocessingGroup" xmlns:wpi="http://schemas.microsoft.com/office/word/2010/wordprocessingInk" xmlns:wne="http://schemas.microsoft.com/office/word/2006/wordml" xmlns:wps="http://schemas.microsoft.com/office/word/2010/wordprocessingShape" mc:Ignorable="w14 w15 w16se wp14">
+  <w:abstractNum w:abstractNumId="0" w15:restartNumberingAfterBreak="0">
     <w:nsid w:val="0BB41B3A"/>
     <w:multiLevelType w:val="multilevel"/>
     <w:tmpl w:val="8B6A0AEA"/>
@@ -11041,7 +10921,7 @@
       </w:rPr>
     </w:lvl>
   </w:abstractNum>
-  <w:abstractNum w:abstractNumId="1">
+  <w:abstractNum w:abstractNumId="1" w15:restartNumberingAfterBreak="0">
     <w:nsid w:val="215B694C"/>
     <w:multiLevelType w:val="hybridMultilevel"/>
     <w:tmpl w:val="8724D002"/>
@@ -11154,7 +11034,7 @@
       </w:rPr>
     </w:lvl>
   </w:abstractNum>
-  <w:abstractNum w:abstractNumId="2">
+  <w:abstractNum w:abstractNumId="2" w15:restartNumberingAfterBreak="0">
     <w:nsid w:val="32DB2C4B"/>
     <w:multiLevelType w:val="hybridMultilevel"/>
     <w:tmpl w:val="E3C81B3C"/>
@@ -11267,7 +11147,7 @@
       </w:rPr>
     </w:lvl>
   </w:abstractNum>
-  <w:abstractNum w:abstractNumId="3">
+  <w:abstractNum w:abstractNumId="3" w15:restartNumberingAfterBreak="0">
     <w:nsid w:val="34D212AF"/>
     <w:multiLevelType w:val="hybridMultilevel"/>
     <w:tmpl w:val="032E400C"/>
@@ -11356,7 +11236,7 @@
       </w:pPr>
     </w:lvl>
   </w:abstractNum>
-  <w:abstractNum w:abstractNumId="4">
+  <w:abstractNum w:abstractNumId="4" w15:restartNumberingAfterBreak="0">
     <w:nsid w:val="448C000B"/>
     <w:multiLevelType w:val="multilevel"/>
     <w:tmpl w:val="8DDA842E"/>
@@ -11505,7 +11385,7 @@
       </w:rPr>
     </w:lvl>
   </w:abstractNum>
-  <w:abstractNum w:abstractNumId="5">
+  <w:abstractNum w:abstractNumId="5" w15:restartNumberingAfterBreak="0">
     <w:nsid w:val="5470245F"/>
     <w:multiLevelType w:val="hybridMultilevel"/>
     <w:tmpl w:val="E584C01C"/>
@@ -11594,7 +11474,7 @@
       </w:pPr>
     </w:lvl>
   </w:abstractNum>
-  <w:abstractNum w:abstractNumId="6">
+  <w:abstractNum w:abstractNumId="6" w15:restartNumberingAfterBreak="0">
     <w:nsid w:val="65FA7C4F"/>
     <w:multiLevelType w:val="multilevel"/>
     <w:tmpl w:val="755A5734"/>
@@ -11707,7 +11587,7 @@
       </w:rPr>
     </w:lvl>
   </w:abstractNum>
-  <w:abstractNum w:abstractNumId="7">
+  <w:abstractNum w:abstractNumId="7" w15:restartNumberingAfterBreak="0">
     <w:nsid w:val="707507ED"/>
     <w:multiLevelType w:val="hybridMultilevel"/>
     <w:tmpl w:val="9C7013B0"/>
@@ -11820,7 +11700,7 @@
       </w:rPr>
     </w:lvl>
   </w:abstractNum>
-  <w:abstractNum w:abstractNumId="8">
+  <w:abstractNum w:abstractNumId="8" w15:restartNumberingAfterBreak="0">
     <w:nsid w:val="7B106882"/>
     <w:multiLevelType w:val="multilevel"/>
     <w:tmpl w:val="044884D8"/>
@@ -12000,7 +11880,7 @@
 </file>
 
 <file path=word/styles.xml><?xml version="1.0" encoding="utf-8"?>
-<w:styles xmlns:mc="http://schemas.openxmlformats.org/markup-compatibility/2006" xmlns:r="http://schemas.openxmlformats.org/officeDocument/2006/relationships" xmlns:w="http://schemas.openxmlformats.org/wordprocessingml/2006/main" xmlns:w14="http://schemas.microsoft.com/office/word/2010/wordml" mc:Ignorable="w14">
+<w:styles xmlns:mc="http://schemas.openxmlformats.org/markup-compatibility/2006" xmlns:r="http://schemas.openxmlformats.org/officeDocument/2006/relationships" xmlns:w="http://schemas.openxmlformats.org/wordprocessingml/2006/main" xmlns:w14="http://schemas.microsoft.com/office/word/2010/wordml" xmlns:w15="http://schemas.microsoft.com/office/word/2012/wordml" xmlns:w16se="http://schemas.microsoft.com/office/word/2015/wordml/symex" mc:Ignorable="w14 w15 w16se">
   <w:docDefaults>
     <w:rPrDefault>
       <w:rPr>
@@ -12016,144 +11896,378 @@
       </w:pPr>
     </w:pPrDefault>
   </w:docDefaults>
-  <w:latentStyles w:defLockedState="0" w:defUIPriority="99" w:defSemiHidden="1" w:defUnhideWhenUsed="1" w:defQFormat="0" w:count="267">
-    <w:lsdException w:name="Normal" w:semiHidden="0" w:uiPriority="0" w:unhideWhenUsed="0" w:qFormat="1"/>
-    <w:lsdException w:name="heading 1" w:semiHidden="0" w:uiPriority="9" w:unhideWhenUsed="0" w:qFormat="1"/>
-    <w:lsdException w:name="heading 2" w:uiPriority="9" w:qFormat="1"/>
-    <w:lsdException w:name="heading 3" w:uiPriority="9" w:qFormat="1"/>
-    <w:lsdException w:name="heading 4" w:uiPriority="9" w:qFormat="1"/>
-    <w:lsdException w:name="heading 5" w:uiPriority="9" w:qFormat="1"/>
-    <w:lsdException w:name="heading 6" w:uiPriority="9" w:qFormat="1"/>
-    <w:lsdException w:name="heading 7" w:uiPriority="9" w:qFormat="1"/>
-    <w:lsdException w:name="heading 8" w:uiPriority="9" w:qFormat="1"/>
-    <w:lsdException w:name="heading 9" w:uiPriority="9" w:qFormat="1"/>
-    <w:lsdException w:name="toc 1" w:uiPriority="39"/>
-    <w:lsdException w:name="toc 2" w:uiPriority="39"/>
-    <w:lsdException w:name="toc 3" w:uiPriority="39"/>
-    <w:lsdException w:name="toc 4" w:uiPriority="39"/>
-    <w:lsdException w:name="toc 5" w:uiPriority="39"/>
-    <w:lsdException w:name="toc 6" w:uiPriority="39"/>
-    <w:lsdException w:name="toc 7" w:uiPriority="39"/>
-    <w:lsdException w:name="toc 8" w:uiPriority="39"/>
-    <w:lsdException w:name="toc 9" w:uiPriority="39"/>
-    <w:lsdException w:name="caption" w:uiPriority="35" w:qFormat="1"/>
-    <w:lsdException w:name="Title" w:semiHidden="0" w:uiPriority="10" w:unhideWhenUsed="0" w:qFormat="1"/>
-    <w:lsdException w:name="Default Paragraph Font" w:uiPriority="1"/>
-    <w:lsdException w:name="Subtitle" w:semiHidden="0" w:uiPriority="11" w:unhideWhenUsed="0" w:qFormat="1"/>
-    <w:lsdException w:name="Strong" w:semiHidden="0" w:uiPriority="22" w:unhideWhenUsed="0" w:qFormat="1"/>
-    <w:lsdException w:name="Emphasis" w:semiHidden="0" w:uiPriority="20" w:unhideWhenUsed="0" w:qFormat="1"/>
-    <w:lsdException w:name="Table Grid" w:semiHidden="0" w:uiPriority="59" w:unhideWhenUsed="0"/>
-    <w:lsdException w:name="Placeholder Text" w:unhideWhenUsed="0"/>
-    <w:lsdException w:name="No Spacing" w:semiHidden="0" w:uiPriority="1" w:unhideWhenUsed="0" w:qFormat="1"/>
-    <w:lsdException w:name="Light Shading" w:semiHidden="0" w:uiPriority="60" w:unhideWhenUsed="0"/>
-    <w:lsdException w:name="Light List" w:semiHidden="0" w:uiPriority="61" w:unhideWhenUsed="0"/>
-    <w:lsdException w:name="Light Grid" w:semiHidden="0" w:uiPriority="62" w:unhideWhenUsed="0"/>
-    <w:lsdException w:name="Medium Shading 1" w:semiHidden="0" w:uiPriority="63" w:unhideWhenUsed="0"/>
-    <w:lsdException w:name="Medium Shading 2" w:semiHidden="0" w:uiPriority="64" w:unhideWhenUsed="0"/>
-    <w:lsdException w:name="Medium List 1" w:semiHidden="0" w:uiPriority="65" w:unhideWhenUsed="0"/>
-    <w:lsdException w:name="Medium List 2" w:semiHidden="0" w:uiPriority="66" w:unhideWhenUsed="0"/>
-    <w:lsdException w:name="Medium Grid 1" w:semiHidden="0" w:uiPriority="67" w:unhideWhenUsed="0"/>
-    <w:lsdException w:name="Medium Grid 2" w:semiHidden="0" w:uiPriority="68" w:unhideWhenUsed="0"/>
-    <w:lsdException w:name="Medium Grid 3" w:semiHidden="0" w:uiPriority="69" w:unhideWhenUsed="0"/>
-    <w:lsdException w:name="Dark List" w:semiHidden="0" w:uiPriority="70" w:unhideWhenUsed="0"/>
-    <w:lsdException w:name="Colorful Shading" w:semiHidden="0" w:uiPriority="71" w:unhideWhenUsed="0"/>
-    <w:lsdException w:name="Colorful List" w:semiHidden="0" w:uiPriority="72" w:unhideWhenUsed="0"/>
-    <w:lsdException w:name="Colorful Grid" w:semiHidden="0" w:uiPriority="73" w:unhideWhenUsed="0"/>
-    <w:lsdException w:name="Light Shading Accent 1" w:semiHidden="0" w:uiPriority="60" w:unhideWhenUsed="0"/>
-    <w:lsdException w:name="Light List Accent 1" w:semiHidden="0" w:uiPriority="61" w:unhideWhenUsed="0"/>
-    <w:lsdException w:name="Light Grid Accent 1" w:semiHidden="0" w:uiPriority="62" w:unhideWhenUsed="0"/>
-    <w:lsdException w:name="Medium Shading 1 Accent 1" w:semiHidden="0" w:uiPriority="63" w:unhideWhenUsed="0"/>
-    <w:lsdException w:name="Medium Shading 2 Accent 1" w:semiHidden="0" w:uiPriority="64" w:unhideWhenUsed="0"/>
-    <w:lsdException w:name="Medium List 1 Accent 1" w:semiHidden="0" w:uiPriority="65" w:unhideWhenUsed="0"/>
-    <w:lsdException w:name="Revision" w:unhideWhenUsed="0"/>
-    <w:lsdException w:name="List Paragraph" w:semiHidden="0" w:uiPriority="34" w:unhideWhenUsed="0" w:qFormat="1"/>
-    <w:lsdException w:name="Quote" w:semiHidden="0" w:uiPriority="29" w:unhideWhenUsed="0" w:qFormat="1"/>
-    <w:lsdException w:name="Intense Quote" w:semiHidden="0" w:uiPriority="30" w:unhideWhenUsed="0" w:qFormat="1"/>
-    <w:lsdException w:name="Medium List 2 Accent 1" w:semiHidden="0" w:uiPriority="66" w:unhideWhenUsed="0"/>
-    <w:lsdException w:name="Medium Grid 1 Accent 1" w:semiHidden="0" w:uiPriority="67" w:unhideWhenUsed="0"/>
-    <w:lsdException w:name="Medium Grid 2 Accent 1" w:semiHidden="0" w:uiPriority="68" w:unhideWhenUsed="0"/>
-    <w:lsdException w:name="Medium Grid 3 Accent 1" w:semiHidden="0" w:uiPriority="69" w:unhideWhenUsed="0"/>
-    <w:lsdException w:name="Dark List Accent 1" w:semiHidden="0" w:uiPriority="70" w:unhideWhenUsed="0"/>
-    <w:lsdException w:name="Colorful Shading Accent 1" w:semiHidden="0" w:uiPriority="71" w:unhideWhenUsed="0"/>
-    <w:lsdException w:name="Colorful List Accent 1" w:semiHidden="0" w:uiPriority="72" w:unhideWhenUsed="0"/>
-    <w:lsdException w:name="Colorful Grid Accent 1" w:semiHidden="0" w:uiPriority="73" w:unhideWhenUsed="0"/>
-    <w:lsdException w:name="Light Shading Accent 2" w:semiHidden="0" w:uiPriority="60" w:unhideWhenUsed="0"/>
-    <w:lsdException w:name="Light List Accent 2" w:semiHidden="0" w:uiPriority="61" w:unhideWhenUsed="0"/>
-    <w:lsdException w:name="Light Grid Accent 2" w:semiHidden="0" w:uiPriority="62" w:unhideWhenUsed="0"/>
-    <w:lsdException w:name="Medium Shading 1 Accent 2" w:semiHidden="0" w:uiPriority="63" w:unhideWhenUsed="0"/>
-    <w:lsdException w:name="Medium Shading 2 Accent 2" w:semiHidden="0" w:uiPriority="64" w:unhideWhenUsed="0"/>
-    <w:lsdException w:name="Medium List 1 Accent 2" w:semiHidden="0" w:uiPriority="65" w:unhideWhenUsed="0"/>
-    <w:lsdException w:name="Medium List 2 Accent 2" w:semiHidden="0" w:uiPriority="66" w:unhideWhenUsed="0"/>
-    <w:lsdException w:name="Medium Grid 1 Accent 2" w:semiHidden="0" w:uiPriority="67" w:unhideWhenUsed="0"/>
-    <w:lsdException w:name="Medium Grid 2 Accent 2" w:semiHidden="0" w:uiPriority="68" w:unhideWhenUsed="0"/>
-    <w:lsdException w:name="Medium Grid 3 Accent 2" w:semiHidden="0" w:uiPriority="69" w:unhideWhenUsed="0"/>
-    <w:lsdException w:name="Dark List Accent 2" w:semiHidden="0" w:uiPriority="70" w:unhideWhenUsed="0"/>
-    <w:lsdException w:name="Colorful Shading Accent 2" w:semiHidden="0" w:uiPriority="71" w:unhideWhenUsed="0"/>
-    <w:lsdException w:name="Colorful List Accent 2" w:semiHidden="0" w:uiPriority="72" w:unhideWhenUsed="0"/>
-    <w:lsdException w:name="Colorful Grid Accent 2" w:semiHidden="0" w:uiPriority="73" w:unhideWhenUsed="0"/>
-    <w:lsdException w:name="Light Shading Accent 3" w:semiHidden="0" w:uiPriority="60" w:unhideWhenUsed="0"/>
-    <w:lsdException w:name="Light List Accent 3" w:semiHidden="0" w:uiPriority="61" w:unhideWhenUsed="0"/>
-    <w:lsdException w:name="Light Grid Accent 3" w:semiHidden="0" w:uiPriority="62" w:unhideWhenUsed="0"/>
-    <w:lsdException w:name="Medium Shading 1 Accent 3" w:semiHidden="0" w:uiPriority="63" w:unhideWhenUsed="0"/>
-    <w:lsdException w:name="Medium Shading 2 Accent 3" w:semiHidden="0" w:uiPriority="64" w:unhideWhenUsed="0"/>
-    <w:lsdException w:name="Medium List 1 Accent 3" w:semiHidden="0" w:uiPriority="65" w:unhideWhenUsed="0"/>
-    <w:lsdException w:name="Medium List 2 Accent 3" w:semiHidden="0" w:uiPriority="66" w:unhideWhenUsed="0"/>
-    <w:lsdException w:name="Medium Grid 1 Accent 3" w:semiHidden="0" w:uiPriority="67" w:unhideWhenUsed="0"/>
-    <w:lsdException w:name="Medium Grid 2 Accent 3" w:semiHidden="0" w:uiPriority="68" w:unhideWhenUsed="0"/>
-    <w:lsdException w:name="Medium Grid 3 Accent 3" w:semiHidden="0" w:uiPriority="69" w:unhideWhenUsed="0"/>
-    <w:lsdException w:name="Dark List Accent 3" w:semiHidden="0" w:uiPriority="70" w:unhideWhenUsed="0"/>
-    <w:lsdException w:name="Colorful Shading Accent 3" w:semiHidden="0" w:uiPriority="71" w:unhideWhenUsed="0"/>
-    <w:lsdException w:name="Colorful List Accent 3" w:semiHidden="0" w:uiPriority="72" w:unhideWhenUsed="0"/>
-    <w:lsdException w:name="Colorful Grid Accent 3" w:semiHidden="0" w:uiPriority="73" w:unhideWhenUsed="0"/>
-    <w:lsdException w:name="Light Shading Accent 4" w:semiHidden="0" w:uiPriority="60" w:unhideWhenUsed="0"/>
-    <w:lsdException w:name="Light List Accent 4" w:semiHidden="0" w:uiPriority="61" w:unhideWhenUsed="0"/>
-    <w:lsdException w:name="Light Grid Accent 4" w:semiHidden="0" w:uiPriority="62" w:unhideWhenUsed="0"/>
-    <w:lsdException w:name="Medium Shading 1 Accent 4" w:semiHidden="0" w:uiPriority="63" w:unhideWhenUsed="0"/>
-    <w:lsdException w:name="Medium Shading 2 Accent 4" w:semiHidden="0" w:uiPriority="64" w:unhideWhenUsed="0"/>
-    <w:lsdException w:name="Medium List 1 Accent 4" w:semiHidden="0" w:uiPriority="65" w:unhideWhenUsed="0"/>
-    <w:lsdException w:name="Medium List 2 Accent 4" w:semiHidden="0" w:uiPriority="66" w:unhideWhenUsed="0"/>
-    <w:lsdException w:name="Medium Grid 1 Accent 4" w:semiHidden="0" w:uiPriority="67" w:unhideWhenUsed="0"/>
-    <w:lsdException w:name="Medium Grid 2 Accent 4" w:semiHidden="0" w:uiPriority="68" w:unhideWhenUsed="0"/>
-    <w:lsdException w:name="Medium Grid 3 Accent 4" w:semiHidden="0" w:uiPriority="69" w:unhideWhenUsed="0"/>
-    <w:lsdException w:name="Dark List Accent 4" w:semiHidden="0" w:uiPriority="70" w:unhideWhenUsed="0"/>
-    <w:lsdException w:name="Colorful Shading Accent 4" w:semiHidden="0" w:uiPriority="71" w:unhideWhenUsed="0"/>
-    <w:lsdException w:name="Colorful List Accent 4" w:semiHidden="0" w:uiPriority="72" w:unhideWhenUsed="0"/>
-    <w:lsdException w:name="Colorful Grid Accent 4" w:semiHidden="0" w:uiPriority="73" w:unhideWhenUsed="0"/>
-    <w:lsdException w:name="Light Shading Accent 5" w:semiHidden="0" w:uiPriority="60" w:unhideWhenUsed="0"/>
-    <w:lsdException w:name="Light List Accent 5" w:semiHidden="0" w:uiPriority="61" w:unhideWhenUsed="0"/>
-    <w:lsdException w:name="Light Grid Accent 5" w:semiHidden="0" w:uiPriority="62" w:unhideWhenUsed="0"/>
-    <w:lsdException w:name="Medium Shading 1 Accent 5" w:semiHidden="0" w:uiPriority="63" w:unhideWhenUsed="0"/>
-    <w:lsdException w:name="Medium Shading 2 Accent 5" w:semiHidden="0" w:uiPriority="64" w:unhideWhenUsed="0"/>
-    <w:lsdException w:name="Medium List 1 Accent 5" w:semiHidden="0" w:uiPriority="65" w:unhideWhenUsed="0"/>
-    <w:lsdException w:name="Medium List 2 Accent 5" w:semiHidden="0" w:uiPriority="66" w:unhideWhenUsed="0"/>
-    <w:lsdException w:name="Medium Grid 1 Accent 5" w:semiHidden="0" w:uiPriority="67" w:unhideWhenUsed="0"/>
-    <w:lsdException w:name="Medium Grid 2 Accent 5" w:semiHidden="0" w:uiPriority="68" w:unhideWhenUsed="0"/>
-    <w:lsdException w:name="Medium Grid 3 Accent 5" w:semiHidden="0" w:uiPriority="69" w:unhideWhenUsed="0"/>
-    <w:lsdException w:name="Dark List Accent 5" w:semiHidden="0" w:uiPriority="70" w:unhideWhenUsed="0"/>
-    <w:lsdException w:name="Colorful Shading Accent 5" w:semiHidden="0" w:uiPriority="71" w:unhideWhenUsed="0"/>
-    <w:lsdException w:name="Colorful List Accent 5" w:semiHidden="0" w:uiPriority="72" w:unhideWhenUsed="0"/>
-    <w:lsdException w:name="Colorful Grid Accent 5" w:semiHidden="0" w:uiPriority="73" w:unhideWhenUsed="0"/>
-    <w:lsdException w:name="Light Shading Accent 6" w:semiHidden="0" w:uiPriority="60" w:unhideWhenUsed="0"/>
-    <w:lsdException w:name="Light List Accent 6" w:semiHidden="0" w:uiPriority="61" w:unhideWhenUsed="0"/>
-    <w:lsdException w:name="Light Grid Accent 6" w:semiHidden="0" w:uiPriority="62" w:unhideWhenUsed="0"/>
-    <w:lsdException w:name="Medium Shading 1 Accent 6" w:semiHidden="0" w:uiPriority="63" w:unhideWhenUsed="0"/>
-    <w:lsdException w:name="Medium Shading 2 Accent 6" w:semiHidden="0" w:uiPriority="64" w:unhideWhenUsed="0"/>
-    <w:lsdException w:name="Medium List 1 Accent 6" w:semiHidden="0" w:uiPriority="65" w:unhideWhenUsed="0"/>
-    <w:lsdException w:name="Medium List 2 Accent 6" w:semiHidden="0" w:uiPriority="66" w:unhideWhenUsed="0"/>
-    <w:lsdException w:name="Medium Grid 1 Accent 6" w:semiHidden="0" w:uiPriority="67" w:unhideWhenUsed="0"/>
-    <w:lsdException w:name="Medium Grid 2 Accent 6" w:semiHidden="0" w:uiPriority="68" w:unhideWhenUsed="0"/>
-    <w:lsdException w:name="Medium Grid 3 Accent 6" w:semiHidden="0" w:uiPriority="69" w:unhideWhenUsed="0"/>
-    <w:lsdException w:name="Dark List Accent 6" w:semiHidden="0" w:uiPriority="70" w:unhideWhenUsed="0"/>
-    <w:lsdException w:name="Colorful Shading Accent 6" w:semiHidden="0" w:uiPriority="71" w:unhideWhenUsed="0"/>
-    <w:lsdException w:name="Colorful List Accent 6" w:semiHidden="0" w:uiPriority="72" w:unhideWhenUsed="0"/>
-    <w:lsdException w:name="Colorful Grid Accent 6" w:semiHidden="0" w:uiPriority="73" w:unhideWhenUsed="0"/>
-    <w:lsdException w:name="Subtle Emphasis" w:semiHidden="0" w:uiPriority="19" w:unhideWhenUsed="0" w:qFormat="1"/>
-    <w:lsdException w:name="Intense Emphasis" w:semiHidden="0" w:uiPriority="21" w:unhideWhenUsed="0" w:qFormat="1"/>
-    <w:lsdException w:name="Subtle Reference" w:semiHidden="0" w:uiPriority="31" w:unhideWhenUsed="0" w:qFormat="1"/>
-    <w:lsdException w:name="Intense Reference" w:semiHidden="0" w:uiPriority="32" w:unhideWhenUsed="0" w:qFormat="1"/>
-    <w:lsdException w:name="Book Title" w:semiHidden="0" w:uiPriority="33" w:unhideWhenUsed="0" w:qFormat="1"/>
-    <w:lsdException w:name="Bibliography" w:uiPriority="37"/>
-    <w:lsdException w:name="TOC Heading" w:uiPriority="39" w:qFormat="1"/>
+  <w:latentStyles w:defLockedState="0" w:defUIPriority="99" w:defSemiHidden="0" w:defUnhideWhenUsed="0" w:defQFormat="0" w:count="371">
+    <w:lsdException w:name="Normal" w:uiPriority="0" w:qFormat="1"/>
+    <w:lsdException w:name="heading 1" w:uiPriority="9" w:qFormat="1"/>
+    <w:lsdException w:name="heading 2" w:semiHidden="1" w:uiPriority="9" w:unhideWhenUsed="1" w:qFormat="1"/>
+    <w:lsdException w:name="heading 3" w:semiHidden="1" w:uiPriority="9" w:unhideWhenUsed="1" w:qFormat="1"/>
+    <w:lsdException w:name="heading 4" w:semiHidden="1" w:uiPriority="9" w:unhideWhenUsed="1" w:qFormat="1"/>
+    <w:lsdException w:name="heading 5" w:semiHidden="1" w:uiPriority="9" w:unhideWhenUsed="1" w:qFormat="1"/>
+    <w:lsdException w:name="heading 6" w:semiHidden="1" w:uiPriority="9" w:unhideWhenUsed="1" w:qFormat="1"/>
+    <w:lsdException w:name="heading 7" w:semiHidden="1" w:uiPriority="9" w:unhideWhenUsed="1" w:qFormat="1"/>
+    <w:lsdException w:name="heading 8" w:semiHidden="1" w:uiPriority="9" w:unhideWhenUsed="1" w:qFormat="1"/>
+    <w:lsdException w:name="heading 9" w:semiHidden="1" w:uiPriority="9" w:unhideWhenUsed="1" w:qFormat="1"/>
+    <w:lsdException w:name="index 1" w:semiHidden="1" w:unhideWhenUsed="1"/>
+    <w:lsdException w:name="index 2" w:semiHidden="1" w:unhideWhenUsed="1"/>
+    <w:lsdException w:name="index 3" w:semiHidden="1" w:unhideWhenUsed="1"/>
+    <w:lsdException w:name="index 4" w:semiHidden="1" w:unhideWhenUsed="1"/>
+    <w:lsdException w:name="index 5" w:semiHidden="1" w:unhideWhenUsed="1"/>
+    <w:lsdException w:name="index 6" w:semiHidden="1" w:unhideWhenUsed="1"/>
+    <w:lsdException w:name="index 7" w:semiHidden="1" w:unhideWhenUsed="1"/>
+    <w:lsdException w:name="index 8" w:semiHidden="1" w:unhideWhenUsed="1"/>
+    <w:lsdException w:name="index 9" w:semiHidden="1" w:unhideWhenUsed="1"/>
+    <w:lsdException w:name="toc 1" w:semiHidden="1" w:uiPriority="39" w:unhideWhenUsed="1"/>
+    <w:lsdException w:name="toc 2" w:semiHidden="1" w:uiPriority="39" w:unhideWhenUsed="1"/>
+    <w:lsdException w:name="toc 3" w:semiHidden="1" w:uiPriority="39" w:unhideWhenUsed="1"/>
+    <w:lsdException w:name="toc 4" w:semiHidden="1" w:uiPriority="39" w:unhideWhenUsed="1"/>
+    <w:lsdException w:name="toc 5" w:semiHidden="1" w:uiPriority="39" w:unhideWhenUsed="1"/>
+    <w:lsdException w:name="toc 6" w:semiHidden="1" w:uiPriority="39" w:unhideWhenUsed="1"/>
+    <w:lsdException w:name="toc 7" w:semiHidden="1" w:uiPriority="39" w:unhideWhenUsed="1"/>
+    <w:lsdException w:name="toc 8" w:semiHidden="1" w:uiPriority="39" w:unhideWhenUsed="1"/>
+    <w:lsdException w:name="toc 9" w:semiHidden="1" w:uiPriority="39" w:unhideWhenUsed="1"/>
+    <w:lsdException w:name="Normal Indent" w:semiHidden="1" w:unhideWhenUsed="1"/>
+    <w:lsdException w:name="footnote text" w:semiHidden="1" w:unhideWhenUsed="1"/>
+    <w:lsdException w:name="annotation text" w:semiHidden="1" w:unhideWhenUsed="1"/>
+    <w:lsdException w:name="header" w:semiHidden="1" w:unhideWhenUsed="1"/>
+    <w:lsdException w:name="footer" w:semiHidden="1" w:unhideWhenUsed="1"/>
+    <w:lsdException w:name="index heading" w:semiHidden="1" w:unhideWhenUsed="1"/>
+    <w:lsdException w:name="caption" w:semiHidden="1" w:uiPriority="35" w:unhideWhenUsed="1" w:qFormat="1"/>
+    <w:lsdException w:name="table of figures" w:semiHidden="1" w:unhideWhenUsed="1"/>
+    <w:lsdException w:name="envelope address" w:semiHidden="1" w:unhideWhenUsed="1"/>
+    <w:lsdException w:name="envelope return" w:semiHidden="1" w:unhideWhenUsed="1"/>
+    <w:lsdException w:name="footnote reference" w:semiHidden="1" w:unhideWhenUsed="1"/>
+    <w:lsdException w:name="annotation reference" w:semiHidden="1" w:unhideWhenUsed="1"/>
+    <w:lsdException w:name="line number" w:semiHidden="1" w:unhideWhenUsed="1"/>
+    <w:lsdException w:name="page number" w:semiHidden="1" w:unhideWhenUsed="1"/>
+    <w:lsdException w:name="endnote reference" w:semiHidden="1" w:unhideWhenUsed="1"/>
+    <w:lsdException w:name="endnote text" w:semiHidden="1" w:unhideWhenUsed="1"/>
+    <w:lsdException w:name="table of authorities" w:semiHidden="1" w:unhideWhenUsed="1"/>
+    <w:lsdException w:name="macro" w:semiHidden="1" w:unhideWhenUsed="1"/>
+    <w:lsdException w:name="toa heading" w:semiHidden="1" w:unhideWhenUsed="1"/>
+    <w:lsdException w:name="List" w:semiHidden="1" w:unhideWhenUsed="1"/>
+    <w:lsdException w:name="List Bullet" w:semiHidden="1" w:unhideWhenUsed="1"/>
+    <w:lsdException w:name="List Number" w:semiHidden="1" w:unhideWhenUsed="1"/>
+    <w:lsdException w:name="List 2" w:semiHidden="1" w:unhideWhenUsed="1"/>
+    <w:lsdException w:name="List 3" w:semiHidden="1" w:unhideWhenUsed="1"/>
+    <w:lsdException w:name="List 4" w:semiHidden="1" w:unhideWhenUsed="1"/>
+    <w:lsdException w:name="List 5" w:semiHidden="1" w:unhideWhenUsed="1"/>
+    <w:lsdException w:name="List Bullet 2" w:semiHidden="1" w:unhideWhenUsed="1"/>
+    <w:lsdException w:name="List Bullet 3" w:semiHidden="1" w:unhideWhenUsed="1"/>
+    <w:lsdException w:name="List Bullet 4" w:semiHidden="1" w:unhideWhenUsed="1"/>
+    <w:lsdException w:name="List Bullet 5" w:semiHidden="1" w:unhideWhenUsed="1"/>
+    <w:lsdException w:name="List Number 2" w:semiHidden="1" w:unhideWhenUsed="1"/>
+    <w:lsdException w:name="List Number 3" w:semiHidden="1" w:unhideWhenUsed="1"/>
+    <w:lsdException w:name="List Number 4" w:semiHidden="1" w:unhideWhenUsed="1"/>
+    <w:lsdException w:name="List Number 5" w:semiHidden="1" w:unhideWhenUsed="1"/>
+    <w:lsdException w:name="Title" w:uiPriority="10" w:qFormat="1"/>
+    <w:lsdException w:name="Closing" w:semiHidden="1" w:unhideWhenUsed="1"/>
+    <w:lsdException w:name="Signature" w:semiHidden="1" w:unhideWhenUsed="1"/>
+    <w:lsdException w:name="Default Paragraph Font" w:semiHidden="1" w:uiPriority="1" w:unhideWhenUsed="1"/>
+    <w:lsdException w:name="Body Text" w:semiHidden="1" w:unhideWhenUsed="1"/>
+    <w:lsdException w:name="Body Text Indent" w:semiHidden="1" w:unhideWhenUsed="1"/>
+    <w:lsdException w:name="List Continue" w:semiHidden="1" w:unhideWhenUsed="1"/>
+    <w:lsdException w:name="List Continue 2" w:semiHidden="1" w:unhideWhenUsed="1"/>
+    <w:lsdException w:name="List Continue 3" w:semiHidden="1" w:unhideWhenUsed="1"/>
+    <w:lsdException w:name="List Continue 4" w:semiHidden="1" w:unhideWhenUsed="1"/>
+    <w:lsdException w:name="List Continue 5" w:semiHidden="1" w:unhideWhenUsed="1"/>
+    <w:lsdException w:name="Message Header" w:semiHidden="1" w:unhideWhenUsed="1"/>
+    <w:lsdException w:name="Subtitle" w:uiPriority="11" w:qFormat="1"/>
+    <w:lsdException w:name="Salutation" w:semiHidden="1" w:unhideWhenUsed="1"/>
+    <w:lsdException w:name="Date" w:semiHidden="1" w:unhideWhenUsed="1"/>
+    <w:lsdException w:name="Body Text First Indent" w:semiHidden="1" w:unhideWhenUsed="1"/>
+    <w:lsdException w:name="Body Text First Indent 2" w:semiHidden="1" w:unhideWhenUsed="1"/>
+    <w:lsdException w:name="Note Heading" w:semiHidden="1" w:unhideWhenUsed="1"/>
+    <w:lsdException w:name="Body Text 2" w:semiHidden="1" w:unhideWhenUsed="1"/>
+    <w:lsdException w:name="Body Text 3" w:semiHidden="1" w:unhideWhenUsed="1"/>
+    <w:lsdException w:name="Body Text Indent 2" w:semiHidden="1" w:unhideWhenUsed="1"/>
+    <w:lsdException w:name="Body Text Indent 3" w:semiHidden="1" w:unhideWhenUsed="1"/>
+    <w:lsdException w:name="Block Text" w:semiHidden="1" w:unhideWhenUsed="1"/>
+    <w:lsdException w:name="Hyperlink" w:semiHidden="1" w:unhideWhenUsed="1"/>
+    <w:lsdException w:name="FollowedHyperlink" w:semiHidden="1" w:unhideWhenUsed="1"/>
+    <w:lsdException w:name="Strong" w:uiPriority="22" w:qFormat="1"/>
+    <w:lsdException w:name="Emphasis" w:uiPriority="20" w:qFormat="1"/>
+    <w:lsdException w:name="Document Map" w:semiHidden="1" w:unhideWhenUsed="1"/>
+    <w:lsdException w:name="Plain Text" w:semiHidden="1" w:unhideWhenUsed="1"/>
+    <w:lsdException w:name="E-mail Signature" w:semiHidden="1" w:unhideWhenUsed="1"/>
+    <w:lsdException w:name="HTML Top of Form" w:semiHidden="1" w:unhideWhenUsed="1"/>
+    <w:lsdException w:name="HTML Bottom of Form" w:semiHidden="1" w:unhideWhenUsed="1"/>
+    <w:lsdException w:name="Normal (Web)" w:semiHidden="1" w:unhideWhenUsed="1"/>
+    <w:lsdException w:name="HTML Acronym" w:semiHidden="1" w:unhideWhenUsed="1"/>
+    <w:lsdException w:name="HTML Address" w:semiHidden="1" w:unhideWhenUsed="1"/>
+    <w:lsdException w:name="HTML Cite" w:semiHidden="1" w:unhideWhenUsed="1"/>
+    <w:lsdException w:name="HTML Code" w:semiHidden="1" w:unhideWhenUsed="1"/>
+    <w:lsdException w:name="HTML Definition" w:semiHidden="1" w:unhideWhenUsed="1"/>
+    <w:lsdException w:name="HTML Keyboard" w:semiHidden="1" w:unhideWhenUsed="1"/>
+    <w:lsdException w:name="HTML Preformatted" w:semiHidden="1" w:unhideWhenUsed="1"/>
+    <w:lsdException w:name="HTML Sample" w:semiHidden="1" w:unhideWhenUsed="1"/>
+    <w:lsdException w:name="HTML Typewriter" w:semiHidden="1" w:unhideWhenUsed="1"/>
+    <w:lsdException w:name="HTML Variable" w:semiHidden="1" w:unhideWhenUsed="1"/>
+    <w:lsdException w:name="Normal Table" w:semiHidden="1" w:unhideWhenUsed="1"/>
+    <w:lsdException w:name="annotation subject" w:semiHidden="1" w:unhideWhenUsed="1"/>
+    <w:lsdException w:name="No List" w:semiHidden="1" w:unhideWhenUsed="1"/>
+    <w:lsdException w:name="Outline List 1" w:semiHidden="1" w:unhideWhenUsed="1"/>
+    <w:lsdException w:name="Outline List 2" w:semiHidden="1" w:unhideWhenUsed="1"/>
+    <w:lsdException w:name="Outline List 3" w:semiHidden="1" w:unhideWhenUsed="1"/>
+    <w:lsdException w:name="Table Simple 1" w:semiHidden="1" w:unhideWhenUsed="1"/>
+    <w:lsdException w:name="Table Simple 2" w:semiHidden="1" w:unhideWhenUsed="1"/>
+    <w:lsdException w:name="Table Simple 3" w:semiHidden="1" w:unhideWhenUsed="1"/>
+    <w:lsdException w:name="Table Classic 1" w:semiHidden="1" w:unhideWhenUsed="1"/>
+    <w:lsdException w:name="Table Classic 2" w:semiHidden="1" w:unhideWhenUsed="1"/>
+    <w:lsdException w:name="Table Classic 3" w:semiHidden="1" w:unhideWhenUsed="1"/>
+    <w:lsdException w:name="Table Classic 4" w:semiHidden="1" w:unhideWhenUsed="1"/>
+    <w:lsdException w:name="Table Colorful 1" w:semiHidden="1" w:unhideWhenUsed="1"/>
+    <w:lsdException w:name="Table Colorful 2" w:semiHidden="1" w:unhideWhenUsed="1"/>
+    <w:lsdException w:name="Table Colorful 3" w:semiHidden="1" w:unhideWhenUsed="1"/>
+    <w:lsdException w:name="Table Columns 1" w:semiHidden="1" w:unhideWhenUsed="1"/>
+    <w:lsdException w:name="Table Columns 2" w:semiHidden="1" w:unhideWhenUsed="1"/>
+    <w:lsdException w:name="Table Columns 3" w:semiHidden="1" w:unhideWhenUsed="1"/>
+    <w:lsdException w:name="Table Columns 4" w:semiHidden="1" w:unhideWhenUsed="1"/>
+    <w:lsdException w:name="Table Columns 5" w:semiHidden="1" w:unhideWhenUsed="1"/>
+    <w:lsdException w:name="Table Grid 1" w:semiHidden="1" w:unhideWhenUsed="1"/>
+    <w:lsdException w:name="Table Grid 2" w:semiHidden="1" w:unhideWhenUsed="1"/>
+    <w:lsdException w:name="Table Grid 3" w:semiHidden="1" w:unhideWhenUsed="1"/>
+    <w:lsdException w:name="Table Grid 4" w:semiHidden="1" w:unhideWhenUsed="1"/>
+    <w:lsdException w:name="Table Grid 5" w:semiHidden="1" w:unhideWhenUsed="1"/>
+    <w:lsdException w:name="Table Grid 6" w:semiHidden="1" w:unhideWhenUsed="1"/>
+    <w:lsdException w:name="Table Grid 7" w:semiHidden="1" w:unhideWhenUsed="1"/>
+    <w:lsdException w:name="Table Grid 8" w:semiHidden="1" w:unhideWhenUsed="1"/>
+    <w:lsdException w:name="Table List 1" w:semiHidden="1" w:unhideWhenUsed="1"/>
+    <w:lsdException w:name="Table List 2" w:semiHidden="1" w:unhideWhenUsed="1"/>
+    <w:lsdException w:name="Table List 3" w:semiHidden="1" w:unhideWhenUsed="1"/>
+    <w:lsdException w:name="Table List 4" w:semiHidden="1" w:unhideWhenUsed="1"/>
+    <w:lsdException w:name="Table List 5" w:semiHidden="1" w:unhideWhenUsed="1"/>
+    <w:lsdException w:name="Table List 6" w:semiHidden="1" w:unhideWhenUsed="1"/>
+    <w:lsdException w:name="Table List 7" w:semiHidden="1" w:unhideWhenUsed="1"/>
+    <w:lsdException w:name="Table List 8" w:semiHidden="1" w:unhideWhenUsed="1"/>
+    <w:lsdException w:name="Table 3D effects 1" w:semiHidden="1" w:unhideWhenUsed="1"/>
+    <w:lsdException w:name="Table 3D effects 2" w:semiHidden="1" w:unhideWhenUsed="1"/>
+    <w:lsdException w:name="Table 3D effects 3" w:semiHidden="1" w:unhideWhenUsed="1"/>
+    <w:lsdException w:name="Table Contemporary" w:semiHidden="1" w:unhideWhenUsed="1"/>
+    <w:lsdException w:name="Table Elegant" w:semiHidden="1" w:unhideWhenUsed="1"/>
+    <w:lsdException w:name="Table Professional" w:semiHidden="1" w:unhideWhenUsed="1"/>
+    <w:lsdException w:name="Table Subtle 1" w:semiHidden="1" w:unhideWhenUsed="1"/>
+    <w:lsdException w:name="Table Subtle 2" w:semiHidden="1" w:unhideWhenUsed="1"/>
+    <w:lsdException w:name="Table Web 1" w:semiHidden="1" w:unhideWhenUsed="1"/>
+    <w:lsdException w:name="Table Web 2" w:semiHidden="1" w:unhideWhenUsed="1"/>
+    <w:lsdException w:name="Table Web 3" w:semiHidden="1" w:unhideWhenUsed="1"/>
+    <w:lsdException w:name="Balloon Text" w:semiHidden="1" w:unhideWhenUsed="1"/>
+    <w:lsdException w:name="Table Grid" w:uiPriority="59"/>
+    <w:lsdException w:name="Table Theme" w:semiHidden="1" w:unhideWhenUsed="1"/>
+    <w:lsdException w:name="Placeholder Text" w:semiHidden="1"/>
+    <w:lsdException w:name="No Spacing" w:uiPriority="1" w:qFormat="1"/>
+    <w:lsdException w:name="Light Shading" w:uiPriority="60"/>
+    <w:lsdException w:name="Light List" w:uiPriority="61"/>
+    <w:lsdException w:name="Light Grid" w:uiPriority="62"/>
+    <w:lsdException w:name="Medium Shading 1" w:uiPriority="63"/>
+    <w:lsdException w:name="Medium Shading 2" w:uiPriority="64"/>
+    <w:lsdException w:name="Medium List 1" w:uiPriority="65"/>
+    <w:lsdException w:name="Medium List 2" w:uiPriority="66"/>
+    <w:lsdException w:name="Medium Grid 1" w:uiPriority="67"/>
+    <w:lsdException w:name="Medium Grid 2" w:uiPriority="68"/>
+    <w:lsdException w:name="Medium Grid 3" w:uiPriority="69"/>
+    <w:lsdException w:name="Dark List" w:uiPriority="70"/>
+    <w:lsdException w:name="Colorful Shading" w:uiPriority="71"/>
+    <w:lsdException w:name="Colorful List" w:uiPriority="72"/>
+    <w:lsdException w:name="Colorful Grid" w:uiPriority="73"/>
+    <w:lsdException w:name="Light Shading Accent 1" w:uiPriority="60"/>
+    <w:lsdException w:name="Light List Accent 1" w:uiPriority="61"/>
+    <w:lsdException w:name="Light Grid Accent 1" w:uiPriority="62"/>
+    <w:lsdException w:name="Medium Shading 1 Accent 1" w:uiPriority="63"/>
+    <w:lsdException w:name="Medium Shading 2 Accent 1" w:uiPriority="64"/>
+    <w:lsdException w:name="Medium List 1 Accent 1" w:uiPriority="65"/>
+    <w:lsdException w:name="Revision" w:semiHidden="1"/>
+    <w:lsdException w:name="List Paragraph" w:uiPriority="34" w:qFormat="1"/>
+    <w:lsdException w:name="Quote" w:uiPriority="29" w:qFormat="1"/>
+    <w:lsdException w:name="Intense Quote" w:uiPriority="30" w:qFormat="1"/>
+    <w:lsdException w:name="Medium List 2 Accent 1" w:uiPriority="66"/>
+    <w:lsdException w:name="Medium Grid 1 Accent 1" w:uiPriority="67"/>
+    <w:lsdException w:name="Medium Grid 2 Accent 1" w:uiPriority="68"/>
+    <w:lsdException w:name="Medium Grid 3 Accent 1" w:uiPriority="69"/>
+    <w:lsdException w:name="Dark List Accent 1" w:uiPriority="70"/>
+    <w:lsdException w:name="Colorful Shading Accent 1" w:uiPriority="71"/>
+    <w:lsdException w:name="Colorful List Accent 1" w:uiPriority="72"/>
+    <w:lsdException w:name="Colorful Grid Accent 1" w:uiPriority="73"/>
+    <w:lsdException w:name="Light Shading Accent 2" w:uiPriority="60"/>
+    <w:lsdException w:name="Light List Accent 2" w:uiPriority="61"/>
+    <w:lsdException w:name="Light Grid Accent 2" w:uiPriority="62"/>
+    <w:lsdException w:name="Medium Shading 1 Accent 2" w:uiPriority="63"/>
+    <w:lsdException w:name="Medium Shading 2 Accent 2" w:uiPriority="64"/>
+    <w:lsdException w:name="Medium List 1 Accent 2" w:uiPriority="65"/>
+    <w:lsdException w:name="Medium List 2 Accent 2" w:uiPriority="66"/>
+    <w:lsdException w:name="Medium Grid 1 Accent 2" w:uiPriority="67"/>
+    <w:lsdException w:name="Medium Grid 2 Accent 2" w:uiPriority="68"/>
+    <w:lsdException w:name="Medium Grid 3 Accent 2" w:uiPriority="69"/>
+    <w:lsdException w:name="Dark List Accent 2" w:uiPriority="70"/>
+    <w:lsdException w:name="Colorful Shading Accent 2" w:uiPriority="71"/>
+    <w:lsdException w:name="Colorful List Accent 2" w:uiPriority="72"/>
+    <w:lsdException w:name="Colorful Grid Accent 2" w:uiPriority="73"/>
+    <w:lsdException w:name="Light Shading Accent 3" w:uiPriority="60"/>
+    <w:lsdException w:name="Light List Accent 3" w:uiPriority="61"/>
+    <w:lsdException w:name="Light Grid Accent 3" w:uiPriority="62"/>
+    <w:lsdException w:name="Medium Shading 1 Accent 3" w:uiPriority="63"/>
+    <w:lsdException w:name="Medium Shading 2 Accent 3" w:uiPriority="64"/>
+    <w:lsdException w:name="Medium List 1 Accent 3" w:uiPriority="65"/>
+    <w:lsdException w:name="Medium List 2 Accent 3" w:uiPriority="66"/>
+    <w:lsdException w:name="Medium Grid 1 Accent 3" w:uiPriority="67"/>
+    <w:lsdException w:name="Medium Grid 2 Accent 3" w:uiPriority="68"/>
+    <w:lsdException w:name="Medium Grid 3 Accent 3" w:uiPriority="69"/>
+    <w:lsdException w:name="Dark List Accent 3" w:uiPriority="70"/>
+    <w:lsdException w:name="Colorful Shading Accent 3" w:uiPriority="71"/>
+    <w:lsdException w:name="Colorful List Accent 3" w:uiPriority="72"/>
+    <w:lsdException w:name="Colorful Grid Accent 3" w:uiPriority="73"/>
+    <w:lsdException w:name="Light Shading Accent 4" w:uiPriority="60"/>
+    <w:lsdException w:name="Light List Accent 4" w:uiPriority="61"/>
+    <w:lsdException w:name="Light Grid Accent 4" w:uiPriority="62"/>
+    <w:lsdException w:name="Medium Shading 1 Accent 4" w:uiPriority="63"/>
+    <w:lsdException w:name="Medium Shading 2 Accent 4" w:uiPriority="64"/>
+    <w:lsdException w:name="Medium List 1 Accent 4" w:uiPriority="65"/>
+    <w:lsdException w:name="Medium List 2 Accent 4" w:uiPriority="66"/>
+    <w:lsdException w:name="Medium Grid 1 Accent 4" w:uiPriority="67"/>
+    <w:lsdException w:name="Medium Grid 2 Accent 4" w:uiPriority="68"/>
+    <w:lsdException w:name="Medium Grid 3 Accent 4" w:uiPriority="69"/>
+    <w:lsdException w:name="Dark List Accent 4" w:uiPriority="70"/>
+    <w:lsdException w:name="Colorful Shading Accent 4" w:uiPriority="71"/>
+    <w:lsdException w:name="Colorful List Accent 4" w:uiPriority="72"/>
+    <w:lsdException w:name="Colorful Grid Accent 4" w:uiPriority="73"/>
+    <w:lsdException w:name="Light Shading Accent 5" w:uiPriority="60"/>
+    <w:lsdException w:name="Light List Accent 5" w:uiPriority="61"/>
+    <w:lsdException w:name="Light Grid Accent 5" w:uiPriority="62"/>
+    <w:lsdException w:name="Medium Shading 1 Accent 5" w:uiPriority="63"/>
+    <w:lsdException w:name="Medium Shading 2 Accent 5" w:uiPriority="64"/>
+    <w:lsdException w:name="Medium List 1 Accent 5" w:uiPriority="65"/>
+    <w:lsdException w:name="Medium List 2 Accent 5" w:uiPriority="66"/>
+    <w:lsdException w:name="Medium Grid 1 Accent 5" w:uiPriority="67"/>
+    <w:lsdException w:name="Medium Grid 2 Accent 5" w:uiPriority="68"/>
+    <w:lsdException w:name="Medium Grid 3 Accent 5" w:uiPriority="69"/>
+    <w:lsdException w:name="Dark List Accent 5" w:uiPriority="70"/>
+    <w:lsdException w:name="Colorful Shading Accent 5" w:uiPriority="71"/>
+    <w:lsdException w:name="Colorful List Accent 5" w:uiPriority="72"/>
+    <w:lsdException w:name="Colorful Grid Accent 5" w:uiPriority="73"/>
+    <w:lsdException w:name="Light Shading Accent 6" w:uiPriority="60"/>
+    <w:lsdException w:name="Light List Accent 6" w:uiPriority="61"/>
+    <w:lsdException w:name="Light Grid Accent 6" w:uiPriority="62"/>
+    <w:lsdException w:name="Medium Shading 1 Accent 6" w:uiPriority="63"/>
+    <w:lsdException w:name="Medium Shading 2 Accent 6" w:uiPriority="64"/>
+    <w:lsdException w:name="Medium List 1 Accent 6" w:uiPriority="65"/>
+    <w:lsdException w:name="Medium List 2 Accent 6" w:uiPriority="66"/>
+    <w:lsdException w:name="Medium Grid 1 Accent 6" w:uiPriority="67"/>
+    <w:lsdException w:name="Medium Grid 2 Accent 6" w:uiPriority="68"/>
+    <w:lsdException w:name="Medium Grid 3 Accent 6" w:uiPriority="69"/>
+    <w:lsdException w:name="Dark List Accent 6" w:uiPriority="70"/>
+    <w:lsdException w:name="Colorful Shading Accent 6" w:uiPriority="71"/>
+    <w:lsdException w:name="Colorful List Accent 6" w:uiPriority="72"/>
+    <w:lsdException w:name="Colorful Grid Accent 6" w:uiPriority="73"/>
+    <w:lsdException w:name="Subtle Emphasis" w:uiPriority="19" w:qFormat="1"/>
+    <w:lsdException w:name="Intense Emphasis" w:uiPriority="21" w:qFormat="1"/>
+    <w:lsdException w:name="Subtle Reference" w:uiPriority="31" w:qFormat="1"/>
+    <w:lsdException w:name="Intense Reference" w:uiPriority="32" w:qFormat="1"/>
+    <w:lsdException w:name="Book Title" w:uiPriority="33" w:qFormat="1"/>
+    <w:lsdException w:name="Bibliography" w:semiHidden="1" w:uiPriority="37" w:unhideWhenUsed="1"/>
+    <w:lsdException w:name="TOC Heading" w:semiHidden="1" w:uiPriority="39" w:unhideWhenUsed="1" w:qFormat="1"/>
+    <w:lsdException w:name="Plain Table 1" w:uiPriority="41"/>
+    <w:lsdException w:name="Plain Table 2" w:uiPriority="42"/>
+    <w:lsdException w:name="Plain Table 3" w:uiPriority="43"/>
+    <w:lsdException w:name="Plain Table 4" w:uiPriority="44"/>
+    <w:lsdException w:name="Plain Table 5" w:uiPriority="45"/>
+    <w:lsdException w:name="Grid Table Light" w:uiPriority="40"/>
+    <w:lsdException w:name="Grid Table 1 Light" w:uiPriority="46"/>
+    <w:lsdException w:name="Grid Table 2" w:uiPriority="47"/>
+    <w:lsdException w:name="Grid Table 3" w:uiPriority="48"/>
+    <w:lsdException w:name="Grid Table 4" w:uiPriority="49"/>
+    <w:lsdException w:name="Grid Table 5 Dark" w:uiPriority="50"/>
+    <w:lsdException w:name="Grid Table 6 Colorful" w:uiPriority="51"/>
+    <w:lsdException w:name="Grid Table 7 Colorful" w:uiPriority="52"/>
+    <w:lsdException w:name="Grid Table 1 Light Accent 1" w:uiPriority="46"/>
+    <w:lsdException w:name="Grid Table 2 Accent 1" w:uiPriority="47"/>
+    <w:lsdException w:name="Grid Table 3 Accent 1" w:uiPriority="48"/>
+    <w:lsdException w:name="Grid Table 4 Accent 1" w:uiPriority="49"/>
+    <w:lsdException w:name="Grid Table 5 Dark Accent 1" w:uiPriority="50"/>
+    <w:lsdException w:name="Grid Table 6 Colorful Accent 1" w:uiPriority="51"/>
+    <w:lsdException w:name="Grid Table 7 Colorful Accent 1" w:uiPriority="52"/>
+    <w:lsdException w:name="Grid Table 1 Light Accent 2" w:uiPriority="46"/>
+    <w:lsdException w:name="Grid Table 2 Accent 2" w:uiPriority="47"/>
+    <w:lsdException w:name="Grid Table 3 Accent 2" w:uiPriority="48"/>
+    <w:lsdException w:name="Grid Table 4 Accent 2" w:uiPriority="49"/>
+    <w:lsdException w:name="Grid Table 5 Dark Accent 2" w:uiPriority="50"/>
+    <w:lsdException w:name="Grid Table 6 Colorful Accent 2" w:uiPriority="51"/>
+    <w:lsdException w:name="Grid Table 7 Colorful Accent 2" w:uiPriority="52"/>
+    <w:lsdException w:name="Grid Table 1 Light Accent 3" w:uiPriority="46"/>
+    <w:lsdException w:name="Grid Table 2 Accent 3" w:uiPriority="47"/>
+    <w:lsdException w:name="Grid Table 3 Accent 3" w:uiPriority="48"/>
+    <w:lsdException w:name="Grid Table 4 Accent 3" w:uiPriority="49"/>
+    <w:lsdException w:name="Grid Table 5 Dark Accent 3" w:uiPriority="50"/>
+    <w:lsdException w:name="Grid Table 6 Colorful Accent 3" w:uiPriority="51"/>
+    <w:lsdException w:name="Grid Table 7 Colorful Accent 3" w:uiPriority="52"/>
+    <w:lsdException w:name="Grid Table 1 Light Accent 4" w:uiPriority="46"/>
+    <w:lsdException w:name="Grid Table 2 Accent 4" w:uiPriority="47"/>
+    <w:lsdException w:name="Grid Table 3 Accent 4" w:uiPriority="48"/>
+    <w:lsdException w:name="Grid Table 4 Accent 4" w:uiPriority="49"/>
+    <w:lsdException w:name="Grid Table 5 Dark Accent 4" w:uiPriority="50"/>
+    <w:lsdException w:name="Grid Table 6 Colorful Accent 4" w:uiPriority="51"/>
+    <w:lsdException w:name="Grid Table 7 Colorful Accent 4" w:uiPriority="52"/>
+    <w:lsdException w:name="Grid Table 1 Light Accent 5" w:uiPriority="46"/>
+    <w:lsdException w:name="Grid Table 2 Accent 5" w:uiPriority="47"/>
+    <w:lsdException w:name="Grid Table 3 Accent 5" w:uiPriority="48"/>
+    <w:lsdException w:name="Grid Table 4 Accent 5" w:uiPriority="49"/>
+    <w:lsdException w:name="Grid Table 5 Dark Accent 5" w:uiPriority="50"/>
+    <w:lsdException w:name="Grid Table 6 Colorful Accent 5" w:uiPriority="51"/>
+    <w:lsdException w:name="Grid Table 7 Colorful Accent 5" w:uiPriority="52"/>
+    <w:lsdException w:name="Grid Table 1 Light Accent 6" w:uiPriority="46"/>
+    <w:lsdException w:name="Grid Table 2 Accent 6" w:uiPriority="47"/>
+    <w:lsdException w:name="Grid Table 3 Accent 6" w:uiPriority="48"/>
+    <w:lsdException w:name="Grid Table 4 Accent 6" w:uiPriority="49"/>
+    <w:lsdException w:name="Grid Table 5 Dark Accent 6" w:uiPriority="50"/>
+    <w:lsdException w:name="Grid Table 6 Colorful Accent 6" w:uiPriority="51"/>
+    <w:lsdException w:name="Grid Table 7 Colorful Accent 6" w:uiPriority="52"/>
+    <w:lsdException w:name="List Table 1 Light" w:uiPriority="46"/>
+    <w:lsdException w:name="List Table 2" w:uiPriority="47"/>
+    <w:lsdException w:name="List Table 3" w:uiPriority="48"/>
+    <w:lsdException w:name="List Table 4" w:uiPriority="49"/>
+    <w:lsdException w:name="List Table 5 Dark" w:uiPriority="50"/>
+    <w:lsdException w:name="List Table 6 Colorful" w:uiPriority="51"/>
+    <w:lsdException w:name="List Table 7 Colorful" w:uiPriority="52"/>
+    <w:lsdException w:name="List Table 1 Light Accent 1" w:uiPriority="46"/>
+    <w:lsdException w:name="List Table 2 Accent 1" w:uiPriority="47"/>
+    <w:lsdException w:name="List Table 3 Accent 1" w:uiPriority="48"/>
+    <w:lsdException w:name="List Table 4 Accent 1" w:uiPriority="49"/>
+    <w:lsdException w:name="List Table 5 Dark Accent 1" w:uiPriority="50"/>
+    <w:lsdException w:name="List Table 6 Colorful Accent 1" w:uiPriority="51"/>
+    <w:lsdException w:name="List Table 7 Colorful Accent 1" w:uiPriority="52"/>
+    <w:lsdException w:name="List Table 1 Light Accent 2" w:uiPriority="46"/>
+    <w:lsdException w:name="List Table 2 Accent 2" w:uiPriority="47"/>
+    <w:lsdException w:name="List Table 3 Accent 2" w:uiPriority="48"/>
+    <w:lsdException w:name="List Table 4 Accent 2" w:uiPriority="49"/>
+    <w:lsdException w:name="List Table 5 Dark Accent 2" w:uiPriority="50"/>
+    <w:lsdException w:name="List Table 6 Colorful Accent 2" w:uiPriority="51"/>
+    <w:lsdException w:name="List Table 7 Colorful Accent 2" w:uiPriority="52"/>
+    <w:lsdException w:name="List Table 1 Light Accent 3" w:uiPriority="46"/>
+    <w:lsdException w:name="List Table 2 Accent 3" w:uiPriority="47"/>
+    <w:lsdException w:name="List Table 3 Accent 3" w:uiPriority="48"/>
+    <w:lsdException w:name="List Table 4 Accent 3" w:uiPriority="49"/>
+    <w:lsdException w:name="List Table 5 Dark Accent 3" w:uiPriority="50"/>
+    <w:lsdException w:name="List Table 6 Colorful Accent 3" w:uiPriority="51"/>
+    <w:lsdException w:name="List Table 7 Colorful Accent 3" w:uiPriority="52"/>
+    <w:lsdException w:name="List Table 1 Light Accent 4" w:uiPriority="46"/>
+    <w:lsdException w:name="List Table 2 Accent 4" w:uiPriority="47"/>
+    <w:lsdException w:name="List Table 3 Accent 4" w:uiPriority="48"/>
+    <w:lsdException w:name="List Table 4 Accent 4" w:uiPriority="49"/>
+    <w:lsdException w:name="List Table 5 Dark Accent 4" w:uiPriority="50"/>
+    <w:lsdException w:name="List Table 6 Colorful Accent 4" w:uiPriority="51"/>
+    <w:lsdException w:name="List Table 7 Colorful Accent 4" w:uiPriority="52"/>
+    <w:lsdException w:name="List Table 1 Light Accent 5" w:uiPriority="46"/>
+    <w:lsdException w:name="List Table 2 Accent 5" w:uiPriority="47"/>
+    <w:lsdException w:name="List Table 3 Accent 5" w:uiPriority="48"/>
+    <w:lsdException w:name="List Table 4 Accent 5" w:uiPriority="49"/>
+    <w:lsdException w:name="List Table 5 Dark Accent 5" w:uiPriority="50"/>
+    <w:lsdException w:name="List Table 6 Colorful Accent 5" w:uiPriority="51"/>
+    <w:lsdException w:name="List Table 7 Colorful Accent 5" w:uiPriority="52"/>
+    <w:lsdException w:name="List Table 1 Light Accent 6" w:uiPriority="46"/>
+    <w:lsdException w:name="List Table 2 Accent 6" w:uiPriority="47"/>
+    <w:lsdException w:name="List Table 3 Accent 6" w:uiPriority="48"/>
+    <w:lsdException w:name="List Table 4 Accent 6" w:uiPriority="49"/>
+    <w:lsdException w:name="List Table 5 Dark Accent 6" w:uiPriority="50"/>
+    <w:lsdException w:name="List Table 6 Colorful Accent 6" w:uiPriority="51"/>
+    <w:lsdException w:name="List Table 7 Colorful Accent 6" w:uiPriority="52"/>
   </w:latentStyles>
   <w:style w:type="paragraph" w:default="1" w:styleId="Standard">
     <w:name w:val="Normal"/>
@@ -12243,387 +12357,6 @@
   <w:style w:type="character" w:default="1" w:styleId="Absatz-Standardschriftart">
     <w:name w:val="Default Paragraph Font"/>
     <w:uiPriority w:val="1"/>
-    <w:semiHidden/>
-    <w:unhideWhenUsed/>
-  </w:style>
-  <w:style w:type="table" w:default="1" w:styleId="NormaleTabelle">
-    <w:name w:val="Normal Table"/>
-    <w:uiPriority w:val="99"/>
-    <w:semiHidden/>
-    <w:unhideWhenUsed/>
-    <w:tblPr>
-      <w:tblInd w:w="0" w:type="dxa"/>
-      <w:tblCellMar>
-        <w:top w:w="0" w:type="dxa"/>
-        <w:left w:w="108" w:type="dxa"/>
-        <w:bottom w:w="0" w:type="dxa"/>
-        <w:right w:w="108" w:type="dxa"/>
-      </w:tblCellMar>
-    </w:tblPr>
-  </w:style>
-  <w:style w:type="numbering" w:default="1" w:styleId="KeineListe">
-    <w:name w:val="No List"/>
-    <w:uiPriority w:val="99"/>
-    <w:semiHidden/>
-    <w:unhideWhenUsed/>
-  </w:style>
-  <w:style w:type="paragraph" w:styleId="KeinLeerraum">
-    <w:name w:val="No Spacing"/>
-    <w:next w:val="Standard"/>
-    <w:uiPriority w:val="1"/>
-    <w:qFormat/>
-    <w:rsid w:val="00A50ED8"/>
-    <w:pPr>
-      <w:spacing w:after="0" w:line="240" w:lineRule="auto"/>
-      <w:jc w:val="both"/>
-    </w:pPr>
-    <w:rPr>
-      <w:rFonts w:ascii="Comic Sans MS" w:hAnsi="Comic Sans MS"/>
-      <w:color w:val="7F7F7F" w:themeColor="text1" w:themeTint="80"/>
-      <w:sz w:val="28"/>
-    </w:rPr>
-  </w:style>
-  <w:style w:type="character" w:customStyle="1" w:styleId="berschrift1Zchn">
-    <w:name w:val="Überschrift 1 Zchn"/>
-    <w:aliases w:val="Überschrift Zchn"/>
-    <w:basedOn w:val="Absatz-Standardschriftart"/>
-    <w:link w:val="berschrift1"/>
-    <w:uiPriority w:val="9"/>
-    <w:rsid w:val="00604210"/>
-    <w:rPr>
-      <w:rFonts w:ascii="Comic Sans MS" w:eastAsiaTheme="majorEastAsia" w:hAnsi="Comic Sans MS" w:cstheme="majorBidi"/>
-      <w:b/>
-      <w:bCs/>
-      <w:sz w:val="32"/>
-      <w:szCs w:val="28"/>
-    </w:rPr>
-  </w:style>
-  <w:style w:type="character" w:customStyle="1" w:styleId="berschrift2Zchn">
-    <w:name w:val="Überschrift 2 Zchn"/>
-    <w:aliases w:val="Kapitelzahl Zchn"/>
-    <w:basedOn w:val="Absatz-Standardschriftart"/>
-    <w:link w:val="berschrift2"/>
-    <w:uiPriority w:val="9"/>
-    <w:rsid w:val="00604210"/>
-    <w:rPr>
-      <w:rFonts w:ascii="Comic Sans MS" w:eastAsiaTheme="majorEastAsia" w:hAnsi="Comic Sans MS" w:cstheme="majorBidi"/>
-      <w:b/>
-      <w:bCs/>
-      <w:sz w:val="28"/>
-      <w:szCs w:val="26"/>
-    </w:rPr>
-  </w:style>
-  <w:style w:type="paragraph" w:styleId="StandardWeb">
-    <w:name w:val="Normal (Web)"/>
-    <w:basedOn w:val="Standard"/>
-    <w:uiPriority w:val="99"/>
-    <w:semiHidden/>
-    <w:unhideWhenUsed/>
-    <w:rsid w:val="00E920C1"/>
-    <w:pPr>
-      <w:spacing w:before="100" w:beforeAutospacing="1" w:after="100" w:afterAutospacing="1"/>
-    </w:pPr>
-    <w:rPr>
-      <w:rFonts w:ascii="Times New Roman" w:eastAsia="Times New Roman" w:hAnsi="Times New Roman" w:cs="Times New Roman"/>
-      <w:sz w:val="24"/>
-      <w:szCs w:val="24"/>
-      <w:lang w:eastAsia="de-DE"/>
-    </w:rPr>
-  </w:style>
-  <w:style w:type="character" w:styleId="Fett">
-    <w:name w:val="Strong"/>
-    <w:basedOn w:val="Absatz-Standardschriftart"/>
-    <w:uiPriority w:val="22"/>
-    <w:qFormat/>
-    <w:rsid w:val="00E920C1"/>
-    <w:rPr>
-      <w:b/>
-      <w:bCs/>
-    </w:rPr>
-  </w:style>
-  <w:style w:type="paragraph" w:styleId="Listenabsatz">
-    <w:name w:val="List Paragraph"/>
-    <w:basedOn w:val="Standard"/>
-    <w:uiPriority w:val="34"/>
-    <w:qFormat/>
-    <w:rsid w:val="00A74D07"/>
-    <w:pPr>
-      <w:ind w:left="720"/>
-      <w:contextualSpacing/>
-    </w:pPr>
-  </w:style>
-  <w:style w:type="character" w:customStyle="1" w:styleId="hiddenspellerror">
-    <w:name w:val="hiddenspellerror"/>
-    <w:basedOn w:val="Absatz-Standardschriftart"/>
-    <w:rsid w:val="00496F68"/>
-  </w:style>
-  <w:style w:type="character" w:customStyle="1" w:styleId="hiddensuggestion">
-    <w:name w:val="hiddensuggestion"/>
-    <w:basedOn w:val="Absatz-Standardschriftart"/>
-    <w:rsid w:val="00AE3808"/>
-  </w:style>
-  <w:style w:type="character" w:customStyle="1" w:styleId="berschrift3Zchn">
-    <w:name w:val="Überschrift 3 Zchn"/>
-    <w:basedOn w:val="Absatz-Standardschriftart"/>
-    <w:link w:val="berschrift3"/>
-    <w:uiPriority w:val="9"/>
-    <w:rsid w:val="006B2EC7"/>
-    <w:rPr>
-      <w:rFonts w:ascii="Comic Sans MS" w:eastAsiaTheme="majorEastAsia" w:hAnsi="Comic Sans MS" w:cstheme="majorBidi"/>
-      <w:b/>
-      <w:color w:val="404040" w:themeColor="text1" w:themeTint="BF"/>
-      <w:sz w:val="28"/>
-      <w:szCs w:val="24"/>
-    </w:rPr>
-  </w:style>
-</w:styles>
-</file>
-
-<file path=word/stylesWithEffects.xml><?xml version="1.0" encoding="utf-8"?>
-<w:styles xmlns:wpc="http://schemas.microsoft.com/office/word/2010/wordprocessingCanvas" xmlns:mc="http://schemas.openxmlformats.org/markup-compatibility/2006" xmlns:o="urn:schemas-microsoft-com:office:office" xmlns:r="http://schemas.openxmlformats.org/officeDocument/2006/relationships" xmlns:m="http://schemas.openxmlformats.org/officeDocument/2006/math" xmlns:v="urn:schemas-microsoft-com:vml" xmlns:wp14="http://schemas.microsoft.com/office/word/2010/wordprocessingDrawing" xmlns:wp="http://schemas.openxmlformats.org/drawingml/2006/wordprocessingDrawing" xmlns:w10="urn:schemas-microsoft-com:office:word" xmlns:w="http://schemas.openxmlformats.org/wordprocessingml/2006/main" xmlns:w14="http://schemas.microsoft.com/office/word/2010/wordml" xmlns:wpg="http://schemas.microsoft.com/office/word/2010/wordprocessingGroup" xmlns:wpi="http://schemas.microsoft.com/office/word/2010/wordprocessingInk" xmlns:wne="http://schemas.microsoft.com/office/word/2006/wordml" xmlns:wps="http://schemas.microsoft.com/office/word/2010/wordprocessingShape" mc:Ignorable="w14 wp14">
-  <w:docDefaults>
-    <w:rPrDefault>
-      <w:rPr>
-        <w:rFonts w:asciiTheme="minorHAnsi" w:eastAsiaTheme="minorHAnsi" w:hAnsiTheme="minorHAnsi" w:cstheme="minorBidi"/>
-        <w:sz w:val="22"/>
-        <w:szCs w:val="22"/>
-        <w:lang w:val="de-DE" w:eastAsia="en-US" w:bidi="ar-SA"/>
-      </w:rPr>
-    </w:rPrDefault>
-    <w:pPrDefault>
-      <w:pPr>
-        <w:spacing w:after="200" w:line="276" w:lineRule="auto"/>
-      </w:pPr>
-    </w:pPrDefault>
-  </w:docDefaults>
-  <w:latentStyles w:defLockedState="0" w:defUIPriority="99" w:defSemiHidden="1" w:defUnhideWhenUsed="1" w:defQFormat="0" w:count="267">
-    <w:lsdException w:name="Normal" w:semiHidden="0" w:uiPriority="0" w:unhideWhenUsed="0" w:qFormat="1"/>
-    <w:lsdException w:name="heading 1" w:semiHidden="0" w:uiPriority="9" w:unhideWhenUsed="0" w:qFormat="1"/>
-    <w:lsdException w:name="heading 2" w:uiPriority="9" w:qFormat="1"/>
-    <w:lsdException w:name="heading 3" w:uiPriority="9" w:qFormat="1"/>
-    <w:lsdException w:name="heading 4" w:uiPriority="9" w:qFormat="1"/>
-    <w:lsdException w:name="heading 5" w:uiPriority="9" w:qFormat="1"/>
-    <w:lsdException w:name="heading 6" w:uiPriority="9" w:qFormat="1"/>
-    <w:lsdException w:name="heading 7" w:uiPriority="9" w:qFormat="1"/>
-    <w:lsdException w:name="heading 8" w:uiPriority="9" w:qFormat="1"/>
-    <w:lsdException w:name="heading 9" w:uiPriority="9" w:qFormat="1"/>
-    <w:lsdException w:name="toc 1" w:uiPriority="39"/>
-    <w:lsdException w:name="toc 2" w:uiPriority="39"/>
-    <w:lsdException w:name="toc 3" w:uiPriority="39"/>
-    <w:lsdException w:name="toc 4" w:uiPriority="39"/>
-    <w:lsdException w:name="toc 5" w:uiPriority="39"/>
-    <w:lsdException w:name="toc 6" w:uiPriority="39"/>
-    <w:lsdException w:name="toc 7" w:uiPriority="39"/>
-    <w:lsdException w:name="toc 8" w:uiPriority="39"/>
-    <w:lsdException w:name="toc 9" w:uiPriority="39"/>
-    <w:lsdException w:name="caption" w:uiPriority="35" w:qFormat="1"/>
-    <w:lsdException w:name="Title" w:semiHidden="0" w:uiPriority="10" w:unhideWhenUsed="0" w:qFormat="1"/>
-    <w:lsdException w:name="Default Paragraph Font" w:uiPriority="1"/>
-    <w:lsdException w:name="Subtitle" w:semiHidden="0" w:uiPriority="11" w:unhideWhenUsed="0" w:qFormat="1"/>
-    <w:lsdException w:name="Strong" w:semiHidden="0" w:uiPriority="22" w:unhideWhenUsed="0" w:qFormat="1"/>
-    <w:lsdException w:name="Emphasis" w:semiHidden="0" w:uiPriority="20" w:unhideWhenUsed="0" w:qFormat="1"/>
-    <w:lsdException w:name="Table Grid" w:semiHidden="0" w:uiPriority="59" w:unhideWhenUsed="0"/>
-    <w:lsdException w:name="Placeholder Text" w:unhideWhenUsed="0"/>
-    <w:lsdException w:name="No Spacing" w:semiHidden="0" w:uiPriority="1" w:unhideWhenUsed="0" w:qFormat="1"/>
-    <w:lsdException w:name="Light Shading" w:semiHidden="0" w:uiPriority="60" w:unhideWhenUsed="0"/>
-    <w:lsdException w:name="Light List" w:semiHidden="0" w:uiPriority="61" w:unhideWhenUsed="0"/>
-    <w:lsdException w:name="Light Grid" w:semiHidden="0" w:uiPriority="62" w:unhideWhenUsed="0"/>
-    <w:lsdException w:name="Medium Shading 1" w:semiHidden="0" w:uiPriority="63" w:unhideWhenUsed="0"/>
-    <w:lsdException w:name="Medium Shading 2" w:semiHidden="0" w:uiPriority="64" w:unhideWhenUsed="0"/>
-    <w:lsdException w:name="Medium List 1" w:semiHidden="0" w:uiPriority="65" w:unhideWhenUsed="0"/>
-    <w:lsdException w:name="Medium List 2" w:semiHidden="0" w:uiPriority="66" w:unhideWhenUsed="0"/>
-    <w:lsdException w:name="Medium Grid 1" w:semiHidden="0" w:uiPriority="67" w:unhideWhenUsed="0"/>
-    <w:lsdException w:name="Medium Grid 2" w:semiHidden="0" w:uiPriority="68" w:unhideWhenUsed="0"/>
-    <w:lsdException w:name="Medium Grid 3" w:semiHidden="0" w:uiPriority="69" w:unhideWhenUsed="0"/>
-    <w:lsdException w:name="Dark List" w:semiHidden="0" w:uiPriority="70" w:unhideWhenUsed="0"/>
-    <w:lsdException w:name="Colorful Shading" w:semiHidden="0" w:uiPriority="71" w:unhideWhenUsed="0"/>
-    <w:lsdException w:name="Colorful List" w:semiHidden="0" w:uiPriority="72" w:unhideWhenUsed="0"/>
-    <w:lsdException w:name="Colorful Grid" w:semiHidden="0" w:uiPriority="73" w:unhideWhenUsed="0"/>
-    <w:lsdException w:name="Light Shading Accent 1" w:semiHidden="0" w:uiPriority="60" w:unhideWhenUsed="0"/>
-    <w:lsdException w:name="Light List Accent 1" w:semiHidden="0" w:uiPriority="61" w:unhideWhenUsed="0"/>
-    <w:lsdException w:name="Light Grid Accent 1" w:semiHidden="0" w:uiPriority="62" w:unhideWhenUsed="0"/>
-    <w:lsdException w:name="Medium Shading 1 Accent 1" w:semiHidden="0" w:uiPriority="63" w:unhideWhenUsed="0"/>
-    <w:lsdException w:name="Medium Shading 2 Accent 1" w:semiHidden="0" w:uiPriority="64" w:unhideWhenUsed="0"/>
-    <w:lsdException w:name="Medium List 1 Accent 1" w:semiHidden="0" w:uiPriority="65" w:unhideWhenUsed="0"/>
-    <w:lsdException w:name="Revision" w:unhideWhenUsed="0"/>
-    <w:lsdException w:name="List Paragraph" w:semiHidden="0" w:uiPriority="34" w:unhideWhenUsed="0" w:qFormat="1"/>
-    <w:lsdException w:name="Quote" w:semiHidden="0" w:uiPriority="29" w:unhideWhenUsed="0" w:qFormat="1"/>
-    <w:lsdException w:name="Intense Quote" w:semiHidden="0" w:uiPriority="30" w:unhideWhenUsed="0" w:qFormat="1"/>
-    <w:lsdException w:name="Medium List 2 Accent 1" w:semiHidden="0" w:uiPriority="66" w:unhideWhenUsed="0"/>
-    <w:lsdException w:name="Medium Grid 1 Accent 1" w:semiHidden="0" w:uiPriority="67" w:unhideWhenUsed="0"/>
-    <w:lsdException w:name="Medium Grid 2 Accent 1" w:semiHidden="0" w:uiPriority="68" w:unhideWhenUsed="0"/>
-    <w:lsdException w:name="Medium Grid 3 Accent 1" w:semiHidden="0" w:uiPriority="69" w:unhideWhenUsed="0"/>
-    <w:lsdException w:name="Dark List Accent 1" w:semiHidden="0" w:uiPriority="70" w:unhideWhenUsed="0"/>
-    <w:lsdException w:name="Colorful Shading Accent 1" w:semiHidden="0" w:uiPriority="71" w:unhideWhenUsed="0"/>
-    <w:lsdException w:name="Colorful List Accent 1" w:semiHidden="0" w:uiPriority="72" w:unhideWhenUsed="0"/>
-    <w:lsdException w:name="Colorful Grid Accent 1" w:semiHidden="0" w:uiPriority="73" w:unhideWhenUsed="0"/>
-    <w:lsdException w:name="Light Shading Accent 2" w:semiHidden="0" w:uiPriority="60" w:unhideWhenUsed="0"/>
-    <w:lsdException w:name="Light List Accent 2" w:semiHidden="0" w:uiPriority="61" w:unhideWhenUsed="0"/>
-    <w:lsdException w:name="Light Grid Accent 2" w:semiHidden="0" w:uiPriority="62" w:unhideWhenUsed="0"/>
-    <w:lsdException w:name="Medium Shading 1 Accent 2" w:semiHidden="0" w:uiPriority="63" w:unhideWhenUsed="0"/>
-    <w:lsdException w:name="Medium Shading 2 Accent 2" w:semiHidden="0" w:uiPriority="64" w:unhideWhenUsed="0"/>
-    <w:lsdException w:name="Medium List 1 Accent 2" w:semiHidden="0" w:uiPriority="65" w:unhideWhenUsed="0"/>
-    <w:lsdException w:name="Medium List 2 Accent 2" w:semiHidden="0" w:uiPriority="66" w:unhideWhenUsed="0"/>
-    <w:lsdException w:name="Medium Grid 1 Accent 2" w:semiHidden="0" w:uiPriority="67" w:unhideWhenUsed="0"/>
-    <w:lsdException w:name="Medium Grid 2 Accent 2" w:semiHidden="0" w:uiPriority="68" w:unhideWhenUsed="0"/>
-    <w:lsdException w:name="Medium Grid 3 Accent 2" w:semiHidden="0" w:uiPriority="69" w:unhideWhenUsed="0"/>
-    <w:lsdException w:name="Dark List Accent 2" w:semiHidden="0" w:uiPriority="70" w:unhideWhenUsed="0"/>
-    <w:lsdException w:name="Colorful Shading Accent 2" w:semiHidden="0" w:uiPriority="71" w:unhideWhenUsed="0"/>
-    <w:lsdException w:name="Colorful List Accent 2" w:semiHidden="0" w:uiPriority="72" w:unhideWhenUsed="0"/>
-    <w:lsdException w:name="Colorful Grid Accent 2" w:semiHidden="0" w:uiPriority="73" w:unhideWhenUsed="0"/>
-    <w:lsdException w:name="Light Shading Accent 3" w:semiHidden="0" w:uiPriority="60" w:unhideWhenUsed="0"/>
-    <w:lsdException w:name="Light List Accent 3" w:semiHidden="0" w:uiPriority="61" w:unhideWhenUsed="0"/>
-    <w:lsdException w:name="Light Grid Accent 3" w:semiHidden="0" w:uiPriority="62" w:unhideWhenUsed="0"/>
-    <w:lsdException w:name="Medium Shading 1 Accent 3" w:semiHidden="0" w:uiPriority="63" w:unhideWhenUsed="0"/>
-    <w:lsdException w:name="Medium Shading 2 Accent 3" w:semiHidden="0" w:uiPriority="64" w:unhideWhenUsed="0"/>
-    <w:lsdException w:name="Medium List 1 Accent 3" w:semiHidden="0" w:uiPriority="65" w:unhideWhenUsed="0"/>
-    <w:lsdException w:name="Medium List 2 Accent 3" w:semiHidden="0" w:uiPriority="66" w:unhideWhenUsed="0"/>
-    <w:lsdException w:name="Medium Grid 1 Accent 3" w:semiHidden="0" w:uiPriority="67" w:unhideWhenUsed="0"/>
-    <w:lsdException w:name="Medium Grid 2 Accent 3" w:semiHidden="0" w:uiPriority="68" w:unhideWhenUsed="0"/>
-    <w:lsdException w:name="Medium Grid 3 Accent 3" w:semiHidden="0" w:uiPriority="69" w:unhideWhenUsed="0"/>
-    <w:lsdException w:name="Dark List Accent 3" w:semiHidden="0" w:uiPriority="70" w:unhideWhenUsed="0"/>
-    <w:lsdException w:name="Colorful Shading Accent 3" w:semiHidden="0" w:uiPriority="71" w:unhideWhenUsed="0"/>
-    <w:lsdException w:name="Colorful List Accent 3" w:semiHidden="0" w:uiPriority="72" w:unhideWhenUsed="0"/>
-    <w:lsdException w:name="Colorful Grid Accent 3" w:semiHidden="0" w:uiPriority="73" w:unhideWhenUsed="0"/>
-    <w:lsdException w:name="Light Shading Accent 4" w:semiHidden="0" w:uiPriority="60" w:unhideWhenUsed="0"/>
-    <w:lsdException w:name="Light List Accent 4" w:semiHidden="0" w:uiPriority="61" w:unhideWhenUsed="0"/>
-    <w:lsdException w:name="Light Grid Accent 4" w:semiHidden="0" w:uiPriority="62" w:unhideWhenUsed="0"/>
-    <w:lsdException w:name="Medium Shading 1 Accent 4" w:semiHidden="0" w:uiPriority="63" w:unhideWhenUsed="0"/>
-    <w:lsdException w:name="Medium Shading 2 Accent 4" w:semiHidden="0" w:uiPriority="64" w:unhideWhenUsed="0"/>
-    <w:lsdException w:name="Medium List 1 Accent 4" w:semiHidden="0" w:uiPriority="65" w:unhideWhenUsed="0"/>
-    <w:lsdException w:name="Medium List 2 Accent 4" w:semiHidden="0" w:uiPriority="66" w:unhideWhenUsed="0"/>
-    <w:lsdException w:name="Medium Grid 1 Accent 4" w:semiHidden="0" w:uiPriority="67" w:unhideWhenUsed="0"/>
-    <w:lsdException w:name="Medium Grid 2 Accent 4" w:semiHidden="0" w:uiPriority="68" w:unhideWhenUsed="0"/>
-    <w:lsdException w:name="Medium Grid 3 Accent 4" w:semiHidden="0" w:uiPriority="69" w:unhideWhenUsed="0"/>
-    <w:lsdException w:name="Dark List Accent 4" w:semiHidden="0" w:uiPriority="70" w:unhideWhenUsed="0"/>
-    <w:lsdException w:name="Colorful Shading Accent 4" w:semiHidden="0" w:uiPriority="71" w:unhideWhenUsed="0"/>
-    <w:lsdException w:name="Colorful List Accent 4" w:semiHidden="0" w:uiPriority="72" w:unhideWhenUsed="0"/>
-    <w:lsdException w:name="Colorful Grid Accent 4" w:semiHidden="0" w:uiPriority="73" w:unhideWhenUsed="0"/>
-    <w:lsdException w:name="Light Shading Accent 5" w:semiHidden="0" w:uiPriority="60" w:unhideWhenUsed="0"/>
-    <w:lsdException w:name="Light List Accent 5" w:semiHidden="0" w:uiPriority="61" w:unhideWhenUsed="0"/>
-    <w:lsdException w:name="Light Grid Accent 5" w:semiHidden="0" w:uiPriority="62" w:unhideWhenUsed="0"/>
-    <w:lsdException w:name="Medium Shading 1 Accent 5" w:semiHidden="0" w:uiPriority="63" w:unhideWhenUsed="0"/>
-    <w:lsdException w:name="Medium Shading 2 Accent 5" w:semiHidden="0" w:uiPriority="64" w:unhideWhenUsed="0"/>
-    <w:lsdException w:name="Medium List 1 Accent 5" w:semiHidden="0" w:uiPriority="65" w:unhideWhenUsed="0"/>
-    <w:lsdException w:name="Medium List 2 Accent 5" w:semiHidden="0" w:uiPriority="66" w:unhideWhenUsed="0"/>
-    <w:lsdException w:name="Medium Grid 1 Accent 5" w:semiHidden="0" w:uiPriority="67" w:unhideWhenUsed="0"/>
-    <w:lsdException w:name="Medium Grid 2 Accent 5" w:semiHidden="0" w:uiPriority="68" w:unhideWhenUsed="0"/>
-    <w:lsdException w:name="Medium Grid 3 Accent 5" w:semiHidden="0" w:uiPriority="69" w:unhideWhenUsed="0"/>
-    <w:lsdException w:name="Dark List Accent 5" w:semiHidden="0" w:uiPriority="70" w:unhideWhenUsed="0"/>
-    <w:lsdException w:name="Colorful Shading Accent 5" w:semiHidden="0" w:uiPriority="71" w:unhideWhenUsed="0"/>
-    <w:lsdException w:name="Colorful List Accent 5" w:semiHidden="0" w:uiPriority="72" w:unhideWhenUsed="0"/>
-    <w:lsdException w:name="Colorful Grid Accent 5" w:semiHidden="0" w:uiPriority="73" w:unhideWhenUsed="0"/>
-    <w:lsdException w:name="Light Shading Accent 6" w:semiHidden="0" w:uiPriority="60" w:unhideWhenUsed="0"/>
-    <w:lsdException w:name="Light List Accent 6" w:semiHidden="0" w:uiPriority="61" w:unhideWhenUsed="0"/>
-    <w:lsdException w:name="Light Grid Accent 6" w:semiHidden="0" w:uiPriority="62" w:unhideWhenUsed="0"/>
-    <w:lsdException w:name="Medium Shading 1 Accent 6" w:semiHidden="0" w:uiPriority="63" w:unhideWhenUsed="0"/>
-    <w:lsdException w:name="Medium Shading 2 Accent 6" w:semiHidden="0" w:uiPriority="64" w:unhideWhenUsed="0"/>
-    <w:lsdException w:name="Medium List 1 Accent 6" w:semiHidden="0" w:uiPriority="65" w:unhideWhenUsed="0"/>
-    <w:lsdException w:name="Medium List 2 Accent 6" w:semiHidden="0" w:uiPriority="66" w:unhideWhenUsed="0"/>
-    <w:lsdException w:name="Medium Grid 1 Accent 6" w:semiHidden="0" w:uiPriority="67" w:unhideWhenUsed="0"/>
-    <w:lsdException w:name="Medium Grid 2 Accent 6" w:semiHidden="0" w:uiPriority="68" w:unhideWhenUsed="0"/>
-    <w:lsdException w:name="Medium Grid 3 Accent 6" w:semiHidden="0" w:uiPriority="69" w:unhideWhenUsed="0"/>
-    <w:lsdException w:name="Dark List Accent 6" w:semiHidden="0" w:uiPriority="70" w:unhideWhenUsed="0"/>
-    <w:lsdException w:name="Colorful Shading Accent 6" w:semiHidden="0" w:uiPriority="71" w:unhideWhenUsed="0"/>
-    <w:lsdException w:name="Colorful List Accent 6" w:semiHidden="0" w:uiPriority="72" w:unhideWhenUsed="0"/>
-    <w:lsdException w:name="Colorful Grid Accent 6" w:semiHidden="0" w:uiPriority="73" w:unhideWhenUsed="0"/>
-    <w:lsdException w:name="Subtle Emphasis" w:semiHidden="0" w:uiPriority="19" w:unhideWhenUsed="0" w:qFormat="1"/>
-    <w:lsdException w:name="Intense Emphasis" w:semiHidden="0" w:uiPriority="21" w:unhideWhenUsed="0" w:qFormat="1"/>
-    <w:lsdException w:name="Subtle Reference" w:semiHidden="0" w:uiPriority="31" w:unhideWhenUsed="0" w:qFormat="1"/>
-    <w:lsdException w:name="Intense Reference" w:semiHidden="0" w:uiPriority="32" w:unhideWhenUsed="0" w:qFormat="1"/>
-    <w:lsdException w:name="Book Title" w:semiHidden="0" w:uiPriority="33" w:unhideWhenUsed="0" w:qFormat="1"/>
-    <w:lsdException w:name="Bibliography" w:uiPriority="37"/>
-    <w:lsdException w:name="TOC Heading" w:uiPriority="39" w:qFormat="1"/>
-  </w:latentStyles>
-  <w:style w:type="paragraph" w:default="1" w:styleId="Standard">
-    <w:name w:val="Normal"/>
-    <w:next w:val="KeinLeerraum"/>
-    <w:qFormat/>
-    <w:rsid w:val="00F84EF8"/>
-    <w:pPr>
-      <w:spacing w:line="240" w:lineRule="auto"/>
-      <w:jc w:val="both"/>
-    </w:pPr>
-    <w:rPr>
-      <w:rFonts w:ascii="Comic Sans MS" w:hAnsi="Comic Sans MS"/>
-      <w:color w:val="76923C" w:themeColor="accent3" w:themeShade="BF"/>
-      <w:sz w:val="28"/>
-    </w:rPr>
-  </w:style>
-  <w:style w:type="paragraph" w:styleId="berschrift1">
-    <w:name w:val="heading 1"/>
-    <w:aliases w:val="Überschrift"/>
-    <w:basedOn w:val="Standard"/>
-    <w:next w:val="Standard"/>
-    <w:link w:val="berschrift1Zchn"/>
-    <w:uiPriority w:val="9"/>
-    <w:qFormat/>
-    <w:rsid w:val="00604210"/>
-    <w:pPr>
-      <w:keepNext/>
-      <w:keepLines/>
-      <w:spacing w:before="120" w:after="0" w:line="360" w:lineRule="auto"/>
-      <w:outlineLvl w:val="0"/>
-    </w:pPr>
-    <w:rPr>
-      <w:rFonts w:eastAsiaTheme="majorEastAsia" w:cstheme="majorBidi"/>
-      <w:b/>
-      <w:bCs/>
-      <w:color w:val="auto"/>
-      <w:sz w:val="32"/>
-      <w:szCs w:val="28"/>
-    </w:rPr>
-  </w:style>
-  <w:style w:type="paragraph" w:styleId="berschrift2">
-    <w:name w:val="heading 2"/>
-    <w:aliases w:val="Kapitelzahl"/>
-    <w:basedOn w:val="Standard"/>
-    <w:next w:val="Standard"/>
-    <w:link w:val="berschrift2Zchn"/>
-    <w:uiPriority w:val="9"/>
-    <w:unhideWhenUsed/>
-    <w:qFormat/>
-    <w:rsid w:val="00604210"/>
-    <w:pPr>
-      <w:keepNext/>
-      <w:keepLines/>
-      <w:spacing w:after="0" w:line="360" w:lineRule="auto"/>
-      <w:outlineLvl w:val="1"/>
-    </w:pPr>
-    <w:rPr>
-      <w:rFonts w:eastAsiaTheme="majorEastAsia" w:cstheme="majorBidi"/>
-      <w:b/>
-      <w:bCs/>
-      <w:color w:val="auto"/>
-      <w:szCs w:val="26"/>
-    </w:rPr>
-  </w:style>
-  <w:style w:type="paragraph" w:styleId="berschrift3">
-    <w:name w:val="heading 3"/>
-    <w:basedOn w:val="Standard"/>
-    <w:next w:val="Standard"/>
-    <w:link w:val="berschrift3Zchn"/>
-    <w:uiPriority w:val="9"/>
-    <w:unhideWhenUsed/>
-    <w:qFormat/>
-    <w:rsid w:val="006B2EC7"/>
-    <w:pPr>
-      <w:keepNext/>
-      <w:keepLines/>
-      <w:spacing w:before="40" w:after="0" w:line="360" w:lineRule="auto"/>
-      <w:outlineLvl w:val="2"/>
-    </w:pPr>
-    <w:rPr>
-      <w:rFonts w:eastAsiaTheme="majorEastAsia" w:cstheme="majorBidi"/>
-      <w:b/>
-      <w:color w:val="404040" w:themeColor="text1" w:themeTint="BF"/>
-      <w:szCs w:val="24"/>
-    </w:rPr>
-  </w:style>
-  <w:style w:type="character" w:default="1" w:styleId="Absatz-Standardschriftart">
-    <w:name w:val="Default Paragraph Font"/>
-    <w:uiPriority w:val="1"/>
-    <w:semiHidden/>
     <w:unhideWhenUsed/>
   </w:style>
   <w:style w:type="table" w:default="1" w:styleId="NormaleTabelle">
@@ -13049,7 +12782,7 @@
 </file>
 
 <file path=customXml/itemProps1.xml><?xml version="1.0" encoding="utf-8"?>
-<ds:datastoreItem xmlns:ds="http://schemas.openxmlformats.org/officeDocument/2006/customXml" ds:itemID="{E1BBA966-DAF8-494B-A5AB-ADA886114C63}">
+<ds:datastoreItem xmlns:ds="http://schemas.openxmlformats.org/officeDocument/2006/customXml" ds:itemID="{1974057F-EF2D-4FE6-B6A0-B6871E8418A3}">
   <ds:schemaRefs>
     <ds:schemaRef ds:uri="http://schemas.openxmlformats.org/officeDocument/2006/bibliography"/>
   </ds:schemaRefs>

</xml_diff>

<commit_message>
[updated] layout done, needs last spellcheck
</commit_message>
<xml_diff>
--- a/BachelorTexte.docx
+++ b/BachelorTexte.docx
@@ -27,7 +27,6 @@
     </w:p>
     <w:p>
       <w:pPr>
-        <w:pStyle w:val="KeinLeerraum"/>
         <w:rPr>
           <w:u w:color="0F1114"/>
         </w:rPr>
@@ -41,7 +40,6 @@
       <w:proofErr w:type="spellStart"/>
       <w:r>
         <w:rPr>
-          <w:b/>
           <w:u w:color="0F1114"/>
         </w:rPr>
         <w:t>Inscryption</w:t>
@@ -51,52 +49,24 @@
         <w:rPr>
           <w:u w:color="0F1114"/>
         </w:rPr>
-        <w:t xml:space="preserve"> (2021, Daniel Mullins Games) denkt oder die komplexen Dialogzweige aus </w:t>
-      </w:r>
-      <w:r>
-        <w:rPr>
-          <w:b/>
-          <w:u w:color="0F1114"/>
-        </w:rPr>
-        <w:t>Disco Elysium</w:t>
-      </w:r>
-      <w:r>
-        <w:rPr>
-          <w:u w:color="0F1114"/>
-        </w:rPr>
-        <w:t xml:space="preserve"> (2019, ZA/UM), – beim Spielen von Videospielen begegnen uns täglich Dialoge, denn es ist generell eher schwer, eine Geschichte ohne Dialog zu erzählen. Als begeisterte Rollenspielerin, die Rollenspiele im digitalen und im analogen Raum spielt, habe ich allerdings das Gefühl, dass sich Dialoge als System in der digitalen Spielwelt in den letzten zwanzig Jahren sehr wenig weiterentwickelt haben. </w:t>
-      </w:r>
-    </w:p>
-    <w:p>
-      <w:pPr>
-        <w:pStyle w:val="KeinLeerraum"/>
-        <w:rPr>
-          <w:u w:color="0F1114"/>
-        </w:rPr>
-      </w:pPr>
-      <w:r>
-        <w:rPr>
-          <w:u w:color="0F1114"/>
-        </w:rPr>
-        <w:t xml:space="preserve">Beim Spielen der großen Rollenspiele der letzten Jahre, musste ich immer wieder bemerken, dass sich Unterhaltungen dort nur wenig von Unterhaltungen in alten Rollenspielen wie </w:t>
-      </w:r>
-      <w:r>
-        <w:rPr>
-          <w:b/>
-          <w:u w:color="0F1114"/>
-        </w:rPr>
-        <w:t>Fallout</w:t>
-      </w:r>
-      <w:r>
-        <w:rPr>
-          <w:u w:color="0F1114"/>
-        </w:rPr>
-        <w:t xml:space="preserve"> (1997, Interplay Entertainment) unterschieden. </w:t>
+        <w:t xml:space="preserve"> (2021, Daniel Mullins Games) denkt oder die komplexen Dialogzweige aus Disco Elysium (2019, ZA/UM), – beim Spielen von Videospielen begegnen uns täglich Dialoge, denn es ist generell eher schwer, eine Geschichte ohne Dialog zu erzählen. Als begeisterte Rollenspielerin, die Rollenspiele im digitalen und im analogen Raum spielt, habe ich allerdings das Gefühl, dass sich Dialoge als System in der digitalen Spielwelt in den letzten zwanzig Jahren sehr wenig weiterentwickelt haben. </w:t>
+      </w:r>
+    </w:p>
+    <w:p>
+      <w:pPr>
+        <w:rPr>
+          <w:u w:color="0F1114"/>
+        </w:rPr>
+      </w:pPr>
+      <w:r>
+        <w:rPr>
+          <w:u w:color="0F1114"/>
+        </w:rPr>
+        <w:t xml:space="preserve">Beim Spielen der großen Rollenspiele der letzten Jahre, musste ich immer wieder bemerken, dass sich Unterhaltungen dort nur wenig von Unterhaltungen in alten Rollenspielen wie Fallout (1997, Interplay Entertainment) unterschieden. </w:t>
       </w:r>
       <w:proofErr w:type="spellStart"/>
       <w:r>
         <w:rPr>
-          <w:b/>
           <w:u w:color="0F1114"/>
         </w:rPr>
         <w:t>Genshin</w:t>
@@ -104,16 +74,9 @@
       <w:proofErr w:type="spellEnd"/>
       <w:r>
         <w:rPr>
-          <w:b/>
-          <w:u w:color="0F1114"/>
-        </w:rPr>
-        <w:t xml:space="preserve"> Impact </w:t>
-      </w:r>
-      <w:r>
-        <w:rPr>
-          <w:u w:color="0F1114"/>
-        </w:rPr>
-        <w:t>(2020, </w:t>
+          <w:u w:color="0F1114"/>
+        </w:rPr>
+        <w:t xml:space="preserve"> Impact (2020, </w:t>
       </w:r>
       <w:proofErr w:type="spellStart"/>
       <w:r>
@@ -127,25 +90,11 @@
         <w:rPr>
           <w:u w:color="0F1114"/>
         </w:rPr>
-        <w:t xml:space="preserve">) und </w:t>
-      </w:r>
-      <w:r>
-        <w:rPr>
-          <w:b/>
-          <w:u w:color="0F1114"/>
-        </w:rPr>
-        <w:t>Cyberpunk 2077</w:t>
-      </w:r>
-      <w:r>
-        <w:rPr>
-          <w:u w:color="0F1114"/>
-        </w:rPr>
-        <w:t xml:space="preserve"> (2020, CD Projekt RED), zwei beispielhafte Rollenspiele aus den letzten Jahren, bieten noch immer nur die Möglichkeit, ab und an einen eigenen Gedanken in den Dialog einbringen zu können, der in Form von zwei bis vier Antwort-Auswahlmöglichkeiten dargestellt wird, die die Entwickelnden den Spielenden zur Auswahl stellen. Kommunikation passiert in Videosequenzen oder langen Dialogen, in denen Spielende sehr wenig Kontrolle über ihre Spielfigur haben und so ist das Rollenspielerlebnis, wenn es um Eigeninitiative in Dialogen geht, noch immer ein eher passives. </w:t>
-      </w:r>
-    </w:p>
-    <w:p>
-      <w:pPr>
-        <w:pStyle w:val="KeinLeerraum"/>
+        <w:t xml:space="preserve">) und Cyberpunk 2077 (2020, CD Projekt RED), zwei beispielhafte Rollenspiele aus den letzten Jahren, bieten noch immer nur die Möglichkeit, ab und an einen eigenen Gedanken in den Dialog einbringen zu können, der in Form von zwei bis vier Antwort-Auswahlmöglichkeiten dargestellt wird, die die Entwickelnden den Spielenden zur Auswahl stellen. Kommunikation passiert in Videosequenzen oder langen Dialogen, in denen Spielende sehr wenig Kontrolle über ihre Spielfigur haben und so ist das Rollenspielerlebnis, wenn es um Eigeninitiative in Dialogen geht, noch immer ein eher passives. </w:t>
+      </w:r>
+    </w:p>
+    <w:p>
+      <w:pPr>
         <w:rPr>
           <w:u w:color="0F1114"/>
         </w:rPr>
@@ -161,91 +110,236 @@
           <w:u w:color="0F1114"/>
         </w:rPr>
         <w:br/>
-        <w:t xml:space="preserve">Trotzdem finde ich, dass sich dieses System sehr limitierend anfühlen kann. Wenn ich ein Spiel mit solch einem System gespielt </w:t>
+        <w:t xml:space="preserve">Trotzdem finde ich, dass sich dieses System sehr limitierend </w:t>
       </w:r>
       <w:r>
         <w:rPr>
           <w:u w:color="0F1114"/>
         </w:rPr>
         <w:lastRenderedPageBreak/>
-        <w:t xml:space="preserve">habe, hatte ich das oft Gefühl, dass die Antwortmöglichkeiten mich in eine Bahn drängen würden, und mir vorgeben würden, was für eine Art von Charakter ich spielen könnte. Generell fühlte es sich selten wirklich wie ein </w:t>
-      </w:r>
-      <w:r>
-        <w:rPr>
-          <w:b/>
-          <w:u w:color="0F1114"/>
-        </w:rPr>
-        <w:t>Rollen</w:t>
-      </w:r>
-      <w:r>
-        <w:rPr>
-          <w:u w:color="0F1114"/>
-        </w:rPr>
-        <w:t>-Spiel an.</w:t>
-      </w:r>
-    </w:p>
-    <w:p>
-      <w:pPr>
-        <w:pStyle w:val="KeinLeerraum"/>
-        <w:rPr>
-          <w:u w:color="0F1114"/>
-        </w:rPr>
-      </w:pPr>
-      <w:r>
-        <w:rPr>
-          <w:u w:color="0F1114"/>
-        </w:rPr>
-        <w:t xml:space="preserve">Generell haben diese Systeme für mich sehr wenig von der Entscheidungsfreiheit und Bandbreite an Möglichkeiten, den eigenen Charakter zu definieren, den Spielende in analogen Rollenspielen, wie </w:t>
+        <w:t>anfühlen kann. Wenn ich ein Spiel mit solch einem System gespielt habe, hatte ich das oft Gefühl, dass die Antwortmöglichkeiten mich in eine Bahn drängen würden, und mir vorgeben würden, was für eine Art von Charakter ich spielen könnte. Generell fühlte es sich selten wirklich wie ein Rollen-Spiel an.</w:t>
+      </w:r>
+    </w:p>
+    <w:p>
+      <w:pPr>
+        <w:rPr>
+          <w:u w:color="0F1114"/>
+        </w:rPr>
+      </w:pPr>
+      <w:r>
+        <w:rPr>
+          <w:u w:color="0F1114"/>
+        </w:rPr>
+        <w:t xml:space="preserve">Developer Josh Sawyer erklärt in seinem GDC-Talk Do (Say) The </w:t>
       </w:r>
       <w:proofErr w:type="spellStart"/>
       <w:r>
         <w:rPr>
-          <w:b/>
-          <w:u w:color="0F1114"/>
-        </w:rPr>
-        <w:t>Dungeons</w:t>
+          <w:u w:color="0F1114"/>
+        </w:rPr>
+        <w:t>Right</w:t>
       </w:r>
       <w:proofErr w:type="spellEnd"/>
       <w:r>
         <w:rPr>
-          <w:b/>
-          <w:u w:color="0F1114"/>
+          <w:u w:color="0F1114"/>
+        </w:rPr>
+        <w:t xml:space="preserve"> Thing - Choice </w:t>
+      </w:r>
+      <w:proofErr w:type="spellStart"/>
+      <w:r>
+        <w:rPr>
+          <w:u w:color="0F1114"/>
+        </w:rPr>
+        <w:t>Architecture</w:t>
+      </w:r>
+      <w:proofErr w:type="spellEnd"/>
+      <w:r>
+        <w:rPr>
+          <w:u w:color="0F1114"/>
+        </w:rPr>
+        <w:t>, Player Expression, </w:t>
+      </w:r>
+      <w:proofErr w:type="spellStart"/>
+      <w:r>
+        <w:rPr>
+          <w:u w:color="0F1114"/>
+        </w:rPr>
+        <w:t>and</w:t>
+      </w:r>
+      <w:proofErr w:type="spellEnd"/>
+      <w:r>
+        <w:rPr>
+          <w:u w:color="0F1114"/>
+        </w:rPr>
+        <w:t xml:space="preserve"> Narrative Design in Fallout: New Vegas aus dem Jahr 2012, dass viele Dialogsysteme in digitalen Rollenspielen Spielenden nicht wirklich erlauben, eine Rolle zu spielen, weil ihnen durch ihre Entscheidungen, nicht so zu spielen, wie Entwickelnde es vorgesehen haben, oft Inhalte verwehrt bleiben, die manchmal sogar essenziell sind, um das Spiel durchzuspielen. Ich möchte dem hinzufügen, dass ich denke, dass vorgegebene Antwortmöglichkeiten selten zulassen, mehr als einen von mehreren vorgegebenen Archetypen zu spielen und Spielende schnell aufhören, eine wirkliche Rolle zu spielen, wenn sie in ihren Antworten sehr limitiert sind. </w:t>
+      </w:r>
+    </w:p>
+    <w:p>
+      <w:pPr>
+        <w:rPr>
+          <w:u w:color="0F1114"/>
+        </w:rPr>
+      </w:pPr>
+      <w:r>
+        <w:rPr>
+          <w:u w:color="0F1114"/>
+        </w:rPr>
+        <w:t>Vorgegebene Dialoge limitieren für mich nicht nur, welche Rollen gespielt werden können, sondern nehmen für mich einen Teil der Immersion. Weshalb kann ich diesen Charakter nicht einfach danach fragen? Warum kann ich etwas antworten, auf das ich selbst nicht gekommen wäre? - Generell haben Spielende so selten das Gefühl, wirklich am Gespräch beteiligt zu sein und Initiative zu ergreifen.</w:t>
+      </w:r>
+    </w:p>
+    <w:p>
+      <w:pPr>
+        <w:rPr>
+          <w:u w:color="0F1114"/>
+        </w:rPr>
+      </w:pPr>
+      <w:r>
+        <w:rPr>
+          <w:u w:color="0F1114"/>
+        </w:rPr>
+        <w:t>Während einige Spiele versuchen, Dialoge in unkonventionellen Wegen anzugehen, bieten diese Systeme meist nicht das Potenzial, ohne weiteres in ein anderes Rollenspiel übertragen zu werden.</w:t>
+      </w:r>
+    </w:p>
+    <w:p>
+      <w:pPr>
+        <w:rPr>
+          <w:u w:color="0F1114"/>
+        </w:rPr>
+      </w:pPr>
+      <w:r>
+        <w:rPr>
+          <w:u w:color="0F1114"/>
+        </w:rPr>
+        <w:t>Als begeisterte Rollenspielerin, die sich gleichermaßen für den analogen und digitalen Raum der Rollenspielwelt interessiert, wollte ich herausfinden, ob und wie Dialoge möglich einfach auch anders dargestellt werden können. Ebenso wollte ich sehen, ob das System, welches sich aus meiner Arbeit ergeben würde, möglicherweise auch auf andere Rollenspiele übertragen werden könnte.</w:t>
+      </w:r>
+    </w:p>
+    <w:p>
+      <w:pPr>
+        <w:rPr>
+          <w:u w:color="0F1114"/>
+        </w:rPr>
+      </w:pPr>
+      <w:r>
+        <w:rPr>
+          <w:u w:color="0F1114"/>
+        </w:rPr>
+        <w:t xml:space="preserve">Diese Arbeit führt die Lesenden durch das finale Werkstück, meine Gedanken und zusätzliche Ideen für die Erweiterung meines Systems </w:t>
+      </w:r>
+      <w:r>
+        <w:rPr>
+          <w:u w:color="0F1114"/>
+        </w:rPr>
+        <w:lastRenderedPageBreak/>
+        <w:t>und endet schlussendlich damit, dass ich mein finales Werkstück und meine Arbeitsweise evaluiere.</w:t>
+      </w:r>
+    </w:p>
+    <w:p>
+      <w:pPr>
+        <w:pStyle w:val="KeinLeerraum"/>
+      </w:pPr>
+    </w:p>
+    <w:p>
+      <w:pPr>
+        <w:pStyle w:val="berschrift1"/>
+        <w:rPr>
+          <w:rFonts w:eastAsia="Times New Roman"/>
+          <w:lang w:eastAsia="de-DE"/>
+        </w:rPr>
+      </w:pPr>
+      <w:r>
+        <w:rPr>
+          <w:rFonts w:eastAsia="Times New Roman"/>
+          <w:lang w:eastAsia="de-DE"/>
+        </w:rPr>
+        <w:t xml:space="preserve">2. </w:t>
+      </w:r>
+      <w:r>
+        <w:rPr>
+          <w:rFonts w:eastAsia="Times New Roman"/>
+          <w:lang w:eastAsia="de-DE"/>
+        </w:rPr>
+        <w:t>Vorbereitung</w:t>
+      </w:r>
+    </w:p>
+    <w:p>
+      <w:pPr>
+        <w:pStyle w:val="berschrift2"/>
+        <w:rPr>
+          <w:lang w:eastAsia="de-DE"/>
+        </w:rPr>
+      </w:pPr>
+      <w:r>
+        <w:rPr>
+          <w:lang w:eastAsia="de-DE"/>
+        </w:rPr>
+        <w:t>2.1. Vorarbeit</w:t>
+      </w:r>
+    </w:p>
+    <w:p>
+      <w:pPr>
+        <w:rPr>
+          <w:u w:color="0F1114"/>
+        </w:rPr>
+      </w:pPr>
+      <w:r>
+        <w:rPr>
+          <w:u w:color="0F1114"/>
+        </w:rPr>
+        <w:t xml:space="preserve">Vor der Konzeption meines Systems war es mir wichtig, zu wissen, in welchen Arten und Weisen Antwortmöglichkeiten normalerweise in Rollenspielen genutzt werden und welchen Zweck sie für Entwickelnde haben. Dafür habe ich mir die Dialogsysteme aus verschiedenen Rollenspielen angesehen, die ich gespielt habe und diese auf die Verwendungen von ihren Dialogsystemen analysiert. </w:t>
+      </w:r>
+    </w:p>
+    <w:p>
+      <w:pPr>
+        <w:rPr>
+          <w:u w:color="0F1114"/>
+        </w:rPr>
+      </w:pPr>
+      <w:proofErr w:type="spellStart"/>
+      <w:r>
+        <w:rPr>
+          <w:u w:color="0F1114"/>
+          <w:lang w:val="en-US"/>
+        </w:rPr>
+        <w:t>Für</w:t>
+      </w:r>
+      <w:proofErr w:type="spellEnd"/>
+      <w:r>
+        <w:rPr>
+          <w:u w:color="0F1114"/>
+          <w:lang w:val="en-US"/>
         </w:rPr>
         <w:t xml:space="preserve"> </w:t>
       </w:r>
       <w:proofErr w:type="spellStart"/>
       <w:r>
         <w:rPr>
-          <w:b/>
-          <w:u w:color="0F1114"/>
-        </w:rPr>
-        <w:t>and</w:t>
+          <w:u w:color="0F1114"/>
+          <w:lang w:val="en-US"/>
+        </w:rPr>
+        <w:t>meine</w:t>
       </w:r>
       <w:proofErr w:type="spellEnd"/>
       <w:r>
         <w:rPr>
-          <w:b/>
-          <w:u w:color="0F1114"/>
-        </w:rPr>
-        <w:t xml:space="preserve"> Dragons</w:t>
-      </w:r>
-      <w:r>
-        <w:rPr>
-          <w:u w:color="0F1114"/>
-        </w:rPr>
-        <w:t xml:space="preserve"> (1974, </w:t>
+          <w:u w:color="0F1114"/>
+          <w:lang w:val="en-US"/>
+        </w:rPr>
+        <w:t xml:space="preserve"> </w:t>
       </w:r>
       <w:proofErr w:type="spellStart"/>
       <w:r>
         <w:rPr>
           <w:u w:color="0F1114"/>
-        </w:rPr>
-        <w:t>Wizards</w:t>
+          <w:lang w:val="en-US"/>
+        </w:rPr>
+        <w:t>Analyse</w:t>
       </w:r>
       <w:proofErr w:type="spellEnd"/>
       <w:r>
         <w:rPr>
           <w:u w:color="0F1114"/>
+          <w:lang w:val="en-US"/>
         </w:rPr>
         <w:t xml:space="preserve"> </w:t>
       </w:r>
@@ -253,210 +347,57 @@
       <w:r>
         <w:rPr>
           <w:u w:color="0F1114"/>
-        </w:rPr>
-        <w:t>Of</w:t>
+          <w:lang w:val="en-US"/>
+        </w:rPr>
+        <w:t>betrachtete</w:t>
       </w:r>
       <w:proofErr w:type="spellEnd"/>
       <w:r>
         <w:rPr>
           <w:u w:color="0F1114"/>
-        </w:rPr>
-        <w:t xml:space="preserve"> The Coast) zur Verfügung stehen, in denen Spielende nahezu jede Art von Charakter spielen können. </w:t>
-      </w:r>
-    </w:p>
-    <w:p>
-      <w:pPr>
-        <w:pStyle w:val="KeinLeerraum"/>
-        <w:rPr>
-          <w:u w:color="0F1114"/>
-        </w:rPr>
-      </w:pPr>
-      <w:r>
-        <w:rPr>
-          <w:u w:color="0F1114"/>
-        </w:rPr>
-        <w:t xml:space="preserve">Developer Josh Sawyer beschreibt in seinem GDC-Talk </w:t>
-      </w:r>
-      <w:r>
-        <w:rPr>
-          <w:b/>
-          <w:u w:color="0F1114"/>
-        </w:rPr>
-        <w:t>Choice </w:t>
+          <w:lang w:val="en-US"/>
+        </w:rPr>
+        <w:t xml:space="preserve"> </w:t>
       </w:r>
       <w:proofErr w:type="spellStart"/>
       <w:r>
         <w:rPr>
-          <w:b/>
-          <w:u w:color="0F1114"/>
-        </w:rPr>
-        <w:t>Architecture</w:t>
+          <w:u w:color="0F1114"/>
+          <w:lang w:val="en-US"/>
+        </w:rPr>
+        <w:t>ich</w:t>
       </w:r>
       <w:proofErr w:type="spellEnd"/>
       <w:r>
         <w:rPr>
-          <w:b/>
-          <w:u w:color="0F1114"/>
-        </w:rPr>
-        <w:t>, Player Expression, </w:t>
+          <w:u w:color="0F1114"/>
+          <w:lang w:val="en-US"/>
+        </w:rPr>
+        <w:t xml:space="preserve"> </w:t>
       </w:r>
       <w:proofErr w:type="spellStart"/>
       <w:r>
         <w:rPr>
-          <w:b/>
-          <w:u w:color="0F1114"/>
-        </w:rPr>
-        <w:t>and</w:t>
+          <w:u w:color="0F1114"/>
+          <w:lang w:val="en-US"/>
+        </w:rPr>
+        <w:t>ungefähr</w:t>
       </w:r>
       <w:proofErr w:type="spellEnd"/>
       <w:r>
         <w:rPr>
-          <w:b/>
-          <w:u w:color="0F1114"/>
-        </w:rPr>
-        <w:t> Narrative Design in Fallout: New Vegas</w:t>
-      </w:r>
-      <w:r>
-        <w:rPr>
-          <w:u w:color="0F1114"/>
-        </w:rPr>
-        <w:t xml:space="preserve"> aus dem Jahr 2012 dieses klassische Dialogsystem als einen </w:t>
-      </w:r>
-      <w:r>
-        <w:rPr>
-          <w:b/>
-          <w:u w:color="0F1114"/>
-        </w:rPr>
-        <w:t>Interview-Simulator</w:t>
-      </w:r>
-      <w:r>
-        <w:rPr>
-          <w:u w:color="0F1114"/>
-        </w:rPr>
-        <w:t>. Spielende können NPCs zu jeder Art Thema ausfragen und müssen dabei lange Dialogzweige „abarbeiten“, um jede Information, die das Spiel ihnen möglicherweise geben könnte, zu erhalten, ohne etwas ü</w:t>
-      </w:r>
-      <w:r>
-        <w:rPr>
-          <w:u w:color="0F1114"/>
-        </w:rPr>
-        <w:t>ber den eigenen Charakter preis</w:t>
-      </w:r>
-      <w:r>
-        <w:rPr>
-          <w:u w:color="0F1114"/>
-        </w:rPr>
-        <w:t xml:space="preserve">geben zu können oder die Charakterzüge, Geschichte und Beziehungen ihrer Spielfigur ausleben und ausgestalten zu können. </w:t>
-      </w:r>
-    </w:p>
-    <w:p>
-      <w:pPr>
-        <w:pStyle w:val="KeinLeerraum"/>
-        <w:rPr>
-          <w:u w:color="0F1114"/>
-        </w:rPr>
-      </w:pPr>
-      <w:r>
-        <w:rPr>
-          <w:u w:color="0F1114"/>
-        </w:rPr>
-        <w:t>Während einige Spiele versuchen, Dialoge in unkonventionellen Wegen anzugehen, bieten diese Systeme meist nicht das Potenzial, außerhalb des Kontexts ihres eigenen Spiels zu funktionieren oder sind für große Rollenspiele zu komplex.</w:t>
-      </w:r>
-    </w:p>
-    <w:p>
-      <w:pPr>
-        <w:pStyle w:val="KeinLeerraum"/>
-        <w:rPr>
-          <w:u w:color="0F1114"/>
-        </w:rPr>
-      </w:pPr>
-      <w:r>
-        <w:rPr>
-          <w:u w:color="0F1114"/>
-        </w:rPr>
-        <w:t xml:space="preserve">Als begeisterte Rollenspielerin, die sich gleichermaßen für den analogen und digitalen Raum der Rollenspielwelt interessiert, wollte ich herausfinden, ob und wie Dialoge auch anders dargestellt werden können, ohne, dass das System zu komplex wird und zu viel Erklärung benötigt. Ebenso wollte ich sehen, ob das System, welches sich aus meiner Arbeit ergeben würde, möglicherweise auch in einem Rollenspiel genutzt werden könnte, dass dafür nicht spezifisch den Kontext einer Welt bieten müsste. </w:t>
-      </w:r>
-    </w:p>
-    <w:p>
-      <w:pPr>
-        <w:pStyle w:val="KeinLeerraum"/>
-        <w:rPr>
-          <w:u w:color="0F1114"/>
-        </w:rPr>
-      </w:pPr>
-      <w:r>
-        <w:rPr>
-          <w:u w:color="0F1114"/>
-        </w:rPr>
-        <w:t>Diese Arbeit führt die Lesenden durch das finale Werkstück, meine Gedanken und zusätzliche Ideen für die Erweiterung meines Systems und endet schlussendlich damit, dass ich mein finales Werkstück und meine Arbeitsweise evaluiere.</w:t>
-      </w:r>
-    </w:p>
-    <w:p/>
-    <w:p>
-      <w:pPr>
-        <w:pStyle w:val="berschrift1"/>
-        <w:rPr>
-          <w:rFonts w:eastAsia="Times New Roman"/>
-          <w:lang w:eastAsia="de-DE"/>
-        </w:rPr>
-      </w:pPr>
-      <w:r>
-        <w:rPr>
-          <w:rFonts w:eastAsia="Times New Roman"/>
-          <w:lang w:eastAsia="de-DE"/>
-        </w:rPr>
-        <w:t xml:space="preserve">2. </w:t>
-      </w:r>
-      <w:r>
-        <w:rPr>
-          <w:rFonts w:eastAsia="Times New Roman"/>
-          <w:lang w:eastAsia="de-DE"/>
-        </w:rPr>
-        <w:t>Vorbereitung</w:t>
-      </w:r>
-    </w:p>
-    <w:p>
-      <w:pPr>
-        <w:pStyle w:val="berschrift2"/>
-        <w:rPr>
-          <w:lang w:eastAsia="de-DE"/>
-        </w:rPr>
-      </w:pPr>
-      <w:r>
-        <w:rPr>
-          <w:lang w:eastAsia="de-DE"/>
-        </w:rPr>
-        <w:t>2.1. Vorarbeit</w:t>
-      </w:r>
-    </w:p>
-    <w:p>
-      <w:pPr>
-        <w:pStyle w:val="KeinLeerraum"/>
-        <w:rPr>
-          <w:u w:color="0F1114"/>
-        </w:rPr>
-      </w:pPr>
-      <w:r>
-        <w:rPr>
-          <w:u w:color="0F1114"/>
-        </w:rPr>
-        <w:t xml:space="preserve">Vor der Konzeption meines Systems war es mir wichtig, zu wissen, in welchen Arten und Weisen Antwortmöglichkeiten normalerweise in Rollenspielen genutzt werden und welchen Zweck sie für Entwickelnde haben. Dafür habe ich mir die Dialogsysteme aus verschiedenen Rollenspielen angesehen, die ich gespielt habe und diese auf die Verwendungen von ihren Dialogsystemen analysiert. </w:t>
-      </w:r>
-    </w:p>
-    <w:p>
-      <w:pPr>
-        <w:pStyle w:val="KeinLeerraum"/>
-        <w:rPr>
-          <w:u w:color="0F1114"/>
-        </w:rPr>
-      </w:pPr>
+          <w:u w:color="0F1114"/>
+          <w:lang w:val="en-US"/>
+        </w:rPr>
+        <w:t xml:space="preserve"> </w:t>
+      </w:r>
       <w:proofErr w:type="spellStart"/>
-      <w:proofErr w:type="gramStart"/>
       <w:r>
         <w:rPr>
           <w:u w:color="0F1114"/>
           <w:lang w:val="en-US"/>
         </w:rPr>
-        <w:t>Für</w:t>
+        <w:t>vierzig</w:t>
       </w:r>
       <w:proofErr w:type="spellEnd"/>
       <w:r>
@@ -472,7 +413,7 @@
           <w:u w:color="0F1114"/>
           <w:lang w:val="en-US"/>
         </w:rPr>
-        <w:t>meine</w:t>
+        <w:t>Spiele</w:t>
       </w:r>
       <w:proofErr w:type="spellEnd"/>
       <w:r>
@@ -480,6 +421,22 @@
           <w:u w:color="0F1114"/>
           <w:lang w:val="en-US"/>
         </w:rPr>
+        <w:t xml:space="preserve">, die </w:t>
+      </w:r>
+      <w:proofErr w:type="spellStart"/>
+      <w:r>
+        <w:rPr>
+          <w:u w:color="0F1114"/>
+          <w:lang w:val="en-US"/>
+        </w:rPr>
+        <w:t>einen</w:t>
+      </w:r>
+      <w:proofErr w:type="spellEnd"/>
+      <w:r>
+        <w:rPr>
+          <w:u w:color="0F1114"/>
+          <w:lang w:val="en-US"/>
+        </w:rPr>
         <w:t xml:space="preserve"> </w:t>
       </w:r>
       <w:proofErr w:type="spellStart"/>
@@ -488,7 +445,7 @@
           <w:u w:color="0F1114"/>
           <w:lang w:val="en-US"/>
         </w:rPr>
-        <w:t>Analyse</w:t>
+        <w:t>hohen</w:t>
       </w:r>
       <w:proofErr w:type="spellEnd"/>
       <w:r>
@@ -504,7 +461,7 @@
           <w:u w:color="0F1114"/>
           <w:lang w:val="en-US"/>
         </w:rPr>
-        <w:t>betrachtete</w:t>
+        <w:t>Dialoganteil</w:t>
       </w:r>
       <w:proofErr w:type="spellEnd"/>
       <w:r>
@@ -520,7 +477,7 @@
           <w:u w:color="0F1114"/>
           <w:lang w:val="en-US"/>
         </w:rPr>
-        <w:t>ich</w:t>
+        <w:t>hatten</w:t>
       </w:r>
       <w:proofErr w:type="spellEnd"/>
       <w:r>
@@ -528,6 +485,22 @@
           <w:u w:color="0F1114"/>
           <w:lang w:val="en-US"/>
         </w:rPr>
+        <w:t xml:space="preserve">, </w:t>
+      </w:r>
+      <w:proofErr w:type="spellStart"/>
+      <w:r>
+        <w:rPr>
+          <w:u w:color="0F1114"/>
+          <w:lang w:val="en-US"/>
+        </w:rPr>
+        <w:t>unter</w:t>
+      </w:r>
+      <w:proofErr w:type="spellEnd"/>
+      <w:r>
+        <w:rPr>
+          <w:u w:color="0F1114"/>
+          <w:lang w:val="en-US"/>
+        </w:rPr>
         <w:t xml:space="preserve"> </w:t>
       </w:r>
       <w:proofErr w:type="spellStart"/>
@@ -536,7 +509,7 @@
           <w:u w:color="0F1114"/>
           <w:lang w:val="en-US"/>
         </w:rPr>
-        <w:t>ungefähr</w:t>
+        <w:t>anderem</w:t>
       </w:r>
       <w:proofErr w:type="spellEnd"/>
       <w:r>
@@ -544,6 +517,102 @@
           <w:u w:color="0F1114"/>
           <w:lang w:val="en-US"/>
         </w:rPr>
+        <w:t xml:space="preserve"> Coffee Talk (2020), Cyberpunk 2077 (2020), Disco Elysium (2019), </w:t>
+      </w:r>
+      <w:proofErr w:type="spellStart"/>
+      <w:r>
+        <w:rPr>
+          <w:u w:color="0F1114"/>
+          <w:lang w:val="en-US"/>
+        </w:rPr>
+        <w:t>Greedfall</w:t>
+      </w:r>
+      <w:proofErr w:type="spellEnd"/>
+      <w:r>
+        <w:rPr>
+          <w:u w:color="0F1114"/>
+          <w:lang w:val="en-US"/>
+        </w:rPr>
+        <w:t xml:space="preserve"> (2019), </w:t>
+      </w:r>
+      <w:proofErr w:type="spellStart"/>
+      <w:r>
+        <w:rPr>
+          <w:u w:color="0F1114"/>
+          <w:lang w:val="en-US"/>
+        </w:rPr>
+        <w:t>Firewatch</w:t>
+      </w:r>
+      <w:proofErr w:type="spellEnd"/>
+      <w:r>
+        <w:rPr>
+          <w:u w:color="0F1114"/>
+          <w:lang w:val="en-US"/>
+        </w:rPr>
+        <w:t xml:space="preserve"> (2016), The Council (2018), The Outer Worlds (2019), The </w:t>
+      </w:r>
+      <w:proofErr w:type="spellStart"/>
+      <w:r>
+        <w:rPr>
+          <w:u w:color="0F1114"/>
+          <w:lang w:val="en-US"/>
+        </w:rPr>
+        <w:t>Witcher</w:t>
+      </w:r>
+      <w:proofErr w:type="spellEnd"/>
+      <w:r>
+        <w:rPr>
+          <w:u w:color="0F1114"/>
+          <w:lang w:val="en-US"/>
+        </w:rPr>
+        <w:t xml:space="preserve"> 3 (2015), </w:t>
+      </w:r>
+      <w:proofErr w:type="spellStart"/>
+      <w:r>
+        <w:rPr>
+          <w:u w:color="0F1114"/>
+          <w:lang w:val="en-US"/>
+        </w:rPr>
+        <w:t>Undertale</w:t>
+      </w:r>
+      <w:proofErr w:type="spellEnd"/>
+      <w:r>
+        <w:rPr>
+          <w:u w:color="0F1114"/>
+          <w:lang w:val="en-US"/>
+        </w:rPr>
+        <w:t xml:space="preserve"> (2015), </w:t>
+      </w:r>
+      <w:proofErr w:type="spellStart"/>
+      <w:r>
+        <w:rPr>
+          <w:u w:color="0F1114"/>
+          <w:lang w:val="en-US"/>
+        </w:rPr>
+        <w:t>ebenso</w:t>
+      </w:r>
+      <w:proofErr w:type="spellEnd"/>
+      <w:r>
+        <w:rPr>
+          <w:u w:color="0F1114"/>
+          <w:lang w:val="en-US"/>
+        </w:rPr>
+        <w:t xml:space="preserve">, </w:t>
+      </w:r>
+      <w:proofErr w:type="spellStart"/>
+      <w:r>
+        <w:rPr>
+          <w:u w:color="0F1114"/>
+          <w:lang w:val="en-US"/>
+        </w:rPr>
+        <w:t>wie</w:t>
+      </w:r>
+      <w:proofErr w:type="spellEnd"/>
+      <w:r>
+        <w:rPr>
+          <w:u w:color="0F1114"/>
+          <w:lang w:val="en-US"/>
+        </w:rPr>
         <w:t xml:space="preserve"> </w:t>
       </w:r>
       <w:proofErr w:type="spellStart"/>
@@ -552,7 +621,7 @@
           <w:u w:color="0F1114"/>
           <w:lang w:val="en-US"/>
         </w:rPr>
-        <w:t>vierzig</w:t>
+        <w:t>Spiele</w:t>
       </w:r>
       <w:proofErr w:type="spellEnd"/>
       <w:r>
@@ -560,7 +629,7 @@
           <w:u w:color="0F1114"/>
           <w:lang w:val="en-US"/>
         </w:rPr>
-        <w:t xml:space="preserve"> </w:t>
+        <w:t xml:space="preserve"> der </w:t>
       </w:r>
       <w:proofErr w:type="spellStart"/>
       <w:r>
@@ -568,7 +637,7 @@
           <w:u w:color="0F1114"/>
           <w:lang w:val="en-US"/>
         </w:rPr>
-        <w:t>Spiele</w:t>
+        <w:t>Spielereihen</w:t>
       </w:r>
       <w:proofErr w:type="spellEnd"/>
       <w:r>
@@ -576,335 +645,7 @@
           <w:u w:color="0F1114"/>
           <w:lang w:val="en-US"/>
         </w:rPr>
-        <w:t xml:space="preserve">, die </w:t>
-      </w:r>
-      <w:proofErr w:type="spellStart"/>
-      <w:r>
-        <w:rPr>
-          <w:u w:color="0F1114"/>
-          <w:lang w:val="en-US"/>
-        </w:rPr>
-        <w:t>einen</w:t>
-      </w:r>
-      <w:proofErr w:type="spellEnd"/>
-      <w:r>
-        <w:rPr>
-          <w:u w:color="0F1114"/>
-          <w:lang w:val="en-US"/>
-        </w:rPr>
-        <w:t xml:space="preserve"> </w:t>
-      </w:r>
-      <w:proofErr w:type="spellStart"/>
-      <w:r>
-        <w:rPr>
-          <w:u w:color="0F1114"/>
-          <w:lang w:val="en-US"/>
-        </w:rPr>
-        <w:t>hohen</w:t>
-      </w:r>
-      <w:proofErr w:type="spellEnd"/>
-      <w:r>
-        <w:rPr>
-          <w:u w:color="0F1114"/>
-          <w:lang w:val="en-US"/>
-        </w:rPr>
-        <w:t xml:space="preserve"> </w:t>
-      </w:r>
-      <w:proofErr w:type="spellStart"/>
-      <w:r>
-        <w:rPr>
-          <w:u w:color="0F1114"/>
-          <w:lang w:val="en-US"/>
-        </w:rPr>
-        <w:t>Dialoganteil</w:t>
-      </w:r>
-      <w:proofErr w:type="spellEnd"/>
-      <w:r>
-        <w:rPr>
-          <w:u w:color="0F1114"/>
-          <w:lang w:val="en-US"/>
-        </w:rPr>
-        <w:t xml:space="preserve"> </w:t>
-      </w:r>
-      <w:proofErr w:type="spellStart"/>
-      <w:r>
-        <w:rPr>
-          <w:u w:color="0F1114"/>
-          <w:lang w:val="en-US"/>
-        </w:rPr>
-        <w:t>hatten</w:t>
-      </w:r>
-      <w:proofErr w:type="spellEnd"/>
-      <w:r>
-        <w:rPr>
-          <w:u w:color="0F1114"/>
-          <w:lang w:val="en-US"/>
-        </w:rPr>
-        <w:t xml:space="preserve">, </w:t>
-      </w:r>
-      <w:proofErr w:type="spellStart"/>
-      <w:r>
-        <w:rPr>
-          <w:u w:color="0F1114"/>
-          <w:lang w:val="en-US"/>
-        </w:rPr>
-        <w:t>unter</w:t>
-      </w:r>
-      <w:proofErr w:type="spellEnd"/>
-      <w:r>
-        <w:rPr>
-          <w:u w:color="0F1114"/>
-          <w:lang w:val="en-US"/>
-        </w:rPr>
-        <w:t xml:space="preserve"> </w:t>
-      </w:r>
-      <w:proofErr w:type="spellStart"/>
-      <w:r>
-        <w:rPr>
-          <w:u w:color="0F1114"/>
-          <w:lang w:val="en-US"/>
-        </w:rPr>
-        <w:t>anderem</w:t>
-      </w:r>
-      <w:proofErr w:type="spellEnd"/>
-      <w:r>
-        <w:rPr>
-          <w:u w:color="0F1114"/>
-          <w:lang w:val="en-US"/>
-        </w:rPr>
-        <w:t xml:space="preserve"> Coffee Talk (2020, </w:t>
-      </w:r>
-      <w:proofErr w:type="spellStart"/>
-      <w:r>
-        <w:rPr>
-          <w:u w:color="0F1114"/>
-          <w:lang w:val="en-US"/>
-        </w:rPr>
-        <w:t>Toge</w:t>
-      </w:r>
-      <w:proofErr w:type="spellEnd"/>
-      <w:r>
-        <w:rPr>
-          <w:u w:color="0F1114"/>
-          <w:lang w:val="en-US"/>
-        </w:rPr>
-        <w:t xml:space="preserve"> Productions), Cyberpunk 2077 (2020, CD </w:t>
-      </w:r>
-      <w:proofErr w:type="spellStart"/>
-      <w:r>
-        <w:rPr>
-          <w:u w:color="0F1114"/>
-          <w:lang w:val="en-US"/>
-        </w:rPr>
-        <w:t>Projekt</w:t>
-      </w:r>
-      <w:proofErr w:type="spellEnd"/>
-      <w:r>
-        <w:rPr>
-          <w:u w:color="0F1114"/>
-          <w:lang w:val="en-US"/>
-        </w:rPr>
-        <w:t xml:space="preserve"> RED), Disco Elysium (2019, ZA/UM), </w:t>
-      </w:r>
-      <w:proofErr w:type="spellStart"/>
-      <w:r>
-        <w:rPr>
-          <w:u w:color="0F1114"/>
-          <w:lang w:val="en-US"/>
-        </w:rPr>
-        <w:t>Greedfall</w:t>
-      </w:r>
-      <w:proofErr w:type="spellEnd"/>
-      <w:r>
-        <w:rPr>
-          <w:u w:color="0F1114"/>
-          <w:lang w:val="en-US"/>
-        </w:rPr>
-        <w:t xml:space="preserve"> (2019, Spiders), </w:t>
-      </w:r>
-      <w:proofErr w:type="spellStart"/>
-      <w:r>
-        <w:rPr>
-          <w:u w:color="0F1114"/>
-          <w:lang w:val="en-US"/>
-        </w:rPr>
-        <w:t>Firewatch</w:t>
-      </w:r>
-      <w:proofErr w:type="spellEnd"/>
-      <w:r>
-        <w:rPr>
-          <w:u w:color="0F1114"/>
-          <w:lang w:val="en-US"/>
-        </w:rPr>
-        <w:t xml:space="preserve"> (2016, Campo Santo), The Council (2018, Big Bad Wolf Studio), The Outer Worlds (2019, Obsidian Entertainment), The </w:t>
-      </w:r>
-      <w:proofErr w:type="spellStart"/>
-      <w:r>
-        <w:rPr>
-          <w:u w:color="0F1114"/>
-          <w:lang w:val="en-US"/>
-        </w:rPr>
-        <w:t>Witcher</w:t>
-      </w:r>
-      <w:proofErr w:type="spellEnd"/>
-      <w:r>
-        <w:rPr>
-          <w:u w:color="0F1114"/>
-          <w:lang w:val="en-US"/>
-        </w:rPr>
-        <w:t xml:space="preserve"> 3 (2015, CD </w:t>
-      </w:r>
-      <w:proofErr w:type="spellStart"/>
-      <w:r>
-        <w:rPr>
-          <w:u w:color="0F1114"/>
-          <w:lang w:val="en-US"/>
-        </w:rPr>
-        <w:t>Projekt</w:t>
-      </w:r>
-      <w:proofErr w:type="spellEnd"/>
-      <w:r>
-        <w:rPr>
-          <w:u w:color="0F1114"/>
-          <w:lang w:val="en-US"/>
-        </w:rPr>
-        <w:t xml:space="preserve"> RED), </w:t>
-      </w:r>
-      <w:proofErr w:type="spellStart"/>
-      <w:r>
-        <w:rPr>
-          <w:u w:color="0F1114"/>
-          <w:lang w:val="en-US"/>
-        </w:rPr>
-        <w:t>Undertale</w:t>
-      </w:r>
-      <w:proofErr w:type="spellEnd"/>
-      <w:r>
-        <w:rPr>
-          <w:u w:color="0F1114"/>
-          <w:lang w:val="en-US"/>
-        </w:rPr>
-        <w:t xml:space="preserve"> (2015, Toby Fox), </w:t>
-      </w:r>
-      <w:proofErr w:type="spellStart"/>
-      <w:r>
-        <w:rPr>
-          <w:u w:color="0F1114"/>
-          <w:lang w:val="en-US"/>
-        </w:rPr>
-        <w:t>ebenso</w:t>
-      </w:r>
-      <w:proofErr w:type="spellEnd"/>
-      <w:r>
-        <w:rPr>
-          <w:u w:color="0F1114"/>
-          <w:lang w:val="en-US"/>
-        </w:rPr>
-        <w:t xml:space="preserve">, </w:t>
-      </w:r>
-      <w:proofErr w:type="spellStart"/>
-      <w:r>
-        <w:rPr>
-          <w:u w:color="0F1114"/>
-          <w:lang w:val="en-US"/>
-        </w:rPr>
-        <w:t>wie</w:t>
-      </w:r>
-      <w:proofErr w:type="spellEnd"/>
-      <w:r>
-        <w:rPr>
-          <w:u w:color="0F1114"/>
-          <w:lang w:val="en-US"/>
-        </w:rPr>
-        <w:t xml:space="preserve"> </w:t>
-      </w:r>
-      <w:proofErr w:type="spellStart"/>
-      <w:r>
-        <w:rPr>
-          <w:u w:color="0F1114"/>
-          <w:lang w:val="en-US"/>
-        </w:rPr>
-        <w:t>Spiele</w:t>
-      </w:r>
-      <w:proofErr w:type="spellEnd"/>
-      <w:r>
-        <w:rPr>
-          <w:u w:color="0F1114"/>
-          <w:lang w:val="en-US"/>
-        </w:rPr>
-        <w:t xml:space="preserve"> der </w:t>
-      </w:r>
-      <w:proofErr w:type="spellStart"/>
-      <w:r>
-        <w:rPr>
-          <w:u w:color="0F1114"/>
-          <w:lang w:val="en-US"/>
-        </w:rPr>
-        <w:t>Spielereihen</w:t>
-      </w:r>
-      <w:proofErr w:type="spellEnd"/>
-      <w:r>
-        <w:rPr>
-          <w:u w:color="0F1114"/>
-          <w:lang w:val="en-US"/>
-        </w:rPr>
-        <w:t xml:space="preserve"> Dragon Age (</w:t>
-      </w:r>
-      <w:proofErr w:type="spellStart"/>
-      <w:r>
-        <w:rPr>
-          <w:u w:color="0F1114"/>
-          <w:lang w:val="en-US"/>
-        </w:rPr>
-        <w:t>Bioware</w:t>
-      </w:r>
-      <w:proofErr w:type="spellEnd"/>
-      <w:r>
-        <w:rPr>
-          <w:u w:color="0F1114"/>
-          <w:lang w:val="en-US"/>
-        </w:rPr>
-        <w:t xml:space="preserve">), Fallout (Bethesda </w:t>
-      </w:r>
-      <w:proofErr w:type="spellStart"/>
-      <w:r>
-        <w:rPr>
-          <w:u w:color="0F1114"/>
-          <w:lang w:val="en-US"/>
-        </w:rPr>
-        <w:t>Softworks</w:t>
-      </w:r>
-      <w:proofErr w:type="spellEnd"/>
-      <w:r>
-        <w:rPr>
-          <w:u w:color="0F1114"/>
-          <w:lang w:val="en-US"/>
-        </w:rPr>
-        <w:t xml:space="preserve"> / Obsidian Entertainment / Interplay Entertainment), Life Is Strange (</w:t>
-      </w:r>
-      <w:proofErr w:type="spellStart"/>
-      <w:r>
-        <w:rPr>
-          <w:u w:color="0F1114"/>
-          <w:lang w:val="en-US"/>
-        </w:rPr>
-        <w:t>Dontnod</w:t>
-      </w:r>
-      <w:proofErr w:type="spellEnd"/>
-      <w:r>
-        <w:rPr>
-          <w:u w:color="0F1114"/>
-          <w:lang w:val="en-US"/>
-        </w:rPr>
-        <w:t xml:space="preserve"> Entertainment / Deck Nine Games), und Pathologic (Ice-Pick Lodge).</w:t>
-      </w:r>
-      <w:proofErr w:type="gramEnd"/>
-      <w:r>
-        <w:rPr>
-          <w:u w:color="0F1114"/>
-          <w:lang w:val="en-US"/>
-        </w:rPr>
-        <w:t xml:space="preserve"> </w:t>
+        <w:t xml:space="preserve"> Dragon Age (2009-2014), Fallout (1997 - 2015), Life Is Strange (2015-2021), und Pathologic (2005-2019). </w:t>
       </w:r>
       <w:r>
         <w:rPr>
@@ -915,21 +656,19 @@
     </w:p>
     <w:p>
       <w:pPr>
-        <w:pStyle w:val="KeinLeerraum"/>
-        <w:rPr>
-          <w:u w:color="0F1114"/>
-        </w:rPr>
-      </w:pPr>
-      <w:r>
-        <w:rPr>
-          <w:u w:color="0F1114"/>
-        </w:rPr>
-        <w:t xml:space="preserve">Bei meiner Betrachtung von diesen Rollenspielen, bin ich zuallererst dem Schluss gekommen, dass Antwortmöglichkeiten meist dann genutzt werden, wenn Spielende eine Entscheidung zu treffen haben, die den Spielverlauf in irgendeiner Art und Weise beeinflusst – das können große, weitreichende Entscheidungen sein, aber auch kleinere Entscheidungen, wie, ob eine Situation diplomatisch gelöst werden soll oder welcher Weg genommen werden soll. </w:t>
-      </w:r>
-    </w:p>
-    <w:p>
-      <w:pPr>
-        <w:pStyle w:val="KeinLeerraum"/>
+        <w:rPr>
+          <w:u w:color="0F1114"/>
+        </w:rPr>
+      </w:pPr>
+      <w:r>
+        <w:rPr>
+          <w:u w:color="0F1114"/>
+        </w:rPr>
+        <w:t xml:space="preserve">Bei meiner Betrachtung von diesen Rollenspielen, bin ich zuallererst zu dem Schluss gekommen, dass Antwortmöglichkeiten meist dann genutzt werden, wenn Spielende eine Entscheidung zu treffen haben, die den Spielverlauf in irgendeiner Art und Weise beeinflusst – das können große, weitreichende Entscheidungen sein, aber auch kleinere Entscheidungen, wie, ob eine Situation diplomatisch gelöst werden soll oder welcher Weg genommen werden soll. </w:t>
+      </w:r>
+    </w:p>
+    <w:p>
+      <w:pPr>
         <w:rPr>
           <w:u w:color="0F1114"/>
         </w:rPr>
@@ -959,12 +698,11 @@
         <w:rPr>
           <w:u w:color="0F1114"/>
         </w:rPr>
-        <w:t xml:space="preserve">, das Spielenden erlaubt, mit der Computermaus über markierte Begriffe in Dialogen zu halten, die sie nicht verstehen, um in einer kleinen Info-Box eine kurze Erklärung zum Thema zu erhalten. </w:t>
-      </w:r>
-    </w:p>
-    <w:p>
-      <w:pPr>
-        <w:pStyle w:val="KeinLeerraum"/>
+        <w:t xml:space="preserve"> (2017), das Spielenden erlaubt, mit der Computermaus über markierte Begriffe in Dialogen zu halten, die sie nicht verstehen, um in einer kleinen Info-Box eine kurze Erklärung zum Thema zu erhalten. </w:t>
+      </w:r>
+    </w:p>
+    <w:p>
+      <w:pPr>
         <w:rPr>
           <w:u w:color="0F1114"/>
         </w:rPr>
@@ -992,7 +730,6 @@
     </w:p>
     <w:p>
       <w:pPr>
-        <w:pStyle w:val="KeinLeerraum"/>
         <w:rPr>
           <w:u w:color="0F1114"/>
         </w:rPr>
@@ -1029,40 +766,11 @@
         <w:rPr>
           <w:u w:color="0F1114"/>
         </w:rPr>
-        <w:t xml:space="preserve"> The Storm (2017, Deck </w:t>
-      </w:r>
-      <w:proofErr w:type="spellStart"/>
-      <w:r>
-        <w:rPr>
-          <w:u w:color="0F1114"/>
-        </w:rPr>
-        <w:t>Nine</w:t>
-      </w:r>
-      <w:proofErr w:type="spellEnd"/>
-      <w:r>
-        <w:rPr>
-          <w:u w:color="0F1114"/>
-        </w:rPr>
-        <w:t xml:space="preserve"> Games), eine Diskussion in einem schnellen Minispiel zu lösen. Auch ist es ab und an </w:t>
-      </w:r>
-      <w:proofErr w:type="gramStart"/>
-      <w:r>
-        <w:rPr>
-          <w:u w:color="0F1114"/>
-        </w:rPr>
-        <w:t>der Fall</w:t>
-      </w:r>
-      <w:proofErr w:type="gramEnd"/>
-      <w:r>
-        <w:rPr>
-          <w:u w:color="0F1114"/>
-        </w:rPr>
-        <w:t xml:space="preserve">, dass Spielende, um eine Diskussion zu gewinnen, über spezifisches Wissen verfügen müssen. Das kann sein, eine Fähigkeitsprobe zu schaffen, aber auch, etwas herauszufinden, was den Spielenden im Gespräch weiterhelfen kann. </w:t>
-      </w:r>
-    </w:p>
-    <w:p>
-      <w:pPr>
-        <w:pStyle w:val="KeinLeerraum"/>
+        <w:t xml:space="preserve"> The Storm (2017), eine Diskussion in einem schnellen Minispiel zu lösen. Auch ist es ab und an der Fall, dass Spielende, um eine Diskussion zu gewinnen, über spezifisches Wissen verfügen müssen. Das kann sein, eine Fähigkeitsprobe zu schaffen, aber auch, etwas herauszufinden, was den Spielenden im Gespräch weiterhelfen kann. </w:t>
+      </w:r>
+    </w:p>
+    <w:p>
+      <w:pPr>
         <w:rPr>
           <w:u w:color="0F1114"/>
         </w:rPr>
@@ -1109,7 +817,11 @@
         <w:t>Geld verlangt werden kann, wofür Spielende normalerweise kein Geld bekommen würden.</w:t>
       </w:r>
     </w:p>
-    <w:p/>
+    <w:p>
+      <w:pPr>
+        <w:pStyle w:val="KeinLeerraum"/>
+      </w:pPr>
+    </w:p>
     <w:p>
       <w:pPr>
         <w:pStyle w:val="berschrift2"/>
@@ -1135,7 +847,6 @@
     </w:p>
     <w:p>
       <w:pPr>
-        <w:pStyle w:val="KeinLeerraum"/>
         <w:rPr>
           <w:u w:color="0F1114"/>
         </w:rPr>
@@ -1149,66 +860,50 @@
     </w:p>
     <w:p>
       <w:pPr>
-        <w:pStyle w:val="KeinLeerraum"/>
-      </w:pPr>
-      <w:r>
-        <w:rPr>
-          <w:u w:color="0F1114"/>
-        </w:rPr>
-        <w:t xml:space="preserve">Zunächst legte ich eine Liste an, die verschiedenen Arten von Gesprächen auflistete, die aus einem eigenem Brainstorming und dem Feedback von Kommilitonen entstand. Die Liste reichte von </w:t>
-      </w:r>
-      <w:proofErr w:type="gramStart"/>
-      <w:r>
-        <w:rPr>
-          <w:u w:color="0F1114"/>
-        </w:rPr>
-        <w:t>eine Rede</w:t>
-      </w:r>
-      <w:proofErr w:type="gramEnd"/>
-      <w:r>
-        <w:rPr>
-          <w:u w:color="0F1114"/>
-        </w:rPr>
-        <w:t xml:space="preserve"> halten, zu eine Geschichte erzählen, zu über seinen Tag reden, bis hin zu flirten. </w:t>
-      </w:r>
-      <w:r>
-        <w:t>Ich versuchte, die Begriffe so wenig, wie möglich zu werten und nur lose aneinander zu gruppieren. Die hier entstandene Struktur gab mir auch Ansätze, in welche Richtung sich meine Szene entwickeln könnte: Konzepte, die ich mir überlegte, waren hier beispielsweise eine Detektiv-Szene oder ein kurzes Spiel über Speed-Dating.</w:t>
-      </w:r>
-    </w:p>
-    <w:p>
-      <w:pPr>
-        <w:pStyle w:val="KeinLeerraum"/>
-        <w:rPr>
-          <w:lang w:eastAsia="de-DE"/>
-        </w:rPr>
-      </w:pPr>
-      <w:r>
-        <w:rPr>
-          <w:u w:color="0F1114"/>
-        </w:rPr>
-        <w:t xml:space="preserve">Nachdem ich für mich selbst genug Konversationstypen gefunden hatte, beschloss ich, meine Liste in Hinsicht auf verschiedene Kriterien zu analysieren: hierbei betrachtete ich, wie oft eine Dialogsituation tatsächlich im alltäglichen Leben auftrat, ob es sich bei der Situation eher um einen Monolog oder Dialog handelte, wie lang sie in der Regel war und welche Dialogtypen sich ähnelten. Diese Analyse half mir dabei, herauszufinden, wie häufig eine Dialogsituation in einem Spiel ungefähr gebraucht werden könnte, welche Situationen gleiche oder ähnliche Mechaniken nutzen könnten und wie viel Informationseingabe bei jedem Dialogtyp vonseiten der Spielenden gebraucht werden würde. Diese Erkenntnisse verglich ich dann miteinander, um eine Hierarchie zu erstellen, die mir zeigte, welche „Gesprächsarten“ die praktischsten und sinnvollsten waren, um sie in ein Dialogsystem einzubauen. Hier versuchte ich, die </w:t>
+        <w:rPr>
+          <w:u w:color="0F1114"/>
+        </w:rPr>
+      </w:pPr>
+      <w:r>
+        <w:rPr>
+          <w:u w:color="0F1114"/>
+        </w:rPr>
+        <w:t>Zunächst legte ich eine Liste an, die verschiedenen Arten von Gesprächen auflistete, die aus einem eigenem Brainstorming und dem Feedback von Kommilitonen entstand. Die Liste reichte von eine Rede halten, zu eine Geschichte erzählen, zu über seinen Tag reden, bis hin zu flirten. Ich versuchte, die Begriffe so wenig, wie möglich zu werten und nur lose aneinander zu gruppieren. Die hier entstandene Struktur gab mir auch Ansätze, in welche Richtung sich meine Szene entwickeln könnte: Konzepte, die ich mir überlegte, waren hier beispielsweise eine Detektiv-Szene oder ein kurzes Spiel über Speed-Dating.</w:t>
+      </w:r>
+    </w:p>
+    <w:p>
+      <w:pPr>
+        <w:rPr>
+          <w:u w:color="0F1114"/>
+        </w:rPr>
+      </w:pPr>
+      <w:r>
+        <w:rPr>
+          <w:u w:color="0F1114"/>
+        </w:rPr>
+        <w:t xml:space="preserve">Nachdem ich für mich selbst genug Konversationstypen gefunden hatte, beschloss ich, meine Liste in Hinsicht auf verschiedene Kriterien zu analysieren: hierbei betrachtete ich, wie oft eine Dialogsituation tatsächlich im alltäglichen Leben auftrat, ob es sich bei der Situation eher um einen Monolog oder Dialog handelte, wie lang sie in der Regel war und welche Dialogtypen sich ähnelten. Diese Analyse half mir dabei, herauszufinden, wie häufig eine Dialogsituation in einem Spiel ungefähr gebraucht werden könnte, welche Situationen gleiche oder ähnliche Mechaniken nutzen könnten und wie viel Informationseingabe bei jedem Dialogtyp vonseiten der Spielenden gebraucht werden würde. Diese Erkenntnisse verglich ich dann miteinander, um eine Hierarchie zu erstellen, die mir zeigte, welche Gesprächsarten die praktischsten und sinnvollsten waren, um </w:t>
       </w:r>
       <w:r>
         <w:rPr>
           <w:u w:color="0F1114"/>
         </w:rPr>
         <w:lastRenderedPageBreak/>
-        <w:t xml:space="preserve">Kategorien so genau, wie möglich zu gruppieren und ähnliche Gesprächssituationen zusammen aufzuführen. Wie ich mit </w:t>
-      </w:r>
-      <w:proofErr w:type="gramStart"/>
-      <w:r>
-        <w:rPr>
-          <w:u w:color="0F1114"/>
-        </w:rPr>
-        <w:t>dieser entstanden Hierarchie</w:t>
-      </w:r>
-      <w:proofErr w:type="gramEnd"/>
-      <w:r>
-        <w:rPr>
-          <w:u w:color="0F1114"/>
-        </w:rPr>
-        <w:t xml:space="preserve"> weiterarbeitete, erkläre ich in den folgenden Seiten.</w:t>
-      </w:r>
+        <w:t>sie in ein Dialogsystem einzubauen. Hier versuchte ich, die Kategorien so genau, wie möglich zu gruppieren und ähnliche Gesprächssituationen zusammen aufzuführen. Wie ich mit dieser entstanden Hierarchie weiterarbeitete, erkläre ich in den folgenden Seiten.</w:t>
+      </w:r>
+    </w:p>
+    <w:p>
+      <w:pPr>
+        <w:pStyle w:val="berschrift2"/>
+        <w:rPr>
+          <w:rFonts w:ascii="Century" w:hAnsi="Century" w:cs="Century"/>
+          <w:color w:val="0F1114"/>
+          <w:sz w:val="18"/>
+          <w:szCs w:val="18"/>
+          <w:u w:color="0F1114"/>
+        </w:rPr>
+      </w:pPr>
+      <w:bookmarkStart w:id="0" w:name="_GoBack"/>
+      <w:bookmarkEnd w:id="0"/>
     </w:p>
     <w:p>
       <w:pPr>
@@ -3021,23 +2716,7 @@
         <w:pStyle w:val="KeinLeerraum"/>
       </w:pPr>
       <w:r>
-        <w:t xml:space="preserve">In einer Antwort auf eine Frage kann auch eine falsche Behauptung angestellt werden. Das wollte ich ungern dadurch lösen, eine Mechanik einzubauen, mit der Spielende explizit angeben müssen, dass sie mit ihrer Antwort lügen. Stattdessen wollte ich es </w:t>
-      </w:r>
-      <w:proofErr w:type="gramStart"/>
-      <w:r>
-        <w:t>offen lassen</w:t>
-      </w:r>
-      <w:proofErr w:type="gramEnd"/>
-      <w:r>
-        <w:t xml:space="preserve">, ob Spielende mit gegebenen Antworten die Wahrheit sagen. Ob Spielende als Antwort auf eine Frage eine Lüge erzählt haben, kann dadurch überprüft werden, dass verglichen werden kann, ob Spielende an einer anderen Stelle etwas </w:t>
-      </w:r>
-      <w:proofErr w:type="gramStart"/>
-      <w:r>
-        <w:t>anderes</w:t>
-      </w:r>
-      <w:proofErr w:type="gramEnd"/>
-      <w:r>
-        <w:t xml:space="preserve"> behauptet haben oder die Aussage in einer anderen Art und Weise widersprüchlich dazu ist, was sie zuvor gesagt haben. Sollte so ein Widerspruch passieren, ist es möglich, dass es einem NPC auffallen könnte. </w:t>
+        <w:t xml:space="preserve">In einer Antwort auf eine Frage kann auch eine falsche Behauptung angestellt werden. Das wollte ich ungern dadurch lösen, eine Mechanik einzubauen, mit der Spielende explizit angeben müssen, dass sie mit ihrer Antwort lügen. Stattdessen wollte ich es offen lassen, ob Spielende mit gegebenen Antworten die Wahrheit sagen. Ob Spielende als Antwort auf eine Frage eine Lüge erzählt haben, kann dadurch überprüft werden, dass verglichen werden kann, ob Spielende an einer anderen Stelle etwas anderes behauptet haben oder die Aussage in einer anderen Art und Weise widersprüchlich dazu ist, was sie zuvor gesagt haben. Sollte so ein Widerspruch passieren, ist es möglich, dass es einem NPC auffallen könnte. </w:t>
       </w:r>
     </w:p>
     <w:p>
@@ -3323,7 +3002,6 @@
         <w:t xml:space="preserve">auszuwählen. Aus den gegebenen Antwortmöglichkeiten wurde dann ein Pool an Worten generiert, mit dem Spielende starten konnten. Dieser Spielstart hatte allerdings sehr wenig damit zu tun, wie der Rest des Spiels mit Worten umging. Ich bemerkte in Tests sogar, dass es Spielenden eine falsche Erwartung davon gab, wie das Spiel </w:t>
       </w:r>
       <w:proofErr w:type="spellStart"/>
-      <w:proofErr w:type="gramStart"/>
       <w:r>
         <w:rPr>
           <w:u w:color="0F1114"/>
@@ -3331,7 +3009,6 @@
         <w:t>funktion-ierte</w:t>
       </w:r>
       <w:proofErr w:type="spellEnd"/>
-      <w:proofErr w:type="gramEnd"/>
       <w:r>
         <w:rPr>
           <w:u w:color="0F1114"/>
@@ -3959,21 +3636,7 @@
         <w:rPr>
           <w:u w:color="0F1114"/>
         </w:rPr>
-        <w:t xml:space="preserve">Ähnlich wie eine Truhe, in die Gegenstände gelegt werden können, die Spielende behalten möchten, aber im Moment nicht brauchen, könnte es eine Art Ablage geben, in </w:t>
-      </w:r>
-      <w:proofErr w:type="gramStart"/>
-      <w:r>
-        <w:rPr>
-          <w:u w:color="0F1114"/>
-        </w:rPr>
-        <w:t>der Worte</w:t>
-      </w:r>
-      <w:proofErr w:type="gramEnd"/>
-      <w:r>
-        <w:rPr>
-          <w:u w:color="0F1114"/>
-        </w:rPr>
-        <w:t xml:space="preserve"> gespeichert werden können, die momentan nicht gebraucht werden, aber generell nicht weggeschmissen oder verkauft werden sollen. Eine Ablage könnte auch dafür sorgen, dass es sich weniger bestrafend anfühlt, dass die Wortsammlung weniger als zwanzig Worte in jeder Kategorie zulässt, ohne dass die Wortsammlung so zu groß und unübersichtlich wird. </w:t>
+        <w:t xml:space="preserve">Ähnlich wie eine Truhe, in die Gegenstände gelegt werden können, die Spielende behalten möchten, aber im Moment nicht brauchen, könnte es eine Art Ablage geben, in der Worte gespeichert werden können, die momentan nicht gebraucht werden, aber generell nicht weggeschmissen oder verkauft werden sollen. Eine Ablage könnte auch dafür sorgen, dass es sich weniger bestrafend anfühlt, dass die Wortsammlung weniger als zwanzig Worte in jeder Kategorie zulässt, ohne dass die Wortsammlung so zu groß und unübersichtlich wird. </w:t>
       </w:r>
     </w:p>
     <w:p>
@@ -4859,21 +4522,7 @@
         <w:rPr>
           <w:u w:color="0F1114"/>
         </w:rPr>
-        <w:t xml:space="preserve">Generell bin ich mit meiner Arbeitsweise sehr zufrieden, da ich im Code sauber gearbeitet habe und den Code auch gegen Ende des Projekts noch gut anpassen und </w:t>
-      </w:r>
-      <w:proofErr w:type="gramStart"/>
-      <w:r>
-        <w:rPr>
-          <w:u w:color="0F1114"/>
-        </w:rPr>
-        <w:t>instand halten</w:t>
-      </w:r>
-      <w:proofErr w:type="gramEnd"/>
-      <w:r>
-        <w:rPr>
-          <w:u w:color="0F1114"/>
-        </w:rPr>
-        <w:t xml:space="preserve"> konnte. Ich habe meine Arbeit gut dokumentiert und konnte schnell Bilder des Prozesses aus jeder Phase des Projekts finden. </w:t>
+        <w:t xml:space="preserve">Generell bin ich mit meiner Arbeitsweise sehr zufrieden, da ich im Code sauber gearbeitet habe und den Code auch gegen Ende des Projekts noch gut anpassen und instand halten konnte. Ich habe meine Arbeit gut dokumentiert und konnte schnell Bilder des Prozesses aus jeder Phase des Projekts finden und meine frühe Arbeit am Textteil hat es mir erlaubt, die Texte schnell zu verbessern und kontrollieren zu können. </w:t>
       </w:r>
     </w:p>
     <w:p>
@@ -4901,7 +4550,21 @@
         <w:rPr>
           <w:u w:color="0F1114"/>
         </w:rPr>
-        <w:t>Gegen Weihnachten habe ich begonnen, das Buch Clean Code von Robert C. Martin zu lesen, was meine Sichtweise auf viele Aspekte meines Codes drastisch änderte. Da ich meinen gesamten Code nicht in den letzten drei Monaten des Projektes umarbeiten wollte, bin ich mit neueren Teilen meines Codes mehr zufrieden, als mit alten. Trotzdem denke ich, dass ich viel gelernt habe und bin mit meiner Arbeitsweise im Allgemeinen zufrieden.</w:t>
+        <w:t xml:space="preserve">Gegen Weihnachten hatte ich begonnen, das Buch Clean Code von Robert C. Martin zu lesen, was meine Sichtweise auf Codeschreibweisen, Funktionen- und Variablennamen, Patterns und die Größe einer Funktion im Code drastisch änderte. Da ich meinen gesamten Code nicht in den letzten drei Monaten des Projektes umarbeiten konnte und wollte, bin ich mit neueren Teilen meines Codes mehr zufrieden, als mit alten. Wenn ich Zeit hatte, oder an eine Codestelle zurückkehren musste, versuchte ich alte Codestellen, so gut ich konnte, umzuarbeiten. </w:t>
+      </w:r>
+    </w:p>
+    <w:p>
+      <w:pPr>
+        <w:pStyle w:val="KeinLeerraum"/>
+        <w:rPr>
+          <w:u w:color="0F1114"/>
+        </w:rPr>
+      </w:pPr>
+      <w:r>
+        <w:rPr>
+          <w:u w:color="0F1114"/>
+        </w:rPr>
+        <w:t>Allgemein denke ich, dass ich viel gelernt habe und bin mit meiner Arbeitsweise im Allgemeinen zufrieden.</w:t>
       </w:r>
     </w:p>
     <w:p/>
@@ -4918,6 +4581,7 @@
           <w:rFonts w:eastAsia="Times New Roman"/>
           <w:lang w:eastAsia="de-DE"/>
         </w:rPr>
+        <w:lastRenderedPageBreak/>
         <w:t xml:space="preserve">7.2. </w:t>
       </w:r>
       <w:r>
@@ -4946,390 +4610,394 @@
         <w:rPr>
           <w:u w:color="0F1114"/>
         </w:rPr>
-        <w:t xml:space="preserve">Generell bin ich sehr glücklich mit meinem fertigen Werkstück. Vor allem die Möglichkeit, Eigeninitiative zu ergreifen, um Fragen zu stellen und die größere Bandbreite an Antwortmöglichkeiten, die auf Fragen gegeben werden kann, funktionieren in diesem System sehr gut. Bei Tests konnte ich feststellen, dass Spielende weniger das Gefühl hatten, dass sie aus vorgegebenen Möglichkeiten auswählen </w:t>
-      </w:r>
+        <w:t xml:space="preserve">Generell bin ich sehr glücklich mit meinem fertigen Werkstück. Vor allem die Möglichkeit, Eigeninitiative zu ergreifen, um Fragen zu stellen und die größere Bandbreite an Antwortmöglichkeiten, die auf Fragen gegeben werden kann, funktionieren in diesem System sehr gut. Bei Tests konnte ich feststellen, dass Spielende weniger das Gefühl hatten, dass sie aus vorgegebenen Möglichkeiten auswählen mussten und stattdessen freier darin waren, auch auf eher Fragen zu antworten, die sich mit der Geschichte ihres Charakters befassten. </w:t>
+      </w:r>
+    </w:p>
+    <w:p>
+      <w:pPr>
+        <w:pStyle w:val="KeinLeerraum"/>
+        <w:rPr>
+          <w:u w:color="0F1114"/>
+        </w:rPr>
+      </w:pPr>
+      <w:r>
+        <w:rPr>
+          <w:u w:color="0F1114"/>
+        </w:rPr>
+        <w:t xml:space="preserve">Ich denke, dass Fragen, wie „Wo kommst du her?“, die wenige Konsequenzen haben, aber viele Antwortmöglichkeiten bieten, gut in meinem System funktionieren, da das Spiel nicht jede mögliche Auswahlmöglichkeit bereitstellen muss und Spielende nicht durch eine Liste möglicher Orte scrollen müssen, um ihre Antwort zu finden. Da viele neuere Spiele die Antwortmöglichkeiten möglichst limitieren wollen, finden sich solche Fragen sonst nur noch selten in Rollenspielen. </w:t>
+      </w:r>
+    </w:p>
+    <w:p>
+      <w:pPr>
+        <w:pStyle w:val="KeinLeerraum"/>
+        <w:rPr>
+          <w:u w:color="0F1114"/>
+        </w:rPr>
+      </w:pPr>
+      <w:r>
+        <w:rPr>
+          <w:u w:color="0F1114"/>
+        </w:rPr>
+        <w:t xml:space="preserve">Ich mag, dass das System das Lesen eines Textes interaktiver macht. Das Aufnehmen der Informationen wird zu einem Teil des Spiels, denn nach jedem gelesenen Wort stellt sich die Frage, ob dieses möglicherweise im Spielverlauf helfen könnten. </w:t>
+      </w:r>
+    </w:p>
+    <w:p>
+      <w:pPr>
+        <w:pStyle w:val="KeinLeerraum"/>
+        <w:rPr>
+          <w:u w:color="0F1114"/>
+        </w:rPr>
+      </w:pPr>
+      <w:r>
+        <w:rPr>
+          <w:u w:color="0F1114"/>
+        </w:rPr>
+        <w:t xml:space="preserve">Auch können sich Spielende clever fühlen, wenn sie eine unkonventionelle Antwort auf eine Frage wählen – besonders, wenn das System tatsächlich darauf reagiert, da sie daran einen Eigenanteil geleistet haben. </w:t>
+      </w:r>
+    </w:p>
+    <w:p>
+      <w:pPr>
+        <w:pStyle w:val="KeinLeerraum"/>
+        <w:rPr>
+          <w:u w:color="0F1114"/>
+        </w:rPr>
+      </w:pPr>
+      <w:r>
+        <w:rPr>
+          <w:u w:color="0F1114"/>
+        </w:rPr>
+        <w:t xml:space="preserve">Ich mag, dass das System nicht übermäßig komplex geworden ist, und auch mit vielen Worten noch relativ überschaubar bleibt. Das System fördert, dass Spielende sich nicht gezwungen fühlen müssen, jede Person nach jeder Sache </w:t>
+      </w:r>
+      <w:proofErr w:type="spellStart"/>
+      <w:r>
+        <w:rPr>
+          <w:u w:color="0F1114"/>
+        </w:rPr>
+        <w:t>fragen</w:t>
+      </w:r>
+      <w:proofErr w:type="spellEnd"/>
+      <w:r>
+        <w:rPr>
+          <w:u w:color="0F1114"/>
+        </w:rPr>
+        <w:t xml:space="preserve"> zu müssen, die angeboten wird, und sich nur mit Charakteren und Themen auseinanderzusetzen, die sie selbst interessant finden. Dadurch, dass sie jeden Charakter zu jedem Thema ausfragen können, fühlt es sich weniger so an, als wären sie gezwungen den Dialogbaum eines Charakters „abzuarbeiten“. Ich habe bemerkt, dass Spielende so eher Fragen zu Themen gestellt haben, die sie selbst interessiert haben und die sie persönlich tiefer erforschen wollten. </w:t>
+      </w:r>
+    </w:p>
+    <w:p>
+      <w:pPr>
+        <w:pStyle w:val="KeinLeerraum"/>
+        <w:rPr>
+          <w:lang w:eastAsia="de-DE"/>
+        </w:rPr>
+      </w:pPr>
       <w:r>
         <w:rPr>
           <w:u w:color="0F1114"/>
         </w:rPr>
         <w:lastRenderedPageBreak/>
-        <w:t xml:space="preserve">mussten und stattdessen freier darin waren, auch auf eher Fragen zu antworten, die sich mit der Geschichte ihres Charakters befassten. </w:t>
-      </w:r>
-    </w:p>
-    <w:p>
-      <w:pPr>
-        <w:pStyle w:val="KeinLeerraum"/>
-        <w:rPr>
-          <w:u w:color="0F1114"/>
-        </w:rPr>
-      </w:pPr>
-      <w:r>
-        <w:rPr>
-          <w:u w:color="0F1114"/>
-        </w:rPr>
-        <w:t xml:space="preserve">Ich denke, dass Fragen, wie „Wo kommst du her?“, die wenige Konsequenzen haben, aber viele Antwortmöglichkeiten bieten, gut in meinem System funktionieren, da das Spiel nicht jede mögliche Auswahlmöglichkeit bereitstellen muss und Spielende nicht durch eine Liste möglicher Orte scrollen müssen, um ihre Antwort zu finden. Da viele neuere Spiele die Antwortmöglichkeiten möglichst limitieren wollen, finden sich solche Fragen sonst nur noch selten in Rollenspielen. </w:t>
-      </w:r>
-    </w:p>
-    <w:p>
-      <w:pPr>
-        <w:pStyle w:val="KeinLeerraum"/>
-        <w:rPr>
-          <w:u w:color="0F1114"/>
-        </w:rPr>
-      </w:pPr>
-      <w:r>
-        <w:rPr>
-          <w:u w:color="0F1114"/>
-        </w:rPr>
-        <w:t xml:space="preserve">Ich mag, dass das System das Lesen eines Textes interaktiver macht. Das Aufnehmen der Informationen wird zu einem Teil des Spiels, denn nach jedem gelesenen Wort stellt sich die Frage, ob dieses möglicherweise im Spielverlauf helfen könnten. </w:t>
-      </w:r>
-    </w:p>
-    <w:p>
-      <w:pPr>
-        <w:pStyle w:val="KeinLeerraum"/>
-        <w:rPr>
-          <w:u w:color="0F1114"/>
-        </w:rPr>
-      </w:pPr>
-      <w:r>
-        <w:rPr>
-          <w:u w:color="0F1114"/>
-        </w:rPr>
-        <w:t xml:space="preserve">Auch können sich Spielende clever fühlen, wenn sie eine unkonventionelle Antwort auf eine Frage wählen – besonders, wenn das System tatsächlich darauf reagiert, da sie daran einen Eigenanteil geleistet haben. </w:t>
-      </w:r>
-    </w:p>
-    <w:p>
-      <w:pPr>
-        <w:pStyle w:val="KeinLeerraum"/>
-        <w:rPr>
-          <w:u w:color="0F1114"/>
-        </w:rPr>
-      </w:pPr>
-      <w:r>
-        <w:rPr>
-          <w:u w:color="0F1114"/>
-        </w:rPr>
-        <w:t xml:space="preserve">Ich mag, dass das System nicht übermäßig komplex geworden ist, und auch mit vielen Worten noch relativ überschaubar bleibt. Das System fördert, dass Spielende sich nicht gezwungen fühlen müssen, jede Person nach jeder Sache </w:t>
-      </w:r>
+        <w:t>Das bietet meiner Meinung nach viele Möglichkeiten, NPCs interessant zu schreiben, da so sehr einfach viele Details und Informationen in einen Charakter hineingearbeitet werden können und Spielende, je nach Interaktionslevel, ein anderes Bild von einem Charakter bekommen.</w:t>
+      </w:r>
+      <w:r>
+        <w:rPr>
+          <w:u w:color="0F1114"/>
+        </w:rPr>
+        <w:br/>
+      </w:r>
+    </w:p>
+    <w:p>
+      <w:pPr>
+        <w:pStyle w:val="berschrift2"/>
+        <w:rPr>
+          <w:rFonts w:eastAsia="Times New Roman"/>
+          <w:lang w:eastAsia="de-DE"/>
+        </w:rPr>
+      </w:pPr>
+      <w:r>
+        <w:rPr>
+          <w:rFonts w:eastAsia="Times New Roman"/>
+          <w:lang w:eastAsia="de-DE"/>
+        </w:rPr>
+        <w:t xml:space="preserve">7.3. </w:t>
+      </w:r>
+      <w:r>
+        <w:rPr>
+          <w:rFonts w:eastAsia="Times New Roman"/>
+          <w:lang w:eastAsia="de-DE"/>
+        </w:rPr>
+        <w:t>Evaluation des fertigen Werkstücks - Negatives</w:t>
+      </w:r>
+    </w:p>
+    <w:p>
+      <w:pPr>
+        <w:pStyle w:val="KeinLeerraum"/>
+        <w:rPr>
+          <w:u w:color="0F1114"/>
+        </w:rPr>
+      </w:pPr>
+      <w:r>
+        <w:rPr>
+          <w:u w:color="0F1114"/>
+        </w:rPr>
+        <w:t>Trotzdem hat das System noch viele Probleme. Zum einen ist es noch nicht möglich, zusammenhängende, komplexere Antworten auf Fragen zu geben, und somit beispielsweise einen Konflikt zu provozieren oder einem NPC ein Konzept zu erklären. Durch das simple System herkömmlicher Rollenspiele, ist das dort einfacher zu implementieren, als bisher in meinem System.</w:t>
+      </w:r>
+    </w:p>
+    <w:p>
+      <w:pPr>
+        <w:pStyle w:val="KeinLeerraum"/>
+        <w:rPr>
+          <w:u w:color="0F1114"/>
+        </w:rPr>
+      </w:pPr>
+      <w:r>
+        <w:rPr>
+          <w:u w:color="0F1114"/>
+        </w:rPr>
+        <w:t xml:space="preserve">Zum anderen müssen Spielende momentan auf sehr viele Eventualitäten eingestellt sein, damit sie nicht immer wieder zu alten Dialogen zurückkehren müssen, wenn sie eine passende Antwort gefunden haben. So kann das Spiel sich zurzeit ab und zu anfühlen, als sei es ein Puzzle. Vor allem, wenn das System in ein größeres Spiel eingebunden werden würde, würde es schwer werden, viele Namen, Orte und Objekte zu balancieren und tatsächlich die richtigen Worte in der Sammlung zu haben, wenn sie benötigt werden. </w:t>
+      </w:r>
+    </w:p>
+    <w:p>
+      <w:pPr>
+        <w:pStyle w:val="KeinLeerraum"/>
+        <w:rPr>
+          <w:u w:color="0F1114"/>
+        </w:rPr>
+      </w:pPr>
+      <w:r>
+        <w:rPr>
+          <w:u w:color="0F1114"/>
+        </w:rPr>
+        <w:t>Zudem hatte ich mir die Aufgabe gestellt, das System für Rollenspiele jeder Art benutzbar zu machen. Leider muss ich hier feststellen, dass ich nicht sehe, dass das System so, wie es im Moment ist, in ein größeres Spiel  integrierbar ist. Das System müsste zumindest mit auswählbaren Antwortmöglichkeiten unterstützt werden, da es schwer ist, komplexe Antworten oder Gedanken zu vermitteln, die häufig benötigt werden und es momentan noch sehr viel Arbeit ist, die Worte zu organisieren und zu verwenden.</w:t>
+      </w:r>
+    </w:p>
+    <w:p>
+      <w:pPr>
+        <w:pStyle w:val="KeinLeerraum"/>
+        <w:rPr>
+          <w:u w:color="0F1114"/>
+        </w:rPr>
+      </w:pPr>
+      <w:r>
+        <w:rPr>
+          <w:u w:color="0F1114"/>
+        </w:rPr>
+        <w:t>Bedauerlicherweise konnte ich erst zum Ende meiner Arbeitszeit bemerken, dass die Recherche zu Dialogtypen zwar gut und richtig war, aber ich auch Zeit in Recherche zum Thema Wortkategorien und Möglichkeiten, Worte zu organisieren hätte stecken sollen, da ich dort schlussendlich bemerkte, dass die Situation viel komplizierter war, als ich zunächst vermutet hatte.</w:t>
+      </w:r>
+    </w:p>
+    <w:p/>
+    <w:p>
+      <w:pPr>
+        <w:pStyle w:val="berschrift2"/>
+        <w:rPr>
+          <w:rFonts w:eastAsia="Times New Roman"/>
+          <w:lang w:eastAsia="de-DE"/>
+        </w:rPr>
+      </w:pPr>
+      <w:r>
+        <w:rPr>
+          <w:rFonts w:eastAsia="Times New Roman"/>
+          <w:lang w:eastAsia="de-DE"/>
+        </w:rPr>
+        <w:t xml:space="preserve">7.4. </w:t>
+      </w:r>
+      <w:r>
+        <w:rPr>
+          <w:rFonts w:eastAsia="Times New Roman"/>
+          <w:lang w:eastAsia="de-DE"/>
+        </w:rPr>
+        <w:t>Fazit</w:t>
+      </w:r>
+    </w:p>
+    <w:p>
+      <w:pPr>
+        <w:pStyle w:val="KeinLeerraum"/>
+        <w:rPr>
+          <w:u w:color="0F1114"/>
+        </w:rPr>
+      </w:pPr>
+      <w:r>
+        <w:rPr>
+          <w:u w:color="0F1114"/>
+        </w:rPr>
+        <w:t xml:space="preserve">Generell denke ich, dass das System vielversprechend ist und ich in Zukunft noch einmal damit weiterarbeiten kann und möchte. Dabei würde es in dieser Weiterarbeit helfen, genau vor Augen zu haben, welche Arten von Dialogen tatsächlich in einem Spiel benötigt werden, um das System dann auf die benötigten Mechaniken und Systeme anzupassen. Vor allem für größere Spiele müssten hier Entscheidungen getroffen werden, die es einfacher machen, mehr Worte zu organisieren und unter Kontrolle zu behalten. </w:t>
+      </w:r>
+    </w:p>
+    <w:p>
+      <w:pPr>
+        <w:pStyle w:val="KeinLeerraum"/>
+        <w:rPr>
+          <w:u w:color="0F1114"/>
+        </w:rPr>
+      </w:pPr>
+      <w:r>
+        <w:rPr>
+          <w:u w:color="0F1114"/>
+        </w:rPr>
+        <w:t xml:space="preserve">Möglicherweise können für viele der momentanen Probleme noch Lösungen gefunden werden und vor allem für kleine Spiele sehe ich die Möglichkeit, durch dieses System interessante Geschichten zu erzählen. </w:t>
+      </w:r>
+    </w:p>
+    <w:p>
+      <w:pPr>
+        <w:pStyle w:val="KeinLeerraum"/>
+        <w:rPr>
+          <w:u w:color="0F1114"/>
+        </w:rPr>
+      </w:pPr>
+      <w:r>
+        <w:rPr>
+          <w:u w:color="0F1114"/>
+        </w:rPr>
+        <w:t>Gerne würde ich in der Zukunft das System noch einmal aufgreifen und ein kleines Rollenspiel um das System herum bauen. Zunächst einmal würde ich allerdings etwas Abstand zu dem Projekt gewinnen wollen und mich auf andere Spielprojekte konzentrieren wollen.</w:t>
+      </w:r>
+    </w:p>
+    <w:p>
+      <w:pPr>
+        <w:pStyle w:val="berschrift1"/>
+        <w:rPr>
+          <w:rFonts w:ascii="Century" w:hAnsi="Century" w:cs="Century"/>
+          <w:color w:val="0F1114"/>
+          <w:sz w:val="18"/>
+          <w:szCs w:val="18"/>
+          <w:u w:color="0F1114"/>
+        </w:rPr>
+      </w:pPr>
+    </w:p>
+    <w:p>
+      <w:pPr>
+        <w:pStyle w:val="berschrift1"/>
+        <w:rPr>
+          <w:rFonts w:eastAsia="Times New Roman"/>
+          <w:lang w:eastAsia="de-DE"/>
+        </w:rPr>
+      </w:pPr>
+      <w:r>
+        <w:rPr>
+          <w:rFonts w:eastAsia="Times New Roman"/>
+          <w:lang w:eastAsia="de-DE"/>
+        </w:rPr>
+        <w:t xml:space="preserve">8. </w:t>
+      </w:r>
+      <w:r>
+        <w:rPr>
+          <w:rFonts w:eastAsia="Times New Roman"/>
+          <w:lang w:eastAsia="de-DE"/>
+        </w:rPr>
+        <w:t>Quellen</w:t>
+      </w:r>
+    </w:p>
+    <w:p>
+      <w:pPr>
+        <w:rPr>
+          <w:lang w:eastAsia="de-DE"/>
+        </w:rPr>
+      </w:pPr>
+      <w:r>
+        <w:rPr>
+          <w:lang w:eastAsia="de-DE"/>
+        </w:rPr>
+        <w:t>https://www.youtube.com/watch?v=LR4OxNfzTvU</w:t>
+      </w:r>
+    </w:p>
+    <w:p>
+      <w:pPr>
+        <w:pStyle w:val="berschrift1"/>
+        <w:rPr>
+          <w:rFonts w:eastAsia="Times New Roman"/>
+          <w:lang w:val="en-US" w:eastAsia="de-DE"/>
+        </w:rPr>
+      </w:pPr>
+      <w:r>
+        <w:rPr>
+          <w:rFonts w:eastAsia="Times New Roman"/>
+          <w:lang w:val="en-US" w:eastAsia="de-DE"/>
+        </w:rPr>
+        <w:t xml:space="preserve">9. Genutzte </w:t>
+      </w:r>
+      <w:r>
+        <w:rPr>
+          <w:rFonts w:eastAsia="Times New Roman"/>
+          <w:lang w:val="en-US" w:eastAsia="de-DE"/>
+        </w:rPr>
+        <w:t>Software</w:t>
+      </w:r>
+    </w:p>
+    <w:p>
+      <w:pPr>
+        <w:pStyle w:val="KeinLeerraum"/>
+        <w:rPr>
+          <w:lang w:val="en-US" w:eastAsia="de-DE"/>
+        </w:rPr>
+      </w:pPr>
+      <w:r>
+        <w:rPr>
+          <w:lang w:val="en-US" w:eastAsia="de-DE"/>
+        </w:rPr>
+        <w:t>Unity 2020.3.20f1</w:t>
+      </w:r>
+    </w:p>
+    <w:p>
+      <w:pPr>
+        <w:pStyle w:val="KeinLeerraum"/>
+        <w:rPr>
+          <w:lang w:val="en-US" w:eastAsia="de-DE"/>
+        </w:rPr>
+      </w:pPr>
+      <w:r>
+        <w:rPr>
+          <w:lang w:val="en-US" w:eastAsia="de-DE"/>
+        </w:rPr>
+        <w:t>Adobe Photoshop CC 2021</w:t>
+      </w:r>
+    </w:p>
+    <w:p>
+      <w:pPr>
+        <w:pStyle w:val="KeinLeerraum"/>
+        <w:rPr>
+          <w:lang w:val="en-US" w:eastAsia="de-DE"/>
+        </w:rPr>
+      </w:pPr>
+      <w:r>
+        <w:rPr>
+          <w:lang w:val="en-US" w:eastAsia="de-DE"/>
+        </w:rPr>
+        <w:t>Affinity Photo</w:t>
+      </w:r>
+    </w:p>
+    <w:p>
+      <w:pPr>
+        <w:pStyle w:val="KeinLeerraum"/>
+      </w:pPr>
       <w:proofErr w:type="spellStart"/>
       <w:r>
-        <w:rPr>
-          <w:u w:color="0F1114"/>
-        </w:rPr>
-        <w:t>fragen</w:t>
+        <w:t>Affinity</w:t>
       </w:r>
       <w:proofErr w:type="spellEnd"/>
       <w:r>
-        <w:rPr>
-          <w:u w:color="0F1114"/>
-        </w:rPr>
-        <w:t xml:space="preserve"> zu müssen, die angeboten wird, und sich nur mit Charakteren und Themen auseinanderzusetzen, die sie selbst interessant finden. Dadurch, dass sie jeden Charakter zu jedem Thema ausfragen können, fühlt es sich weniger so an, als wären sie gezwungen den Dialogbaum eines Charakters „abzuarbeiten“. Ich habe bemerkt, dass Spielende so eher Fragen zu Themen gestellt haben, die sie selbst interessiert haben und die sie persönlich tiefer erforschen wollten. </w:t>
-      </w:r>
-    </w:p>
-    <w:p>
-      <w:pPr>
-        <w:pStyle w:val="KeinLeerraum"/>
-        <w:rPr>
-          <w:lang w:eastAsia="de-DE"/>
-        </w:rPr>
-      </w:pPr>
-      <w:r>
-        <w:rPr>
-          <w:u w:color="0F1114"/>
-        </w:rPr>
-        <w:t>Das bietet meiner Meinung nach viele Möglichkeiten, NPCs interessant zu schreiben, da so sehr einfach viele Details und Informationen in einen Charakter hineingearbeitet werden können und Spielende, je nach Interaktionslevel, ein anderes Bild von einem Charakter bekommen.</w:t>
-      </w:r>
-    </w:p>
-    <w:p>
-      <w:pPr>
-        <w:rPr>
-          <w:lang w:eastAsia="de-DE"/>
-        </w:rPr>
-      </w:pPr>
-    </w:p>
-    <w:p>
-      <w:pPr>
-        <w:pStyle w:val="berschrift2"/>
-        <w:rPr>
-          <w:rFonts w:eastAsia="Times New Roman"/>
-          <w:lang w:eastAsia="de-DE"/>
-        </w:rPr>
-      </w:pPr>
-      <w:r>
-        <w:rPr>
-          <w:rFonts w:eastAsia="Times New Roman"/>
-          <w:lang w:eastAsia="de-DE"/>
-        </w:rPr>
-        <w:lastRenderedPageBreak/>
-        <w:t xml:space="preserve">7.3. </w:t>
-      </w:r>
-      <w:r>
-        <w:rPr>
-          <w:rFonts w:eastAsia="Times New Roman"/>
-          <w:lang w:eastAsia="de-DE"/>
-        </w:rPr>
-        <w:t>Evaluation des fertigen Werkstücks - Negatives</w:t>
-      </w:r>
-    </w:p>
-    <w:p>
-      <w:bookmarkStart w:id="0" w:name="_GoBack"/>
-      <w:r>
-        <w:rPr>
-          <w:lang w:eastAsia="de-DE"/>
-        </w:rPr>
-        <w:t xml:space="preserve">Trotzdem hat das System noch viele Probleme. Zum einen ist es noch immer nicht möglich, mehr als simple Antworten auf Fragen zu geben, die den Spielenden gestellt werden. </w:t>
-      </w:r>
-      <w:r>
-        <w:rPr>
-          <w:lang w:eastAsia="de-DE"/>
-        </w:rPr>
-        <w:t xml:space="preserve">Zum anderen müssen </w:t>
-      </w:r>
-      <w:r>
-        <w:t xml:space="preserve">Spielende </w:t>
-      </w:r>
-      <w:r>
-        <w:t xml:space="preserve">momentan </w:t>
-      </w:r>
-      <w:r>
-        <w:t xml:space="preserve">auf </w:t>
-      </w:r>
-      <w:r>
-        <w:t xml:space="preserve">sehr </w:t>
-      </w:r>
-      <w:r>
-        <w:t>viele Eventualitäten eingestellt sein, damit</w:t>
-      </w:r>
-      <w:r>
-        <w:t xml:space="preserve"> sie nicht immer wieder zu alten Dialogen zurückkehren müssen, wenn sie eine passende Antwort gefunden haben und so kann das Spiel sich zurzeit </w:t>
-      </w:r>
-      <w:r>
-        <w:t>ab und zu</w:t>
-      </w:r>
-      <w:r>
-        <w:t xml:space="preserve"> anfühlen, als sei es ein Puzzle. </w:t>
-      </w:r>
-      <w:r>
-        <w:t>Vor allem</w:t>
-      </w:r>
-      <w:r>
-        <w:t>,</w:t>
-      </w:r>
-      <w:r>
-        <w:t xml:space="preserve"> wenn das Spiel in einem größeren Rahmen existiert, kann es schwer werden, viele Namen, Orte und Objekte zu balancieren und tatsächlich die richtigen Worte in der Sammlung zu haben, wenn sie benötigt werden.</w:t>
-      </w:r>
-      <w:r>
-        <w:t xml:space="preserve"> </w:t>
-      </w:r>
-    </w:p>
-    <w:p>
-      <w:pPr>
-        <w:rPr>
-          <w:lang w:eastAsia="de-DE"/>
-        </w:rPr>
-      </w:pPr>
-    </w:p>
-    <w:p>
-      <w:pPr>
-        <w:rPr>
-          <w:lang w:eastAsia="de-DE"/>
-        </w:rPr>
-      </w:pPr>
-      <w:r>
-        <w:rPr>
-          <w:lang w:eastAsia="de-DE"/>
-        </w:rPr>
-        <w:t xml:space="preserve">Zudem hatte ich mir die Aufgabe gestellt, </w:t>
-      </w:r>
-      <w:r>
-        <w:rPr>
-          <w:lang w:eastAsia="de-DE"/>
-        </w:rPr>
-        <w:t>da</w:t>
-      </w:r>
-      <w:r>
-        <w:rPr>
-          <w:lang w:eastAsia="de-DE"/>
-        </w:rPr>
-        <w:t xml:space="preserve">s System für Rollenspiele jeder Art benutzbar zu machen. Leider muss ich hier </w:t>
-      </w:r>
-      <w:r>
-        <w:rPr>
-          <w:lang w:eastAsia="de-DE"/>
-        </w:rPr>
-        <w:t>feststellen</w:t>
-      </w:r>
-      <w:r>
-        <w:rPr>
-          <w:lang w:eastAsia="de-DE"/>
-        </w:rPr>
-        <w:t xml:space="preserve">, dass ich nicht </w:t>
-      </w:r>
-      <w:r>
-        <w:rPr>
-          <w:lang w:eastAsia="de-DE"/>
-        </w:rPr>
-        <w:t>sehe</w:t>
-      </w:r>
-      <w:r>
-        <w:rPr>
-          <w:lang w:eastAsia="de-DE"/>
-        </w:rPr>
-        <w:t xml:space="preserve">, dass das System so, wie es im Moment ist, in ein größeres Spiel (der Art Dragon Age oder Fallout) integrierbar ist. Das System müsste zumindest mit auswählbaren Antwortmöglichkeiten unterstützt werden, da es schwer ist, komplexe Antworten oder Gedanken zu vermitteln, die häufig </w:t>
-      </w:r>
-      <w:r>
-        <w:rPr>
-          <w:lang w:eastAsia="de-DE"/>
-        </w:rPr>
-        <w:t>benötigt werden.</w:t>
-      </w:r>
-    </w:p>
-    <w:bookmarkEnd w:id="0"/>
-    <w:p>
-      <w:pPr>
-        <w:pStyle w:val="KeinLeerraum"/>
-        <w:ind w:firstLine="708"/>
-        <w:rPr>
-          <w:rFonts w:eastAsia="Times New Roman" w:cs="Times New Roman"/>
-          <w:szCs w:val="28"/>
-          <w:lang w:eastAsia="de-DE"/>
-        </w:rPr>
-      </w:pPr>
-    </w:p>
-    <w:p>
-      <w:pPr>
-        <w:pStyle w:val="berschrift2"/>
-        <w:rPr>
-          <w:rFonts w:eastAsia="Times New Roman"/>
-          <w:lang w:eastAsia="de-DE"/>
-        </w:rPr>
-      </w:pPr>
-      <w:r>
-        <w:rPr>
-          <w:rFonts w:eastAsia="Times New Roman"/>
-          <w:lang w:eastAsia="de-DE"/>
-        </w:rPr>
-        <w:t xml:space="preserve">7.4. </w:t>
-      </w:r>
-      <w:r>
-        <w:rPr>
-          <w:rFonts w:eastAsia="Times New Roman"/>
-          <w:lang w:eastAsia="de-DE"/>
-        </w:rPr>
-        <w:t>Fazit</w:t>
-      </w:r>
-    </w:p>
-    <w:p>
-      <w:pPr>
-        <w:pStyle w:val="KeinLeerraum"/>
-        <w:rPr>
-          <w:u w:color="0F1114"/>
-        </w:rPr>
-      </w:pPr>
-      <w:r>
-        <w:rPr>
-          <w:u w:color="0F1114"/>
-        </w:rPr>
-        <w:t xml:space="preserve">Generell denke ich, dass das System vielversprechend ist und ich in Zukunft noch einmal damit weiterarbeiten kann und möchte. Dabei würde es in dieser Weiterarbeit helfen, genau vor Augen zu haben, welche Arten von Dialogen tatsächlich in einem Spiel benötigt werden, um das System dann auf die benötigten Mechaniken und Systeme anzupassen. Vor allem für größere Spiele müssten hier Entscheidungen getroffen werden, die es einfacher machen, mehr Worte zu organisieren und unter Kontrolle zu behalten. </w:t>
-      </w:r>
-    </w:p>
-    <w:p>
-      <w:pPr>
-        <w:pStyle w:val="KeinLeerraum"/>
-        <w:rPr>
-          <w:u w:color="0F1114"/>
-        </w:rPr>
-      </w:pPr>
-      <w:r>
-        <w:rPr>
-          <w:u w:color="0F1114"/>
-        </w:rPr>
-        <w:t xml:space="preserve">Möglicherweise können für viele der momentanen Probleme noch Lösungen gefunden werden und vor allem für kleine Spiele sehe ich </w:t>
-      </w:r>
-      <w:r>
-        <w:rPr>
-          <w:u w:color="0F1114"/>
-        </w:rPr>
-        <w:lastRenderedPageBreak/>
-        <w:t xml:space="preserve">die Möglichkeit, durch dieses System interessante Geschichten zu erzählen. </w:t>
-      </w:r>
-    </w:p>
-    <w:p>
-      <w:pPr>
-        <w:pStyle w:val="KeinLeerraum"/>
-        <w:rPr>
-          <w:u w:color="0F1114"/>
-        </w:rPr>
-      </w:pPr>
-      <w:r>
-        <w:rPr>
-          <w:u w:color="0F1114"/>
-        </w:rPr>
-        <w:t>Gerne würde ich in der Zukunft das System noch einmal aufgreifen und ein kleines Rollenspiel um das System herum bauen. Zunächst einmal würde ich allerdings etwas Abstand zu dem Projekt gewinnen wollen und mich auf andere Spielprojekte konzentrieren wollen.</w:t>
-      </w:r>
-    </w:p>
-    <w:p>
-      <w:pPr>
-        <w:pStyle w:val="berschrift1"/>
-        <w:rPr>
-          <w:rFonts w:eastAsia="Times New Roman"/>
-          <w:lang w:eastAsia="de-DE"/>
-        </w:rPr>
-      </w:pPr>
-      <w:r>
-        <w:rPr>
-          <w:rFonts w:eastAsia="Times New Roman"/>
-          <w:lang w:eastAsia="de-DE"/>
-        </w:rPr>
-        <w:t xml:space="preserve">8. </w:t>
-      </w:r>
-      <w:r>
-        <w:rPr>
-          <w:rFonts w:eastAsia="Times New Roman"/>
-          <w:lang w:eastAsia="de-DE"/>
-        </w:rPr>
-        <w:t>Quellen</w:t>
-      </w:r>
-    </w:p>
-    <w:p>
-      <w:pPr>
-        <w:pStyle w:val="KeinLeerraum"/>
-        <w:rPr>
-          <w:lang w:eastAsia="de-DE"/>
-        </w:rPr>
-      </w:pPr>
-      <w:r>
-        <w:rPr>
-          <w:lang w:eastAsia="de-DE"/>
-        </w:rPr>
-        <w:t>https://www.youtube.com/watch?v=LR4OxNfzTvU</w:t>
-      </w:r>
-    </w:p>
-    <w:p>
-      <w:pPr>
-        <w:pStyle w:val="berschrift1"/>
-        <w:rPr>
-          <w:rFonts w:eastAsia="Times New Roman"/>
+        <w:t xml:space="preserve"> Publisher</w:t>
+      </w:r>
+    </w:p>
+    <w:p>
+      <w:pPr>
+        <w:pStyle w:val="KeinLeerraum"/>
+        <w:rPr>
           <w:lang w:val="en-US" w:eastAsia="de-DE"/>
         </w:rPr>
       </w:pPr>
       <w:r>
         <w:rPr>
-          <w:rFonts w:eastAsia="Times New Roman"/>
           <w:lang w:val="en-US" w:eastAsia="de-DE"/>
         </w:rPr>
-        <w:t xml:space="preserve">9. Genutzte </w:t>
-      </w:r>
-      <w:r>
-        <w:rPr>
-          <w:rFonts w:eastAsia="Times New Roman"/>
+        <w:t xml:space="preserve">Microsoft </w:t>
+      </w:r>
+      <w:r>
+        <w:rPr>
           <w:lang w:val="en-US" w:eastAsia="de-DE"/>
         </w:rPr>
-        <w:t>Software</w:t>
-      </w:r>
-    </w:p>
-    <w:p>
-      <w:pPr>
+        <w:t>Excel 2016</w:t>
+      </w:r>
+    </w:p>
+    <w:p>
+      <w:pPr>
+        <w:pStyle w:val="KeinLeerraum"/>
         <w:rPr>
           <w:lang w:val="en-US" w:eastAsia="de-DE"/>
         </w:rPr>
@@ -5338,11 +5006,12 @@
         <w:rPr>
           <w:lang w:val="en-US" w:eastAsia="de-DE"/>
         </w:rPr>
-        <w:t>Unity 2020.3.20f1</w:t>
-      </w:r>
-    </w:p>
-    <w:p>
-      <w:pPr>
+        <w:t>Miro</w:t>
+      </w:r>
+    </w:p>
+    <w:p>
+      <w:pPr>
+        <w:pStyle w:val="KeinLeerraum"/>
         <w:rPr>
           <w:lang w:val="en-US" w:eastAsia="de-DE"/>
         </w:rPr>
@@ -5351,11 +5020,12 @@
         <w:rPr>
           <w:lang w:val="en-US" w:eastAsia="de-DE"/>
         </w:rPr>
-        <w:t>Adobe Photoshop CC 2021</w:t>
-      </w:r>
-    </w:p>
-    <w:p>
-      <w:pPr>
+        <w:t>Yarn Spinner 1.2.7</w:t>
+      </w:r>
+    </w:p>
+    <w:p>
+      <w:pPr>
+        <w:pStyle w:val="KeinLeerraum"/>
         <w:rPr>
           <w:lang w:val="en-US" w:eastAsia="de-DE"/>
         </w:rPr>
@@ -5364,82 +5034,40 @@
         <w:rPr>
           <w:lang w:val="en-US" w:eastAsia="de-DE"/>
         </w:rPr>
-        <w:t xml:space="preserve">Microsoft </w:t>
-      </w:r>
-      <w:r>
+        <w:t>Unity High Definition Render Pipeline 10.6.0</w:t>
+      </w:r>
+    </w:p>
+    <w:p>
+      <w:pPr>
+        <w:pStyle w:val="KeinLeerraum"/>
         <w:rPr>
           <w:lang w:val="en-US" w:eastAsia="de-DE"/>
         </w:rPr>
-        <w:t>Excel 2016</w:t>
-      </w:r>
-    </w:p>
-    <w:p>
-      <w:pPr>
+      </w:pPr>
+      <w:r>
         <w:rPr>
           <w:lang w:val="en-US" w:eastAsia="de-DE"/>
         </w:rPr>
-      </w:pPr>
-      <w:r>
+        <w:t>HDRP UI Camera Stacking by Antoine Lelièvre 1.2.1</w:t>
+      </w:r>
+    </w:p>
+    <w:p>
+      <w:pPr>
+        <w:pStyle w:val="KeinLeerraum"/>
         <w:rPr>
           <w:lang w:val="en-US" w:eastAsia="de-DE"/>
         </w:rPr>
-        <w:t>Miro</w:t>
-      </w:r>
-    </w:p>
-    <w:p>
-      <w:pPr>
+      </w:pPr>
+      <w:r>
         <w:rPr>
           <w:lang w:val="en-US" w:eastAsia="de-DE"/>
         </w:rPr>
-      </w:pPr>
-      <w:r>
-        <w:rPr>
-          <w:lang w:val="en-US" w:eastAsia="de-DE"/>
-        </w:rPr>
-        <w:t>Yarn Spinner 1.2.7</w:t>
-      </w:r>
-    </w:p>
-    <w:p>
-      <w:pPr>
-        <w:rPr>
-          <w:lang w:val="en-US" w:eastAsia="de-DE"/>
-        </w:rPr>
-      </w:pPr>
-      <w:r>
-        <w:rPr>
-          <w:lang w:val="en-US" w:eastAsia="de-DE"/>
-        </w:rPr>
-        <w:t>Unity High Definition Render Pipeline 10.6.0</w:t>
-      </w:r>
-    </w:p>
-    <w:p>
-      <w:pPr>
-        <w:rPr>
-          <w:lang w:val="en-US" w:eastAsia="de-DE"/>
-        </w:rPr>
-      </w:pPr>
-      <w:r>
-        <w:rPr>
-          <w:lang w:val="en-US" w:eastAsia="de-DE"/>
-        </w:rPr>
-        <w:t>HDRP UI Camera Stacking by Antoine Lelièvre 1.2.1</w:t>
-      </w:r>
-    </w:p>
-    <w:p>
-      <w:pPr>
-        <w:rPr>
-          <w:lang w:val="en-US" w:eastAsia="de-DE"/>
-        </w:rPr>
-      </w:pPr>
-      <w:r>
-        <w:rPr>
-          <w:lang w:val="en-US" w:eastAsia="de-DE"/>
-        </w:rPr>
         <w:t>Visual Studio Editor 2.0.14</w:t>
       </w:r>
     </w:p>
     <w:p>
       <w:pPr>
+        <w:pStyle w:val="KeinLeerraum"/>
         <w:rPr>
           <w:lang w:val="en-US" w:eastAsia="de-DE"/>
         </w:rPr>
@@ -5480,219 +5108,6 @@
     </w:p>
     <w:p>
       <w:pPr>
-        <w:rPr>
-          <w:lang w:eastAsia="de-DE"/>
-        </w:rPr>
-      </w:pPr>
-      <w:proofErr w:type="spellStart"/>
-      <w:r>
-        <w:rPr>
-          <w:lang w:eastAsia="de-DE"/>
-        </w:rPr>
-        <w:t>Abb</w:t>
-      </w:r>
-      <w:proofErr w:type="spellEnd"/>
-      <w:r>
-        <w:rPr>
-          <w:lang w:eastAsia="de-DE"/>
-        </w:rPr>
-        <w:t xml:space="preserve"> 01 – </w:t>
-      </w:r>
-      <w:r>
-        <w:rPr>
-          <w:lang w:eastAsia="de-DE"/>
-        </w:rPr>
-        <w:t xml:space="preserve">Werkstück, </w:t>
-      </w:r>
-      <w:r>
-        <w:rPr>
-          <w:lang w:eastAsia="de-DE"/>
-        </w:rPr>
-        <w:t>Selbstgemacht</w:t>
-      </w:r>
-    </w:p>
-    <w:p>
-      <w:pPr>
-        <w:rPr>
-          <w:lang w:eastAsia="de-DE"/>
-        </w:rPr>
-      </w:pPr>
-      <w:proofErr w:type="spellStart"/>
-      <w:r>
-        <w:rPr>
-          <w:lang w:eastAsia="de-DE"/>
-        </w:rPr>
-        <w:t>Abb</w:t>
-      </w:r>
-      <w:proofErr w:type="spellEnd"/>
-      <w:r>
-        <w:rPr>
-          <w:lang w:eastAsia="de-DE"/>
-        </w:rPr>
-        <w:t xml:space="preserve"> 02 – </w:t>
-      </w:r>
-      <w:r>
-        <w:rPr>
-          <w:lang w:eastAsia="de-DE"/>
-        </w:rPr>
-        <w:t xml:space="preserve">Werkstück, </w:t>
-      </w:r>
-      <w:r>
-        <w:rPr>
-          <w:lang w:eastAsia="de-DE"/>
-        </w:rPr>
-        <w:t>Selbstgemacht</w:t>
-      </w:r>
-    </w:p>
-    <w:p>
-      <w:pPr>
-        <w:rPr>
-          <w:lang w:eastAsia="de-DE"/>
-        </w:rPr>
-      </w:pPr>
-      <w:proofErr w:type="spellStart"/>
-      <w:r>
-        <w:rPr>
-          <w:lang w:eastAsia="de-DE"/>
-        </w:rPr>
-        <w:t>Abb</w:t>
-      </w:r>
-      <w:proofErr w:type="spellEnd"/>
-      <w:r>
-        <w:rPr>
-          <w:lang w:eastAsia="de-DE"/>
-        </w:rPr>
-        <w:t xml:space="preserve"> 03 - </w:t>
-      </w:r>
-      <w:hyperlink r:id="rId6" w:history="1">
-        <w:r>
-          <w:rPr>
-            <w:rStyle w:val="Hyperlink"/>
-            <w:lang w:eastAsia="de-DE"/>
-          </w:rPr>
-          <w:t>https://www.polygon.com/cyberpunk-2077-guide-walkthrough/22147104/beginners-conversation-classes-skills-headshots-side-missions-optional-objectives</w:t>
-        </w:r>
-      </w:hyperlink>
-    </w:p>
-    <w:p>
-      <w:pPr>
-        <w:rPr>
-          <w:lang w:eastAsia="de-DE"/>
-        </w:rPr>
-      </w:pPr>
-      <w:proofErr w:type="spellStart"/>
-      <w:r>
-        <w:rPr>
-          <w:lang w:eastAsia="de-DE"/>
-        </w:rPr>
-        <w:t>Abb</w:t>
-      </w:r>
-      <w:proofErr w:type="spellEnd"/>
-      <w:r>
-        <w:rPr>
-          <w:lang w:eastAsia="de-DE"/>
-        </w:rPr>
-        <w:t xml:space="preserve"> 04 </w:t>
-      </w:r>
-      <w:r>
-        <w:rPr>
-          <w:lang w:eastAsia="de-DE"/>
-        </w:rPr>
-        <w:t>–</w:t>
-      </w:r>
-      <w:r>
-        <w:rPr>
-          <w:lang w:eastAsia="de-DE"/>
-        </w:rPr>
-        <w:t xml:space="preserve"> </w:t>
-      </w:r>
-      <w:r>
-        <w:rPr>
-          <w:lang w:eastAsia="de-DE"/>
-        </w:rPr>
-        <w:t>Miro, Selbstgemacht</w:t>
-      </w:r>
-    </w:p>
-    <w:p>
-      <w:pPr>
-        <w:rPr>
-          <w:lang w:eastAsia="de-DE"/>
-        </w:rPr>
-      </w:pPr>
-      <w:proofErr w:type="spellStart"/>
-      <w:r>
-        <w:rPr>
-          <w:lang w:eastAsia="de-DE"/>
-        </w:rPr>
-        <w:lastRenderedPageBreak/>
-        <w:t>Abb</w:t>
-      </w:r>
-      <w:proofErr w:type="spellEnd"/>
-      <w:r>
-        <w:rPr>
-          <w:lang w:eastAsia="de-DE"/>
-        </w:rPr>
-        <w:t xml:space="preserve"> 05 – Miro, Selbstgemacht</w:t>
-      </w:r>
-    </w:p>
-    <w:p>
-      <w:pPr>
-        <w:rPr>
-          <w:lang w:eastAsia="de-DE"/>
-        </w:rPr>
-      </w:pPr>
-      <w:proofErr w:type="spellStart"/>
-      <w:r>
-        <w:rPr>
-          <w:lang w:eastAsia="de-DE"/>
-        </w:rPr>
-        <w:t>Abb</w:t>
-      </w:r>
-      <w:proofErr w:type="spellEnd"/>
-      <w:r>
-        <w:rPr>
-          <w:lang w:eastAsia="de-DE"/>
-        </w:rPr>
-        <w:t xml:space="preserve"> </w:t>
-      </w:r>
-      <w:proofErr w:type="spellStart"/>
-      <w:r>
-        <w:rPr>
-          <w:lang w:eastAsia="de-DE"/>
-        </w:rPr>
-        <w:t>Pyre</w:t>
-      </w:r>
-      <w:proofErr w:type="spellEnd"/>
-      <w:r>
-        <w:rPr>
-          <w:lang w:eastAsia="de-DE"/>
-        </w:rPr>
-        <w:t xml:space="preserve"> - </w:t>
-      </w:r>
-      <w:r>
-        <w:rPr>
-          <w:lang w:eastAsia="de-DE"/>
-        </w:rPr>
-        <w:t>https://www.thesoundarchitect.co.uk/pyre-game-audio-review/</w:t>
-      </w:r>
-    </w:p>
-    <w:p>
-      <w:pPr>
-        <w:pStyle w:val="KeinLeerraum"/>
-        <w:rPr>
-          <w:lang w:eastAsia="de-DE"/>
-        </w:rPr>
-      </w:pPr>
-    </w:p>
-    <w:p>
-      <w:pPr>
-        <w:rPr>
-          <w:lang w:eastAsia="de-DE"/>
-        </w:rPr>
-      </w:pPr>
-    </w:p>
-    <w:p>
-      <w:pPr>
         <w:pStyle w:val="KeinLeerraum"/>
         <w:rPr>
           <w:lang w:eastAsia="de-DE"/>
@@ -5721,6 +5136,7 @@
     </w:p>
     <w:p>
       <w:pPr>
+        <w:pStyle w:val="KeinLeerraum"/>
         <w:rPr>
           <w:lang w:eastAsia="de-DE"/>
         </w:rPr>
@@ -5794,6 +5210,7 @@
     </w:p>
     <w:p>
       <w:pPr>
+        <w:pStyle w:val="KeinLeerraum"/>
         <w:rPr>
           <w:lang w:eastAsia="de-DE"/>
         </w:rPr>
@@ -5837,6 +5254,7 @@
     </w:p>
     <w:p>
       <w:pPr>
+        <w:pStyle w:val="KeinLeerraum"/>
         <w:rPr>
           <w:lang w:eastAsia="de-DE"/>
         </w:rPr>
@@ -5894,6 +5312,7 @@
     </w:p>
     <w:p>
       <w:pPr>
+        <w:pStyle w:val="KeinLeerraum"/>
         <w:rPr>
           <w:lang w:eastAsia="de-DE"/>
         </w:rPr>
@@ -5977,6 +5396,35 @@
     </w:p>
     <w:p>
       <w:pPr>
+        <w:pStyle w:val="KeinLeerraum"/>
+        <w:rPr>
+          <w:lang w:eastAsia="de-DE"/>
+        </w:rPr>
+      </w:pPr>
+      <w:r>
+        <w:rPr>
+          <w:lang w:eastAsia="de-DE"/>
+        </w:rPr>
+        <w:t xml:space="preserve">…bei meinen Eltern, die mich in diesem Studium unterstützt haben und meinem Bruder, der mir beim Layout der </w:t>
+      </w:r>
+      <w:proofErr w:type="spellStart"/>
+      <w:r>
+        <w:rPr>
+          <w:lang w:eastAsia="de-DE"/>
+        </w:rPr>
+        <w:t>Artbeit</w:t>
+      </w:r>
+      <w:proofErr w:type="spellEnd"/>
+      <w:r>
+        <w:rPr>
+          <w:lang w:eastAsia="de-DE"/>
+        </w:rPr>
+        <w:t xml:space="preserve"> geholfen hat.</w:t>
+      </w:r>
+    </w:p>
+    <w:p>
+      <w:pPr>
+        <w:pStyle w:val="KeinLeerraum"/>
         <w:rPr>
           <w:lang w:eastAsia="de-DE"/>
         </w:rPr>
@@ -6021,7 +5469,19 @@
         <w:rPr>
           <w:lang w:eastAsia="de-DE"/>
         </w:rPr>
-        <w:t xml:space="preserve">Kommilitonen, die mir immer zur Verfügung standen, um meine Arbeit zu </w:t>
+        <w:t>Kommilitonen,</w:t>
+      </w:r>
+      <w:r>
+        <w:rPr>
+          <w:lang w:eastAsia="de-DE"/>
+        </w:rPr>
+        <w:t xml:space="preserve"> Freunden und Bekannten</w:t>
+      </w:r>
+      <w:r>
+        <w:rPr>
+          <w:lang w:eastAsia="de-DE"/>
+        </w:rPr>
+        <w:t xml:space="preserve"> die mir immer zur Verfügung standen, um meine Arbeit zu </w:t>
       </w:r>
       <w:r>
         <w:rPr>
@@ -6071,22 +5531,32 @@
       </w:r>
     </w:p>
     <w:p>
-      <w:r>
-        <w:t xml:space="preserve">Hiermit erkläre ich, dass ich die vorliegende Bachelorarbeit selbstständig angefertigt habe und keine anderen als die angegebenen Quellen benutzt habe. Alle wörtlichen oder dem Inhalt nach aus fremden Arbeiten entnommenen Stellen, bildlichen </w:t>
-      </w:r>
+      <w:pPr>
+        <w:pStyle w:val="KeinLeerraum"/>
+      </w:pPr>
+      <w:r>
+        <w:t>Hiermit erkläre ich, dass ich die vorliegende Bachelorarbeit selbstständig angefertigt habe und keine anderen als die angegebenen Quellen benutzt habe. Alle wörtlichen oder dem Inhalt nach aus fremden Arbeiten entnommenen Stellen, bildlichen Darstellungen und dergleichen habe ich als solche genau kenntlich gemacht.</w:t>
+      </w:r>
+    </w:p>
+    <w:p>
+      <w:pPr>
+        <w:pStyle w:val="KeinLeerraum"/>
+      </w:pPr>
+    </w:p>
+    <w:p>
+      <w:pPr>
+        <w:pStyle w:val="KeinLeerraum"/>
+      </w:pPr>
+      <w:r>
+        <w:t>Berlin, 21.03.2022</w:t>
+      </w:r>
+    </w:p>
+    <w:p>
+      <w:pPr>
+        <w:pStyle w:val="KeinLeerraum"/>
+      </w:pPr>
       <w:r>
         <w:lastRenderedPageBreak/>
-        <w:t>Darstellungen und dergleichen habe ich als solche genau kenntlich gemacht.</w:t>
-      </w:r>
-    </w:p>
-    <w:p/>
-    <w:p>
-      <w:r>
-        <w:t>Berlin, 21.03.2022</w:t>
-      </w:r>
-    </w:p>
-    <w:p>
-      <w:r>
         <w:t>Unterschrift</w:t>
       </w:r>
     </w:p>
@@ -7567,14 +7037,14 @@
     <w:name w:val="Normal"/>
     <w:next w:val="KeinLeerraum"/>
     <w:qFormat/>
-    <w:rsid w:val="00F84EF8"/>
+    <w:rsid w:val="00764180"/>
     <w:pPr>
       <w:spacing w:line="240" w:lineRule="auto"/>
       <w:jc w:val="both"/>
     </w:pPr>
     <w:rPr>
       <w:rFonts w:ascii="Comic Sans MS" w:hAnsi="Comic Sans MS"/>
-      <w:color w:val="76923C" w:themeColor="accent3" w:themeShade="BF"/>
+      <w:color w:val="FBD4B4" w:themeColor="accent6" w:themeTint="66"/>
       <w:sz w:val="28"/>
     </w:rPr>
   </w:style>
@@ -8105,7 +7575,7 @@
 </file>
 
 <file path=customXml/itemProps1.xml><?xml version="1.0" encoding="utf-8"?>
-<ds:datastoreItem xmlns:ds="http://schemas.openxmlformats.org/officeDocument/2006/customXml" ds:itemID="{27F3D6E2-91D0-465E-9406-DE635BEA0178}">
+<ds:datastoreItem xmlns:ds="http://schemas.openxmlformats.org/officeDocument/2006/customXml" ds:itemID="{9F8BEA4F-E062-4BCC-A263-9ADC86195BA1}">
   <ds:schemaRefs>
     <ds:schemaRef ds:uri="http://schemas.openxmlformats.org/officeDocument/2006/bibliography"/>
   </ds:schemaRefs>

</xml_diff>